<commit_message>
Added mock-up for Items Type Pop-Up.
</commit_message>
<xml_diff>
--- a/Mock-Up/BattleForVoxturia_Mock-Up.docx
+++ b/Mock-Up/BattleForVoxturia_Mock-Up.docx
@@ -116,8 +116,8 @@
         <w:jc w:val="center"/>
       </w:pPr>
     </w:p>
-    <w:bookmarkStart w:id="0" w:name="_Toc417967882" w:displacedByCustomXml="next"/>
-    <w:bookmarkStart w:id="1" w:name="_Toc450500650" w:displacedByCustomXml="next"/>
+    <w:bookmarkStart w:id="0" w:name="_Toc450500650" w:displacedByCustomXml="next"/>
+    <w:bookmarkStart w:id="1" w:name="_Toc417967882" w:displacedByCustomXml="next"/>
     <w:sdt>
       <w:sdtPr>
         <w:rPr>
@@ -3480,11 +3480,7 @@
       </w:pPr>
       <w:r>
         <w:rPr>
-          <w:b/>
-          <w:caps/>
-          <w:sz w:val="48"/>
-          <w:szCs w:val="32"/>
-          <w:lang w:eastAsia="fr-CA"/>
+          <w:rStyle w:val="Titre1Car"/>
         </w:rPr>
         <w:lastRenderedPageBreak/>
         <w:t>NAVIGATION SCHEME</w:t>
@@ -3549,7 +3545,6 @@
     <w:p>
       <w:pPr>
         <w:pStyle w:val="Titre1"/>
-        <w:jc w:val="left"/>
       </w:pPr>
       <w:bookmarkStart w:id="3" w:name="_Écran_titre"/>
       <w:bookmarkEnd w:id="3"/>
@@ -3561,7 +3556,6 @@
     <w:p>
       <w:pPr>
         <w:pStyle w:val="Titre2"/>
-        <w:jc w:val="left"/>
       </w:pPr>
       <w:r>
         <w:t>Title Screen</w:t>
@@ -3731,7 +3725,15 @@
               <w:cnfStyle w:val="000000100000" w:firstRow="0" w:lastRow="0" w:firstColumn="0" w:lastColumn="0" w:oddVBand="0" w:evenVBand="0" w:oddHBand="1" w:evenHBand="0" w:firstRowFirstColumn="0" w:firstRowLastColumn="0" w:lastRowFirstColumn="0" w:lastRowLastColumn="0"/>
             </w:pPr>
             <w:r>
-              <w:t>The game name whit nice VFX effect.</w:t>
+              <w:t>Th</w:t>
+            </w:r>
+            <w:r>
+              <w:t>e game name whit nice VFX</w:t>
+            </w:r>
+            <w:bookmarkStart w:id="4" w:name="_GoBack"/>
+            <w:bookmarkEnd w:id="4"/>
+            <w:r>
+              <w:t>.</w:t>
             </w:r>
           </w:p>
         </w:tc>
@@ -3851,16 +3853,11 @@
               <w:spacing w:after="0"/>
             </w:pPr>
             <w:r>
-              <w:t>$</w:t>
-            </w:r>
-            <w:proofErr w:type="spellStart"/>
-            <w:r>
-              <w:t>T_Play</w:t>
+              <w:t>$T_Play</w:t>
             </w:r>
             <w:r>
               <w:t>_btn</w:t>
             </w:r>
-            <w:proofErr w:type="spellEnd"/>
           </w:p>
         </w:tc>
         <w:tc>
@@ -3907,16 +3904,11 @@
               <w:spacing w:after="0"/>
             </w:pPr>
             <w:r>
-              <w:t>$</w:t>
-            </w:r>
-            <w:proofErr w:type="spellStart"/>
-            <w:r>
-              <w:t>T_Quit</w:t>
+              <w:t>$T_Quit</w:t>
             </w:r>
             <w:r>
               <w:t>_btn</w:t>
             </w:r>
-            <w:proofErr w:type="spellEnd"/>
           </w:p>
         </w:tc>
         <w:tc>
@@ -3935,10 +3927,7 @@
         </w:tc>
       </w:tr>
     </w:tbl>
-    <w:p>
-      <w:bookmarkStart w:id="4" w:name="_GoBack"/>
-      <w:bookmarkEnd w:id="4"/>
-    </w:p>
+    <w:p/>
     <w:p>
       <w:r>
         <w:br w:type="page"/>
@@ -3947,7 +3936,6 @@
     <w:p>
       <w:pPr>
         <w:pStyle w:val="Titre2"/>
-        <w:jc w:val="left"/>
       </w:pPr>
       <w:bookmarkStart w:id="5" w:name="_Écran_de_pointage"/>
       <w:bookmarkEnd w:id="5"/>
@@ -3966,9 +3954,9 @@
           <w:lang w:eastAsia="en-CA"/>
         </w:rPr>
         <w:drawing>
-          <wp:inline distT="0" distB="0" distL="0" distR="0" wp14:anchorId="1B38FA9F" wp14:editId="54367471">
-            <wp:extent cx="6653710" cy="3743325"/>
-            <wp:effectExtent l="0" t="0" r="0" b="0"/>
+          <wp:inline distT="0" distB="0" distL="0" distR="0" wp14:anchorId="1B38FA9F" wp14:editId="385108C3">
+            <wp:extent cx="6639335" cy="3735238"/>
+            <wp:effectExtent l="0" t="0" r="9525" b="0"/>
             <wp:docPr id="2" name="Image 2"/>
             <wp:cNvGraphicFramePr>
               <a:graphicFrameLocks xmlns:a="http://schemas.openxmlformats.org/drawingml/2006/main" noChangeAspect="1"/>
@@ -3995,7 +3983,7 @@
                   <pic:spPr>
                     <a:xfrm>
                       <a:off x="0" y="0"/>
-                      <a:ext cx="6715474" cy="3778073"/>
+                      <a:ext cx="6714110" cy="3777306"/>
                     </a:xfrm>
                     <a:prstGeom prst="rect">
                       <a:avLst/>
@@ -4044,10 +4032,7 @@
         <w:jc w:val="left"/>
       </w:pPr>
       <w:r>
-        <w:t>From</w:t>
-      </w:r>
-      <w:r>
-        <w:t xml:space="preserve"> Map.</w:t>
+        <w:t>From Map.</w:t>
       </w:r>
     </w:p>
     <w:p>
@@ -4061,10 +4046,7 @@
         <w:jc w:val="left"/>
       </w:pPr>
       <w:r>
-        <w:t>From</w:t>
-      </w:r>
-      <w:r>
-        <w:t xml:space="preserve"> Team List.</w:t>
+        <w:t>From Team List.</w:t>
       </w:r>
     </w:p>
     <w:p>
@@ -4078,10 +4060,7 @@
         <w:jc w:val="left"/>
       </w:pPr>
       <w:r>
-        <w:t>From</w:t>
-      </w:r>
-      <w:r>
-        <w:t xml:space="preserve"> Shop.</w:t>
+        <w:t>From Shop.</w:t>
       </w:r>
     </w:p>
     <w:p>
@@ -4095,10 +4074,7 @@
         <w:jc w:val="left"/>
       </w:pPr>
       <w:r>
-        <w:t>From</w:t>
-      </w:r>
-      <w:r>
-        <w:t xml:space="preserve"> Discovered Items.</w:t>
+        <w:t>From Discovered Items.</w:t>
       </w:r>
     </w:p>
     <w:p>
@@ -4112,10 +4088,7 @@
         <w:jc w:val="left"/>
       </w:pPr>
       <w:r>
-        <w:t>From</w:t>
-      </w:r>
-      <w:r>
-        <w:t xml:space="preserve"> Option.</w:t>
+        <w:t>From Option.</w:t>
       </w:r>
     </w:p>
     <w:p>
@@ -4129,10 +4102,7 @@
         <w:jc w:val="left"/>
       </w:pPr>
       <w:r>
-        <w:t>From</w:t>
-      </w:r>
-      <w:r>
-        <w:t xml:space="preserve"> Help.</w:t>
+        <w:t>From Help.</w:t>
       </w:r>
     </w:p>
     <w:p>
@@ -4181,7 +4151,13 @@
               <w:cnfStyle w:val="000000100000" w:firstRow="0" w:lastRow="0" w:firstColumn="0" w:lastColumn="0" w:oddVBand="0" w:evenVBand="0" w:oddHBand="1" w:evenHBand="0" w:firstRowFirstColumn="0" w:firstRowLastColumn="0" w:lastRowFirstColumn="0" w:lastRowLastColumn="0"/>
             </w:pPr>
             <w:r>
-              <w:t>The game name whit nice VFX effect.</w:t>
+              <w:t>Th</w:t>
+            </w:r>
+            <w:r>
+              <w:t>e game name whit nice VFX</w:t>
+            </w:r>
+            <w:r>
+              <w:t>.</w:t>
             </w:r>
           </w:p>
         </w:tc>
@@ -4214,10 +4190,7 @@
               <w:cnfStyle w:val="000000010000" w:firstRow="0" w:lastRow="0" w:firstColumn="0" w:lastColumn="0" w:oddVBand="0" w:evenVBand="0" w:oddHBand="0" w:evenHBand="1" w:firstRowFirstColumn="0" w:firstRowLastColumn="0" w:lastRowFirstColumn="0" w:lastRowLastColumn="0"/>
             </w:pPr>
             <w:r>
-              <w:t>Simple visual</w:t>
-            </w:r>
-            <w:r>
-              <w:t>.</w:t>
+              <w:t>Simple visual.</w:t>
             </w:r>
           </w:p>
         </w:tc>
@@ -4250,13 +4223,7 @@
               <w:cnfStyle w:val="000000100000" w:firstRow="0" w:lastRow="0" w:firstColumn="0" w:lastColumn="0" w:oddVBand="0" w:evenVBand="0" w:oddHBand="1" w:evenHBand="0" w:firstRowFirstColumn="0" w:firstRowLastColumn="0" w:lastRowFirstColumn="0" w:lastRowLastColumn="0"/>
             </w:pPr>
             <w:r>
-              <w:t>Quit</w:t>
-            </w:r>
-            <w:r>
-              <w:t>, Map, Team, Shop, Items, Option, Help</w:t>
-            </w:r>
-            <w:r>
-              <w:t>.</w:t>
+              <w:t>Quit, Map, Team, Shop, Items, Option, Help.</w:t>
             </w:r>
           </w:p>
         </w:tc>
@@ -4275,13 +4242,8 @@
           </w:tcPr>
           <w:p>
             <w:r>
-              <w:t>$</w:t>
-            </w:r>
-            <w:proofErr w:type="spellStart"/>
-            <w:r>
-              <w:t>H_Map_btn</w:t>
-            </w:r>
-            <w:proofErr w:type="spellEnd"/>
+              <w:t>$H_Map_btn</w:t>
+            </w:r>
           </w:p>
         </w:tc>
         <w:tc>
@@ -4336,16 +4298,8 @@
               <w:spacing w:after="0"/>
             </w:pPr>
             <w:r>
-              <w:t>$</w:t>
-            </w:r>
-            <w:proofErr w:type="spellStart"/>
-            <w:r>
-              <w:t>H_Team</w:t>
-            </w:r>
-            <w:r>
-              <w:t>_btn</w:t>
-            </w:r>
-            <w:proofErr w:type="spellEnd"/>
+              <w:t>$H_Team_btn</w:t>
+            </w:r>
           </w:p>
         </w:tc>
         <w:tc>
@@ -4358,10 +4312,7 @@
               <w:cnfStyle w:val="000000100000" w:firstRow="0" w:lastRow="0" w:firstColumn="0" w:lastColumn="0" w:oddVBand="0" w:evenVBand="0" w:oddHBand="1" w:evenHBand="0" w:firstRowFirstColumn="0" w:firstRowLastColumn="0" w:lastRowFirstColumn="0" w:lastRowLastColumn="0"/>
             </w:pPr>
             <w:r>
-              <w:t xml:space="preserve">Icon of multiple person shadow. </w:t>
-            </w:r>
-            <w:r>
-              <w:t>Emit particle when hovering (</w:t>
+              <w:t>Icon of multiple person shadow. Emit particle when hovering (</w:t>
             </w:r>
             <w:r>
               <w:rPr>
@@ -4389,16 +4340,8 @@
           </w:tcPr>
           <w:p>
             <w:r>
-              <w:t>$</w:t>
-            </w:r>
-            <w:proofErr w:type="spellStart"/>
-            <w:r>
-              <w:t>H_Shop</w:t>
-            </w:r>
-            <w:r>
-              <w:t>_btn</w:t>
-            </w:r>
-            <w:proofErr w:type="spellEnd"/>
+              <w:t>$H_Shop_btn</w:t>
+            </w:r>
           </w:p>
         </w:tc>
         <w:tc>
@@ -4453,16 +4396,8 @@
               <w:spacing w:after="0"/>
             </w:pPr>
             <w:r>
-              <w:t>$</w:t>
-            </w:r>
-            <w:proofErr w:type="spellStart"/>
-            <w:r>
-              <w:t>H_Items</w:t>
-            </w:r>
-            <w:r>
-              <w:t>_btn</w:t>
-            </w:r>
-            <w:proofErr w:type="spellEnd"/>
+              <w:t>$H_Items_btn</w:t>
+            </w:r>
           </w:p>
         </w:tc>
         <w:tc>
@@ -4509,16 +4444,8 @@
           </w:tcPr>
           <w:p>
             <w:r>
-              <w:t>$</w:t>
-            </w:r>
-            <w:proofErr w:type="spellStart"/>
-            <w:r>
-              <w:t>H_Option</w:t>
-            </w:r>
-            <w:r>
-              <w:t>_btn</w:t>
-            </w:r>
-            <w:proofErr w:type="spellEnd"/>
+              <w:t>$H_Option_btn</w:t>
+            </w:r>
           </w:p>
         </w:tc>
         <w:tc>
@@ -4567,16 +4494,8 @@
               <w:spacing w:after="0"/>
             </w:pPr>
             <w:r>
-              <w:t>$</w:t>
-            </w:r>
-            <w:proofErr w:type="spellStart"/>
-            <w:r>
-              <w:t>H_Help</w:t>
-            </w:r>
-            <w:r>
-              <w:t>_btn</w:t>
-            </w:r>
-            <w:proofErr w:type="spellEnd"/>
+              <w:t>$H_Help_btn</w:t>
+            </w:r>
           </w:p>
         </w:tc>
         <w:tc>
@@ -4644,16 +4563,11 @@
               <w:spacing w:after="0"/>
             </w:pPr>
             <w:r>
-              <w:t>$</w:t>
-            </w:r>
-            <w:proofErr w:type="spellStart"/>
-            <w:r>
-              <w:t>H_Quit</w:t>
+              <w:t>$H_Quit</w:t>
             </w:r>
             <w:r>
               <w:t>_btn</w:t>
             </w:r>
-            <w:proofErr w:type="spellEnd"/>
           </w:p>
         </w:tc>
         <w:tc>
@@ -4687,13 +4601,8 @@
             <w:bookmarkStart w:id="6" w:name="_Toc449392759"/>
             <w:bookmarkStart w:id="7" w:name="_Toc450500686"/>
             <w:r>
-              <w:t>$</w:t>
-            </w:r>
-            <w:proofErr w:type="spellStart"/>
-            <w:r>
-              <w:t>H_Map_btn</w:t>
-            </w:r>
-            <w:proofErr w:type="spellEnd"/>
+              <w:t>$H_Map_btn</w:t>
+            </w:r>
           </w:p>
         </w:tc>
         <w:tc>
@@ -4742,13 +4651,8 @@
               <w:spacing w:after="0"/>
             </w:pPr>
             <w:r>
-              <w:t>$</w:t>
-            </w:r>
-            <w:proofErr w:type="spellStart"/>
-            <w:r>
-              <w:t>H_Team_btn</w:t>
-            </w:r>
-            <w:proofErr w:type="spellEnd"/>
+              <w:t>$H_Team_btn</w:t>
+            </w:r>
           </w:p>
         </w:tc>
         <w:tc>
@@ -4792,13 +4696,8 @@
           </w:tcPr>
           <w:p>
             <w:r>
-              <w:t>$</w:t>
-            </w:r>
-            <w:proofErr w:type="spellStart"/>
-            <w:r>
-              <w:t>H_Shop_btn</w:t>
-            </w:r>
-            <w:proofErr w:type="spellEnd"/>
+              <w:t>$H_Shop_btn</w:t>
+            </w:r>
           </w:p>
         </w:tc>
         <w:tc>
@@ -4844,13 +4743,8 @@
               <w:spacing w:after="0"/>
             </w:pPr>
             <w:r>
-              <w:t>$</w:t>
-            </w:r>
-            <w:proofErr w:type="spellStart"/>
-            <w:r>
-              <w:t>H_Items_btn</w:t>
-            </w:r>
-            <w:proofErr w:type="spellEnd"/>
+              <w:t>$H_Items_btn</w:t>
+            </w:r>
           </w:p>
         </w:tc>
         <w:tc>
@@ -4863,10 +4757,7 @@
               <w:cnfStyle w:val="000000100000" w:firstRow="0" w:lastRow="0" w:firstColumn="0" w:lastColumn="0" w:oddVBand="0" w:evenVBand="0" w:oddHBand="1" w:evenHBand="0" w:firstRowFirstColumn="0" w:firstRowLastColumn="0" w:lastRowFirstColumn="0" w:lastRowLastColumn="0"/>
             </w:pPr>
             <w:r>
-              <w:t xml:space="preserve">Brings up the </w:t>
-            </w:r>
-            <w:r>
-              <w:t xml:space="preserve">Items Type </w:t>
+              <w:t xml:space="preserve">Brings up the Items Type </w:t>
             </w:r>
             <w:r>
               <w:rPr>
@@ -4894,13 +4785,8 @@
           </w:tcPr>
           <w:p>
             <w:r>
-              <w:t>$</w:t>
-            </w:r>
-            <w:proofErr w:type="spellStart"/>
-            <w:r>
-              <w:t>H_Option_btn</w:t>
-            </w:r>
-            <w:proofErr w:type="spellEnd"/>
+              <w:t>$H_Option_btn</w:t>
+            </w:r>
           </w:p>
         </w:tc>
         <w:tc>
@@ -4912,10 +4798,7 @@
               <w:cnfStyle w:val="000000010000" w:firstRow="0" w:lastRow="0" w:firstColumn="0" w:lastColumn="0" w:oddVBand="0" w:evenVBand="0" w:oddHBand="0" w:evenHBand="1" w:firstRowFirstColumn="0" w:firstRowLastColumn="0" w:lastRowFirstColumn="0" w:lastRowLastColumn="0"/>
             </w:pPr>
             <w:r>
-              <w:t xml:space="preserve">Brings up the </w:t>
-            </w:r>
-            <w:r>
-              <w:t>Option</w:t>
+              <w:t>Brings up the Option</w:t>
             </w:r>
             <w:r>
               <w:t xml:space="preserve"> </w:t>
@@ -4949,13 +4832,8 @@
               <w:spacing w:after="0"/>
             </w:pPr>
             <w:r>
-              <w:t>$</w:t>
-            </w:r>
-            <w:proofErr w:type="spellStart"/>
-            <w:r>
-              <w:t>H_Help_btn</w:t>
-            </w:r>
-            <w:proofErr w:type="spellEnd"/>
+              <w:t>$H_Help_btn</w:t>
+            </w:r>
           </w:p>
         </w:tc>
         <w:tc>
@@ -4968,10 +4846,7 @@
               <w:cnfStyle w:val="000000100000" w:firstRow="0" w:lastRow="0" w:firstColumn="0" w:lastColumn="0" w:oddVBand="0" w:evenVBand="0" w:oddHBand="1" w:evenHBand="0" w:firstRowFirstColumn="0" w:firstRowLastColumn="0" w:lastRowFirstColumn="0" w:lastRowLastColumn="0"/>
             </w:pPr>
             <w:r>
-              <w:t>Brings up the H</w:t>
-            </w:r>
-            <w:r>
-              <w:t>elp</w:t>
+              <w:t>Brings up the Help</w:t>
             </w:r>
             <w:r>
               <w:t xml:space="preserve"> </w:t>
@@ -4992,12 +4867,836 @@
     <w:p>
       <w:pPr>
         <w:pStyle w:val="Titre2"/>
+        <w:jc w:val="left"/>
+      </w:pPr>
+    </w:p>
+    <w:p>
+      <w:pPr>
+        <w:rPr>
+          <w:lang w:eastAsia="fr-CA"/>
+        </w:rPr>
+      </w:pPr>
+    </w:p>
+    <w:p>
+      <w:pPr>
+        <w:rPr>
+          <w:lang w:eastAsia="fr-CA"/>
+        </w:rPr>
+      </w:pPr>
+    </w:p>
+    <w:p>
+      <w:pPr>
+        <w:rPr>
+          <w:lang w:eastAsia="fr-CA"/>
+        </w:rPr>
+      </w:pPr>
+    </w:p>
+    <w:p>
+      <w:pPr>
+        <w:rPr>
+          <w:lang w:eastAsia="fr-CA"/>
+        </w:rPr>
+      </w:pPr>
+    </w:p>
+    <w:p>
+      <w:pPr>
+        <w:rPr>
+          <w:lang w:eastAsia="fr-CA"/>
+        </w:rPr>
+      </w:pPr>
+    </w:p>
+    <w:p>
+      <w:pPr>
+        <w:rPr>
+          <w:lang w:eastAsia="fr-CA"/>
+        </w:rPr>
+      </w:pPr>
+    </w:p>
+    <w:p>
+      <w:pPr>
+        <w:rPr>
+          <w:lang w:eastAsia="fr-CA"/>
+        </w:rPr>
+      </w:pPr>
+    </w:p>
+    <w:p>
+      <w:pPr>
+        <w:rPr>
+          <w:lang w:eastAsia="fr-CA"/>
+        </w:rPr>
+      </w:pPr>
+    </w:p>
+    <w:p>
+      <w:pPr>
+        <w:rPr>
+          <w:lang w:eastAsia="fr-CA"/>
+        </w:rPr>
+      </w:pPr>
+    </w:p>
+    <w:p>
+      <w:pPr>
+        <w:rPr>
+          <w:lang w:eastAsia="fr-CA"/>
+        </w:rPr>
+      </w:pPr>
+    </w:p>
+    <w:p>
+      <w:pPr>
+        <w:rPr>
+          <w:lang w:eastAsia="fr-CA"/>
+        </w:rPr>
+      </w:pPr>
+    </w:p>
+    <w:p>
+      <w:pPr>
+        <w:rPr>
+          <w:lang w:eastAsia="fr-CA"/>
+        </w:rPr>
+      </w:pPr>
+    </w:p>
+    <w:p>
+      <w:pPr>
+        <w:rPr>
+          <w:lang w:eastAsia="fr-CA"/>
+        </w:rPr>
+      </w:pPr>
+    </w:p>
+    <w:p>
+      <w:pPr>
+        <w:rPr>
+          <w:lang w:eastAsia="fr-CA"/>
+        </w:rPr>
+      </w:pPr>
+    </w:p>
+    <w:p>
+      <w:pPr>
+        <w:rPr>
+          <w:lang w:eastAsia="fr-CA"/>
+        </w:rPr>
+      </w:pPr>
+    </w:p>
+    <w:p>
+      <w:pPr>
+        <w:rPr>
+          <w:lang w:eastAsia="fr-CA"/>
+        </w:rPr>
+      </w:pPr>
+    </w:p>
+    <w:p>
+      <w:pPr>
+        <w:rPr>
+          <w:lang w:eastAsia="fr-CA"/>
+        </w:rPr>
+      </w:pPr>
+    </w:p>
+    <w:p>
+      <w:pPr>
+        <w:rPr>
+          <w:lang w:eastAsia="fr-CA"/>
+        </w:rPr>
+      </w:pPr>
+    </w:p>
+    <w:p>
+      <w:pPr>
+        <w:rPr>
+          <w:lang w:eastAsia="fr-CA"/>
+        </w:rPr>
+      </w:pPr>
+    </w:p>
+    <w:p>
+      <w:pPr>
+        <w:rPr>
+          <w:lang w:eastAsia="fr-CA"/>
+        </w:rPr>
+      </w:pPr>
+    </w:p>
+    <w:p>
+      <w:pPr>
+        <w:rPr>
+          <w:lang w:eastAsia="fr-CA"/>
+        </w:rPr>
+      </w:pPr>
+    </w:p>
+    <w:p>
+      <w:pPr>
+        <w:rPr>
+          <w:lang w:eastAsia="fr-CA"/>
+        </w:rPr>
       </w:pPr>
     </w:p>
     <w:p>
       <w:pPr>
         <w:pStyle w:val="Titre2"/>
       </w:pPr>
+      <w:r>
+        <w:lastRenderedPageBreak/>
+        <w:t>Items type pop-up</w:t>
+      </w:r>
+    </w:p>
+    <w:p>
+      <w:pPr>
+        <w:jc w:val="center"/>
+      </w:pPr>
+      <w:r>
+        <w:rPr>
+          <w:noProof/>
+          <w:lang w:eastAsia="en-CA"/>
+        </w:rPr>
+        <w:drawing>
+          <wp:inline distT="0" distB="0" distL="0" distR="0" wp14:anchorId="16CDBDC0" wp14:editId="7D87484D">
+            <wp:extent cx="6882846" cy="3847381"/>
+            <wp:effectExtent l="0" t="0" r="0" b="1270"/>
+            <wp:docPr id="9" name="Image 9"/>
+            <wp:cNvGraphicFramePr>
+              <a:graphicFrameLocks xmlns:a="http://schemas.openxmlformats.org/drawingml/2006/main" noChangeAspect="1"/>
+            </wp:cNvGraphicFramePr>
+            <a:graphic xmlns:a="http://schemas.openxmlformats.org/drawingml/2006/main">
+              <a:graphicData uri="http://schemas.openxmlformats.org/drawingml/2006/picture">
+                <pic:pic xmlns:pic="http://schemas.openxmlformats.org/drawingml/2006/picture">
+                  <pic:nvPicPr>
+                    <pic:cNvPr id="9" name="ItemsType_PopUp.png"/>
+                    <pic:cNvPicPr/>
+                  </pic:nvPicPr>
+                  <pic:blipFill>
+                    <a:blip r:embed="rId11">
+                      <a:extLst>
+                        <a:ext uri="{28A0092B-C50C-407E-A947-70E740481C1C}">
+                          <a14:useLocalDpi xmlns:a14="http://schemas.microsoft.com/office/drawing/2010/main" val="0"/>
+                        </a:ext>
+                      </a:extLst>
+                    </a:blip>
+                    <a:stretch>
+                      <a:fillRect/>
+                    </a:stretch>
+                  </pic:blipFill>
+                  <pic:spPr>
+                    <a:xfrm>
+                      <a:off x="0" y="0"/>
+                      <a:ext cx="6954801" cy="3887603"/>
+                    </a:xfrm>
+                    <a:prstGeom prst="rect">
+                      <a:avLst/>
+                    </a:prstGeom>
+                  </pic:spPr>
+                </pic:pic>
+              </a:graphicData>
+            </a:graphic>
+          </wp:inline>
+        </w:drawing>
+      </w:r>
+    </w:p>
+    <w:p>
+      <w:pPr>
+        <w:pStyle w:val="Sous-tt"/>
+      </w:pPr>
+      <w:r>
+        <w:t>Screen</w:t>
+      </w:r>
+      <w:r>
+        <w:t xml:space="preserve"> Access</w:t>
+      </w:r>
+    </w:p>
+    <w:p>
+      <w:pPr>
+        <w:pStyle w:val="Paragraphedeliste"/>
+        <w:numPr>
+          <w:ilvl w:val="0"/>
+          <w:numId w:val="15"/>
+        </w:numPr>
+        <w:spacing w:after="200"/>
+        <w:jc w:val="left"/>
+      </w:pPr>
+      <w:r>
+        <w:t>From the Hub.</w:t>
+      </w:r>
+    </w:p>
+    <w:p>
+      <w:pPr>
+        <w:pStyle w:val="Sous-tt"/>
+      </w:pPr>
+      <w:r>
+        <w:t xml:space="preserve">Visual </w:t>
+      </w:r>
+      <w:r>
+        <w:t>Elements</w:t>
+      </w:r>
+    </w:p>
+    <w:tbl>
+      <w:tblPr>
+        <w:tblStyle w:val="Tramemoyenne1-Accent5"/>
+        <w:tblW w:w="11023" w:type="dxa"/>
+        <w:tblLook w:val="0480" w:firstRow="0" w:lastRow="0" w:firstColumn="1" w:lastColumn="0" w:noHBand="0" w:noVBand="1"/>
+      </w:tblPr>
+      <w:tblGrid>
+        <w:gridCol w:w="1975"/>
+        <w:gridCol w:w="9048"/>
+      </w:tblGrid>
+      <w:tr>
+        <w:trPr>
+          <w:cnfStyle w:val="000000100000" w:firstRow="0" w:lastRow="0" w:firstColumn="0" w:lastColumn="0" w:oddVBand="0" w:evenVBand="0" w:oddHBand="1" w:evenHBand="0" w:firstRowFirstColumn="0" w:firstRowLastColumn="0" w:lastRowFirstColumn="0" w:lastRowLastColumn="0"/>
+        </w:trPr>
+        <w:tc>
+          <w:tcPr>
+            <w:cnfStyle w:val="001000000000" w:firstRow="0" w:lastRow="0" w:firstColumn="1" w:lastColumn="0" w:oddVBand="0" w:evenVBand="0" w:oddHBand="0" w:evenHBand="0" w:firstRowFirstColumn="0" w:firstRowLastColumn="0" w:lastRowFirstColumn="0" w:lastRowLastColumn="0"/>
+            <w:tcW w:w="1975" w:type="dxa"/>
+          </w:tcPr>
+          <w:p>
+            <w:pPr>
+              <w:spacing w:after="0"/>
+            </w:pPr>
+            <w:r>
+              <w:t>Side Visual</w:t>
+            </w:r>
+          </w:p>
+        </w:tc>
+        <w:tc>
+          <w:tcPr>
+            <w:tcW w:w="9048" w:type="dxa"/>
+          </w:tcPr>
+          <w:p>
+            <w:pPr>
+              <w:spacing w:after="0"/>
+              <w:cnfStyle w:val="000000100000" w:firstRow="0" w:lastRow="0" w:firstColumn="0" w:lastColumn="0" w:oddVBand="0" w:evenVBand="0" w:oddHBand="1" w:evenHBand="0" w:firstRowFirstColumn="0" w:firstRowLastColumn="0" w:lastRowFirstColumn="0" w:lastRowLastColumn="0"/>
+            </w:pPr>
+            <w:r>
+              <w:t xml:space="preserve">One sword each side </w:t>
+            </w:r>
+            <w:r>
+              <w:t>whit nice</w:t>
+            </w:r>
+            <w:r>
+              <w:t xml:space="preserve"> fire</w:t>
+            </w:r>
+            <w:r>
+              <w:t xml:space="preserve"> VFX</w:t>
+            </w:r>
+            <w:r>
+              <w:t>.</w:t>
+            </w:r>
+          </w:p>
+        </w:tc>
+      </w:tr>
+      <w:tr>
+        <w:trPr>
+          <w:cnfStyle w:val="000000010000" w:firstRow="0" w:lastRow="0" w:firstColumn="0" w:lastColumn="0" w:oddVBand="0" w:evenVBand="0" w:oddHBand="0" w:evenHBand="1" w:firstRowFirstColumn="0" w:firstRowLastColumn="0" w:lastRowFirstColumn="0" w:lastRowLastColumn="0"/>
+        </w:trPr>
+        <w:tc>
+          <w:tcPr>
+            <w:cnfStyle w:val="001000000000" w:firstRow="0" w:lastRow="0" w:firstColumn="1" w:lastColumn="0" w:oddVBand="0" w:evenVBand="0" w:oddHBand="0" w:evenHBand="0" w:firstRowFirstColumn="0" w:firstRowLastColumn="0" w:lastRowFirstColumn="0" w:lastRowLastColumn="0"/>
+            <w:tcW w:w="1975" w:type="dxa"/>
+          </w:tcPr>
+          <w:p>
+            <w:pPr>
+              <w:spacing w:after="0"/>
+            </w:pPr>
+            <w:r>
+              <w:t>Background image</w:t>
+            </w:r>
+          </w:p>
+        </w:tc>
+        <w:tc>
+          <w:tcPr>
+            <w:tcW w:w="9048" w:type="dxa"/>
+          </w:tcPr>
+          <w:p>
+            <w:pPr>
+              <w:spacing w:after="0"/>
+              <w:cnfStyle w:val="000000010000" w:firstRow="0" w:lastRow="0" w:firstColumn="0" w:lastColumn="0" w:oddVBand="0" w:evenVBand="0" w:oddHBand="0" w:evenHBand="1" w:firstRowFirstColumn="0" w:firstRowLastColumn="0" w:lastRowFirstColumn="0" w:lastRowLastColumn="0"/>
+            </w:pPr>
+            <w:r>
+              <w:t>Simple visual.</w:t>
+            </w:r>
+          </w:p>
+        </w:tc>
+      </w:tr>
+      <w:tr>
+        <w:trPr>
+          <w:cnfStyle w:val="000000100000" w:firstRow="0" w:lastRow="0" w:firstColumn="0" w:lastColumn="0" w:oddVBand="0" w:evenVBand="0" w:oddHBand="1" w:evenHBand="0" w:firstRowFirstColumn="0" w:firstRowLastColumn="0" w:lastRowFirstColumn="0" w:lastRowLastColumn="0"/>
+        </w:trPr>
+        <w:tc>
+          <w:tcPr>
+            <w:cnfStyle w:val="001000000000" w:firstRow="0" w:lastRow="0" w:firstColumn="1" w:lastColumn="0" w:oddVBand="0" w:evenVBand="0" w:oddHBand="0" w:evenHBand="0" w:firstRowFirstColumn="0" w:firstRowLastColumn="0" w:lastRowFirstColumn="0" w:lastRowLastColumn="0"/>
+            <w:tcW w:w="1975" w:type="dxa"/>
+          </w:tcPr>
+          <w:p>
+            <w:pPr>
+              <w:spacing w:after="0"/>
+            </w:pPr>
+            <w:r>
+              <w:t>Buttons</w:t>
+            </w:r>
+          </w:p>
+        </w:tc>
+        <w:tc>
+          <w:tcPr>
+            <w:tcW w:w="9048" w:type="dxa"/>
+          </w:tcPr>
+          <w:p>
+            <w:pPr>
+              <w:spacing w:after="0"/>
+              <w:cnfStyle w:val="000000100000" w:firstRow="0" w:lastRow="0" w:firstColumn="0" w:lastColumn="0" w:oddVBand="0" w:evenVBand="0" w:oddHBand="1" w:evenHBand="0" w:firstRowFirstColumn="0" w:firstRowLastColumn="0" w:lastRowFirstColumn="0" w:lastRowLastColumn="0"/>
+            </w:pPr>
+            <w:r>
+              <w:t>Helmet</w:t>
+            </w:r>
+            <w:r>
+              <w:t xml:space="preserve">, </w:t>
+            </w:r>
+            <w:r>
+              <w:t>Armor, Greave, Boots, Treasure, Cancel</w:t>
+            </w:r>
+            <w:r>
+              <w:t>.</w:t>
+            </w:r>
+          </w:p>
+        </w:tc>
+      </w:tr>
+    </w:tbl>
+    <w:p>
+      <w:pPr>
+        <w:pStyle w:val="Sous-tt"/>
+        <w:spacing w:before="120"/>
+      </w:pPr>
+      <w:r>
+        <w:t>Interactivity</w:t>
+      </w:r>
+      <w:r>
+        <w:t xml:space="preserve"> and navigation</w:t>
+      </w:r>
+    </w:p>
+    <w:tbl>
+      <w:tblPr>
+        <w:tblStyle w:val="Tramemoyenne1-Accent5"/>
+        <w:tblW w:w="11023" w:type="dxa"/>
+        <w:tblLook w:val="0480" w:firstRow="0" w:lastRow="0" w:firstColumn="1" w:lastColumn="0" w:noHBand="0" w:noVBand="1"/>
+      </w:tblPr>
+      <w:tblGrid>
+        <w:gridCol w:w="1951"/>
+        <w:gridCol w:w="9072"/>
+      </w:tblGrid>
+      <w:tr>
+        <w:trPr>
+          <w:cnfStyle w:val="000000100000" w:firstRow="0" w:lastRow="0" w:firstColumn="0" w:lastColumn="0" w:oddVBand="0" w:evenVBand="0" w:oddHBand="1" w:evenHBand="0" w:firstRowFirstColumn="0" w:firstRowLastColumn="0" w:lastRowFirstColumn="0" w:lastRowLastColumn="0"/>
+        </w:trPr>
+        <w:tc>
+          <w:tcPr>
+            <w:cnfStyle w:val="001000000000" w:firstRow="0" w:lastRow="0" w:firstColumn="1" w:lastColumn="0" w:oddVBand="0" w:evenVBand="0" w:oddHBand="0" w:evenHBand="0" w:firstRowFirstColumn="0" w:firstRowLastColumn="0" w:lastRowFirstColumn="0" w:lastRowLastColumn="0"/>
+            <w:tcW w:w="1951" w:type="dxa"/>
+          </w:tcPr>
+          <w:p>
+            <w:pPr>
+              <w:spacing w:after="0"/>
+            </w:pPr>
+            <w:r>
+              <w:t>$I_</w:t>
+            </w:r>
+            <w:r>
+              <w:t>Helmet</w:t>
+            </w:r>
+            <w:r>
+              <w:t>_btn</w:t>
+            </w:r>
+          </w:p>
+        </w:tc>
+        <w:tc>
+          <w:tcPr>
+            <w:tcW w:w="9072" w:type="dxa"/>
+          </w:tcPr>
+          <w:p>
+            <w:pPr>
+              <w:spacing w:after="0"/>
+              <w:cnfStyle w:val="000000100000" w:firstRow="0" w:lastRow="0" w:firstColumn="0" w:lastColumn="0" w:oddVBand="0" w:evenVBand="0" w:oddHBand="1" w:evenHBand="0" w:firstRowFirstColumn="0" w:firstRowLastColumn="0" w:lastRowFirstColumn="0" w:lastRowLastColumn="0"/>
+            </w:pPr>
+            <w:r>
+              <w:t>Brings up the Discovered Items</w:t>
+            </w:r>
+            <w:r>
+              <w:t xml:space="preserve"> </w:t>
+            </w:r>
+            <w:r>
+              <w:rPr>
+                <w:b/>
+              </w:rPr>
+              <w:t>screen</w:t>
+            </w:r>
+            <w:r>
+              <w:rPr>
+                <w:b/>
+              </w:rPr>
+              <w:t xml:space="preserve"> </w:t>
+            </w:r>
+            <w:r>
+              <w:t>(</w:t>
+            </w:r>
+            <w:r>
+              <w:t>only helmet appear</w:t>
+            </w:r>
+            <w:r>
+              <w:t>)</w:t>
+            </w:r>
+            <w:r>
+              <w:t>.</w:t>
+            </w:r>
+          </w:p>
+        </w:tc>
+      </w:tr>
+      <w:tr>
+        <w:trPr>
+          <w:cnfStyle w:val="000000010000" w:firstRow="0" w:lastRow="0" w:firstColumn="0" w:lastColumn="0" w:oddVBand="0" w:evenVBand="0" w:oddHBand="0" w:evenHBand="1" w:firstRowFirstColumn="0" w:firstRowLastColumn="0" w:lastRowFirstColumn="0" w:lastRowLastColumn="0"/>
+        </w:trPr>
+        <w:tc>
+          <w:tcPr>
+            <w:cnfStyle w:val="001000000000" w:firstRow="0" w:lastRow="0" w:firstColumn="1" w:lastColumn="0" w:oddVBand="0" w:evenVBand="0" w:oddHBand="0" w:evenHBand="0" w:firstRowFirstColumn="0" w:firstRowLastColumn="0" w:lastRowFirstColumn="0" w:lastRowLastColumn="0"/>
+            <w:tcW w:w="1951" w:type="dxa"/>
+          </w:tcPr>
+          <w:p>
+            <w:pPr>
+              <w:spacing w:after="0"/>
+            </w:pPr>
+            <w:r>
+              <w:t>$I</w:t>
+            </w:r>
+            <w:r>
+              <w:t>_</w:t>
+            </w:r>
+            <w:r>
+              <w:t>Armor</w:t>
+            </w:r>
+            <w:r>
+              <w:t>_btn</w:t>
+            </w:r>
+          </w:p>
+        </w:tc>
+        <w:tc>
+          <w:tcPr>
+            <w:tcW w:w="9072" w:type="dxa"/>
+          </w:tcPr>
+          <w:p>
+            <w:pPr>
+              <w:spacing w:after="0"/>
+              <w:cnfStyle w:val="000000010000" w:firstRow="0" w:lastRow="0" w:firstColumn="0" w:lastColumn="0" w:oddVBand="0" w:evenVBand="0" w:oddHBand="0" w:evenHBand="1" w:firstRowFirstColumn="0" w:firstRowLastColumn="0" w:lastRowFirstColumn="0" w:lastRowLastColumn="0"/>
+            </w:pPr>
+            <w:r>
+              <w:t xml:space="preserve">Brings up the </w:t>
+            </w:r>
+            <w:r>
+              <w:t>Discovered Items</w:t>
+            </w:r>
+            <w:r>
+              <w:t xml:space="preserve"> </w:t>
+            </w:r>
+            <w:r>
+              <w:rPr>
+                <w:b/>
+              </w:rPr>
+              <w:t>screen</w:t>
+            </w:r>
+            <w:r>
+              <w:rPr>
+                <w:b/>
+              </w:rPr>
+              <w:t xml:space="preserve"> </w:t>
+            </w:r>
+            <w:r>
+              <w:t xml:space="preserve">(only </w:t>
+            </w:r>
+            <w:r>
+              <w:t>armor</w:t>
+            </w:r>
+            <w:r>
+              <w:t xml:space="preserve"> appear</w:t>
+            </w:r>
+            <w:r>
+              <w:t>)</w:t>
+            </w:r>
+            <w:r>
+              <w:t>.</w:t>
+            </w:r>
+          </w:p>
+        </w:tc>
+      </w:tr>
+      <w:tr>
+        <w:tblPrEx>
+          <w:tblLook w:val="04A0" w:firstRow="1" w:lastRow="0" w:firstColumn="1" w:lastColumn="0" w:noHBand="0" w:noVBand="1"/>
+        </w:tblPrEx>
+        <w:trPr>
+          <w:cnfStyle w:val="000000100000" w:firstRow="0" w:lastRow="0" w:firstColumn="0" w:lastColumn="0" w:oddVBand="0" w:evenVBand="0" w:oddHBand="1" w:evenHBand="0" w:firstRowFirstColumn="0" w:firstRowLastColumn="0" w:lastRowFirstColumn="0" w:lastRowLastColumn="0"/>
+        </w:trPr>
+        <w:tc>
+          <w:tcPr>
+            <w:cnfStyle w:val="001000000000" w:firstRow="0" w:lastRow="0" w:firstColumn="1" w:lastColumn="0" w:oddVBand="0" w:evenVBand="0" w:oddHBand="0" w:evenHBand="0" w:firstRowFirstColumn="0" w:firstRowLastColumn="0" w:lastRowFirstColumn="0" w:lastRowLastColumn="0"/>
+            <w:tcW w:w="1951" w:type="dxa"/>
+          </w:tcPr>
+          <w:p>
+            <w:pPr>
+              <w:spacing w:after="0"/>
+            </w:pPr>
+            <w:r>
+              <w:t>$I_</w:t>
+            </w:r>
+            <w:r>
+              <w:t>Greave</w:t>
+            </w:r>
+            <w:r>
+              <w:t>_btn</w:t>
+            </w:r>
+          </w:p>
+        </w:tc>
+        <w:tc>
+          <w:tcPr>
+            <w:tcW w:w="9072" w:type="dxa"/>
+          </w:tcPr>
+          <w:p>
+            <w:pPr>
+              <w:spacing w:after="0"/>
+              <w:cnfStyle w:val="000000100000" w:firstRow="0" w:lastRow="0" w:firstColumn="0" w:lastColumn="0" w:oddVBand="0" w:evenVBand="0" w:oddHBand="1" w:evenHBand="0" w:firstRowFirstColumn="0" w:firstRowLastColumn="0" w:lastRowFirstColumn="0" w:lastRowLastColumn="0"/>
+            </w:pPr>
+            <w:r>
+              <w:t xml:space="preserve">Brings up the </w:t>
+            </w:r>
+            <w:r>
+              <w:t>Discovered Items</w:t>
+            </w:r>
+            <w:r>
+              <w:t xml:space="preserve"> </w:t>
+            </w:r>
+            <w:r>
+              <w:rPr>
+                <w:b/>
+              </w:rPr>
+              <w:t>screen</w:t>
+            </w:r>
+            <w:r>
+              <w:rPr>
+                <w:b/>
+              </w:rPr>
+              <w:t xml:space="preserve"> </w:t>
+            </w:r>
+            <w:r>
+              <w:t xml:space="preserve">(only </w:t>
+            </w:r>
+            <w:r>
+              <w:t>greave</w:t>
+            </w:r>
+            <w:r>
+              <w:t xml:space="preserve"> appear</w:t>
+            </w:r>
+            <w:r>
+              <w:t>)</w:t>
+            </w:r>
+            <w:r>
+              <w:t>.</w:t>
+            </w:r>
+          </w:p>
+        </w:tc>
+      </w:tr>
+      <w:tr>
+        <w:tblPrEx>
+          <w:tblLook w:val="04A0" w:firstRow="1" w:lastRow="0" w:firstColumn="1" w:lastColumn="0" w:noHBand="0" w:noVBand="1"/>
+        </w:tblPrEx>
+        <w:trPr>
+          <w:cnfStyle w:val="000000010000" w:firstRow="0" w:lastRow="0" w:firstColumn="0" w:lastColumn="0" w:oddVBand="0" w:evenVBand="0" w:oddHBand="0" w:evenHBand="1" w:firstRowFirstColumn="0" w:firstRowLastColumn="0" w:lastRowFirstColumn="0" w:lastRowLastColumn="0"/>
+        </w:trPr>
+        <w:tc>
+          <w:tcPr>
+            <w:cnfStyle w:val="001000000000" w:firstRow="0" w:lastRow="0" w:firstColumn="1" w:lastColumn="0" w:oddVBand="0" w:evenVBand="0" w:oddHBand="0" w:evenHBand="0" w:firstRowFirstColumn="0" w:firstRowLastColumn="0" w:lastRowFirstColumn="0" w:lastRowLastColumn="0"/>
+            <w:tcW w:w="1951" w:type="dxa"/>
+          </w:tcPr>
+          <w:p>
+            <w:pPr>
+              <w:spacing w:after="0"/>
+            </w:pPr>
+            <w:r>
+              <w:t>$I_</w:t>
+            </w:r>
+            <w:r>
+              <w:t>Boots</w:t>
+            </w:r>
+            <w:r>
+              <w:t>_btn</w:t>
+            </w:r>
+          </w:p>
+        </w:tc>
+        <w:tc>
+          <w:tcPr>
+            <w:tcW w:w="9072" w:type="dxa"/>
+          </w:tcPr>
+          <w:p>
+            <w:pPr>
+              <w:spacing w:after="0"/>
+              <w:cnfStyle w:val="000000010000" w:firstRow="0" w:lastRow="0" w:firstColumn="0" w:lastColumn="0" w:oddVBand="0" w:evenVBand="0" w:oddHBand="0" w:evenHBand="1" w:firstRowFirstColumn="0" w:firstRowLastColumn="0" w:lastRowFirstColumn="0" w:lastRowLastColumn="0"/>
+            </w:pPr>
+            <w:r>
+              <w:t xml:space="preserve">Brings up the </w:t>
+            </w:r>
+            <w:r>
+              <w:t>Discovered Items</w:t>
+            </w:r>
+            <w:r>
+              <w:t xml:space="preserve"> </w:t>
+            </w:r>
+            <w:r>
+              <w:rPr>
+                <w:b/>
+              </w:rPr>
+              <w:t>screen</w:t>
+            </w:r>
+            <w:r>
+              <w:rPr>
+                <w:b/>
+              </w:rPr>
+              <w:t xml:space="preserve"> </w:t>
+            </w:r>
+            <w:r>
+              <w:t xml:space="preserve">(only </w:t>
+            </w:r>
+            <w:r>
+              <w:t>boots</w:t>
+            </w:r>
+            <w:r>
+              <w:t xml:space="preserve"> appear</w:t>
+            </w:r>
+            <w:r>
+              <w:t>)</w:t>
+            </w:r>
+            <w:r>
+              <w:t>.</w:t>
+            </w:r>
+          </w:p>
+        </w:tc>
+      </w:tr>
+      <w:tr>
+        <w:tblPrEx>
+          <w:tblLook w:val="04A0" w:firstRow="1" w:lastRow="0" w:firstColumn="1" w:lastColumn="0" w:noHBand="0" w:noVBand="1"/>
+        </w:tblPrEx>
+        <w:trPr>
+          <w:cnfStyle w:val="000000100000" w:firstRow="0" w:lastRow="0" w:firstColumn="0" w:lastColumn="0" w:oddVBand="0" w:evenVBand="0" w:oddHBand="1" w:evenHBand="0" w:firstRowFirstColumn="0" w:firstRowLastColumn="0" w:lastRowFirstColumn="0" w:lastRowLastColumn="0"/>
+        </w:trPr>
+        <w:tc>
+          <w:tcPr>
+            <w:cnfStyle w:val="001000000000" w:firstRow="0" w:lastRow="0" w:firstColumn="1" w:lastColumn="0" w:oddVBand="0" w:evenVBand="0" w:oddHBand="0" w:evenHBand="0" w:firstRowFirstColumn="0" w:firstRowLastColumn="0" w:lastRowFirstColumn="0" w:lastRowLastColumn="0"/>
+            <w:tcW w:w="1951" w:type="dxa"/>
+          </w:tcPr>
+          <w:p>
+            <w:pPr>
+              <w:spacing w:after="0"/>
+            </w:pPr>
+            <w:r>
+              <w:t>$I_</w:t>
+            </w:r>
+            <w:r>
+              <w:t>Treasure</w:t>
+            </w:r>
+            <w:r>
+              <w:t>_btn</w:t>
+            </w:r>
+          </w:p>
+        </w:tc>
+        <w:tc>
+          <w:tcPr>
+            <w:tcW w:w="9072" w:type="dxa"/>
+          </w:tcPr>
+          <w:p>
+            <w:pPr>
+              <w:spacing w:after="0"/>
+              <w:cnfStyle w:val="000000100000" w:firstRow="0" w:lastRow="0" w:firstColumn="0" w:lastColumn="0" w:oddVBand="0" w:evenVBand="0" w:oddHBand="1" w:evenHBand="0" w:firstRowFirstColumn="0" w:firstRowLastColumn="0" w:lastRowFirstColumn="0" w:lastRowLastColumn="0"/>
+            </w:pPr>
+            <w:r>
+              <w:t xml:space="preserve">Brings up the </w:t>
+            </w:r>
+            <w:r>
+              <w:t>Discovered Items</w:t>
+            </w:r>
+            <w:r>
+              <w:t xml:space="preserve"> </w:t>
+            </w:r>
+            <w:r>
+              <w:rPr>
+                <w:b/>
+              </w:rPr>
+              <w:t>screen</w:t>
+            </w:r>
+            <w:r>
+              <w:rPr>
+                <w:b/>
+              </w:rPr>
+              <w:t xml:space="preserve"> </w:t>
+            </w:r>
+            <w:r>
+              <w:t xml:space="preserve">(only </w:t>
+            </w:r>
+            <w:r>
+              <w:t>treasure</w:t>
+            </w:r>
+            <w:r>
+              <w:t xml:space="preserve"> appear</w:t>
+            </w:r>
+            <w:r>
+              <w:t>)</w:t>
+            </w:r>
+            <w:r>
+              <w:t>.</w:t>
+            </w:r>
+          </w:p>
+        </w:tc>
+      </w:tr>
+      <w:tr>
+        <w:tblPrEx>
+          <w:tblLook w:val="04A0" w:firstRow="1" w:lastRow="0" w:firstColumn="1" w:lastColumn="0" w:noHBand="0" w:noVBand="1"/>
+        </w:tblPrEx>
+        <w:trPr>
+          <w:cnfStyle w:val="000000010000" w:firstRow="0" w:lastRow="0" w:firstColumn="0" w:lastColumn="0" w:oddVBand="0" w:evenVBand="0" w:oddHBand="0" w:evenHBand="1" w:firstRowFirstColumn="0" w:firstRowLastColumn="0" w:lastRowFirstColumn="0" w:lastRowLastColumn="0"/>
+        </w:trPr>
+        <w:tc>
+          <w:tcPr>
+            <w:cnfStyle w:val="001000000000" w:firstRow="0" w:lastRow="0" w:firstColumn="1" w:lastColumn="0" w:oddVBand="0" w:evenVBand="0" w:oddHBand="0" w:evenHBand="0" w:firstRowFirstColumn="0" w:firstRowLastColumn="0" w:lastRowFirstColumn="0" w:lastRowLastColumn="0"/>
+            <w:tcW w:w="1951" w:type="dxa"/>
+          </w:tcPr>
+          <w:p>
+            <w:pPr>
+              <w:spacing w:after="0"/>
+            </w:pPr>
+            <w:r>
+              <w:t>$I_</w:t>
+            </w:r>
+            <w:r>
+              <w:t>Cancel</w:t>
+            </w:r>
+            <w:r>
+              <w:t>_btn</w:t>
+            </w:r>
+          </w:p>
+        </w:tc>
+        <w:tc>
+          <w:tcPr>
+            <w:tcW w:w="9072" w:type="dxa"/>
+          </w:tcPr>
+          <w:p>
+            <w:pPr>
+              <w:spacing w:after="0"/>
+              <w:cnfStyle w:val="000000010000" w:firstRow="0" w:lastRow="0" w:firstColumn="0" w:lastColumn="0" w:oddVBand="0" w:evenVBand="0" w:oddHBand="0" w:evenHBand="1" w:firstRowFirstColumn="0" w:firstRowLastColumn="0" w:lastRowFirstColumn="0" w:lastRowLastColumn="0"/>
+            </w:pPr>
+            <w:r>
+              <w:t xml:space="preserve">Close the </w:t>
+            </w:r>
+            <w:r>
+              <w:rPr>
+                <w:b/>
+              </w:rPr>
+              <w:t>pop-up</w:t>
+            </w:r>
+            <w:r>
+              <w:t>.</w:t>
+            </w:r>
+          </w:p>
+        </w:tc>
+      </w:tr>
+    </w:tbl>
+    <w:p/>
+    <w:p>
+      <w:r>
+        <w:br w:type="page"/>
+      </w:r>
     </w:p>
     <w:p>
       <w:pPr>
@@ -5011,98 +5710,203 @@
     </w:p>
     <w:p>
       <w:pPr>
+        <w:rPr>
+          <w:lang w:eastAsia="fr-CA"/>
+        </w:rPr>
+      </w:pPr>
+    </w:p>
+    <w:p>
+      <w:pPr>
+        <w:rPr>
+          <w:lang w:eastAsia="fr-CA"/>
+        </w:rPr>
+      </w:pPr>
+    </w:p>
+    <w:p>
+      <w:pPr>
+        <w:rPr>
+          <w:lang w:eastAsia="fr-CA"/>
+        </w:rPr>
+      </w:pPr>
+    </w:p>
+    <w:p>
+      <w:pPr>
+        <w:rPr>
+          <w:lang w:eastAsia="fr-CA"/>
+        </w:rPr>
+      </w:pPr>
+    </w:p>
+    <w:p>
+      <w:pPr>
+        <w:rPr>
+          <w:lang w:eastAsia="fr-CA"/>
+        </w:rPr>
+      </w:pPr>
+    </w:p>
+    <w:p>
+      <w:pPr>
+        <w:rPr>
+          <w:lang w:eastAsia="fr-CA"/>
+        </w:rPr>
+      </w:pPr>
+    </w:p>
+    <w:p>
+      <w:pPr>
+        <w:rPr>
+          <w:lang w:eastAsia="fr-CA"/>
+        </w:rPr>
+      </w:pPr>
+    </w:p>
+    <w:p>
+      <w:pPr>
+        <w:rPr>
+          <w:lang w:eastAsia="fr-CA"/>
+        </w:rPr>
+      </w:pPr>
+    </w:p>
+    <w:p>
+      <w:pPr>
+        <w:rPr>
+          <w:lang w:eastAsia="fr-CA"/>
+        </w:rPr>
+      </w:pPr>
+    </w:p>
+    <w:p>
+      <w:pPr>
+        <w:rPr>
+          <w:lang w:eastAsia="fr-CA"/>
+        </w:rPr>
+      </w:pPr>
+    </w:p>
+    <w:p>
+      <w:pPr>
+        <w:rPr>
+          <w:lang w:eastAsia="fr-CA"/>
+        </w:rPr>
+      </w:pPr>
+    </w:p>
+    <w:p>
+      <w:pPr>
+        <w:rPr>
+          <w:lang w:eastAsia="fr-CA"/>
+        </w:rPr>
+      </w:pPr>
+    </w:p>
+    <w:p>
+      <w:pPr>
+        <w:rPr>
+          <w:lang w:eastAsia="fr-CA"/>
+        </w:rPr>
+      </w:pPr>
+    </w:p>
+    <w:p>
+      <w:pPr>
+        <w:rPr>
+          <w:lang w:eastAsia="fr-CA"/>
+        </w:rPr>
+      </w:pPr>
+    </w:p>
+    <w:p>
+      <w:pPr>
+        <w:rPr>
+          <w:lang w:eastAsia="fr-CA"/>
+        </w:rPr>
+      </w:pPr>
+    </w:p>
+    <w:p>
+      <w:pPr>
+        <w:rPr>
+          <w:lang w:eastAsia="fr-CA"/>
+        </w:rPr>
+      </w:pPr>
+    </w:p>
+    <w:p>
+      <w:pPr>
+        <w:rPr>
+          <w:lang w:eastAsia="fr-CA"/>
+        </w:rPr>
+      </w:pPr>
+    </w:p>
+    <w:p>
+      <w:pPr>
+        <w:rPr>
+          <w:lang w:eastAsia="fr-CA"/>
+        </w:rPr>
+      </w:pPr>
+    </w:p>
+    <w:p>
+      <w:pPr>
+        <w:rPr>
+          <w:lang w:eastAsia="fr-CA"/>
+        </w:rPr>
+      </w:pPr>
+    </w:p>
+    <w:p>
+      <w:pPr>
+        <w:rPr>
+          <w:lang w:eastAsia="fr-CA"/>
+        </w:rPr>
+      </w:pPr>
+    </w:p>
+    <w:p>
+      <w:pPr>
+        <w:rPr>
+          <w:lang w:eastAsia="fr-CA"/>
+        </w:rPr>
+      </w:pPr>
+    </w:p>
+    <w:p>
+      <w:pPr>
+        <w:rPr>
+          <w:lang w:eastAsia="fr-CA"/>
+        </w:rPr>
+      </w:pPr>
+    </w:p>
+    <w:p>
+      <w:pPr>
+        <w:rPr>
+          <w:lang w:eastAsia="fr-CA"/>
+        </w:rPr>
+      </w:pPr>
+    </w:p>
+    <w:p>
+      <w:pPr>
+        <w:rPr>
+          <w:lang w:eastAsia="fr-CA"/>
+        </w:rPr>
+      </w:pPr>
+    </w:p>
+    <w:p>
+      <w:pPr>
+        <w:rPr>
+          <w:lang w:eastAsia="fr-CA"/>
+        </w:rPr>
+      </w:pPr>
+    </w:p>
+    <w:p>
+      <w:pPr>
+        <w:rPr>
+          <w:lang w:eastAsia="fr-CA"/>
+        </w:rPr>
+      </w:pPr>
+    </w:p>
+    <w:p>
+      <w:pPr>
+        <w:rPr>
+          <w:lang w:eastAsia="fr-CA"/>
+        </w:rPr>
+      </w:pPr>
+    </w:p>
+    <w:p>
+      <w:pPr>
         <w:pStyle w:val="Titre2"/>
       </w:pPr>
-    </w:p>
-    <w:p>
-      <w:pPr>
-        <w:pStyle w:val="Titre2"/>
-      </w:pPr>
-    </w:p>
-    <w:p>
-      <w:pPr>
-        <w:pStyle w:val="Titre2"/>
-      </w:pPr>
-    </w:p>
-    <w:p>
-      <w:pPr>
-        <w:pStyle w:val="Titre2"/>
-      </w:pPr>
-    </w:p>
-    <w:p>
-      <w:pPr>
-        <w:pStyle w:val="Titre2"/>
-      </w:pPr>
-    </w:p>
-    <w:p>
-      <w:pPr>
-        <w:pStyle w:val="Titre2"/>
-      </w:pPr>
-    </w:p>
-    <w:p>
-      <w:pPr>
-        <w:pStyle w:val="Titre2"/>
-      </w:pPr>
-    </w:p>
-    <w:p>
-      <w:pPr>
-        <w:pStyle w:val="Titre2"/>
-      </w:pPr>
-    </w:p>
-    <w:p>
-      <w:pPr>
-        <w:pStyle w:val="Titre2"/>
-      </w:pPr>
-    </w:p>
-    <w:p>
-      <w:pPr>
-        <w:pStyle w:val="Titre2"/>
-      </w:pPr>
-    </w:p>
-    <w:p>
-      <w:pPr>
-        <w:pStyle w:val="Titre2"/>
-      </w:pPr>
-    </w:p>
-    <w:p>
-      <w:pPr>
-        <w:pStyle w:val="Titre2"/>
-      </w:pPr>
-    </w:p>
-    <w:p>
-      <w:pPr>
-        <w:pStyle w:val="Titre2"/>
-      </w:pPr>
-    </w:p>
-    <w:p>
-      <w:pPr>
-        <w:pStyle w:val="Titre2"/>
-      </w:pPr>
-    </w:p>
-    <w:p>
-      <w:pPr>
-        <w:pStyle w:val="Titre2"/>
-      </w:pPr>
-    </w:p>
-    <w:p>
-      <w:pPr>
-        <w:pStyle w:val="Titre2"/>
-      </w:pPr>
-      <w:proofErr w:type="spellStart"/>
-      <w:r>
-        <w:t>Sélection</w:t>
-      </w:r>
-      <w:proofErr w:type="spellEnd"/>
-      <w:r>
-        <w:t xml:space="preserve"> de </w:t>
-      </w:r>
-      <w:proofErr w:type="spellStart"/>
-      <w:r>
-        <w:t>niveaux</w:t>
+      <w:r>
+        <w:lastRenderedPageBreak/>
+        <w:t>Sélection de niveaux</w:t>
       </w:r>
       <w:bookmarkEnd w:id="6"/>
       <w:bookmarkEnd w:id="7"/>
-      <w:proofErr w:type="spellEnd"/>
     </w:p>
     <w:p>
       <w:pPr>
@@ -5129,7 +5933,7 @@
                     <pic:cNvPicPr/>
                   </pic:nvPicPr>
                   <pic:blipFill>
-                    <a:blip r:embed="rId11">
+                    <a:blip r:embed="rId12">
                       <a:extLst>
                         <a:ext uri="{28A0092B-C50C-407E-A947-70E740481C1C}">
                           <a14:useLocalDpi xmlns:a14="http://schemas.microsoft.com/office/drawing/2010/main" val="0"/>
@@ -5160,19 +5964,9 @@
       <w:pPr>
         <w:pStyle w:val="Sous-tt"/>
       </w:pPr>
-      <w:proofErr w:type="spellStart"/>
-      <w:r>
-        <w:t>Accès</w:t>
-      </w:r>
-      <w:proofErr w:type="spellEnd"/>
-      <w:r>
-        <w:t xml:space="preserve"> à </w:t>
-      </w:r>
-      <w:proofErr w:type="spellStart"/>
-      <w:r>
-        <w:t>l’écran</w:t>
-      </w:r>
-      <w:proofErr w:type="spellEnd"/>
+      <w:r>
+        <w:t>Accès à l’écran</w:t>
+      </w:r>
     </w:p>
     <w:p>
       <w:pPr>
@@ -5185,42 +5979,16 @@
         <w:jc w:val="left"/>
       </w:pPr>
       <w:r>
-        <w:t xml:space="preserve">À </w:t>
-      </w:r>
-      <w:proofErr w:type="spellStart"/>
-      <w:r>
-        <w:t>partir</w:t>
-      </w:r>
-      <w:proofErr w:type="spellEnd"/>
-      <w:r>
-        <w:t xml:space="preserve"> de </w:t>
-      </w:r>
-      <w:proofErr w:type="spellStart"/>
-      <w:r>
-        <w:t>l’écran</w:t>
-      </w:r>
-      <w:proofErr w:type="spellEnd"/>
-      <w:r>
-        <w:t xml:space="preserve"> titre</w:t>
+        <w:t>À partir de l’écran titre</w:t>
       </w:r>
     </w:p>
     <w:p>
       <w:pPr>
         <w:pStyle w:val="Sous-tt"/>
       </w:pPr>
-      <w:proofErr w:type="spellStart"/>
-      <w:r>
-        <w:t>Éléments</w:t>
-      </w:r>
-      <w:proofErr w:type="spellEnd"/>
-      <w:r>
-        <w:t xml:space="preserve"> </w:t>
-      </w:r>
-      <w:proofErr w:type="spellStart"/>
-      <w:r>
-        <w:t>visuels</w:t>
-      </w:r>
-      <w:proofErr w:type="spellEnd"/>
+      <w:r>
+        <w:t>Éléments visuels</w:t>
+      </w:r>
     </w:p>
     <w:tbl>
       <w:tblPr>
@@ -5246,13 +6014,8 @@
               <w:spacing w:after="0"/>
             </w:pPr>
             <w:r>
-              <w:t>$</w:t>
-            </w:r>
-            <w:proofErr w:type="spellStart"/>
-            <w:r>
-              <w:t>S_SelectionNiveaux</w:t>
-            </w:r>
-            <w:proofErr w:type="spellEnd"/>
+              <w:t>$S_SelectionNiveaux</w:t>
+            </w:r>
           </w:p>
         </w:tc>
         <w:tc>
@@ -5265,15 +6028,7 @@
               <w:cnfStyle w:val="000000100000" w:firstRow="0" w:lastRow="0" w:firstColumn="0" w:lastColumn="0" w:oddVBand="0" w:evenVBand="0" w:oddHBand="1" w:evenHBand="0" w:firstRowFirstColumn="0" w:firstRowLastColumn="0" w:lastRowFirstColumn="0" w:lastRowLastColumn="0"/>
             </w:pPr>
             <w:r>
-              <w:t xml:space="preserve">Titre de </w:t>
-            </w:r>
-            <w:proofErr w:type="spellStart"/>
-            <w:r>
-              <w:t>l’écran</w:t>
-            </w:r>
-            <w:proofErr w:type="spellEnd"/>
-            <w:r>
-              <w:t>.</w:t>
+              <w:t>Titre de l’écran.</w:t>
             </w:r>
           </w:p>
         </w:tc>
@@ -5305,43 +6060,9 @@
               <w:spacing w:after="0"/>
               <w:cnfStyle w:val="000000010000" w:firstRow="0" w:lastRow="0" w:firstColumn="0" w:lastColumn="0" w:oddVBand="0" w:evenVBand="0" w:oddHBand="0" w:evenHBand="1" w:firstRowFirstColumn="0" w:firstRowLastColumn="0" w:lastRowFirstColumn="0" w:lastRowLastColumn="0"/>
             </w:pPr>
-            <w:proofErr w:type="spellStart"/>
-            <w:r>
-              <w:t>Visuel</w:t>
-            </w:r>
-            <w:proofErr w:type="spellEnd"/>
-            <w:r>
-              <w:t xml:space="preserve"> </w:t>
-            </w:r>
-            <w:proofErr w:type="spellStart"/>
-            <w:r>
-              <w:t>vendeur</w:t>
-            </w:r>
-            <w:proofErr w:type="spellEnd"/>
-            <w:r>
-              <w:t xml:space="preserve"> </w:t>
-            </w:r>
-            <w:proofErr w:type="spellStart"/>
-            <w:r>
-              <w:t>représentant</w:t>
-            </w:r>
-            <w:proofErr w:type="spellEnd"/>
-            <w:r>
-              <w:t xml:space="preserve"> </w:t>
-            </w:r>
-            <w:proofErr w:type="spellStart"/>
-            <w:r>
-              <w:t>l’essence</w:t>
-            </w:r>
-            <w:proofErr w:type="spellEnd"/>
-            <w:r>
-              <w:t xml:space="preserve"> du </w:t>
-            </w:r>
-            <w:proofErr w:type="spellStart"/>
-            <w:r>
-              <w:t>jeu</w:t>
-            </w:r>
-            <w:proofErr w:type="spellEnd"/>
+            <w:r>
+              <w:t>Visuel vendeur représentant l’essence du jeu</w:t>
+            </w:r>
           </w:p>
         </w:tc>
       </w:tr>
@@ -5384,13 +6105,8 @@
         <w:pStyle w:val="Sous-tt"/>
         <w:spacing w:before="120"/>
       </w:pPr>
-      <w:proofErr w:type="spellStart"/>
-      <w:r>
-        <w:t>Interactivité</w:t>
-      </w:r>
-      <w:proofErr w:type="spellEnd"/>
-      <w:r>
-        <w:t xml:space="preserve"> et navigation</w:t>
+      <w:r>
+        <w:t>Interactivité et navigation</w:t>
       </w:r>
     </w:p>
     <w:tbl>
@@ -5431,39 +6147,7 @@
               <w:cnfStyle w:val="000000100000" w:firstRow="0" w:lastRow="0" w:firstColumn="0" w:lastColumn="0" w:oddVBand="0" w:evenVBand="0" w:oddHBand="1" w:evenHBand="0" w:firstRowFirstColumn="0" w:firstRowLastColumn="0" w:lastRowFirstColumn="0" w:lastRowLastColumn="0"/>
             </w:pPr>
             <w:r>
-              <w:t xml:space="preserve">Fait </w:t>
-            </w:r>
-            <w:proofErr w:type="spellStart"/>
-            <w:r>
-              <w:t>apparaitre</w:t>
-            </w:r>
-            <w:proofErr w:type="spellEnd"/>
-            <w:r>
-              <w:t xml:space="preserve"> </w:t>
-            </w:r>
-            <w:proofErr w:type="spellStart"/>
-            <w:r>
-              <w:t>l’écran</w:t>
-            </w:r>
-            <w:proofErr w:type="spellEnd"/>
-            <w:r>
-              <w:t xml:space="preserve"> de </w:t>
-            </w:r>
-            <w:proofErr w:type="spellStart"/>
-            <w:r>
-              <w:t>jeu</w:t>
-            </w:r>
-            <w:proofErr w:type="spellEnd"/>
-            <w:r>
-              <w:t xml:space="preserve"> au </w:t>
-            </w:r>
-            <w:proofErr w:type="spellStart"/>
-            <w:r>
-              <w:t>niveau</w:t>
-            </w:r>
-            <w:proofErr w:type="spellEnd"/>
-            <w:r>
-              <w:t xml:space="preserve"> 1.</w:t>
+              <w:t>Fait apparaitre l’écran de jeu au niveau 1.</w:t>
             </w:r>
           </w:p>
         </w:tc>
@@ -5496,74 +6180,10 @@
               <w:cnfStyle w:val="000000010000" w:firstRow="0" w:lastRow="0" w:firstColumn="0" w:lastColumn="0" w:oddVBand="0" w:evenVBand="0" w:oddHBand="0" w:evenHBand="1" w:firstRowFirstColumn="0" w:firstRowLastColumn="0" w:lastRowFirstColumn="0" w:lastRowLastColumn="0"/>
             </w:pPr>
             <w:r>
-              <w:t xml:space="preserve">Fait </w:t>
-            </w:r>
-            <w:proofErr w:type="spellStart"/>
-            <w:r>
-              <w:t>appara</w:t>
-            </w:r>
-            <w:r>
-              <w:t>itre</w:t>
-            </w:r>
-            <w:proofErr w:type="spellEnd"/>
-            <w:r>
-              <w:t xml:space="preserve"> </w:t>
-            </w:r>
-            <w:proofErr w:type="spellStart"/>
-            <w:r>
-              <w:t>l’écran</w:t>
-            </w:r>
-            <w:proofErr w:type="spellEnd"/>
-            <w:r>
-              <w:t xml:space="preserve"> de </w:t>
-            </w:r>
-            <w:proofErr w:type="spellStart"/>
-            <w:r>
-              <w:t>jeu</w:t>
-            </w:r>
-            <w:proofErr w:type="spellEnd"/>
-            <w:r>
-              <w:t xml:space="preserve"> au </w:t>
-            </w:r>
-            <w:proofErr w:type="spellStart"/>
-            <w:r>
-              <w:t>niveau</w:t>
-            </w:r>
-            <w:proofErr w:type="spellEnd"/>
-            <w:r>
-              <w:t xml:space="preserve"> 2, </w:t>
-            </w:r>
-            <w:proofErr w:type="spellStart"/>
-            <w:r>
-              <w:t>si</w:t>
-            </w:r>
-            <w:proofErr w:type="spellEnd"/>
-            <w:r>
-              <w:t xml:space="preserve"> le </w:t>
-            </w:r>
-            <w:proofErr w:type="spellStart"/>
-            <w:r>
-              <w:t>niveau</w:t>
-            </w:r>
-            <w:proofErr w:type="spellEnd"/>
-            <w:r>
-              <w:t xml:space="preserve"> 1 a </w:t>
-            </w:r>
-            <w:proofErr w:type="spellStart"/>
-            <w:r>
-              <w:t>été</w:t>
-            </w:r>
-            <w:proofErr w:type="spellEnd"/>
-            <w:r>
-              <w:t xml:space="preserve"> </w:t>
-            </w:r>
-            <w:proofErr w:type="spellStart"/>
-            <w:r>
-              <w:t>compléter</w:t>
-            </w:r>
-            <w:proofErr w:type="spellEnd"/>
-            <w:r>
-              <w:t>.</w:t>
+              <w:t>Fait appara</w:t>
+            </w:r>
+            <w:r>
+              <w:t>itre l’écran de jeu au niveau 2, si le niveau 1 a été compléter.</w:t>
             </w:r>
           </w:p>
         </w:tc>
@@ -5596,82 +6216,10 @@
               <w:cnfStyle w:val="000000100000" w:firstRow="0" w:lastRow="0" w:firstColumn="0" w:lastColumn="0" w:oddVBand="0" w:evenVBand="0" w:oddHBand="1" w:evenHBand="0" w:firstRowFirstColumn="0" w:firstRowLastColumn="0" w:lastRowFirstColumn="0" w:lastRowLastColumn="0"/>
             </w:pPr>
             <w:r>
-              <w:t xml:space="preserve">Fait </w:t>
-            </w:r>
-            <w:proofErr w:type="spellStart"/>
-            <w:r>
-              <w:t>appara</w:t>
-            </w:r>
-            <w:r>
-              <w:t>itre</w:t>
-            </w:r>
-            <w:proofErr w:type="spellEnd"/>
-            <w:r>
-              <w:t xml:space="preserve"> </w:t>
-            </w:r>
-            <w:proofErr w:type="spellStart"/>
-            <w:r>
-              <w:t>l’écran</w:t>
-            </w:r>
-            <w:proofErr w:type="spellEnd"/>
-            <w:r>
-              <w:t xml:space="preserve"> de </w:t>
-            </w:r>
-            <w:proofErr w:type="spellStart"/>
-            <w:r>
-              <w:t>jeu</w:t>
-            </w:r>
-            <w:proofErr w:type="spellEnd"/>
-            <w:r>
-              <w:t xml:space="preserve"> au </w:t>
-            </w:r>
-            <w:proofErr w:type="spellStart"/>
-            <w:r>
-              <w:t>niveau</w:t>
-            </w:r>
-            <w:proofErr w:type="spellEnd"/>
-            <w:r>
-              <w:t xml:space="preserve"> 3, </w:t>
-            </w:r>
-            <w:proofErr w:type="spellStart"/>
-            <w:r>
-              <w:t>si</w:t>
-            </w:r>
-            <w:proofErr w:type="spellEnd"/>
-            <w:r>
-              <w:t xml:space="preserve"> le </w:t>
-            </w:r>
-            <w:proofErr w:type="spellStart"/>
-            <w:r>
-              <w:t>niveau</w:t>
-            </w:r>
-            <w:proofErr w:type="spellEnd"/>
-            <w:r>
-              <w:t xml:space="preserve"> 1 et 2 </w:t>
-            </w:r>
-            <w:proofErr w:type="spellStart"/>
-            <w:r>
-              <w:t>ont</w:t>
-            </w:r>
-            <w:proofErr w:type="spellEnd"/>
-            <w:r>
-              <w:t xml:space="preserve"> </w:t>
-            </w:r>
-            <w:proofErr w:type="spellStart"/>
-            <w:r>
-              <w:t>été</w:t>
-            </w:r>
-            <w:proofErr w:type="spellEnd"/>
-            <w:r>
-              <w:t xml:space="preserve"> </w:t>
-            </w:r>
-            <w:proofErr w:type="spellStart"/>
-            <w:r>
-              <w:t>compléter</w:t>
-            </w:r>
-            <w:proofErr w:type="spellEnd"/>
-            <w:r>
-              <w:t>.</w:t>
+              <w:t>Fait appara</w:t>
+            </w:r>
+            <w:r>
+              <w:t>itre l’écran de jeu au niveau 3, si le niveau 1 et 2 ont été compléter.</w:t>
             </w:r>
           </w:p>
         </w:tc>
@@ -5690,13 +6238,8 @@
               <w:spacing w:after="0"/>
             </w:pPr>
             <w:r>
-              <w:t>$</w:t>
-            </w:r>
-            <w:proofErr w:type="spellStart"/>
-            <w:r>
-              <w:t>S_Retour_btn</w:t>
-            </w:r>
-            <w:proofErr w:type="spellEnd"/>
+              <w:t>$S_Retour_btn</w:t>
+            </w:r>
           </w:p>
         </w:tc>
         <w:tc>
@@ -5708,21 +6251,8 @@
               <w:spacing w:after="0"/>
               <w:cnfStyle w:val="000000010000" w:firstRow="0" w:lastRow="0" w:firstColumn="0" w:lastColumn="0" w:oddVBand="0" w:evenVBand="0" w:oddHBand="0" w:evenHBand="1" w:firstRowFirstColumn="0" w:firstRowLastColumn="0" w:lastRowFirstColumn="0" w:lastRowLastColumn="0"/>
             </w:pPr>
-            <w:proofErr w:type="spellStart"/>
-            <w:r>
-              <w:t>Retourne</w:t>
-            </w:r>
-            <w:proofErr w:type="spellEnd"/>
-            <w:r>
-              <w:t xml:space="preserve"> à </w:t>
-            </w:r>
-            <w:proofErr w:type="spellStart"/>
-            <w:r>
-              <w:t>l’écran</w:t>
-            </w:r>
-            <w:proofErr w:type="spellEnd"/>
-            <w:r>
-              <w:t xml:space="preserve"> titre.</w:t>
+            <w:r>
+              <w:t>Retourne à l’écran titre.</w:t>
             </w:r>
           </w:p>
         </w:tc>
@@ -5742,21 +6272,12 @@
       <w:pPr>
         <w:pStyle w:val="Titre2"/>
       </w:pPr>
-      <w:proofErr w:type="spellStart"/>
-      <w:r>
-        <w:t>Écran</w:t>
-      </w:r>
-      <w:proofErr w:type="spellEnd"/>
-      <w:r>
-        <w:t xml:space="preserve"> de </w:t>
-      </w:r>
-      <w:proofErr w:type="spellStart"/>
-      <w:r>
-        <w:t>jeu</w:t>
+      <w:r>
+        <w:lastRenderedPageBreak/>
+        <w:t>Écran de jeu</w:t>
       </w:r>
       <w:bookmarkEnd w:id="8"/>
       <w:bookmarkEnd w:id="9"/>
-      <w:proofErr w:type="spellEnd"/>
     </w:p>
     <w:p>
       <w:pPr>
@@ -5783,7 +6304,7 @@
                     <pic:cNvPicPr/>
                   </pic:nvPicPr>
                   <pic:blipFill>
-                    <a:blip r:embed="rId12">
+                    <a:blip r:embed="rId13">
                       <a:extLst>
                         <a:ext uri="{28A0092B-C50C-407E-A947-70E740481C1C}">
                           <a14:useLocalDpi xmlns:a14="http://schemas.microsoft.com/office/drawing/2010/main" val="0"/>
@@ -5814,19 +6335,9 @@
       <w:pPr>
         <w:pStyle w:val="Sous-tt"/>
       </w:pPr>
-      <w:proofErr w:type="spellStart"/>
-      <w:r>
-        <w:t>Accès</w:t>
-      </w:r>
-      <w:proofErr w:type="spellEnd"/>
-      <w:r>
-        <w:t xml:space="preserve"> à </w:t>
-      </w:r>
-      <w:proofErr w:type="spellStart"/>
-      <w:r>
-        <w:t>l’écran</w:t>
-      </w:r>
-      <w:proofErr w:type="spellEnd"/>
+      <w:r>
+        <w:t>Accès à l’écran</w:t>
+      </w:r>
     </w:p>
     <w:p>
       <w:pPr>
@@ -5839,58 +6350,16 @@
         <w:jc w:val="left"/>
       </w:pPr>
       <w:r>
-        <w:t xml:space="preserve">À </w:t>
-      </w:r>
-      <w:proofErr w:type="spellStart"/>
-      <w:r>
-        <w:t>partir</w:t>
-      </w:r>
-      <w:proofErr w:type="spellEnd"/>
-      <w:r>
-        <w:t xml:space="preserve"> de </w:t>
-      </w:r>
-      <w:proofErr w:type="spellStart"/>
-      <w:r>
-        <w:t>l’écran</w:t>
-      </w:r>
-      <w:proofErr w:type="spellEnd"/>
-      <w:r>
-        <w:t xml:space="preserve"> de </w:t>
-      </w:r>
-      <w:proofErr w:type="spellStart"/>
-      <w:r>
-        <w:t>sélection</w:t>
-      </w:r>
-      <w:proofErr w:type="spellEnd"/>
-      <w:r>
-        <w:t xml:space="preserve"> de </w:t>
-      </w:r>
-      <w:proofErr w:type="spellStart"/>
-      <w:r>
-        <w:t>niveaux</w:t>
-      </w:r>
-      <w:proofErr w:type="spellEnd"/>
-      <w:r>
-        <w:t>.</w:t>
+        <w:t>À partir de l’écran de sélection de niveaux.</w:t>
       </w:r>
     </w:p>
     <w:p>
       <w:pPr>
         <w:pStyle w:val="Sous-tt"/>
       </w:pPr>
-      <w:proofErr w:type="spellStart"/>
-      <w:r>
-        <w:t>Éléments</w:t>
-      </w:r>
-      <w:proofErr w:type="spellEnd"/>
-      <w:r>
-        <w:t xml:space="preserve"> </w:t>
-      </w:r>
-      <w:proofErr w:type="spellStart"/>
-      <w:r>
-        <w:t>visuels</w:t>
-      </w:r>
-      <w:proofErr w:type="spellEnd"/>
+      <w:r>
+        <w:t>Éléments visuels</w:t>
+      </w:r>
     </w:p>
     <w:tbl>
       <w:tblPr>
@@ -5915,11 +6384,9 @@
             <w:pPr>
               <w:spacing w:after="0"/>
             </w:pPr>
-            <w:proofErr w:type="spellStart"/>
             <w:r>
               <w:t>Éléments</w:t>
             </w:r>
-            <w:proofErr w:type="spellEnd"/>
           </w:p>
         </w:tc>
         <w:tc>
@@ -5976,13 +6443,8 @@
         <w:pStyle w:val="Sous-tt"/>
         <w:spacing w:before="120"/>
       </w:pPr>
-      <w:proofErr w:type="spellStart"/>
-      <w:r>
-        <w:t>Interactivité</w:t>
-      </w:r>
-      <w:proofErr w:type="spellEnd"/>
-      <w:r>
-        <w:t xml:space="preserve"> et navigation</w:t>
+      <w:r>
+        <w:t>Interactivité et navigation</w:t>
       </w:r>
     </w:p>
     <w:tbl>
@@ -6008,13 +6470,8 @@
             <w:pPr>
               <w:spacing w:after="0"/>
             </w:pPr>
-            <w:proofErr w:type="spellStart"/>
-            <w:r>
-              <w:t>Icône</w:t>
-            </w:r>
-            <w:proofErr w:type="spellEnd"/>
-            <w:r>
-              <w:t xml:space="preserve"> Son</w:t>
+            <w:r>
+              <w:t>Icône Son</w:t>
             </w:r>
           </w:p>
         </w:tc>
@@ -6028,39 +6485,7 @@
               <w:cnfStyle w:val="000000100000" w:firstRow="0" w:lastRow="0" w:firstColumn="0" w:lastColumn="0" w:oddVBand="0" w:evenVBand="0" w:oddHBand="1" w:evenHBand="0" w:firstRowFirstColumn="0" w:firstRowLastColumn="0" w:lastRowFirstColumn="0" w:lastRowLastColumn="0"/>
             </w:pPr>
             <w:r>
-              <w:t xml:space="preserve">Change le </w:t>
-            </w:r>
-            <w:proofErr w:type="spellStart"/>
-            <w:r>
-              <w:t>statut</w:t>
-            </w:r>
-            <w:proofErr w:type="spellEnd"/>
-            <w:r>
-              <w:t xml:space="preserve"> du son à </w:t>
-            </w:r>
-            <w:proofErr w:type="spellStart"/>
-            <w:r>
-              <w:t>actif</w:t>
-            </w:r>
-            <w:proofErr w:type="spellEnd"/>
-            <w:r>
-              <w:t xml:space="preserve"> </w:t>
-            </w:r>
-            <w:proofErr w:type="spellStart"/>
-            <w:r>
-              <w:t>ou</w:t>
-            </w:r>
-            <w:proofErr w:type="spellEnd"/>
-            <w:r>
-              <w:t xml:space="preserve"> </w:t>
-            </w:r>
-            <w:proofErr w:type="spellStart"/>
-            <w:r>
-              <w:t>inactif</w:t>
-            </w:r>
-            <w:proofErr w:type="spellEnd"/>
-            <w:r>
-              <w:t>.</w:t>
+              <w:t>Change le statut du son à actif ou inactif.</w:t>
             </w:r>
           </w:p>
         </w:tc>
@@ -6079,37 +6504,8 @@
               <w:spacing w:after="0"/>
             </w:pPr>
             <w:r>
-              <w:t xml:space="preserve">Condition </w:t>
-            </w:r>
-            <w:proofErr w:type="spellStart"/>
-            <w:r>
-              <w:t>défaite</w:t>
-            </w:r>
-            <w:proofErr w:type="spellEnd"/>
-            <w:r>
-              <w:t xml:space="preserve"> </w:t>
-            </w:r>
-            <w:proofErr w:type="spellStart"/>
-            <w:r>
-              <w:t>ou</w:t>
-            </w:r>
-            <w:proofErr w:type="spellEnd"/>
-            <w:r>
-              <w:t xml:space="preserve"> </w:t>
-            </w:r>
-            <w:proofErr w:type="spellStart"/>
-            <w:r>
-              <w:t>victoire</w:t>
-            </w:r>
-            <w:proofErr w:type="spellEnd"/>
-            <w:r>
-              <w:t xml:space="preserve"> </w:t>
-            </w:r>
-            <w:proofErr w:type="spellStart"/>
-            <w:r>
-              <w:t>remplies</w:t>
-            </w:r>
-            <w:proofErr w:type="spellEnd"/>
+              <w:t>Condition défaite ou victoire remplies</w:t>
+            </w:r>
           </w:p>
         </w:tc>
         <w:tc>
@@ -6122,39 +6518,7 @@
               <w:cnfStyle w:val="000000010000" w:firstRow="0" w:lastRow="0" w:firstColumn="0" w:lastColumn="0" w:oddVBand="0" w:evenVBand="0" w:oddHBand="0" w:evenHBand="1" w:firstRowFirstColumn="0" w:firstRowLastColumn="0" w:lastRowFirstColumn="0" w:lastRowLastColumn="0"/>
             </w:pPr>
             <w:r>
-              <w:t xml:space="preserve">Fait </w:t>
-            </w:r>
-            <w:proofErr w:type="spellStart"/>
-            <w:r>
-              <w:t>apparaitre</w:t>
-            </w:r>
-            <w:proofErr w:type="spellEnd"/>
-            <w:r>
-              <w:t xml:space="preserve"> </w:t>
-            </w:r>
-            <w:proofErr w:type="spellStart"/>
-            <w:r>
-              <w:t>l’écran</w:t>
-            </w:r>
-            <w:proofErr w:type="spellEnd"/>
-            <w:r>
-              <w:t xml:space="preserve"> de fin de </w:t>
-            </w:r>
-            <w:proofErr w:type="spellStart"/>
-            <w:r>
-              <w:t>jeu</w:t>
-            </w:r>
-            <w:proofErr w:type="spellEnd"/>
-            <w:r>
-              <w:t xml:space="preserve"> (après un court </w:t>
-            </w:r>
-            <w:proofErr w:type="spellStart"/>
-            <w:r>
-              <w:t>délai</w:t>
-            </w:r>
-            <w:proofErr w:type="spellEnd"/>
-            <w:r>
-              <w:t>).</w:t>
+              <w:t>Fait apparaitre l’écran de fin de jeu (après un court délai).</w:t>
             </w:r>
           </w:p>
           <w:p>
@@ -6196,23 +6560,7 @@
               <w:cnfStyle w:val="000000100000" w:firstRow="0" w:lastRow="0" w:firstColumn="0" w:lastColumn="0" w:oddVBand="0" w:evenVBand="0" w:oddHBand="1" w:evenHBand="0" w:firstRowFirstColumn="0" w:firstRowLastColumn="0" w:lastRowFirstColumn="0" w:lastRowLastColumn="0"/>
             </w:pPr>
             <w:r>
-              <w:t xml:space="preserve">Fait </w:t>
-            </w:r>
-            <w:proofErr w:type="spellStart"/>
-            <w:r>
-              <w:t>apparaitre</w:t>
-            </w:r>
-            <w:proofErr w:type="spellEnd"/>
-            <w:r>
-              <w:t xml:space="preserve"> la </w:t>
-            </w:r>
-            <w:proofErr w:type="spellStart"/>
-            <w:r>
-              <w:t>boite</w:t>
-            </w:r>
-            <w:proofErr w:type="spellEnd"/>
-            <w:r>
-              <w:t xml:space="preserve"> de menu.</w:t>
+              <w:t>Fait apparaitre la boite de menu.</w:t>
             </w:r>
           </w:p>
         </w:tc>
@@ -6227,6 +6575,7 @@
       <w:bookmarkStart w:id="10" w:name="_Toc449392761"/>
       <w:bookmarkStart w:id="11" w:name="_Toc450500688"/>
       <w:r>
+        <w:lastRenderedPageBreak/>
         <w:t>HUD</w:t>
       </w:r>
       <w:bookmarkEnd w:id="10"/>
@@ -6245,27 +6594,10 @@
     </w:p>
     <w:p>
       <w:r>
-        <w:t xml:space="preserve">4 boutons correspondent aux 4 actions du </w:t>
-      </w:r>
-      <w:proofErr w:type="spellStart"/>
-      <w:r>
-        <w:t>joueur</w:t>
-      </w:r>
-      <w:proofErr w:type="spellEnd"/>
-      <w:r>
-        <w:t xml:space="preserve"> (</w:t>
-      </w:r>
-      <w:proofErr w:type="spellStart"/>
-      <w:r>
-        <w:t>voir</w:t>
-      </w:r>
-      <w:proofErr w:type="spellEnd"/>
-      <w:r>
-        <w:t xml:space="preserve"> Actions).</w:t>
-      </w:r>
-    </w:p>
-    <w:p>
-      <w:proofErr w:type="gramStart"/>
+        <w:t>4 boutons correspondent aux 4 actions du joueur (voir Actions).</w:t>
+      </w:r>
+    </w:p>
+    <w:p>
       <w:r>
         <w:rPr>
           <w:b/>
@@ -6284,110 +6616,14 @@
         </w:rPr>
         <w:t> :</w:t>
       </w:r>
-      <w:proofErr w:type="gramEnd"/>
-      <w:r>
-        <w:t xml:space="preserve"> </w:t>
-      </w:r>
-      <w:proofErr w:type="spellStart"/>
-      <w:r>
-        <w:t>clic</w:t>
-      </w:r>
-      <w:proofErr w:type="spellEnd"/>
-      <w:r>
-        <w:t xml:space="preserve"> gauche de </w:t>
-      </w:r>
-      <w:proofErr w:type="spellStart"/>
-      <w:r>
-        <w:t>souris</w:t>
-      </w:r>
-      <w:proofErr w:type="spellEnd"/>
-      <w:r>
-        <w:t xml:space="preserve"> sur </w:t>
-      </w:r>
-      <w:proofErr w:type="spellStart"/>
-      <w:r>
-        <w:t>l’icône</w:t>
-      </w:r>
-      <w:proofErr w:type="spellEnd"/>
-      <w:r>
-        <w:t xml:space="preserve">, </w:t>
-      </w:r>
-      <w:proofErr w:type="spellStart"/>
-      <w:r>
-        <w:t>puis</w:t>
-      </w:r>
-      <w:proofErr w:type="spellEnd"/>
-      <w:r>
-        <w:t xml:space="preserve"> sur un </w:t>
-      </w:r>
-      <w:proofErr w:type="spellStart"/>
-      <w:r>
-        <w:t>élément</w:t>
-      </w:r>
-      <w:proofErr w:type="spellEnd"/>
-      <w:r>
-        <w:t xml:space="preserve"> du </w:t>
-      </w:r>
-      <w:proofErr w:type="spellStart"/>
-      <w:r>
-        <w:t>jeu</w:t>
-      </w:r>
-      <w:proofErr w:type="spellEnd"/>
-      <w:r>
-        <w:t xml:space="preserve"> (</w:t>
-      </w:r>
-      <w:proofErr w:type="spellStart"/>
-      <w:r>
-        <w:t>varie</w:t>
-      </w:r>
-      <w:proofErr w:type="spellEnd"/>
-      <w:r>
-        <w:t xml:space="preserve"> </w:t>
-      </w:r>
-      <w:proofErr w:type="spellStart"/>
-      <w:r>
-        <w:t>en</w:t>
-      </w:r>
-      <w:proofErr w:type="spellEnd"/>
-      <w:r>
-        <w:t xml:space="preserve"> </w:t>
-      </w:r>
-      <w:proofErr w:type="spellStart"/>
-      <w:r>
-        <w:t>fonction</w:t>
-      </w:r>
-      <w:proofErr w:type="spellEnd"/>
-      <w:r>
-        <w:t xml:space="preserve"> de </w:t>
-      </w:r>
-      <w:proofErr w:type="spellStart"/>
-      <w:r>
-        <w:t>l’action</w:t>
-      </w:r>
-      <w:proofErr w:type="spellEnd"/>
-      <w:r>
-        <w:t>)</w:t>
-      </w:r>
-    </w:p>
-    <w:p>
-      <w:proofErr w:type="spellStart"/>
-      <w:r>
-        <w:t>Chaque</w:t>
-      </w:r>
-      <w:proofErr w:type="spellEnd"/>
-      <w:r>
-        <w:t xml:space="preserve"> bouton a 4 </w:t>
-      </w:r>
-      <w:proofErr w:type="spellStart"/>
-      <w:proofErr w:type="gramStart"/>
-      <w:r>
-        <w:t>états</w:t>
-      </w:r>
-      <w:proofErr w:type="spellEnd"/>
-      <w:r>
-        <w:t> :</w:t>
-      </w:r>
-      <w:proofErr w:type="gramEnd"/>
+      <w:r>
+        <w:t xml:space="preserve"> clic gauche de souris sur l’icône, puis sur un élément du jeu (varie en fonction de l’action)</w:t>
+      </w:r>
+    </w:p>
+    <w:p>
+      <w:r>
+        <w:t>Chaque bouton a 4 états :</w:t>
+      </w:r>
     </w:p>
     <w:p>
       <w:pPr>
@@ -6397,80 +6633,20 @@
           <w:numId w:val="22"/>
         </w:numPr>
       </w:pPr>
-      <w:proofErr w:type="spellStart"/>
-      <w:proofErr w:type="gramStart"/>
       <w:r>
         <w:rPr>
           <w:b/>
         </w:rPr>
         <w:t>Illuminé</w:t>
       </w:r>
-      <w:proofErr w:type="spellEnd"/>
       <w:r>
         <w:rPr>
           <w:b/>
         </w:rPr>
         <w:t> :</w:t>
       </w:r>
-      <w:proofErr w:type="gramEnd"/>
-      <w:r>
-        <w:t xml:space="preserve"> </w:t>
-      </w:r>
-      <w:proofErr w:type="spellStart"/>
-      <w:r>
-        <w:t>L’icône</w:t>
-      </w:r>
-      <w:proofErr w:type="spellEnd"/>
-      <w:r>
-        <w:t xml:space="preserve"> </w:t>
-      </w:r>
-      <w:proofErr w:type="spellStart"/>
-      <w:r>
-        <w:t>brille</w:t>
-      </w:r>
-      <w:proofErr w:type="spellEnd"/>
-      <w:r>
-        <w:t xml:space="preserve"> pour </w:t>
-      </w:r>
-      <w:proofErr w:type="spellStart"/>
-      <w:r>
-        <w:t>indiquer</w:t>
-      </w:r>
-      <w:proofErr w:type="spellEnd"/>
-      <w:r>
-        <w:t xml:space="preserve"> que </w:t>
-      </w:r>
-      <w:proofErr w:type="spellStart"/>
-      <w:r>
-        <w:t>l’action</w:t>
-      </w:r>
-      <w:proofErr w:type="spellEnd"/>
-      <w:r>
-        <w:t xml:space="preserve"> </w:t>
-      </w:r>
-      <w:proofErr w:type="spellStart"/>
-      <w:r>
-        <w:t>peut</w:t>
-      </w:r>
-      <w:proofErr w:type="spellEnd"/>
-      <w:r>
-        <w:t xml:space="preserve"> </w:t>
-      </w:r>
-      <w:proofErr w:type="spellStart"/>
-      <w:r>
-        <w:t>être</w:t>
-      </w:r>
-      <w:proofErr w:type="spellEnd"/>
-      <w:r>
-        <w:t xml:space="preserve"> </w:t>
-      </w:r>
-      <w:proofErr w:type="spellStart"/>
-      <w:r>
-        <w:t>utilisée</w:t>
-      </w:r>
-      <w:proofErr w:type="spellEnd"/>
-      <w:r>
-        <w:t>.</w:t>
+      <w:r>
+        <w:t xml:space="preserve"> L’icône brille pour indiquer que l’action peut être utilisée.</w:t>
       </w:r>
     </w:p>
     <w:p>
@@ -6481,104 +6657,14 @@
           <w:numId w:val="22"/>
         </w:numPr>
       </w:pPr>
-      <w:proofErr w:type="spellStart"/>
-      <w:proofErr w:type="gramStart"/>
       <w:r>
         <w:rPr>
           <w:b/>
         </w:rPr>
-        <w:t>Grisé</w:t>
-      </w:r>
-      <w:proofErr w:type="spellEnd"/>
-      <w:r>
-        <w:rPr>
-          <w:b/>
-        </w:rPr>
-        <w:t> :</w:t>
-      </w:r>
-      <w:proofErr w:type="gramEnd"/>
-      <w:r>
-        <w:t xml:space="preserve"> </w:t>
-      </w:r>
-      <w:proofErr w:type="spellStart"/>
-      <w:r>
-        <w:t>L’icône</w:t>
-      </w:r>
-      <w:proofErr w:type="spellEnd"/>
-      <w:r>
-        <w:t xml:space="preserve"> </w:t>
-      </w:r>
-      <w:proofErr w:type="spellStart"/>
-      <w:r>
-        <w:t>est</w:t>
-      </w:r>
-      <w:proofErr w:type="spellEnd"/>
-      <w:r>
-        <w:t xml:space="preserve"> </w:t>
-      </w:r>
-      <w:proofErr w:type="spellStart"/>
-      <w:r>
-        <w:t>grisée</w:t>
-      </w:r>
-      <w:proofErr w:type="spellEnd"/>
-      <w:r>
-        <w:t xml:space="preserve"> pour </w:t>
-      </w:r>
-      <w:proofErr w:type="spellStart"/>
-      <w:r>
-        <w:t>indiquer</w:t>
-      </w:r>
-      <w:proofErr w:type="spellEnd"/>
-      <w:r>
-        <w:t xml:space="preserve"> que le </w:t>
-      </w:r>
-      <w:proofErr w:type="spellStart"/>
-      <w:r>
-        <w:t>joueur</w:t>
-      </w:r>
-      <w:proofErr w:type="spellEnd"/>
-      <w:r>
-        <w:t xml:space="preserve"> </w:t>
-      </w:r>
-      <w:proofErr w:type="spellStart"/>
-      <w:r>
-        <w:t>n’a</w:t>
-      </w:r>
-      <w:proofErr w:type="spellEnd"/>
-      <w:r>
-        <w:t xml:space="preserve"> pas </w:t>
-      </w:r>
-      <w:proofErr w:type="spellStart"/>
-      <w:r>
-        <w:t>suffisamment</w:t>
-      </w:r>
-      <w:proofErr w:type="spellEnd"/>
-      <w:r>
-        <w:t xml:space="preserve"> de point </w:t>
-      </w:r>
-      <w:proofErr w:type="spellStart"/>
-      <w:r>
-        <w:t>d’action</w:t>
-      </w:r>
-      <w:proofErr w:type="spellEnd"/>
-      <w:r>
-        <w:t xml:space="preserve"> </w:t>
-      </w:r>
-      <w:proofErr w:type="spellStart"/>
-      <w:r>
-        <w:t>ou</w:t>
-      </w:r>
-      <w:proofErr w:type="spellEnd"/>
-      <w:r>
-        <w:t xml:space="preserve"> </w:t>
-      </w:r>
-      <w:proofErr w:type="spellStart"/>
-      <w:r>
-        <w:t>d’énergie</w:t>
-      </w:r>
-      <w:proofErr w:type="spellEnd"/>
-      <w:r>
-        <w:t>.</w:t>
+        <w:t>Grisé :</w:t>
+      </w:r>
+      <w:r>
+        <w:t xml:space="preserve"> L’icône est grisée pour indiquer que le joueur n’a pas suffisamment de point d’action ou d’énergie.</w:t>
       </w:r>
     </w:p>
     <w:p>
@@ -6589,94 +6675,14 @@
           <w:numId w:val="22"/>
         </w:numPr>
       </w:pPr>
-      <w:proofErr w:type="spellStart"/>
       <w:r>
         <w:rPr>
           <w:b/>
         </w:rPr>
-        <w:t>En</w:t>
-      </w:r>
-      <w:proofErr w:type="spellEnd"/>
-      <w:r>
-        <w:rPr>
-          <w:b/>
-        </w:rPr>
-        <w:t xml:space="preserve"> </w:t>
-      </w:r>
-      <w:proofErr w:type="gramStart"/>
-      <w:r>
-        <w:rPr>
-          <w:b/>
-        </w:rPr>
-        <w:t>recharge :</w:t>
-      </w:r>
-      <w:proofErr w:type="gramEnd"/>
-      <w:r>
-        <w:t xml:space="preserve"> </w:t>
-      </w:r>
-      <w:proofErr w:type="spellStart"/>
-      <w:r>
-        <w:t>L’icône</w:t>
-      </w:r>
-      <w:proofErr w:type="spellEnd"/>
-      <w:r>
-        <w:t xml:space="preserve"> </w:t>
-      </w:r>
-      <w:proofErr w:type="spellStart"/>
-      <w:r>
-        <w:t>indique</w:t>
-      </w:r>
-      <w:proofErr w:type="spellEnd"/>
-      <w:r>
-        <w:t xml:space="preserve"> un </w:t>
-      </w:r>
-      <w:proofErr w:type="spellStart"/>
-      <w:r>
-        <w:t>chiffre</w:t>
-      </w:r>
-      <w:proofErr w:type="spellEnd"/>
-      <w:r>
-        <w:t xml:space="preserve"> qui </w:t>
-      </w:r>
-      <w:proofErr w:type="spellStart"/>
-      <w:r>
-        <w:t>indique</w:t>
-      </w:r>
-      <w:proofErr w:type="spellEnd"/>
-      <w:r>
-        <w:t xml:space="preserve"> le </w:t>
-      </w:r>
-      <w:proofErr w:type="spellStart"/>
-      <w:r>
-        <w:t>nombre</w:t>
-      </w:r>
-      <w:proofErr w:type="spellEnd"/>
-      <w:r>
-        <w:t xml:space="preserve"> de tours de recharge </w:t>
-      </w:r>
-      <w:proofErr w:type="spellStart"/>
-      <w:r>
-        <w:t>avant</w:t>
-      </w:r>
-      <w:proofErr w:type="spellEnd"/>
-      <w:r>
-        <w:t xml:space="preserve"> </w:t>
-      </w:r>
-      <w:proofErr w:type="spellStart"/>
-      <w:r>
-        <w:t>qu’il</w:t>
-      </w:r>
-      <w:proofErr w:type="spellEnd"/>
-      <w:r>
-        <w:t xml:space="preserve"> </w:t>
-      </w:r>
-      <w:proofErr w:type="spellStart"/>
-      <w:r>
-        <w:t>soit</w:t>
-      </w:r>
-      <w:proofErr w:type="spellEnd"/>
-      <w:r>
-        <w:t xml:space="preserve"> de nouveau utilisable.</w:t>
+        <w:t>En recharge :</w:t>
+      </w:r>
+      <w:r>
+        <w:t xml:space="preserve"> L’icône indique un chiffre qui indique le nombre de tours de recharge avant qu’il soit de nouveau utilisable.</w:t>
       </w:r>
     </w:p>
     <w:p>
@@ -6691,293 +6697,46 @@
         <w:rPr>
           <w:b/>
         </w:rPr>
-        <w:t xml:space="preserve">Non </w:t>
-      </w:r>
-      <w:proofErr w:type="spellStart"/>
-      <w:proofErr w:type="gramStart"/>
-      <w:r>
+        <w:t>Non Identifié :</w:t>
+      </w:r>
+      <w:r>
+        <w:t xml:space="preserve"> L’icône indique ‘ ? ’  pour une action qui n’a pas encore été débloquée par le joueur.</w:t>
+      </w:r>
+    </w:p>
+    <w:p>
+      <w:pPr>
+        <w:pStyle w:val="Sous-tt"/>
+      </w:pPr>
+      <w:r>
+        <w:t>Les jauges</w:t>
+      </w:r>
+    </w:p>
+    <w:p>
+      <w:r>
+        <w:t>La jauge d’action et de déplacement revient à leur maximum à chaque début de tour du joueur.</w:t>
+      </w:r>
+    </w:p>
+    <w:p>
+      <w:r>
+        <w:t>La jauge d’énergie revient à son maximum que si le bouton recharge d’énergie est utilisé.</w:t>
+      </w:r>
+    </w:p>
+    <w:p>
+      <w:pPr>
         <w:rPr>
           <w:b/>
         </w:rPr>
-        <w:t>Identifié</w:t>
-      </w:r>
-      <w:proofErr w:type="spellEnd"/>
+      </w:pPr>
       <w:r>
         <w:rPr>
           <w:b/>
         </w:rPr>
-        <w:t> :</w:t>
-      </w:r>
-      <w:proofErr w:type="gramEnd"/>
-      <w:r>
-        <w:t xml:space="preserve"> </w:t>
-      </w:r>
-      <w:proofErr w:type="spellStart"/>
-      <w:r>
-        <w:t>L’icône</w:t>
-      </w:r>
-      <w:proofErr w:type="spellEnd"/>
-      <w:r>
-        <w:t xml:space="preserve"> </w:t>
-      </w:r>
-      <w:proofErr w:type="spellStart"/>
-      <w:r>
-        <w:t>indique</w:t>
-      </w:r>
-      <w:proofErr w:type="spellEnd"/>
-      <w:r>
-        <w:t xml:space="preserve"> ‘ ? ’  pour </w:t>
-      </w:r>
-      <w:proofErr w:type="spellStart"/>
-      <w:r>
-        <w:t>une</w:t>
-      </w:r>
-      <w:proofErr w:type="spellEnd"/>
-      <w:r>
-        <w:t xml:space="preserve"> action qui </w:t>
-      </w:r>
-      <w:proofErr w:type="spellStart"/>
-      <w:r>
-        <w:t>n’a</w:t>
-      </w:r>
-      <w:proofErr w:type="spellEnd"/>
-      <w:r>
-        <w:t xml:space="preserve"> pas encore </w:t>
-      </w:r>
-      <w:proofErr w:type="spellStart"/>
-      <w:r>
-        <w:t>été</w:t>
-      </w:r>
-      <w:proofErr w:type="spellEnd"/>
-      <w:r>
-        <w:t xml:space="preserve"> </w:t>
-      </w:r>
-      <w:proofErr w:type="spellStart"/>
-      <w:r>
-        <w:t>débloquée</w:t>
-      </w:r>
-      <w:proofErr w:type="spellEnd"/>
-      <w:r>
-        <w:t xml:space="preserve"> par le </w:t>
-      </w:r>
-      <w:proofErr w:type="spellStart"/>
-      <w:r>
-        <w:t>joueur</w:t>
-      </w:r>
-      <w:proofErr w:type="spellEnd"/>
-      <w:r>
-        <w:t>.</w:t>
-      </w:r>
-    </w:p>
-    <w:p>
-      <w:pPr>
-        <w:pStyle w:val="Sous-tt"/>
-      </w:pPr>
-      <w:r>
-        <w:t xml:space="preserve">Les </w:t>
-      </w:r>
-      <w:proofErr w:type="spellStart"/>
-      <w:r>
-        <w:t>jauges</w:t>
-      </w:r>
-      <w:proofErr w:type="spellEnd"/>
-    </w:p>
-    <w:p>
-      <w:r>
-        <w:t xml:space="preserve">La </w:t>
-      </w:r>
-      <w:proofErr w:type="spellStart"/>
-      <w:r>
-        <w:t>jauge</w:t>
-      </w:r>
-      <w:proofErr w:type="spellEnd"/>
-      <w:r>
-        <w:t xml:space="preserve"> </w:t>
-      </w:r>
-      <w:proofErr w:type="spellStart"/>
-      <w:r>
-        <w:t>d’action</w:t>
-      </w:r>
-      <w:proofErr w:type="spellEnd"/>
-      <w:r>
-        <w:t xml:space="preserve"> et de </w:t>
-      </w:r>
-      <w:proofErr w:type="spellStart"/>
-      <w:r>
-        <w:t>déplacement</w:t>
-      </w:r>
-      <w:proofErr w:type="spellEnd"/>
-      <w:r>
-        <w:t xml:space="preserve"> </w:t>
-      </w:r>
-      <w:proofErr w:type="spellStart"/>
-      <w:r>
-        <w:t>revient</w:t>
-      </w:r>
-      <w:proofErr w:type="spellEnd"/>
-      <w:r>
-        <w:t xml:space="preserve"> à </w:t>
-      </w:r>
-      <w:proofErr w:type="spellStart"/>
-      <w:r>
-        <w:t>leur</w:t>
-      </w:r>
-      <w:proofErr w:type="spellEnd"/>
-      <w:r>
-        <w:t xml:space="preserve"> maximum à </w:t>
-      </w:r>
-      <w:proofErr w:type="spellStart"/>
-      <w:r>
-        <w:t>chaque</w:t>
-      </w:r>
-      <w:proofErr w:type="spellEnd"/>
-      <w:r>
-        <w:t xml:space="preserve"> début de tour du </w:t>
-      </w:r>
-      <w:proofErr w:type="spellStart"/>
-      <w:r>
-        <w:t>joueur</w:t>
-      </w:r>
-      <w:proofErr w:type="spellEnd"/>
-      <w:r>
-        <w:t>.</w:t>
-      </w:r>
-    </w:p>
-    <w:p>
-      <w:r>
-        <w:t xml:space="preserve">La </w:t>
-      </w:r>
-      <w:proofErr w:type="spellStart"/>
-      <w:r>
-        <w:t>jauge</w:t>
-      </w:r>
-      <w:proofErr w:type="spellEnd"/>
-      <w:r>
-        <w:t xml:space="preserve"> </w:t>
-      </w:r>
-      <w:proofErr w:type="spellStart"/>
-      <w:r>
-        <w:t>d’énergie</w:t>
-      </w:r>
-      <w:proofErr w:type="spellEnd"/>
-      <w:r>
-        <w:t xml:space="preserve"> </w:t>
-      </w:r>
-      <w:proofErr w:type="spellStart"/>
-      <w:r>
-        <w:t>revient</w:t>
-      </w:r>
-      <w:proofErr w:type="spellEnd"/>
-      <w:r>
-        <w:t xml:space="preserve"> à son maximum que </w:t>
-      </w:r>
-      <w:proofErr w:type="spellStart"/>
-      <w:r>
-        <w:t>si</w:t>
-      </w:r>
-      <w:proofErr w:type="spellEnd"/>
-      <w:r>
-        <w:t xml:space="preserve"> le bouton recharge </w:t>
-      </w:r>
-      <w:proofErr w:type="spellStart"/>
-      <w:r>
-        <w:t>d’énergie</w:t>
-      </w:r>
-      <w:proofErr w:type="spellEnd"/>
-      <w:r>
-        <w:t xml:space="preserve"> </w:t>
-      </w:r>
-      <w:proofErr w:type="spellStart"/>
-      <w:r>
-        <w:t>est</w:t>
-      </w:r>
-      <w:proofErr w:type="spellEnd"/>
-      <w:r>
-        <w:t xml:space="preserve"> </w:t>
-      </w:r>
-      <w:proofErr w:type="spellStart"/>
-      <w:r>
-        <w:t>utilisé</w:t>
-      </w:r>
-      <w:proofErr w:type="spellEnd"/>
-      <w:r>
-        <w:t>.</w:t>
-      </w:r>
-    </w:p>
-    <w:p>
-      <w:pPr>
-        <w:rPr>
-          <w:b/>
-        </w:rPr>
-      </w:pPr>
-      <w:proofErr w:type="spellStart"/>
-      <w:r>
-        <w:rPr>
-          <w:b/>
-        </w:rPr>
-        <w:t>Compteur</w:t>
-      </w:r>
-      <w:proofErr w:type="spellEnd"/>
-      <w:r>
-        <w:rPr>
-          <w:b/>
-        </w:rPr>
-        <w:t xml:space="preserve"> de tours</w:t>
-      </w:r>
-    </w:p>
-    <w:p>
-      <w:proofErr w:type="spellStart"/>
-      <w:proofErr w:type="gramStart"/>
-      <w:r>
-        <w:t>Rétroaction</w:t>
-      </w:r>
-      <w:proofErr w:type="spellEnd"/>
-      <w:r>
-        <w:t> :</w:t>
-      </w:r>
-      <w:proofErr w:type="gramEnd"/>
-      <w:r>
-        <w:t xml:space="preserve"> </w:t>
-      </w:r>
-      <w:proofErr w:type="spellStart"/>
-      <w:r>
-        <w:t>chaque</w:t>
-      </w:r>
-      <w:proofErr w:type="spellEnd"/>
-      <w:r>
-        <w:t xml:space="preserve"> </w:t>
-      </w:r>
-      <w:proofErr w:type="spellStart"/>
-      <w:r>
-        <w:t>fois</w:t>
-      </w:r>
-      <w:proofErr w:type="spellEnd"/>
-      <w:r>
-        <w:t xml:space="preserve"> que le </w:t>
-      </w:r>
-      <w:proofErr w:type="spellStart"/>
-      <w:r>
-        <w:t>joueur</w:t>
-      </w:r>
-      <w:proofErr w:type="spellEnd"/>
-      <w:r>
-        <w:t xml:space="preserve"> commence un tour, le </w:t>
-      </w:r>
-      <w:proofErr w:type="spellStart"/>
-      <w:r>
-        <w:t>compteur</w:t>
-      </w:r>
-      <w:proofErr w:type="spellEnd"/>
-      <w:r>
-        <w:t xml:space="preserve"> </w:t>
-      </w:r>
-      <w:proofErr w:type="spellStart"/>
-      <w:r>
-        <w:t>augmente</w:t>
-      </w:r>
-      <w:proofErr w:type="spellEnd"/>
-      <w:r>
-        <w:t xml:space="preserve"> de 1.</w:t>
+        <w:t>Compteur de tours</w:t>
+      </w:r>
+    </w:p>
+    <w:p>
+      <w:r>
+        <w:t>Rétroaction : chaque fois que le joueur commence un tour, le compteur augmente de 1.</w:t>
       </w:r>
     </w:p>
     <w:p>
@@ -6992,71 +6751,13 @@
         <w:rPr>
           <w:b/>
         </w:rPr>
-        <w:t xml:space="preserve">Menu </w:t>
-      </w:r>
-      <w:proofErr w:type="spellStart"/>
-      <w:r>
-        <w:rPr>
-          <w:b/>
-        </w:rPr>
-        <w:t>contextuel</w:t>
-      </w:r>
-      <w:proofErr w:type="spellEnd"/>
-    </w:p>
-    <w:p>
-      <w:r>
-        <w:t xml:space="preserve">Ce menu de </w:t>
-      </w:r>
-      <w:proofErr w:type="spellStart"/>
-      <w:r>
-        <w:t>survol</w:t>
-      </w:r>
-      <w:proofErr w:type="spellEnd"/>
-      <w:r>
-        <w:t xml:space="preserve"> </w:t>
-      </w:r>
-      <w:proofErr w:type="spellStart"/>
-      <w:r>
-        <w:t>apparaît</w:t>
-      </w:r>
-      <w:proofErr w:type="spellEnd"/>
-      <w:r>
-        <w:t xml:space="preserve"> </w:t>
-      </w:r>
-      <w:proofErr w:type="spellStart"/>
-      <w:r>
-        <w:t>en</w:t>
-      </w:r>
-      <w:proofErr w:type="spellEnd"/>
-      <w:r>
-        <w:t xml:space="preserve"> </w:t>
-      </w:r>
-      <w:proofErr w:type="spellStart"/>
-      <w:r>
-        <w:t>contexte</w:t>
-      </w:r>
-      <w:proofErr w:type="spellEnd"/>
-      <w:r>
-        <w:t xml:space="preserve"> d’un </w:t>
-      </w:r>
-      <w:proofErr w:type="spellStart"/>
-      <w:r>
-        <w:t>élément</w:t>
-      </w:r>
-      <w:proofErr w:type="spellEnd"/>
-      <w:r>
-        <w:t xml:space="preserve"> </w:t>
-      </w:r>
-      <w:proofErr w:type="spellStart"/>
-      <w:proofErr w:type="gramStart"/>
-      <w:r>
-        <w:t>survolé</w:t>
-      </w:r>
-      <w:proofErr w:type="spellEnd"/>
-      <w:r>
-        <w:t> :</w:t>
-      </w:r>
-      <w:proofErr w:type="gramEnd"/>
+        <w:t>Menu contextuel</w:t>
+      </w:r>
+    </w:p>
+    <w:p>
+      <w:r>
+        <w:t>Ce menu de survol apparaît en contexte d’un élément survolé :</w:t>
+      </w:r>
     </w:p>
     <w:tbl>
       <w:tblPr>
@@ -7078,13 +6779,8 @@
           </w:tcPr>
           <w:p>
             <w:r>
-              <w:t xml:space="preserve">Les 4 actions et le bouton de recharge </w:t>
-            </w:r>
-            <w:proofErr w:type="spellStart"/>
-            <w:r>
-              <w:t>d’énergie</w:t>
-            </w:r>
-            <w:proofErr w:type="spellEnd"/>
+              <w:t>Les 4 actions et le bouton de recharge d’énergie</w:t>
+            </w:r>
           </w:p>
         </w:tc>
         <w:tc>
@@ -7092,151 +6788,13 @@
             <w:tcW w:w="8586" w:type="dxa"/>
           </w:tcPr>
           <w:p>
-            <w:proofErr w:type="spellStart"/>
-            <w:r>
-              <w:t>Affiche</w:t>
-            </w:r>
-            <w:proofErr w:type="spellEnd"/>
-            <w:r>
-              <w:t xml:space="preserve"> les </w:t>
-            </w:r>
-            <w:proofErr w:type="spellStart"/>
-            <w:r>
-              <w:t>coûts</w:t>
-            </w:r>
-            <w:proofErr w:type="spellEnd"/>
-            <w:r>
-              <w:t xml:space="preserve">, temps de </w:t>
-            </w:r>
-            <w:proofErr w:type="spellStart"/>
-            <w:r>
-              <w:t>relance</w:t>
-            </w:r>
-            <w:proofErr w:type="spellEnd"/>
-            <w:r>
-              <w:t xml:space="preserve"> et condition </w:t>
-            </w:r>
-            <w:proofErr w:type="spellStart"/>
-            <w:r>
-              <w:t>d’utilisation</w:t>
-            </w:r>
-            <w:proofErr w:type="spellEnd"/>
-            <w:r>
-              <w:t xml:space="preserve"> de </w:t>
-            </w:r>
-            <w:proofErr w:type="spellStart"/>
-            <w:r>
-              <w:t>l’action</w:t>
-            </w:r>
-            <w:proofErr w:type="spellEnd"/>
-            <w:r>
-              <w:t xml:space="preserve"> </w:t>
-            </w:r>
-            <w:proofErr w:type="spellStart"/>
-            <w:r>
-              <w:t>ou</w:t>
-            </w:r>
-            <w:proofErr w:type="spellEnd"/>
-            <w:r>
-              <w:t xml:space="preserve"> de la recharge </w:t>
-            </w:r>
-            <w:proofErr w:type="spellStart"/>
-            <w:r>
-              <w:t>d’énergie</w:t>
-            </w:r>
-            <w:proofErr w:type="spellEnd"/>
-            <w:r>
-              <w:t>.</w:t>
-            </w:r>
-          </w:p>
-          <w:p>
-            <w:proofErr w:type="spellStart"/>
-            <w:r>
-              <w:t>Survoler</w:t>
-            </w:r>
-            <w:proofErr w:type="spellEnd"/>
-            <w:r>
-              <w:t xml:space="preserve"> </w:t>
-            </w:r>
-            <w:proofErr w:type="spellStart"/>
-            <w:r>
-              <w:t>une</w:t>
-            </w:r>
-            <w:proofErr w:type="spellEnd"/>
-            <w:r>
-              <w:t xml:space="preserve"> action </w:t>
-            </w:r>
-            <w:proofErr w:type="spellStart"/>
-            <w:r>
-              <w:t>permet</w:t>
-            </w:r>
-            <w:proofErr w:type="spellEnd"/>
-            <w:r>
-              <w:t xml:space="preserve"> </w:t>
-            </w:r>
-            <w:proofErr w:type="spellStart"/>
-            <w:r>
-              <w:t>aussi</w:t>
-            </w:r>
-            <w:proofErr w:type="spellEnd"/>
-            <w:r>
-              <w:t xml:space="preserve"> </w:t>
-            </w:r>
-            <w:proofErr w:type="spellStart"/>
-            <w:r>
-              <w:t>d’afficher</w:t>
-            </w:r>
-            <w:proofErr w:type="spellEnd"/>
-            <w:r>
-              <w:t xml:space="preserve"> </w:t>
-            </w:r>
-            <w:proofErr w:type="spellStart"/>
-            <w:r>
-              <w:t>en</w:t>
-            </w:r>
-            <w:proofErr w:type="spellEnd"/>
-            <w:r>
-              <w:t xml:space="preserve"> </w:t>
-            </w:r>
-            <w:proofErr w:type="spellStart"/>
-            <w:r>
-              <w:t>surbrillance</w:t>
-            </w:r>
-            <w:proofErr w:type="spellEnd"/>
-            <w:r>
-              <w:t xml:space="preserve"> les </w:t>
-            </w:r>
-            <w:proofErr w:type="spellStart"/>
-            <w:r>
-              <w:t>éléments</w:t>
-            </w:r>
-            <w:proofErr w:type="spellEnd"/>
-            <w:r>
-              <w:t xml:space="preserve"> du décor qui </w:t>
-            </w:r>
-            <w:proofErr w:type="spellStart"/>
-            <w:r>
-              <w:t>lui</w:t>
-            </w:r>
-            <w:proofErr w:type="spellEnd"/>
-            <w:r>
-              <w:t xml:space="preserve"> </w:t>
-            </w:r>
-            <w:proofErr w:type="spellStart"/>
-            <w:r>
-              <w:t>sont</w:t>
-            </w:r>
-            <w:proofErr w:type="spellEnd"/>
-            <w:r>
-              <w:t xml:space="preserve"> </w:t>
-            </w:r>
-            <w:proofErr w:type="spellStart"/>
-            <w:r>
-              <w:t>liés</w:t>
-            </w:r>
-            <w:proofErr w:type="spellEnd"/>
-            <w:r>
-              <w:t>.</w:t>
+            <w:r>
+              <w:t>Affiche les coûts, temps de relance et condition d’utilisation de l’action ou de la recharge d’énergie.</w:t>
+            </w:r>
+          </w:p>
+          <w:p>
+            <w:r>
+              <w:t>Survoler une action permet aussi d’afficher en surbrillance les éléments du décor qui lui sont liés.</w:t>
             </w:r>
           </w:p>
         </w:tc>
@@ -7357,6 +6915,7 @@
       <w:bookmarkStart w:id="12" w:name="_Toc449392762"/>
       <w:bookmarkStart w:id="13" w:name="_Toc450500689"/>
       <w:r>
+        <w:lastRenderedPageBreak/>
         <w:t>MENU</w:t>
       </w:r>
       <w:bookmarkEnd w:id="12"/>
@@ -7387,7 +6946,7 @@
                     <pic:cNvPicPr/>
                   </pic:nvPicPr>
                   <pic:blipFill>
-                    <a:blip r:embed="rId13">
+                    <a:blip r:embed="rId14">
                       <a:extLst>
                         <a:ext uri="{28A0092B-C50C-407E-A947-70E740481C1C}">
                           <a14:useLocalDpi xmlns:a14="http://schemas.microsoft.com/office/drawing/2010/main" val="0"/>
@@ -7418,19 +6977,9 @@
       <w:pPr>
         <w:pStyle w:val="Sous-tt"/>
       </w:pPr>
-      <w:proofErr w:type="spellStart"/>
-      <w:r>
-        <w:t>Accès</w:t>
-      </w:r>
-      <w:proofErr w:type="spellEnd"/>
-      <w:r>
-        <w:t xml:space="preserve"> à </w:t>
-      </w:r>
-      <w:proofErr w:type="spellStart"/>
-      <w:r>
-        <w:t>l’écran</w:t>
-      </w:r>
-      <w:proofErr w:type="spellEnd"/>
+      <w:r>
+        <w:t>Accès à l’écran</w:t>
+      </w:r>
     </w:p>
     <w:p>
       <w:pPr>
@@ -7443,47 +6992,16 @@
         <w:jc w:val="left"/>
       </w:pPr>
       <w:r>
-        <w:t xml:space="preserve">À </w:t>
-      </w:r>
-      <w:proofErr w:type="spellStart"/>
-      <w:r>
-        <w:t>partir</w:t>
-      </w:r>
-      <w:proofErr w:type="spellEnd"/>
-      <w:r>
-        <w:t xml:space="preserve"> de </w:t>
-      </w:r>
-      <w:proofErr w:type="spellStart"/>
-      <w:r>
-        <w:t>l’écran</w:t>
-      </w:r>
-      <w:proofErr w:type="spellEnd"/>
-      <w:r>
-        <w:t xml:space="preserve"> de </w:t>
-      </w:r>
-      <w:proofErr w:type="spellStart"/>
-      <w:r>
-        <w:t>jeu</w:t>
-      </w:r>
-      <w:proofErr w:type="spellEnd"/>
+        <w:t>À partir de l’écran de jeu</w:t>
+      </w:r>
     </w:p>
     <w:p>
       <w:pPr>
         <w:pStyle w:val="Sous-tt"/>
       </w:pPr>
-      <w:proofErr w:type="spellStart"/>
-      <w:r>
-        <w:t>Éléments</w:t>
-      </w:r>
-      <w:proofErr w:type="spellEnd"/>
-      <w:r>
-        <w:t xml:space="preserve"> </w:t>
-      </w:r>
-      <w:proofErr w:type="spellStart"/>
-      <w:r>
-        <w:t>visuels</w:t>
-      </w:r>
-      <w:proofErr w:type="spellEnd"/>
+      <w:r>
+        <w:t>Éléments visuels</w:t>
+      </w:r>
     </w:p>
     <w:tbl>
       <w:tblPr>
@@ -7509,13 +7027,8 @@
               <w:spacing w:after="0"/>
             </w:pPr>
             <w:r>
-              <w:t>$</w:t>
-            </w:r>
-            <w:proofErr w:type="spellStart"/>
-            <w:r>
-              <w:t>M_Menu</w:t>
-            </w:r>
-            <w:proofErr w:type="spellEnd"/>
+              <w:t>$M_Menu</w:t>
+            </w:r>
           </w:p>
         </w:tc>
         <w:tc>
@@ -7528,15 +7041,7 @@
               <w:cnfStyle w:val="000000100000" w:firstRow="0" w:lastRow="0" w:firstColumn="0" w:lastColumn="0" w:oddVBand="0" w:evenVBand="0" w:oddHBand="1" w:evenHBand="0" w:firstRowFirstColumn="0" w:firstRowLastColumn="0" w:lastRowFirstColumn="0" w:lastRowLastColumn="0"/>
             </w:pPr>
             <w:r>
-              <w:t xml:space="preserve">Titre de </w:t>
-            </w:r>
-            <w:proofErr w:type="spellStart"/>
-            <w:r>
-              <w:t>l’écran</w:t>
-            </w:r>
-            <w:proofErr w:type="spellEnd"/>
-            <w:r>
-              <w:t>.</w:t>
+              <w:t>Titre de l’écran.</w:t>
             </w:r>
           </w:p>
         </w:tc>
@@ -7568,21 +7073,8 @@
               <w:spacing w:after="0"/>
               <w:cnfStyle w:val="000000010000" w:firstRow="0" w:lastRow="0" w:firstColumn="0" w:lastColumn="0" w:oddVBand="0" w:evenVBand="0" w:oddHBand="0" w:evenHBand="1" w:firstRowFirstColumn="0" w:firstRowLastColumn="0" w:lastRowFirstColumn="0" w:lastRowLastColumn="0"/>
             </w:pPr>
-            <w:proofErr w:type="spellStart"/>
-            <w:r>
-              <w:t>Reprendre</w:t>
-            </w:r>
-            <w:proofErr w:type="spellEnd"/>
-            <w:r>
-              <w:t xml:space="preserve"> et </w:t>
-            </w:r>
-            <w:proofErr w:type="spellStart"/>
-            <w:r>
-              <w:t>Abandonner</w:t>
-            </w:r>
-            <w:proofErr w:type="spellEnd"/>
-            <w:r>
-              <w:t>.</w:t>
+            <w:r>
+              <w:t>Reprendre et Abandonner.</w:t>
             </w:r>
           </w:p>
         </w:tc>
@@ -7593,13 +7085,8 @@
         <w:pStyle w:val="Sous-tt"/>
         <w:spacing w:before="120"/>
       </w:pPr>
-      <w:proofErr w:type="spellStart"/>
-      <w:r>
-        <w:t>Interactivité</w:t>
-      </w:r>
-      <w:proofErr w:type="spellEnd"/>
-      <w:r>
-        <w:t xml:space="preserve"> et navigation</w:t>
+      <w:r>
+        <w:t>Interactivité et navigation</w:t>
       </w:r>
     </w:p>
     <w:tbl>
@@ -7626,13 +7113,8 @@
               <w:spacing w:after="0"/>
             </w:pPr>
             <w:r>
-              <w:t>$</w:t>
-            </w:r>
-            <w:proofErr w:type="spellStart"/>
-            <w:r>
-              <w:t>M_Abandonner_btn</w:t>
-            </w:r>
-            <w:proofErr w:type="spellEnd"/>
+              <w:t>$M_Abandonner_btn</w:t>
+            </w:r>
           </w:p>
         </w:tc>
         <w:tc>
@@ -7644,53 +7126,8 @@
               <w:spacing w:after="0"/>
               <w:cnfStyle w:val="000000100000" w:firstRow="0" w:lastRow="0" w:firstColumn="0" w:lastColumn="0" w:oddVBand="0" w:evenVBand="0" w:oddHBand="1" w:evenHBand="0" w:firstRowFirstColumn="0" w:firstRowLastColumn="0" w:lastRowFirstColumn="0" w:lastRowLastColumn="0"/>
             </w:pPr>
-            <w:proofErr w:type="spellStart"/>
-            <w:r>
-              <w:t>Ferme</w:t>
-            </w:r>
-            <w:proofErr w:type="spellEnd"/>
-            <w:r>
-              <w:t xml:space="preserve"> la </w:t>
-            </w:r>
-            <w:proofErr w:type="spellStart"/>
-            <w:r>
-              <w:t>fenêtre</w:t>
-            </w:r>
-            <w:proofErr w:type="spellEnd"/>
-            <w:r>
-              <w:t xml:space="preserve"> et </w:t>
-            </w:r>
-            <w:proofErr w:type="spellStart"/>
-            <w:r>
-              <w:t>fais</w:t>
-            </w:r>
-            <w:proofErr w:type="spellEnd"/>
-            <w:r>
-              <w:t xml:space="preserve"> </w:t>
-            </w:r>
-            <w:proofErr w:type="spellStart"/>
-            <w:r>
-              <w:t>apparaître</w:t>
-            </w:r>
-            <w:proofErr w:type="spellEnd"/>
-            <w:r>
-              <w:t xml:space="preserve"> </w:t>
-            </w:r>
-            <w:proofErr w:type="spellStart"/>
-            <w:r>
-              <w:t>l’écran</w:t>
-            </w:r>
-            <w:proofErr w:type="spellEnd"/>
-            <w:r>
-              <w:t xml:space="preserve"> de fin de </w:t>
-            </w:r>
-            <w:proofErr w:type="spellStart"/>
-            <w:r>
-              <w:t>jeu</w:t>
-            </w:r>
-            <w:proofErr w:type="spellEnd"/>
-            <w:r>
-              <w:t>.</w:t>
+            <w:r>
+              <w:t>Ferme la fenêtre et fais apparaître l’écran de fin de jeu.</w:t>
             </w:r>
           </w:p>
         </w:tc>
@@ -7709,13 +7146,8 @@
               <w:spacing w:after="0"/>
             </w:pPr>
             <w:r>
-              <w:t>$</w:t>
-            </w:r>
-            <w:proofErr w:type="spellStart"/>
-            <w:r>
-              <w:t>M_Reprendre_btn</w:t>
-            </w:r>
-            <w:proofErr w:type="spellEnd"/>
+              <w:t>$M_Reprendre_btn</w:t>
+            </w:r>
           </w:p>
         </w:tc>
         <w:tc>
@@ -7727,53 +7159,8 @@
               <w:spacing w:after="0"/>
               <w:cnfStyle w:val="000000010000" w:firstRow="0" w:lastRow="0" w:firstColumn="0" w:lastColumn="0" w:oddVBand="0" w:evenVBand="0" w:oddHBand="0" w:evenHBand="1" w:firstRowFirstColumn="0" w:firstRowLastColumn="0" w:lastRowFirstColumn="0" w:lastRowLastColumn="0"/>
             </w:pPr>
-            <w:proofErr w:type="spellStart"/>
-            <w:r>
-              <w:t>Ferme</w:t>
-            </w:r>
-            <w:proofErr w:type="spellEnd"/>
-            <w:r>
-              <w:t xml:space="preserve"> la </w:t>
-            </w:r>
-            <w:proofErr w:type="spellStart"/>
-            <w:r>
-              <w:t>fenêtre</w:t>
-            </w:r>
-            <w:proofErr w:type="spellEnd"/>
-            <w:r>
-              <w:t xml:space="preserve"> et </w:t>
-            </w:r>
-            <w:proofErr w:type="spellStart"/>
-            <w:r>
-              <w:t>remet</w:t>
-            </w:r>
-            <w:proofErr w:type="spellEnd"/>
-            <w:r>
-              <w:t xml:space="preserve"> le </w:t>
-            </w:r>
-            <w:proofErr w:type="spellStart"/>
-            <w:r>
-              <w:t>jeu</w:t>
-            </w:r>
-            <w:proofErr w:type="spellEnd"/>
-            <w:r>
-              <w:t xml:space="preserve"> </w:t>
-            </w:r>
-            <w:proofErr w:type="spellStart"/>
-            <w:r>
-              <w:t>en</w:t>
-            </w:r>
-            <w:proofErr w:type="spellEnd"/>
-            <w:r>
-              <w:t xml:space="preserve"> </w:t>
-            </w:r>
-            <w:proofErr w:type="spellStart"/>
-            <w:r>
-              <w:t>marche</w:t>
-            </w:r>
-            <w:proofErr w:type="spellEnd"/>
-            <w:r>
-              <w:t>.</w:t>
+            <w:r>
+              <w:t>Ferme la fenêtre et remet le jeu en marche.</w:t>
             </w:r>
           </w:p>
         </w:tc>
@@ -7869,21 +7256,12 @@
       </w:pPr>
       <w:bookmarkStart w:id="14" w:name="_Toc449392763"/>
       <w:bookmarkStart w:id="15" w:name="_Toc450500690"/>
-      <w:proofErr w:type="spellStart"/>
-      <w:r>
-        <w:t>Écran</w:t>
-      </w:r>
-      <w:proofErr w:type="spellEnd"/>
-      <w:r>
-        <w:t xml:space="preserve"> de fin de </w:t>
-      </w:r>
-      <w:proofErr w:type="spellStart"/>
-      <w:r>
-        <w:t>jeu</w:t>
+      <w:r>
+        <w:lastRenderedPageBreak/>
+        <w:t>Écran de fin de jeu</w:t>
       </w:r>
       <w:bookmarkEnd w:id="14"/>
       <w:bookmarkEnd w:id="15"/>
-      <w:proofErr w:type="spellEnd"/>
     </w:p>
     <w:p>
       <w:pPr>
@@ -7910,7 +7288,7 @@
                     <pic:cNvPicPr/>
                   </pic:nvPicPr>
                   <pic:blipFill>
-                    <a:blip r:embed="rId14">
+                    <a:blip r:embed="rId15">
                       <a:extLst>
                         <a:ext uri="{28A0092B-C50C-407E-A947-70E740481C1C}">
                           <a14:useLocalDpi xmlns:a14="http://schemas.microsoft.com/office/drawing/2010/main" val="0"/>
@@ -7941,19 +7319,9 @@
       <w:pPr>
         <w:pStyle w:val="Sous-tt"/>
       </w:pPr>
-      <w:proofErr w:type="spellStart"/>
-      <w:r>
-        <w:t>Accès</w:t>
-      </w:r>
-      <w:proofErr w:type="spellEnd"/>
-      <w:r>
-        <w:t xml:space="preserve"> à </w:t>
-      </w:r>
-      <w:proofErr w:type="spellStart"/>
-      <w:r>
-        <w:t>l’écran</w:t>
-      </w:r>
-      <w:proofErr w:type="spellEnd"/>
+      <w:r>
+        <w:t>Accès à l’écran</w:t>
+      </w:r>
     </w:p>
     <w:p>
       <w:pPr>
@@ -7966,15 +7334,7 @@
         <w:jc w:val="left"/>
       </w:pPr>
       <w:r>
-        <w:t xml:space="preserve">À </w:t>
-      </w:r>
-      <w:proofErr w:type="spellStart"/>
-      <w:r>
-        <w:t>partir</w:t>
-      </w:r>
-      <w:proofErr w:type="spellEnd"/>
-      <w:r>
-        <w:t xml:space="preserve"> du menu</w:t>
+        <w:t>À partir du menu</w:t>
       </w:r>
     </w:p>
     <w:p>
@@ -7988,39 +7348,16 @@
         <w:jc w:val="left"/>
       </w:pPr>
       <w:r>
-        <w:t xml:space="preserve">À la fin </w:t>
-      </w:r>
-      <w:proofErr w:type="spellStart"/>
-      <w:r>
-        <w:t>d’une</w:t>
-      </w:r>
-      <w:proofErr w:type="spellEnd"/>
-      <w:r>
-        <w:t xml:space="preserve"> </w:t>
-      </w:r>
-      <w:proofErr w:type="spellStart"/>
-      <w:r>
-        <w:t>partie</w:t>
-      </w:r>
-      <w:proofErr w:type="spellEnd"/>
+        <w:t>À la fin d’une partie</w:t>
+      </w:r>
     </w:p>
     <w:p>
       <w:pPr>
         <w:pStyle w:val="Sous-tt"/>
       </w:pPr>
-      <w:proofErr w:type="spellStart"/>
-      <w:r>
-        <w:t>Éléments</w:t>
-      </w:r>
-      <w:proofErr w:type="spellEnd"/>
-      <w:r>
-        <w:t xml:space="preserve"> </w:t>
-      </w:r>
-      <w:proofErr w:type="spellStart"/>
-      <w:r>
-        <w:t>visuels</w:t>
-      </w:r>
-      <w:proofErr w:type="spellEnd"/>
+      <w:r>
+        <w:t>Éléments visuels</w:t>
+      </w:r>
     </w:p>
     <w:tbl>
       <w:tblPr>
@@ -8046,13 +7383,8 @@
               <w:spacing w:after="0"/>
             </w:pPr>
             <w:r>
-              <w:t>$</w:t>
-            </w:r>
-            <w:proofErr w:type="spellStart"/>
-            <w:r>
-              <w:t>F_FinDePartie</w:t>
-            </w:r>
-            <w:proofErr w:type="spellEnd"/>
+              <w:t>$F_FinDePartie</w:t>
+            </w:r>
           </w:p>
         </w:tc>
         <w:tc>
@@ -8065,47 +7397,7 @@
               <w:cnfStyle w:val="000000100000" w:firstRow="0" w:lastRow="0" w:firstColumn="0" w:lastColumn="0" w:oddVBand="0" w:evenVBand="0" w:oddHBand="1" w:evenHBand="0" w:firstRowFirstColumn="0" w:firstRowLastColumn="0" w:lastRowFirstColumn="0" w:lastRowLastColumn="0"/>
             </w:pPr>
             <w:r>
-              <w:t xml:space="preserve">Change </w:t>
-            </w:r>
-            <w:proofErr w:type="spellStart"/>
-            <w:r>
-              <w:t>selon</w:t>
-            </w:r>
-            <w:proofErr w:type="spellEnd"/>
-            <w:r>
-              <w:t xml:space="preserve"> </w:t>
-            </w:r>
-            <w:proofErr w:type="spellStart"/>
-            <w:r>
-              <w:t>si</w:t>
-            </w:r>
-            <w:proofErr w:type="spellEnd"/>
-            <w:r>
-              <w:t xml:space="preserve"> le </w:t>
-            </w:r>
-            <w:proofErr w:type="spellStart"/>
-            <w:r>
-              <w:t>joueur</w:t>
-            </w:r>
-            <w:proofErr w:type="spellEnd"/>
-            <w:r>
-              <w:t xml:space="preserve"> a </w:t>
-            </w:r>
-            <w:proofErr w:type="spellStart"/>
-            <w:r>
-              <w:t>gagné</w:t>
-            </w:r>
-            <w:proofErr w:type="spellEnd"/>
-            <w:r>
-              <w:t xml:space="preserve"> </w:t>
-            </w:r>
-            <w:proofErr w:type="spellStart"/>
-            <w:r>
-              <w:t>ou</w:t>
-            </w:r>
-            <w:proofErr w:type="spellEnd"/>
-            <w:r>
-              <w:t xml:space="preserve"> a perdu.</w:t>
+              <w:t>Change selon si le joueur a gagné ou a perdu.</w:t>
             </w:r>
           </w:p>
         </w:tc>
@@ -8125,13 +7417,8 @@
               <w:jc w:val="left"/>
             </w:pPr>
             <w:r>
-              <w:t>$</w:t>
-            </w:r>
-            <w:proofErr w:type="spellStart"/>
-            <w:r>
-              <w:t>F_IndicateurNombresTours</w:t>
-            </w:r>
-            <w:proofErr w:type="spellEnd"/>
+              <w:t>$F_IndicateurNombresTours</w:t>
+            </w:r>
           </w:p>
         </w:tc>
         <w:tc>
@@ -8143,61 +7430,8 @@
               <w:spacing w:after="0"/>
               <w:cnfStyle w:val="000000010000" w:firstRow="0" w:lastRow="0" w:firstColumn="0" w:lastColumn="0" w:oddVBand="0" w:evenVBand="0" w:oddHBand="0" w:evenHBand="1" w:firstRowFirstColumn="0" w:firstRowLastColumn="0" w:lastRowFirstColumn="0" w:lastRowLastColumn="0"/>
             </w:pPr>
-            <w:proofErr w:type="spellStart"/>
-            <w:r>
-              <w:t>N’apparait</w:t>
-            </w:r>
-            <w:proofErr w:type="spellEnd"/>
-            <w:r>
-              <w:t xml:space="preserve"> que </w:t>
-            </w:r>
-            <w:proofErr w:type="spellStart"/>
-            <w:r>
-              <w:t>si</w:t>
-            </w:r>
-            <w:proofErr w:type="spellEnd"/>
-            <w:r>
-              <w:t xml:space="preserve"> le </w:t>
-            </w:r>
-            <w:proofErr w:type="spellStart"/>
-            <w:r>
-              <w:t>joueur</w:t>
-            </w:r>
-            <w:proofErr w:type="spellEnd"/>
-            <w:r>
-              <w:t xml:space="preserve"> </w:t>
-            </w:r>
-            <w:proofErr w:type="spellStart"/>
-            <w:r>
-              <w:t>provient</w:t>
-            </w:r>
-            <w:proofErr w:type="spellEnd"/>
-            <w:r>
-              <w:t xml:space="preserve"> </w:t>
-            </w:r>
-            <w:proofErr w:type="spellStart"/>
-            <w:r>
-              <w:t>d’une</w:t>
-            </w:r>
-            <w:proofErr w:type="spellEnd"/>
-            <w:r>
-              <w:t xml:space="preserve"> </w:t>
-            </w:r>
-            <w:proofErr w:type="spellStart"/>
-            <w:r>
-              <w:t>partie</w:t>
-            </w:r>
-            <w:proofErr w:type="spellEnd"/>
-            <w:r>
-              <w:t xml:space="preserve"> </w:t>
-            </w:r>
-            <w:proofErr w:type="spellStart"/>
-            <w:r>
-              <w:t>gagnée</w:t>
-            </w:r>
-            <w:proofErr w:type="spellEnd"/>
-            <w:r>
-              <w:t>.</w:t>
+            <w:r>
+              <w:t>N’apparait que si le joueur provient d’une partie gagnée.</w:t>
             </w:r>
           </w:p>
         </w:tc>
@@ -8217,13 +7451,8 @@
               <w:jc w:val="left"/>
             </w:pPr>
             <w:r>
-              <w:t>$</w:t>
-            </w:r>
-            <w:proofErr w:type="spellStart"/>
-            <w:r>
-              <w:t>F_IndicateurExploitsRéalisé</w:t>
-            </w:r>
-            <w:proofErr w:type="spellEnd"/>
+              <w:t>$F_IndicateurExploitsRéalisé</w:t>
+            </w:r>
           </w:p>
         </w:tc>
         <w:tc>
@@ -8235,61 +7464,8 @@
               <w:spacing w:after="0"/>
               <w:cnfStyle w:val="000000100000" w:firstRow="0" w:lastRow="0" w:firstColumn="0" w:lastColumn="0" w:oddVBand="0" w:evenVBand="0" w:oddHBand="1" w:evenHBand="0" w:firstRowFirstColumn="0" w:firstRowLastColumn="0" w:lastRowFirstColumn="0" w:lastRowLastColumn="0"/>
             </w:pPr>
-            <w:proofErr w:type="spellStart"/>
-            <w:r>
-              <w:t>N’apparait</w:t>
-            </w:r>
-            <w:proofErr w:type="spellEnd"/>
-            <w:r>
-              <w:t xml:space="preserve"> que </w:t>
-            </w:r>
-            <w:proofErr w:type="spellStart"/>
-            <w:r>
-              <w:t>si</w:t>
-            </w:r>
-            <w:proofErr w:type="spellEnd"/>
-            <w:r>
-              <w:t xml:space="preserve"> le </w:t>
-            </w:r>
-            <w:proofErr w:type="spellStart"/>
-            <w:r>
-              <w:t>joueur</w:t>
-            </w:r>
-            <w:proofErr w:type="spellEnd"/>
-            <w:r>
-              <w:t xml:space="preserve"> </w:t>
-            </w:r>
-            <w:proofErr w:type="spellStart"/>
-            <w:r>
-              <w:t>provient</w:t>
-            </w:r>
-            <w:proofErr w:type="spellEnd"/>
-            <w:r>
-              <w:t xml:space="preserve"> </w:t>
-            </w:r>
-            <w:proofErr w:type="spellStart"/>
-            <w:r>
-              <w:t>d’une</w:t>
-            </w:r>
-            <w:proofErr w:type="spellEnd"/>
-            <w:r>
-              <w:t xml:space="preserve"> </w:t>
-            </w:r>
-            <w:proofErr w:type="spellStart"/>
-            <w:r>
-              <w:t>partie</w:t>
-            </w:r>
-            <w:proofErr w:type="spellEnd"/>
-            <w:r>
-              <w:t xml:space="preserve"> </w:t>
-            </w:r>
-            <w:proofErr w:type="spellStart"/>
-            <w:r>
-              <w:t>gagnée</w:t>
-            </w:r>
-            <w:proofErr w:type="spellEnd"/>
-            <w:r>
-              <w:t>.</w:t>
+            <w:r>
+              <w:t>N’apparait que si le joueur provient d’une partie gagnée.</w:t>
             </w:r>
           </w:p>
         </w:tc>
@@ -8323,15 +7499,7 @@
               <w:cnfStyle w:val="000000010000" w:firstRow="0" w:lastRow="0" w:firstColumn="0" w:lastColumn="0" w:oddVBand="0" w:evenVBand="0" w:oddHBand="0" w:evenHBand="1" w:firstRowFirstColumn="0" w:firstRowLastColumn="0" w:lastRowFirstColumn="0" w:lastRowLastColumn="0"/>
             </w:pPr>
             <w:r>
-              <w:t xml:space="preserve">Son, Retour à </w:t>
-            </w:r>
-            <w:proofErr w:type="spellStart"/>
-            <w:r>
-              <w:t>l’écran</w:t>
-            </w:r>
-            <w:proofErr w:type="spellEnd"/>
-            <w:r>
-              <w:t xml:space="preserve"> titre.</w:t>
+              <w:t>Son, Retour à l’écran titre.</w:t>
             </w:r>
           </w:p>
         </w:tc>
@@ -8350,13 +7518,8 @@
               <w:spacing w:after="0"/>
               <w:jc w:val="left"/>
             </w:pPr>
-            <w:proofErr w:type="spellStart"/>
-            <w:r>
-              <w:t>Élément</w:t>
-            </w:r>
-            <w:proofErr w:type="spellEnd"/>
-            <w:r>
-              <w:t xml:space="preserve"> 1</w:t>
+            <w:r>
+              <w:t>Élément 1</w:t>
             </w:r>
           </w:p>
         </w:tc>
@@ -8370,71 +7533,7 @@
               <w:cnfStyle w:val="000000100000" w:firstRow="0" w:lastRow="0" w:firstColumn="0" w:lastColumn="0" w:oddVBand="0" w:evenVBand="0" w:oddHBand="1" w:evenHBand="0" w:firstRowFirstColumn="0" w:firstRowLastColumn="0" w:lastRowFirstColumn="0" w:lastRowLastColumn="0"/>
             </w:pPr>
             <w:r>
-              <w:t xml:space="preserve">Image de </w:t>
-            </w:r>
-            <w:proofErr w:type="spellStart"/>
-            <w:r>
-              <w:t>l’exploit</w:t>
-            </w:r>
-            <w:proofErr w:type="spellEnd"/>
-            <w:r>
-              <w:t xml:space="preserve"> 1 du </w:t>
-            </w:r>
-            <w:proofErr w:type="spellStart"/>
-            <w:r>
-              <w:t>niveau</w:t>
-            </w:r>
-            <w:proofErr w:type="spellEnd"/>
-            <w:r>
-              <w:t xml:space="preserve">. </w:t>
-            </w:r>
-            <w:proofErr w:type="spellStart"/>
-            <w:r>
-              <w:t>Grisé</w:t>
-            </w:r>
-            <w:proofErr w:type="spellEnd"/>
-            <w:r>
-              <w:t xml:space="preserve"> </w:t>
-            </w:r>
-            <w:proofErr w:type="spellStart"/>
-            <w:r>
-              <w:t>si</w:t>
-            </w:r>
-            <w:proofErr w:type="spellEnd"/>
-            <w:r>
-              <w:t xml:space="preserve"> non </w:t>
-            </w:r>
-            <w:proofErr w:type="spellStart"/>
-            <w:r>
-              <w:t>compléter</w:t>
-            </w:r>
-            <w:proofErr w:type="spellEnd"/>
-            <w:r>
-              <w:t xml:space="preserve">, </w:t>
-            </w:r>
-            <w:proofErr w:type="spellStart"/>
-            <w:r>
-              <w:t>brillant</w:t>
-            </w:r>
-            <w:proofErr w:type="spellEnd"/>
-            <w:r>
-              <w:t xml:space="preserve"> </w:t>
-            </w:r>
-            <w:proofErr w:type="spellStart"/>
-            <w:r>
-              <w:t>si</w:t>
-            </w:r>
-            <w:proofErr w:type="spellEnd"/>
-            <w:r>
-              <w:t xml:space="preserve"> </w:t>
-            </w:r>
-            <w:proofErr w:type="spellStart"/>
-            <w:r>
-              <w:t>réussi</w:t>
-            </w:r>
-            <w:proofErr w:type="spellEnd"/>
-            <w:r>
-              <w:t>.</w:t>
+              <w:t>Image de l’exploit 1 du niveau. Grisé si non compléter, brillant si réussi.</w:t>
             </w:r>
           </w:p>
         </w:tc>
@@ -8453,13 +7552,8 @@
               <w:spacing w:after="0"/>
               <w:jc w:val="left"/>
             </w:pPr>
-            <w:proofErr w:type="spellStart"/>
-            <w:r>
-              <w:t>Élément</w:t>
-            </w:r>
-            <w:proofErr w:type="spellEnd"/>
-            <w:r>
-              <w:t xml:space="preserve"> 2</w:t>
+            <w:r>
+              <w:t>Élément 2</w:t>
             </w:r>
           </w:p>
         </w:tc>
@@ -8473,71 +7567,7 @@
               <w:cnfStyle w:val="000000010000" w:firstRow="0" w:lastRow="0" w:firstColumn="0" w:lastColumn="0" w:oddVBand="0" w:evenVBand="0" w:oddHBand="0" w:evenHBand="1" w:firstRowFirstColumn="0" w:firstRowLastColumn="0" w:lastRowFirstColumn="0" w:lastRowLastColumn="0"/>
             </w:pPr>
             <w:r>
-              <w:t xml:space="preserve">Image de </w:t>
-            </w:r>
-            <w:proofErr w:type="spellStart"/>
-            <w:r>
-              <w:t>l’exploit</w:t>
-            </w:r>
-            <w:proofErr w:type="spellEnd"/>
-            <w:r>
-              <w:t xml:space="preserve"> 2 du </w:t>
-            </w:r>
-            <w:proofErr w:type="spellStart"/>
-            <w:r>
-              <w:t>niveau</w:t>
-            </w:r>
-            <w:proofErr w:type="spellEnd"/>
-            <w:r>
-              <w:t xml:space="preserve">. </w:t>
-            </w:r>
-            <w:proofErr w:type="spellStart"/>
-            <w:r>
-              <w:t>Grisé</w:t>
-            </w:r>
-            <w:proofErr w:type="spellEnd"/>
-            <w:r>
-              <w:t xml:space="preserve"> </w:t>
-            </w:r>
-            <w:proofErr w:type="spellStart"/>
-            <w:r>
-              <w:t>si</w:t>
-            </w:r>
-            <w:proofErr w:type="spellEnd"/>
-            <w:r>
-              <w:t xml:space="preserve"> non </w:t>
-            </w:r>
-            <w:proofErr w:type="spellStart"/>
-            <w:r>
-              <w:t>compléter</w:t>
-            </w:r>
-            <w:proofErr w:type="spellEnd"/>
-            <w:r>
-              <w:t xml:space="preserve">, </w:t>
-            </w:r>
-            <w:proofErr w:type="spellStart"/>
-            <w:r>
-              <w:t>brillant</w:t>
-            </w:r>
-            <w:proofErr w:type="spellEnd"/>
-            <w:r>
-              <w:t xml:space="preserve"> </w:t>
-            </w:r>
-            <w:proofErr w:type="spellStart"/>
-            <w:r>
-              <w:t>si</w:t>
-            </w:r>
-            <w:proofErr w:type="spellEnd"/>
-            <w:r>
-              <w:t xml:space="preserve"> </w:t>
-            </w:r>
-            <w:proofErr w:type="spellStart"/>
-            <w:r>
-              <w:t>réussi</w:t>
-            </w:r>
-            <w:proofErr w:type="spellEnd"/>
-            <w:r>
-              <w:t>.</w:t>
+              <w:t>Image de l’exploit 2 du niveau. Grisé si non compléter, brillant si réussi.</w:t>
             </w:r>
           </w:p>
         </w:tc>
@@ -8548,13 +7578,8 @@
         <w:pStyle w:val="Sous-tt"/>
         <w:spacing w:before="120"/>
       </w:pPr>
-      <w:proofErr w:type="spellStart"/>
-      <w:r>
-        <w:t>Interactivité</w:t>
-      </w:r>
-      <w:proofErr w:type="spellEnd"/>
-      <w:r>
-        <w:t xml:space="preserve"> et navigation</w:t>
+      <w:r>
+        <w:t>Interactivité et navigation</w:t>
       </w:r>
     </w:p>
     <w:tbl>
@@ -8578,13 +7603,8 @@
           </w:tcPr>
           <w:p>
             <w:r>
-              <w:t>$</w:t>
-            </w:r>
-            <w:proofErr w:type="spellStart"/>
-            <w:r>
-              <w:t>F_Titre_btn</w:t>
-            </w:r>
-            <w:proofErr w:type="spellEnd"/>
+              <w:t>$F_Titre_btn</w:t>
+            </w:r>
           </w:p>
         </w:tc>
         <w:tc>
@@ -8595,21 +7615,8 @@
             <w:pPr>
               <w:cnfStyle w:val="000000100000" w:firstRow="0" w:lastRow="0" w:firstColumn="0" w:lastColumn="0" w:oddVBand="0" w:evenVBand="0" w:oddHBand="1" w:evenHBand="0" w:firstRowFirstColumn="0" w:firstRowLastColumn="0" w:lastRowFirstColumn="0" w:lastRowLastColumn="0"/>
             </w:pPr>
-            <w:proofErr w:type="spellStart"/>
-            <w:r>
-              <w:t>Retourne</w:t>
-            </w:r>
-            <w:proofErr w:type="spellEnd"/>
-            <w:r>
-              <w:t xml:space="preserve"> à </w:t>
-            </w:r>
-            <w:proofErr w:type="spellStart"/>
-            <w:r>
-              <w:t>l’écran</w:t>
-            </w:r>
-            <w:proofErr w:type="spellEnd"/>
-            <w:r>
-              <w:t xml:space="preserve"> titre.</w:t>
+            <w:r>
+              <w:t>Retourne à l’écran titre.</w:t>
             </w:r>
           </w:p>
         </w:tc>
@@ -8624,13 +7631,8 @@
             <w:tcW w:w="1951" w:type="dxa"/>
           </w:tcPr>
           <w:p>
-            <w:proofErr w:type="spellStart"/>
-            <w:r>
-              <w:t>Icône</w:t>
-            </w:r>
-            <w:proofErr w:type="spellEnd"/>
-            <w:r>
-              <w:t xml:space="preserve"> Son</w:t>
+            <w:r>
+              <w:t>Icône Son</w:t>
             </w:r>
           </w:p>
         </w:tc>
@@ -8643,39 +7645,7 @@
               <w:cnfStyle w:val="000000010000" w:firstRow="0" w:lastRow="0" w:firstColumn="0" w:lastColumn="0" w:oddVBand="0" w:evenVBand="0" w:oddHBand="0" w:evenHBand="1" w:firstRowFirstColumn="0" w:firstRowLastColumn="0" w:lastRowFirstColumn="0" w:lastRowLastColumn="0"/>
             </w:pPr>
             <w:r>
-              <w:t xml:space="preserve">Change le </w:t>
-            </w:r>
-            <w:proofErr w:type="spellStart"/>
-            <w:r>
-              <w:t>statut</w:t>
-            </w:r>
-            <w:proofErr w:type="spellEnd"/>
-            <w:r>
-              <w:t xml:space="preserve"> du son à </w:t>
-            </w:r>
-            <w:proofErr w:type="spellStart"/>
-            <w:r>
-              <w:t>actif</w:t>
-            </w:r>
-            <w:proofErr w:type="spellEnd"/>
-            <w:r>
-              <w:t xml:space="preserve"> </w:t>
-            </w:r>
-            <w:proofErr w:type="spellStart"/>
-            <w:r>
-              <w:t>ou</w:t>
-            </w:r>
-            <w:proofErr w:type="spellEnd"/>
-            <w:r>
-              <w:t xml:space="preserve"> </w:t>
-            </w:r>
-            <w:proofErr w:type="spellStart"/>
-            <w:r>
-              <w:t>inactif</w:t>
-            </w:r>
-            <w:proofErr w:type="spellEnd"/>
-            <w:r>
-              <w:t>.</w:t>
+              <w:t>Change le statut du son à actif ou inactif.</w:t>
             </w:r>
           </w:p>
         </w:tc>
@@ -8694,8 +7664,8 @@
       </w:pPr>
     </w:p>
     <w:sectPr>
-      <w:headerReference w:type="default" r:id="rId15"/>
-      <w:footerReference w:type="default" r:id="rId16"/>
+      <w:headerReference w:type="default" r:id="rId16"/>
+      <w:footerReference w:type="default" r:id="rId17"/>
       <w:pgSz w:w="12240" w:h="15840"/>
       <w:pgMar w:top="720" w:right="720" w:bottom="720" w:left="720" w:header="708" w:footer="708" w:gutter="0"/>
       <w:pgNumType w:start="0"/>
@@ -8764,7 +7734,7 @@
           <w:rPr>
             <w:noProof/>
           </w:rPr>
-          <w:t>12</w:t>
+          <w:t>14</w:t>
         </w:r>
         <w:r>
           <w:rPr>
@@ -13624,7 +12594,7 @@
 </file>
 
 <file path=customXml/itemProps1.xml><?xml version="1.0" encoding="utf-8"?>
-<ds:datastoreItem xmlns:ds="http://schemas.openxmlformats.org/officeDocument/2006/customXml" ds:itemID="{229795BA-3A58-42B0-B9D4-1659ED0C7240}">
+<ds:datastoreItem xmlns:ds="http://schemas.openxmlformats.org/officeDocument/2006/customXml" ds:itemID="{12E4E542-C499-42CA-AE15-CD0FFA6E2AD7}">
   <ds:schemaRefs>
     <ds:schemaRef ds:uri="http://schemas.openxmlformats.org/officeDocument/2006/bibliography"/>
   </ds:schemaRefs>

</xml_diff>

<commit_message>
Added Mock-Up for the Discovered Items screen
</commit_message>
<xml_diff>
--- a/Mock-Up/BattleForVoxturia_Mock-Up.docx
+++ b/Mock-Up/BattleForVoxturia_Mock-Up.docx
@@ -116,8 +116,8 @@
         <w:jc w:val="center"/>
       </w:pPr>
     </w:p>
-    <w:bookmarkStart w:id="0" w:name="_Toc450500650" w:displacedByCustomXml="next"/>
-    <w:bookmarkStart w:id="1" w:name="_Toc417967882" w:displacedByCustomXml="next"/>
+    <w:bookmarkStart w:id="0" w:name="_Toc417967882" w:displacedByCustomXml="next"/>
+    <w:bookmarkStart w:id="1" w:name="_Toc450500650" w:displacedByCustomXml="next"/>
     <w:sdt>
       <w:sdtPr>
         <w:rPr>
@@ -3730,8 +3730,6 @@
             <w:r>
               <w:t>e game name whit nice VFX</w:t>
             </w:r>
-            <w:bookmarkStart w:id="4" w:name="_GoBack"/>
-            <w:bookmarkEnd w:id="4"/>
             <w:r>
               <w:t>.</w:t>
             </w:r>
@@ -3853,11 +3851,16 @@
               <w:spacing w:after="0"/>
             </w:pPr>
             <w:r>
-              <w:t>$T_Play</w:t>
+              <w:t>$</w:t>
+            </w:r>
+            <w:proofErr w:type="spellStart"/>
+            <w:r>
+              <w:t>T_Play</w:t>
             </w:r>
             <w:r>
               <w:t>_btn</w:t>
             </w:r>
+            <w:proofErr w:type="spellEnd"/>
           </w:p>
         </w:tc>
         <w:tc>
@@ -3904,11 +3907,16 @@
               <w:spacing w:after="0"/>
             </w:pPr>
             <w:r>
-              <w:t>$T_Quit</w:t>
+              <w:t>$</w:t>
+            </w:r>
+            <w:proofErr w:type="spellStart"/>
+            <w:r>
+              <w:t>T_Quit</w:t>
             </w:r>
             <w:r>
               <w:t>_btn</w:t>
             </w:r>
+            <w:proofErr w:type="spellEnd"/>
           </w:p>
         </w:tc>
         <w:tc>
@@ -3937,8 +3945,8 @@
       <w:pPr>
         <w:pStyle w:val="Titre2"/>
       </w:pPr>
-      <w:bookmarkStart w:id="5" w:name="_Écran_de_pointage"/>
-      <w:bookmarkEnd w:id="5"/>
+      <w:bookmarkStart w:id="4" w:name="_Écran_de_pointage"/>
+      <w:bookmarkEnd w:id="4"/>
       <w:r>
         <w:lastRenderedPageBreak/>
         <w:t>Hub</w:t>
@@ -4242,8 +4250,13 @@
           </w:tcPr>
           <w:p>
             <w:r>
-              <w:t>$H_Map_btn</w:t>
-            </w:r>
+              <w:t>$</w:t>
+            </w:r>
+            <w:proofErr w:type="spellStart"/>
+            <w:r>
+              <w:t>H_Map_btn</w:t>
+            </w:r>
+            <w:proofErr w:type="spellEnd"/>
           </w:p>
         </w:tc>
         <w:tc>
@@ -4298,8 +4311,13 @@
               <w:spacing w:after="0"/>
             </w:pPr>
             <w:r>
-              <w:t>$H_Team_btn</w:t>
-            </w:r>
+              <w:t>$</w:t>
+            </w:r>
+            <w:proofErr w:type="spellStart"/>
+            <w:r>
+              <w:t>H_Team_btn</w:t>
+            </w:r>
+            <w:proofErr w:type="spellEnd"/>
           </w:p>
         </w:tc>
         <w:tc>
@@ -4340,8 +4358,13 @@
           </w:tcPr>
           <w:p>
             <w:r>
-              <w:t>$H_Shop_btn</w:t>
-            </w:r>
+              <w:t>$</w:t>
+            </w:r>
+            <w:proofErr w:type="spellStart"/>
+            <w:r>
+              <w:t>H_Shop_btn</w:t>
+            </w:r>
+            <w:proofErr w:type="spellEnd"/>
           </w:p>
         </w:tc>
         <w:tc>
@@ -4396,8 +4419,13 @@
               <w:spacing w:after="0"/>
             </w:pPr>
             <w:r>
-              <w:t>$H_Items_btn</w:t>
-            </w:r>
+              <w:t>$</w:t>
+            </w:r>
+            <w:proofErr w:type="spellStart"/>
+            <w:r>
+              <w:t>H_Items_btn</w:t>
+            </w:r>
+            <w:proofErr w:type="spellEnd"/>
           </w:p>
         </w:tc>
         <w:tc>
@@ -4444,8 +4472,13 @@
           </w:tcPr>
           <w:p>
             <w:r>
-              <w:t>$H_Option_btn</w:t>
-            </w:r>
+              <w:t>$</w:t>
+            </w:r>
+            <w:proofErr w:type="spellStart"/>
+            <w:r>
+              <w:t>H_Option_btn</w:t>
+            </w:r>
+            <w:proofErr w:type="spellEnd"/>
           </w:p>
         </w:tc>
         <w:tc>
@@ -4494,8 +4527,13 @@
               <w:spacing w:after="0"/>
             </w:pPr>
             <w:r>
-              <w:t>$H_Help_btn</w:t>
-            </w:r>
+              <w:t>$</w:t>
+            </w:r>
+            <w:proofErr w:type="spellStart"/>
+            <w:r>
+              <w:t>H_Help_btn</w:t>
+            </w:r>
+            <w:proofErr w:type="spellEnd"/>
           </w:p>
         </w:tc>
         <w:tc>
@@ -4563,11 +4601,16 @@
               <w:spacing w:after="0"/>
             </w:pPr>
             <w:r>
-              <w:t>$H_Quit</w:t>
+              <w:t>$</w:t>
+            </w:r>
+            <w:proofErr w:type="spellStart"/>
+            <w:r>
+              <w:t>H_Quit</w:t>
             </w:r>
             <w:r>
               <w:t>_btn</w:t>
             </w:r>
+            <w:proofErr w:type="spellEnd"/>
           </w:p>
         </w:tc>
         <w:tc>
@@ -4598,11 +4641,16 @@
             <w:tcW w:w="2684" w:type="dxa"/>
           </w:tcPr>
           <w:p>
-            <w:bookmarkStart w:id="6" w:name="_Toc449392759"/>
-            <w:bookmarkStart w:id="7" w:name="_Toc450500686"/>
-            <w:r>
-              <w:t>$H_Map_btn</w:t>
-            </w:r>
+            <w:bookmarkStart w:id="5" w:name="_Toc449392759"/>
+            <w:bookmarkStart w:id="6" w:name="_Toc450500686"/>
+            <w:r>
+              <w:t>$</w:t>
+            </w:r>
+            <w:proofErr w:type="spellStart"/>
+            <w:r>
+              <w:t>H_Map_btn</w:t>
+            </w:r>
+            <w:proofErr w:type="spellEnd"/>
           </w:p>
         </w:tc>
         <w:tc>
@@ -4651,8 +4699,13 @@
               <w:spacing w:after="0"/>
             </w:pPr>
             <w:r>
-              <w:t>$H_Team_btn</w:t>
-            </w:r>
+              <w:t>$</w:t>
+            </w:r>
+            <w:proofErr w:type="spellStart"/>
+            <w:r>
+              <w:t>H_Team_btn</w:t>
+            </w:r>
+            <w:proofErr w:type="spellEnd"/>
           </w:p>
         </w:tc>
         <w:tc>
@@ -4696,8 +4749,13 @@
           </w:tcPr>
           <w:p>
             <w:r>
-              <w:t>$H_Shop_btn</w:t>
-            </w:r>
+              <w:t>$</w:t>
+            </w:r>
+            <w:proofErr w:type="spellStart"/>
+            <w:r>
+              <w:t>H_Shop_btn</w:t>
+            </w:r>
+            <w:proofErr w:type="spellEnd"/>
           </w:p>
         </w:tc>
         <w:tc>
@@ -4743,8 +4801,13 @@
               <w:spacing w:after="0"/>
             </w:pPr>
             <w:r>
-              <w:t>$H_Items_btn</w:t>
-            </w:r>
+              <w:t>$</w:t>
+            </w:r>
+            <w:proofErr w:type="spellStart"/>
+            <w:r>
+              <w:t>H_Items_btn</w:t>
+            </w:r>
+            <w:proofErr w:type="spellEnd"/>
           </w:p>
         </w:tc>
         <w:tc>
@@ -4785,8 +4848,13 @@
           </w:tcPr>
           <w:p>
             <w:r>
-              <w:t>$H_Option_btn</w:t>
-            </w:r>
+              <w:t>$</w:t>
+            </w:r>
+            <w:proofErr w:type="spellStart"/>
+            <w:r>
+              <w:t>H_Option_btn</w:t>
+            </w:r>
+            <w:proofErr w:type="spellEnd"/>
           </w:p>
         </w:tc>
         <w:tc>
@@ -4832,8 +4900,13 @@
               <w:spacing w:after="0"/>
             </w:pPr>
             <w:r>
-              <w:t>$H_Help_btn</w:t>
-            </w:r>
+              <w:t>$</w:t>
+            </w:r>
+            <w:proofErr w:type="spellStart"/>
+            <w:r>
+              <w:t>H_Help_btn</w:t>
+            </w:r>
+            <w:proofErr w:type="spellEnd"/>
           </w:p>
         </w:tc>
         <w:tc>
@@ -5288,7 +5361,11 @@
               <w:spacing w:after="0"/>
             </w:pPr>
             <w:r>
-              <w:t>$I_</w:t>
+              <w:t>$</w:t>
+            </w:r>
+            <w:proofErr w:type="spellStart"/>
+            <w:r>
+              <w:t>I_</w:t>
             </w:r>
             <w:r>
               <w:t>Helmet</w:t>
@@ -5296,6 +5373,7 @@
             <w:r>
               <w:t>_btn</w:t>
             </w:r>
+            <w:proofErr w:type="spellEnd"/>
           </w:p>
         </w:tc>
         <w:tc>
@@ -5354,7 +5432,11 @@
               <w:spacing w:after="0"/>
             </w:pPr>
             <w:r>
-              <w:t>$I</w:t>
+              <w:t>$</w:t>
+            </w:r>
+            <w:proofErr w:type="spellStart"/>
+            <w:r>
+              <w:t>I</w:t>
             </w:r>
             <w:r>
               <w:t>_</w:t>
@@ -5365,6 +5447,7 @@
             <w:r>
               <w:t>_btn</w:t>
             </w:r>
+            <w:proofErr w:type="spellEnd"/>
           </w:p>
         </w:tc>
         <w:tc>
@@ -5432,14 +5515,13 @@
               <w:spacing w:after="0"/>
             </w:pPr>
             <w:r>
-              <w:t>$I_</w:t>
-            </w:r>
-            <w:r>
-              <w:t>Greave</w:t>
-            </w:r>
-            <w:r>
-              <w:t>_btn</w:t>
-            </w:r>
+              <w:t>$</w:t>
+            </w:r>
+            <w:proofErr w:type="spellStart"/>
+            <w:r>
+              <w:t>I_Greave_btn</w:t>
+            </w:r>
+            <w:proofErr w:type="spellEnd"/>
           </w:p>
         </w:tc>
         <w:tc>
@@ -5507,14 +5589,13 @@
               <w:spacing w:after="0"/>
             </w:pPr>
             <w:r>
-              <w:t>$I_</w:t>
-            </w:r>
-            <w:r>
-              <w:t>Boots</w:t>
-            </w:r>
-            <w:r>
-              <w:t>_btn</w:t>
-            </w:r>
+              <w:t>$</w:t>
+            </w:r>
+            <w:proofErr w:type="spellStart"/>
+            <w:r>
+              <w:t>I_Boots_btn</w:t>
+            </w:r>
+            <w:proofErr w:type="spellEnd"/>
           </w:p>
         </w:tc>
         <w:tc>
@@ -5582,14 +5663,13 @@
               <w:spacing w:after="0"/>
             </w:pPr>
             <w:r>
-              <w:t>$I_</w:t>
-            </w:r>
-            <w:r>
-              <w:t>Treasure</w:t>
-            </w:r>
-            <w:r>
-              <w:t>_btn</w:t>
-            </w:r>
+              <w:t>$</w:t>
+            </w:r>
+            <w:proofErr w:type="spellStart"/>
+            <w:r>
+              <w:t>I_Treasure_btn</w:t>
+            </w:r>
+            <w:proofErr w:type="spellEnd"/>
           </w:p>
         </w:tc>
         <w:tc>
@@ -5657,14 +5737,13 @@
               <w:spacing w:after="0"/>
             </w:pPr>
             <w:r>
-              <w:t>$I_</w:t>
-            </w:r>
-            <w:r>
-              <w:t>Cancel</w:t>
-            </w:r>
-            <w:r>
-              <w:t>_btn</w:t>
-            </w:r>
+              <w:t>$</w:t>
+            </w:r>
+            <w:proofErr w:type="spellStart"/>
+            <w:r>
+              <w:t>I_Cancel_btn</w:t>
+            </w:r>
+            <w:proofErr w:type="spellEnd"/>
           </w:p>
         </w:tc>
         <w:tc>
@@ -5702,211 +5781,935 @@
       <w:pPr>
         <w:pStyle w:val="Titre2"/>
       </w:pPr>
+      <w:r>
+        <w:lastRenderedPageBreak/>
+        <w:t>Discovered Items</w:t>
+      </w:r>
     </w:p>
     <w:p>
       <w:pPr>
-        <w:pStyle w:val="Titre2"/>
-      </w:pPr>
+        <w:jc w:val="center"/>
+      </w:pPr>
+      <w:r>
+        <w:rPr>
+          <w:noProof/>
+          <w:lang w:eastAsia="en-CA"/>
+        </w:rPr>
+        <w:drawing>
+          <wp:inline distT="0" distB="0" distL="0" distR="0" wp14:anchorId="13997B8B" wp14:editId="6709F9C6">
+            <wp:extent cx="5451667" cy="3063030"/>
+            <wp:effectExtent l="0" t="0" r="0" b="4445"/>
+            <wp:docPr id="5" name="Image 5"/>
+            <wp:cNvGraphicFramePr>
+              <a:graphicFrameLocks xmlns:a="http://schemas.openxmlformats.org/drawingml/2006/main" noChangeAspect="1"/>
+            </wp:cNvGraphicFramePr>
+            <a:graphic xmlns:a="http://schemas.openxmlformats.org/drawingml/2006/main">
+              <a:graphicData uri="http://schemas.openxmlformats.org/drawingml/2006/picture">
+                <pic:pic xmlns:pic="http://schemas.openxmlformats.org/drawingml/2006/picture">
+                  <pic:nvPicPr>
+                    <pic:cNvPr id="5" name="DiscoveredItems.png"/>
+                    <pic:cNvPicPr/>
+                  </pic:nvPicPr>
+                  <pic:blipFill>
+                    <a:blip r:embed="rId12">
+                      <a:extLst>
+                        <a:ext uri="{28A0092B-C50C-407E-A947-70E740481C1C}">
+                          <a14:useLocalDpi xmlns:a14="http://schemas.microsoft.com/office/drawing/2010/main" val="0"/>
+                        </a:ext>
+                      </a:extLst>
+                    </a:blip>
+                    <a:stretch>
+                      <a:fillRect/>
+                    </a:stretch>
+                  </pic:blipFill>
+                  <pic:spPr>
+                    <a:xfrm>
+                      <a:off x="0" y="0"/>
+                      <a:ext cx="5496386" cy="3088155"/>
+                    </a:xfrm>
+                    <a:prstGeom prst="rect">
+                      <a:avLst/>
+                    </a:prstGeom>
+                  </pic:spPr>
+                </pic:pic>
+              </a:graphicData>
+            </a:graphic>
+          </wp:inline>
+        </w:drawing>
+      </w:r>
     </w:p>
     <w:p>
       <w:pPr>
-        <w:rPr>
-          <w:lang w:eastAsia="fr-CA"/>
-        </w:rPr>
-      </w:pPr>
+        <w:pStyle w:val="Sous-tt"/>
+      </w:pPr>
+      <w:r>
+        <w:t>Screen</w:t>
+      </w:r>
+      <w:r>
+        <w:t xml:space="preserve"> Access</w:t>
+      </w:r>
     </w:p>
     <w:p>
       <w:pPr>
-        <w:rPr>
-          <w:lang w:eastAsia="fr-CA"/>
-        </w:rPr>
-      </w:pPr>
+        <w:pStyle w:val="Paragraphedeliste"/>
+        <w:numPr>
+          <w:ilvl w:val="0"/>
+          <w:numId w:val="15"/>
+        </w:numPr>
+        <w:spacing w:after="200"/>
+        <w:jc w:val="left"/>
+      </w:pPr>
+      <w:r>
+        <w:t>From the Items Type Pop-Up</w:t>
+      </w:r>
+      <w:r>
+        <w:t xml:space="preserve"> (Hub)</w:t>
+      </w:r>
+      <w:r>
+        <w:t>.</w:t>
+      </w:r>
     </w:p>
     <w:p>
       <w:pPr>
+        <w:pStyle w:val="Sous-tt"/>
+      </w:pPr>
+      <w:r>
+        <w:t xml:space="preserve">Visual </w:t>
+      </w:r>
+      <w:r>
+        <w:t>Elements</w:t>
+      </w:r>
+    </w:p>
+    <w:tbl>
+      <w:tblPr>
+        <w:tblStyle w:val="Tramemoyenne1-Accent5"/>
+        <w:tblW w:w="11023" w:type="dxa"/>
+        <w:tblLook w:val="0480" w:firstRow="0" w:lastRow="0" w:firstColumn="1" w:lastColumn="0" w:noHBand="0" w:noVBand="1"/>
+      </w:tblPr>
+      <w:tblGrid>
+        <w:gridCol w:w="1975"/>
+        <w:gridCol w:w="9048"/>
+      </w:tblGrid>
+      <w:tr>
+        <w:trPr>
+          <w:cnfStyle w:val="000000100000" w:firstRow="0" w:lastRow="0" w:firstColumn="0" w:lastColumn="0" w:oddVBand="0" w:evenVBand="0" w:oddHBand="1" w:evenHBand="0" w:firstRowFirstColumn="0" w:firstRowLastColumn="0" w:lastRowFirstColumn="0" w:lastRowLastColumn="0"/>
+        </w:trPr>
+        <w:tc>
+          <w:tcPr>
+            <w:cnfStyle w:val="001000000000" w:firstRow="0" w:lastRow="0" w:firstColumn="1" w:lastColumn="0" w:oddVBand="0" w:evenVBand="0" w:oddHBand="0" w:evenHBand="0" w:firstRowFirstColumn="0" w:firstRowLastColumn="0" w:lastRowFirstColumn="0" w:lastRowLastColumn="0"/>
+            <w:tcW w:w="1975" w:type="dxa"/>
+          </w:tcPr>
+          <w:p>
+            <w:pPr>
+              <w:spacing w:after="0"/>
+            </w:pPr>
+            <w:r>
+              <w:t>Background image</w:t>
+            </w:r>
+          </w:p>
+        </w:tc>
+        <w:tc>
+          <w:tcPr>
+            <w:tcW w:w="9048" w:type="dxa"/>
+          </w:tcPr>
+          <w:p>
+            <w:pPr>
+              <w:spacing w:after="0"/>
+              <w:cnfStyle w:val="000000100000" w:firstRow="0" w:lastRow="0" w:firstColumn="0" w:lastColumn="0" w:oddVBand="0" w:evenVBand="0" w:oddHBand="1" w:evenHBand="0" w:firstRowFirstColumn="0" w:firstRowLastColumn="0" w:lastRowFirstColumn="0" w:lastRowLastColumn="0"/>
+            </w:pPr>
+            <w:r>
+              <w:t>Simple visual.</w:t>
+            </w:r>
+          </w:p>
+        </w:tc>
+      </w:tr>
+      <w:tr>
+        <w:trPr>
+          <w:cnfStyle w:val="000000010000" w:firstRow="0" w:lastRow="0" w:firstColumn="0" w:lastColumn="0" w:oddVBand="0" w:evenVBand="0" w:oddHBand="0" w:evenHBand="1" w:firstRowFirstColumn="0" w:firstRowLastColumn="0" w:lastRowFirstColumn="0" w:lastRowLastColumn="0"/>
+        </w:trPr>
+        <w:tc>
+          <w:tcPr>
+            <w:cnfStyle w:val="001000000000" w:firstRow="0" w:lastRow="0" w:firstColumn="1" w:lastColumn="0" w:oddVBand="0" w:evenVBand="0" w:oddHBand="0" w:evenHBand="0" w:firstRowFirstColumn="0" w:firstRowLastColumn="0" w:lastRowFirstColumn="0" w:lastRowLastColumn="0"/>
+            <w:tcW w:w="1975" w:type="dxa"/>
+          </w:tcPr>
+          <w:p>
+            <w:pPr>
+              <w:spacing w:after="0"/>
+            </w:pPr>
+            <w:r>
+              <w:t>Section Background image</w:t>
+            </w:r>
+          </w:p>
+        </w:tc>
+        <w:tc>
+          <w:tcPr>
+            <w:tcW w:w="9048" w:type="dxa"/>
+          </w:tcPr>
+          <w:p>
+            <w:pPr>
+              <w:spacing w:after="0"/>
+              <w:cnfStyle w:val="000000010000" w:firstRow="0" w:lastRow="0" w:firstColumn="0" w:lastColumn="0" w:oddVBand="0" w:evenVBand="0" w:oddHBand="0" w:evenHBand="1" w:firstRowFirstColumn="0" w:firstRowLastColumn="0" w:lastRowFirstColumn="0" w:lastRowLastColumn="0"/>
+            </w:pPr>
+            <w:r>
+              <w:t>Simple visual.</w:t>
+            </w:r>
+          </w:p>
+        </w:tc>
+      </w:tr>
+      <w:tr>
+        <w:trPr>
+          <w:cnfStyle w:val="000000100000" w:firstRow="0" w:lastRow="0" w:firstColumn="0" w:lastColumn="0" w:oddVBand="0" w:evenVBand="0" w:oddHBand="1" w:evenHBand="0" w:firstRowFirstColumn="0" w:firstRowLastColumn="0" w:lastRowFirstColumn="0" w:lastRowLastColumn="0"/>
+        </w:trPr>
+        <w:tc>
+          <w:tcPr>
+            <w:cnfStyle w:val="001000000000" w:firstRow="0" w:lastRow="0" w:firstColumn="1" w:lastColumn="0" w:oddVBand="0" w:evenVBand="0" w:oddHBand="0" w:evenHBand="0" w:firstRowFirstColumn="0" w:firstRowLastColumn="0" w:lastRowFirstColumn="0" w:lastRowLastColumn="0"/>
+            <w:tcW w:w="1975" w:type="dxa"/>
+          </w:tcPr>
+          <w:p>
+            <w:pPr>
+              <w:spacing w:after="0"/>
+            </w:pPr>
+            <w:r>
+              <w:t>$</w:t>
+            </w:r>
+            <w:proofErr w:type="spellStart"/>
+            <w:r>
+              <w:t>D_TitleScreen</w:t>
+            </w:r>
+            <w:proofErr w:type="spellEnd"/>
+          </w:p>
+        </w:tc>
+        <w:tc>
+          <w:tcPr>
+            <w:tcW w:w="9048" w:type="dxa"/>
+          </w:tcPr>
+          <w:p>
+            <w:pPr>
+              <w:spacing w:after="0"/>
+              <w:cnfStyle w:val="000000100000" w:firstRow="0" w:lastRow="0" w:firstColumn="0" w:lastColumn="0" w:oddVBand="0" w:evenVBand="0" w:oddHBand="1" w:evenHBand="0" w:firstRowFirstColumn="0" w:firstRowLastColumn="0" w:lastRowFirstColumn="0" w:lastRowLastColumn="0"/>
+            </w:pPr>
+            <w:r>
+              <w:t>The name of the screen depending of the item type. (Ex: Discovered Helmet</w:t>
+            </w:r>
+            <w:r>
+              <w:t>s</w:t>
+            </w:r>
+            <w:r>
+              <w:t>, Discovered Armor</w:t>
+            </w:r>
+            <w:r>
+              <w:t>s</w:t>
+            </w:r>
+            <w:r>
+              <w:t>)</w:t>
+            </w:r>
+          </w:p>
+        </w:tc>
+      </w:tr>
+      <w:tr>
+        <w:trPr>
+          <w:cnfStyle w:val="000000010000" w:firstRow="0" w:lastRow="0" w:firstColumn="0" w:lastColumn="0" w:oddVBand="0" w:evenVBand="0" w:oddHBand="0" w:evenHBand="1" w:firstRowFirstColumn="0" w:firstRowLastColumn="0" w:lastRowFirstColumn="0" w:lastRowLastColumn="0"/>
+        </w:trPr>
+        <w:tc>
+          <w:tcPr>
+            <w:cnfStyle w:val="001000000000" w:firstRow="0" w:lastRow="0" w:firstColumn="1" w:lastColumn="0" w:oddVBand="0" w:evenVBand="0" w:oddHBand="0" w:evenHBand="0" w:firstRowFirstColumn="0" w:firstRowLastColumn="0" w:lastRowFirstColumn="0" w:lastRowLastColumn="0"/>
+            <w:tcW w:w="1975" w:type="dxa"/>
+          </w:tcPr>
+          <w:p>
+            <w:pPr>
+              <w:spacing w:after="0"/>
+            </w:pPr>
+            <w:r>
+              <w:t>$</w:t>
+            </w:r>
+            <w:proofErr w:type="spellStart"/>
+            <w:r>
+              <w:t>D_Item</w:t>
+            </w:r>
+            <w:proofErr w:type="spellEnd"/>
+          </w:p>
+        </w:tc>
+        <w:tc>
+          <w:tcPr>
+            <w:tcW w:w="9048" w:type="dxa"/>
+          </w:tcPr>
+          <w:p>
+            <w:pPr>
+              <w:spacing w:after="0"/>
+              <w:cnfStyle w:val="000000010000" w:firstRow="0" w:lastRow="0" w:firstColumn="0" w:lastColumn="0" w:oddVBand="0" w:evenVBand="0" w:oddHBand="0" w:evenHBand="1" w:firstRowFirstColumn="0" w:firstRowLastColumn="0" w:lastRowFirstColumn="0" w:lastRowLastColumn="0"/>
+            </w:pPr>
+            <w:r>
+              <w:t>Image of an item if discovered, else it’s a question mark visual. The item corresponds to the type of item of the screen. All the game item</w:t>
+            </w:r>
+            <w:r>
+              <w:t xml:space="preserve"> by</w:t>
+            </w:r>
+            <w:r>
+              <w:t xml:space="preserve"> </w:t>
+            </w:r>
+            <w:r>
+              <w:t>type</w:t>
+            </w:r>
+            <w:r>
+              <w:t xml:space="preserve"> are </w:t>
+            </w:r>
+            <w:r>
+              <w:t>shown</w:t>
+            </w:r>
+            <w:r>
+              <w:t>.</w:t>
+            </w:r>
+          </w:p>
+        </w:tc>
+      </w:tr>
+      <w:tr>
+        <w:trPr>
+          <w:cnfStyle w:val="000000100000" w:firstRow="0" w:lastRow="0" w:firstColumn="0" w:lastColumn="0" w:oddVBand="0" w:evenVBand="0" w:oddHBand="1" w:evenHBand="0" w:firstRowFirstColumn="0" w:firstRowLastColumn="0" w:lastRowFirstColumn="0" w:lastRowLastColumn="0"/>
+        </w:trPr>
+        <w:tc>
+          <w:tcPr>
+            <w:cnfStyle w:val="001000000000" w:firstRow="0" w:lastRow="0" w:firstColumn="1" w:lastColumn="0" w:oddVBand="0" w:evenVBand="0" w:oddHBand="0" w:evenHBand="0" w:firstRowFirstColumn="0" w:firstRowLastColumn="0" w:lastRowFirstColumn="0" w:lastRowLastColumn="0"/>
+            <w:tcW w:w="1975" w:type="dxa"/>
+          </w:tcPr>
+          <w:p>
+            <w:pPr>
+              <w:spacing w:after="0"/>
+            </w:pPr>
+            <w:r>
+              <w:t>$</w:t>
+            </w:r>
+            <w:proofErr w:type="spellStart"/>
+            <w:r>
+              <w:t>D_Name</w:t>
+            </w:r>
+            <w:proofErr w:type="spellEnd"/>
+          </w:p>
+        </w:tc>
+        <w:tc>
+          <w:tcPr>
+            <w:tcW w:w="9048" w:type="dxa"/>
+          </w:tcPr>
+          <w:p>
+            <w:pPr>
+              <w:spacing w:after="0"/>
+              <w:cnfStyle w:val="000000100000" w:firstRow="0" w:lastRow="0" w:firstColumn="0" w:lastColumn="0" w:oddVBand="0" w:evenVBand="0" w:oddHBand="1" w:evenHBand="0" w:firstRowFirstColumn="0" w:firstRowLastColumn="0" w:lastRowFirstColumn="0" w:lastRowLastColumn="0"/>
+            </w:pPr>
+            <w:r>
+              <w:t>The name of an $</w:t>
+            </w:r>
+            <w:proofErr w:type="spellStart"/>
+            <w:r>
+              <w:t>D_Item</w:t>
+            </w:r>
+            <w:proofErr w:type="spellEnd"/>
+            <w:r>
+              <w:t xml:space="preserve"> the mouse is </w:t>
+            </w:r>
+            <w:r>
+              <w:t>hovering (</w:t>
+            </w:r>
+            <w:r>
+              <w:rPr>
+                <w:color w:val="FF0000"/>
+              </w:rPr>
+              <w:t>Excluding mobile platform</w:t>
+            </w:r>
+            <w:r>
+              <w:t>)</w:t>
+            </w:r>
+            <w:r>
+              <w:t xml:space="preserve"> or clicking</w:t>
+            </w:r>
+            <w:r>
+              <w:t>.</w:t>
+            </w:r>
+          </w:p>
+        </w:tc>
+      </w:tr>
+      <w:tr>
+        <w:trPr>
+          <w:cnfStyle w:val="000000010000" w:firstRow="0" w:lastRow="0" w:firstColumn="0" w:lastColumn="0" w:oddVBand="0" w:evenVBand="0" w:oddHBand="0" w:evenHBand="1" w:firstRowFirstColumn="0" w:firstRowLastColumn="0" w:lastRowFirstColumn="0" w:lastRowLastColumn="0"/>
+        </w:trPr>
+        <w:tc>
+          <w:tcPr>
+            <w:cnfStyle w:val="001000000000" w:firstRow="0" w:lastRow="0" w:firstColumn="1" w:lastColumn="0" w:oddVBand="0" w:evenVBand="0" w:oddHBand="0" w:evenHBand="0" w:firstRowFirstColumn="0" w:firstRowLastColumn="0" w:lastRowFirstColumn="0" w:lastRowLastColumn="0"/>
+            <w:tcW w:w="1975" w:type="dxa"/>
+          </w:tcPr>
+          <w:p>
+            <w:pPr>
+              <w:spacing w:after="0"/>
+            </w:pPr>
+            <w:r>
+              <w:t>$</w:t>
+            </w:r>
+            <w:proofErr w:type="spellStart"/>
+            <w:r>
+              <w:t>D_</w:t>
+            </w:r>
+            <w:r>
+              <w:t>SelectedItem</w:t>
+            </w:r>
+            <w:proofErr w:type="spellEnd"/>
+          </w:p>
+        </w:tc>
+        <w:tc>
+          <w:tcPr>
+            <w:tcW w:w="9048" w:type="dxa"/>
+          </w:tcPr>
+          <w:p>
+            <w:pPr>
+              <w:spacing w:after="0"/>
+              <w:cnfStyle w:val="000000010000" w:firstRow="0" w:lastRow="0" w:firstColumn="0" w:lastColumn="0" w:oddVBand="0" w:evenVBand="0" w:oddHBand="0" w:evenHBand="1" w:firstRowFirstColumn="0" w:firstRowLastColumn="0" w:lastRowFirstColumn="0" w:lastRowLastColumn="0"/>
+            </w:pPr>
+            <w:r>
+              <w:t xml:space="preserve">The </w:t>
+            </w:r>
+            <w:r>
+              <w:t>zoomed</w:t>
+            </w:r>
+            <w:r>
+              <w:t xml:space="preserve"> image of an $</w:t>
+            </w:r>
+            <w:proofErr w:type="spellStart"/>
+            <w:r>
+              <w:t>D_Item</w:t>
+            </w:r>
+            <w:proofErr w:type="spellEnd"/>
+            <w:r>
+              <w:t xml:space="preserve"> the mouse is </w:t>
+            </w:r>
+            <w:r>
+              <w:t>hovering (</w:t>
+            </w:r>
+            <w:r>
+              <w:rPr>
+                <w:color w:val="FF0000"/>
+              </w:rPr>
+              <w:t>Excluding mobile platform</w:t>
+            </w:r>
+            <w:r>
+              <w:t>) or clicking</w:t>
+            </w:r>
+            <w:r>
+              <w:t>.</w:t>
+            </w:r>
+          </w:p>
+        </w:tc>
+      </w:tr>
+      <w:tr>
+        <w:trPr>
+          <w:cnfStyle w:val="000000100000" w:firstRow="0" w:lastRow="0" w:firstColumn="0" w:lastColumn="0" w:oddVBand="0" w:evenVBand="0" w:oddHBand="1" w:evenHBand="0" w:firstRowFirstColumn="0" w:firstRowLastColumn="0" w:lastRowFirstColumn="0" w:lastRowLastColumn="0"/>
+        </w:trPr>
+        <w:tc>
+          <w:tcPr>
+            <w:cnfStyle w:val="001000000000" w:firstRow="0" w:lastRow="0" w:firstColumn="1" w:lastColumn="0" w:oddVBand="0" w:evenVBand="0" w:oddHBand="0" w:evenHBand="0" w:firstRowFirstColumn="0" w:firstRowLastColumn="0" w:lastRowFirstColumn="0" w:lastRowLastColumn="0"/>
+            <w:tcW w:w="1975" w:type="dxa"/>
+          </w:tcPr>
+          <w:p>
+            <w:pPr>
+              <w:spacing w:after="0"/>
+            </w:pPr>
+            <w:r>
+              <w:t>$</w:t>
+            </w:r>
+            <w:proofErr w:type="spellStart"/>
+            <w:r>
+              <w:t>D_Stats</w:t>
+            </w:r>
+            <w:proofErr w:type="spellEnd"/>
+          </w:p>
+        </w:tc>
+        <w:tc>
+          <w:tcPr>
+            <w:tcW w:w="9048" w:type="dxa"/>
+          </w:tcPr>
+          <w:p>
+            <w:pPr>
+              <w:spacing w:after="0"/>
+              <w:cnfStyle w:val="000000100000" w:firstRow="0" w:lastRow="0" w:firstColumn="0" w:lastColumn="0" w:oddVBand="0" w:evenVBand="0" w:oddHBand="1" w:evenHBand="0" w:firstRowFirstColumn="0" w:firstRowLastColumn="0" w:lastRowFirstColumn="0" w:lastRowLastColumn="0"/>
+            </w:pPr>
+            <w:r>
+              <w:t>The stats of an $</w:t>
+            </w:r>
+            <w:proofErr w:type="spellStart"/>
+            <w:r>
+              <w:t>D_Item</w:t>
+            </w:r>
+            <w:proofErr w:type="spellEnd"/>
+            <w:r>
+              <w:t xml:space="preserve"> the mouse is </w:t>
+            </w:r>
+            <w:r>
+              <w:t>hovering (</w:t>
+            </w:r>
+            <w:r>
+              <w:rPr>
+                <w:color w:val="FF0000"/>
+              </w:rPr>
+              <w:t>Excluding mobile platform</w:t>
+            </w:r>
+            <w:r>
+              <w:t>) or clicking</w:t>
+            </w:r>
+            <w:r>
+              <w:t>.</w:t>
+            </w:r>
+          </w:p>
+        </w:tc>
+      </w:tr>
+      <w:tr>
+        <w:trPr>
+          <w:cnfStyle w:val="000000010000" w:firstRow="0" w:lastRow="0" w:firstColumn="0" w:lastColumn="0" w:oddVBand="0" w:evenVBand="0" w:oddHBand="0" w:evenHBand="1" w:firstRowFirstColumn="0" w:firstRowLastColumn="0" w:lastRowFirstColumn="0" w:lastRowLastColumn="0"/>
+        </w:trPr>
+        <w:tc>
+          <w:tcPr>
+            <w:cnfStyle w:val="001000000000" w:firstRow="0" w:lastRow="0" w:firstColumn="1" w:lastColumn="0" w:oddVBand="0" w:evenVBand="0" w:oddHBand="0" w:evenHBand="0" w:firstRowFirstColumn="0" w:firstRowLastColumn="0" w:lastRowFirstColumn="0" w:lastRowLastColumn="0"/>
+            <w:tcW w:w="1975" w:type="dxa"/>
+          </w:tcPr>
+          <w:p>
+            <w:pPr>
+              <w:spacing w:after="0"/>
+            </w:pPr>
+            <w:r>
+              <w:t>$</w:t>
+            </w:r>
+            <w:proofErr w:type="spellStart"/>
+            <w:r>
+              <w:t>D_Description</w:t>
+            </w:r>
+            <w:proofErr w:type="spellEnd"/>
+          </w:p>
+        </w:tc>
+        <w:tc>
+          <w:tcPr>
+            <w:tcW w:w="9048" w:type="dxa"/>
+          </w:tcPr>
+          <w:p>
+            <w:pPr>
+              <w:spacing w:after="0"/>
+              <w:cnfStyle w:val="000000010000" w:firstRow="0" w:lastRow="0" w:firstColumn="0" w:lastColumn="0" w:oddVBand="0" w:evenVBand="0" w:oddHBand="0" w:evenHBand="1" w:firstRowFirstColumn="0" w:firstRowLastColumn="0" w:lastRowFirstColumn="0" w:lastRowLastColumn="0"/>
+            </w:pPr>
+            <w:r>
+              <w:t>The description of an $</w:t>
+            </w:r>
+            <w:proofErr w:type="spellStart"/>
+            <w:r>
+              <w:t>D_Item</w:t>
+            </w:r>
+            <w:proofErr w:type="spellEnd"/>
+            <w:r>
+              <w:t xml:space="preserve"> the mouse is </w:t>
+            </w:r>
+            <w:r>
+              <w:t>hovering (</w:t>
+            </w:r>
+            <w:r>
+              <w:rPr>
+                <w:color w:val="FF0000"/>
+              </w:rPr>
+              <w:t>Excluding mobile platform</w:t>
+            </w:r>
+            <w:r>
+              <w:t>) or clicking</w:t>
+            </w:r>
+            <w:r>
+              <w:t>.</w:t>
+            </w:r>
+          </w:p>
+        </w:tc>
+      </w:tr>
+      <w:tr>
+        <w:trPr>
+          <w:cnfStyle w:val="000000100000" w:firstRow="0" w:lastRow="0" w:firstColumn="0" w:lastColumn="0" w:oddVBand="0" w:evenVBand="0" w:oddHBand="1" w:evenHBand="0" w:firstRowFirstColumn="0" w:firstRowLastColumn="0" w:lastRowFirstColumn="0" w:lastRowLastColumn="0"/>
+        </w:trPr>
+        <w:tc>
+          <w:tcPr>
+            <w:cnfStyle w:val="001000000000" w:firstRow="0" w:lastRow="0" w:firstColumn="1" w:lastColumn="0" w:oddVBand="0" w:evenVBand="0" w:oddHBand="0" w:evenHBand="0" w:firstRowFirstColumn="0" w:firstRowLastColumn="0" w:lastRowFirstColumn="0" w:lastRowLastColumn="0"/>
+            <w:tcW w:w="1975" w:type="dxa"/>
+          </w:tcPr>
+          <w:p>
+            <w:pPr>
+              <w:spacing w:after="0"/>
+            </w:pPr>
+            <w:r>
+              <w:t>Buttons</w:t>
+            </w:r>
+          </w:p>
+        </w:tc>
+        <w:tc>
+          <w:tcPr>
+            <w:tcW w:w="9048" w:type="dxa"/>
+          </w:tcPr>
+          <w:p>
+            <w:pPr>
+              <w:spacing w:after="0"/>
+              <w:cnfStyle w:val="000000100000" w:firstRow="0" w:lastRow="0" w:firstColumn="0" w:lastColumn="0" w:oddVBand="0" w:evenVBand="0" w:oddHBand="1" w:evenHBand="0" w:firstRowFirstColumn="0" w:firstRowLastColumn="0" w:lastRowFirstColumn="0" w:lastRowLastColumn="0"/>
+            </w:pPr>
+            <w:r>
+              <w:t>Return.</w:t>
+            </w:r>
+          </w:p>
+        </w:tc>
+      </w:tr>
+    </w:tbl>
+    <w:p>
+      <w:pPr>
+        <w:pStyle w:val="Sous-tt"/>
+        <w:spacing w:before="120"/>
+      </w:pPr>
+      <w:r>
+        <w:t>Interactivity</w:t>
+      </w:r>
+      <w:r>
+        <w:t xml:space="preserve"> and navigation</w:t>
+      </w:r>
+    </w:p>
+    <w:tbl>
+      <w:tblPr>
+        <w:tblStyle w:val="Tramemoyenne1-Accent5"/>
+        <w:tblW w:w="11023" w:type="dxa"/>
+        <w:tblLook w:val="0480" w:firstRow="0" w:lastRow="0" w:firstColumn="1" w:lastColumn="0" w:noHBand="0" w:noVBand="1"/>
+      </w:tblPr>
+      <w:tblGrid>
+        <w:gridCol w:w="2393"/>
+        <w:gridCol w:w="8630"/>
+      </w:tblGrid>
+      <w:tr>
+        <w:trPr>
+          <w:cnfStyle w:val="000000100000" w:firstRow="0" w:lastRow="0" w:firstColumn="0" w:lastColumn="0" w:oddVBand="0" w:evenVBand="0" w:oddHBand="1" w:evenHBand="0" w:firstRowFirstColumn="0" w:firstRowLastColumn="0" w:lastRowFirstColumn="0" w:lastRowLastColumn="0"/>
+        </w:trPr>
+        <w:tc>
+          <w:tcPr>
+            <w:cnfStyle w:val="001000000000" w:firstRow="0" w:lastRow="0" w:firstColumn="1" w:lastColumn="0" w:oddVBand="0" w:evenVBand="0" w:oddHBand="0" w:evenHBand="0" w:firstRowFirstColumn="0" w:firstRowLastColumn="0" w:lastRowFirstColumn="0" w:lastRowLastColumn="0"/>
+            <w:tcW w:w="2393" w:type="dxa"/>
+          </w:tcPr>
+          <w:p>
+            <w:pPr>
+              <w:spacing w:after="0"/>
+            </w:pPr>
+            <w:r>
+              <w:t>$</w:t>
+            </w:r>
+            <w:proofErr w:type="spellStart"/>
+            <w:r>
+              <w:t>D</w:t>
+            </w:r>
+            <w:r>
+              <w:t>_</w:t>
+            </w:r>
+            <w:r>
+              <w:t>Item</w:t>
+            </w:r>
+            <w:proofErr w:type="spellEnd"/>
+          </w:p>
+        </w:tc>
+        <w:tc>
+          <w:tcPr>
+            <w:tcW w:w="8630" w:type="dxa"/>
+          </w:tcPr>
+          <w:p>
+            <w:pPr>
+              <w:spacing w:after="0"/>
+              <w:cnfStyle w:val="000000100000" w:firstRow="0" w:lastRow="0" w:firstColumn="0" w:lastColumn="0" w:oddVBand="0" w:evenVBand="0" w:oddHBand="1" w:evenHBand="0" w:firstRowFirstColumn="0" w:firstRowLastColumn="0" w:lastRowFirstColumn="0" w:lastRowLastColumn="0"/>
+            </w:pPr>
+            <w:r>
+              <w:t xml:space="preserve">When </w:t>
+            </w:r>
+            <w:r>
+              <w:t>hovered (</w:t>
+            </w:r>
+            <w:r>
+              <w:rPr>
+                <w:color w:val="FF0000"/>
+              </w:rPr>
+              <w:t>Excluding mobile platform</w:t>
+            </w:r>
+            <w:r>
+              <w:t>) or clicked</w:t>
+            </w:r>
+            <w:r>
+              <w:t>, show the stats of the item in the right section.</w:t>
+            </w:r>
+          </w:p>
+        </w:tc>
+      </w:tr>
+      <w:tr>
+        <w:trPr>
+          <w:cnfStyle w:val="000000010000" w:firstRow="0" w:lastRow="0" w:firstColumn="0" w:lastColumn="0" w:oddVBand="0" w:evenVBand="0" w:oddHBand="0" w:evenHBand="1" w:firstRowFirstColumn="0" w:firstRowLastColumn="0" w:lastRowFirstColumn="0" w:lastRowLastColumn="0"/>
+        </w:trPr>
+        <w:tc>
+          <w:tcPr>
+            <w:cnfStyle w:val="001000000000" w:firstRow="0" w:lastRow="0" w:firstColumn="1" w:lastColumn="0" w:oddVBand="0" w:evenVBand="0" w:oddHBand="0" w:evenHBand="0" w:firstRowFirstColumn="0" w:firstRowLastColumn="0" w:lastRowFirstColumn="0" w:lastRowLastColumn="0"/>
+            <w:tcW w:w="2393" w:type="dxa"/>
+          </w:tcPr>
+          <w:p>
+            <w:pPr>
+              <w:spacing w:after="0"/>
+            </w:pPr>
+            <w:r>
+              <w:t>$</w:t>
+            </w:r>
+            <w:proofErr w:type="spellStart"/>
+            <w:r>
+              <w:t>D_VerticalScroll_slider</w:t>
+            </w:r>
+            <w:proofErr w:type="spellEnd"/>
+          </w:p>
+        </w:tc>
+        <w:tc>
+          <w:tcPr>
+            <w:tcW w:w="8630" w:type="dxa"/>
+          </w:tcPr>
+          <w:p>
+            <w:pPr>
+              <w:spacing w:after="0"/>
+              <w:cnfStyle w:val="000000010000" w:firstRow="0" w:lastRow="0" w:firstColumn="0" w:lastColumn="0" w:oddVBand="0" w:evenVBand="0" w:oddHBand="0" w:evenHBand="1" w:firstRowFirstColumn="0" w:firstRowLastColumn="0" w:lastRowFirstColumn="0" w:lastRowLastColumn="0"/>
+            </w:pPr>
+            <w:r>
+              <w:t>Allow to scroll vertically the $</w:t>
+            </w:r>
+            <w:proofErr w:type="spellStart"/>
+            <w:r>
+              <w:t>D_Item</w:t>
+            </w:r>
+            <w:proofErr w:type="spellEnd"/>
+            <w:r>
+              <w:t xml:space="preserve"> visual</w:t>
+            </w:r>
+            <w:r>
+              <w:t>s</w:t>
+            </w:r>
+          </w:p>
+        </w:tc>
+      </w:tr>
+      <w:tr>
+        <w:tblPrEx>
+          <w:tblLook w:val="04A0" w:firstRow="1" w:lastRow="0" w:firstColumn="1" w:lastColumn="0" w:noHBand="0" w:noVBand="1"/>
+        </w:tblPrEx>
+        <w:trPr>
+          <w:cnfStyle w:val="000000100000" w:firstRow="0" w:lastRow="0" w:firstColumn="0" w:lastColumn="0" w:oddVBand="0" w:evenVBand="0" w:oddHBand="1" w:evenHBand="0" w:firstRowFirstColumn="0" w:firstRowLastColumn="0" w:lastRowFirstColumn="0" w:lastRowLastColumn="0"/>
+        </w:trPr>
+        <w:tc>
+          <w:tcPr>
+            <w:cnfStyle w:val="001000000000" w:firstRow="0" w:lastRow="0" w:firstColumn="1" w:lastColumn="0" w:oddVBand="0" w:evenVBand="0" w:oddHBand="0" w:evenHBand="0" w:firstRowFirstColumn="0" w:firstRowLastColumn="0" w:lastRowFirstColumn="0" w:lastRowLastColumn="0"/>
+            <w:tcW w:w="2393" w:type="dxa"/>
+          </w:tcPr>
+          <w:p>
+            <w:pPr>
+              <w:spacing w:after="0"/>
+            </w:pPr>
+            <w:r>
+              <w:t>$</w:t>
+            </w:r>
+            <w:proofErr w:type="spellStart"/>
+            <w:r>
+              <w:t>D_Return</w:t>
+            </w:r>
+            <w:r>
+              <w:t>_btn</w:t>
+            </w:r>
+            <w:proofErr w:type="spellEnd"/>
+          </w:p>
+        </w:tc>
+        <w:tc>
+          <w:tcPr>
+            <w:tcW w:w="8630" w:type="dxa"/>
+          </w:tcPr>
+          <w:p>
+            <w:pPr>
+              <w:spacing w:after="0"/>
+              <w:cnfStyle w:val="000000100000" w:firstRow="0" w:lastRow="0" w:firstColumn="0" w:lastColumn="0" w:oddVBand="0" w:evenVBand="0" w:oddHBand="1" w:evenHBand="0" w:firstRowFirstColumn="0" w:firstRowLastColumn="0" w:lastRowFirstColumn="0" w:lastRowLastColumn="0"/>
+            </w:pPr>
+            <w:r>
+              <w:t>Return at</w:t>
+            </w:r>
+            <w:r>
+              <w:t xml:space="preserve"> the </w:t>
+            </w:r>
+            <w:r>
+              <w:t>Hub</w:t>
+            </w:r>
+            <w:r>
+              <w:t xml:space="preserve"> </w:t>
+            </w:r>
+            <w:r>
+              <w:rPr>
+                <w:b/>
+              </w:rPr>
+              <w:t>screen</w:t>
+            </w:r>
+            <w:r>
+              <w:t>.</w:t>
+            </w:r>
+          </w:p>
+        </w:tc>
+      </w:tr>
+    </w:tbl>
+    <w:p>
+      <w:pPr>
+        <w:pStyle w:val="Titre2"/>
+      </w:pPr>
+    </w:p>
+    <w:tbl>
+      <w:tblPr>
+        <w:tblStyle w:val="Grillemoyenne1-Accent3"/>
+        <w:tblW w:w="0" w:type="auto"/>
+        <w:tblLook w:val="04A0" w:firstRow="1" w:lastRow="0" w:firstColumn="1" w:lastColumn="0" w:noHBand="0" w:noVBand="1"/>
+      </w:tblPr>
+      <w:tblGrid>
+        <w:gridCol w:w="10940"/>
+      </w:tblGrid>
+      <w:tr>
+        <w:trPr>
+          <w:cnfStyle w:val="100000000000" w:firstRow="1" w:lastRow="0" w:firstColumn="0" w:lastColumn="0" w:oddVBand="0" w:evenVBand="0" w:oddHBand="0" w:evenHBand="0" w:firstRowFirstColumn="0" w:firstRowLastColumn="0" w:lastRowFirstColumn="0" w:lastRowLastColumn="0"/>
+        </w:trPr>
+        <w:tc>
+          <w:tcPr>
+            <w:cnfStyle w:val="001000000000" w:firstRow="0" w:lastRow="0" w:firstColumn="1" w:lastColumn="0" w:oddVBand="0" w:evenVBand="0" w:oddHBand="0" w:evenHBand="0" w:firstRowFirstColumn="0" w:firstRowLastColumn="0" w:lastRowFirstColumn="0" w:lastRowLastColumn="0"/>
+            <w:tcW w:w="10940" w:type="dxa"/>
+            <w:tcBorders>
+              <w:top w:val="nil"/>
+              <w:left w:val="nil"/>
+              <w:bottom w:val="nil"/>
+              <w:right w:val="nil"/>
+            </w:tcBorders>
+            <w:hideMark/>
+          </w:tcPr>
+          <w:p>
+            <w:pPr>
+              <w:spacing w:after="0"/>
+              <w:jc w:val="left"/>
+              <w:rPr>
+                <w:rFonts w:eastAsia="Times New Roman" w:cstheme="minorHAnsi"/>
+                <w:lang w:eastAsia="fr-CA"/>
+              </w:rPr>
+            </w:pPr>
+            <w:r>
+              <w:rPr>
+                <w:rFonts w:eastAsia="Times New Roman" w:cstheme="minorHAnsi"/>
+                <w:color w:val="000000"/>
+                <w:lang w:eastAsia="fr-CA"/>
+              </w:rPr>
+              <w:t>Production Considerations</w:t>
+            </w:r>
+          </w:p>
+          <w:p>
+            <w:pPr>
+              <w:pStyle w:val="GDDPAR"/>
+              <w:rPr>
+                <w:rFonts w:ascii="Times New Roman" w:hAnsi="Times New Roman" w:cs="Times New Roman"/>
+                <w:b w:val="0"/>
+                <w:sz w:val="24"/>
+                <w:szCs w:val="24"/>
+                <w:lang w:eastAsia="fr-CA"/>
+              </w:rPr>
+            </w:pPr>
+            <w:r>
+              <w:rPr>
+                <w:b w:val="0"/>
+                <w:lang w:eastAsia="fr-CA"/>
+              </w:rPr>
+              <w:t xml:space="preserve">The screen might need to be heavily modified for mobile platform whit a pop-up for the information if the information </w:t>
+            </w:r>
+            <w:r>
+              <w:rPr>
+                <w:b w:val="0"/>
+                <w:lang w:eastAsia="fr-CA"/>
+              </w:rPr>
+              <w:t>is</w:t>
+            </w:r>
+            <w:r>
+              <w:rPr>
+                <w:b w:val="0"/>
+                <w:lang w:eastAsia="fr-CA"/>
+              </w:rPr>
+              <w:t xml:space="preserve"> too small for </w:t>
+            </w:r>
+            <w:r>
+              <w:rPr>
+                <w:b w:val="0"/>
+                <w:lang w:eastAsia="fr-CA"/>
+              </w:rPr>
+              <w:t>mobile</w:t>
+            </w:r>
+            <w:r>
+              <w:rPr>
+                <w:b w:val="0"/>
+                <w:lang w:eastAsia="fr-CA"/>
+              </w:rPr>
+              <w:t xml:space="preserve"> screen</w:t>
+            </w:r>
+            <w:r>
+              <w:rPr>
+                <w:b w:val="0"/>
+                <w:lang w:eastAsia="fr-CA"/>
+              </w:rPr>
+              <w:t>.</w:t>
+            </w:r>
+          </w:p>
+        </w:tc>
+      </w:tr>
+    </w:tbl>
+    <w:p/>
+    <w:p>
+      <w:bookmarkStart w:id="7" w:name="_GoBack"/>
+      <w:bookmarkEnd w:id="7"/>
+    </w:p>
+    <w:p/>
+    <w:p/>
+    <w:p/>
+    <w:p/>
+    <w:p/>
+    <w:p/>
+    <w:p/>
+    <w:p/>
+    <w:p/>
+    <w:p/>
+    <w:p/>
+    <w:p/>
+    <w:p/>
+    <w:p/>
+    <w:p/>
+    <w:p/>
+    <w:p/>
+    <w:p/>
+    <w:p/>
+    <w:p/>
+    <w:p/>
+    <w:p/>
+    <w:p/>
+    <w:p/>
+    <w:p/>
+    <w:p/>
+    <w:p>
+      <w:pPr>
         <w:rPr>
-          <w:lang w:eastAsia="fr-CA"/>
+          <w:rFonts w:eastAsia="Times New Roman" w:cstheme="minorHAnsi"/>
+          <w:color w:val="000000"/>
+          <w:lang w:val="fr-CA" w:eastAsia="fr-CA"/>
         </w:rPr>
       </w:pPr>
     </w:p>
     <w:p>
       <w:pPr>
-        <w:rPr>
-          <w:lang w:eastAsia="fr-CA"/>
-        </w:rPr>
-      </w:pPr>
-    </w:p>
-    <w:p>
-      <w:pPr>
-        <w:rPr>
-          <w:lang w:eastAsia="fr-CA"/>
-        </w:rPr>
-      </w:pPr>
-    </w:p>
-    <w:p>
-      <w:pPr>
-        <w:rPr>
-          <w:lang w:eastAsia="fr-CA"/>
-        </w:rPr>
-      </w:pPr>
-    </w:p>
-    <w:p>
-      <w:pPr>
-        <w:rPr>
-          <w:lang w:eastAsia="fr-CA"/>
-        </w:rPr>
-      </w:pPr>
-    </w:p>
-    <w:p>
-      <w:pPr>
-        <w:rPr>
-          <w:lang w:eastAsia="fr-CA"/>
-        </w:rPr>
-      </w:pPr>
-    </w:p>
-    <w:p>
-      <w:pPr>
-        <w:rPr>
-          <w:lang w:eastAsia="fr-CA"/>
-        </w:rPr>
-      </w:pPr>
-    </w:p>
-    <w:p>
-      <w:pPr>
-        <w:rPr>
-          <w:lang w:eastAsia="fr-CA"/>
-        </w:rPr>
-      </w:pPr>
-    </w:p>
-    <w:p>
-      <w:pPr>
-        <w:rPr>
-          <w:lang w:eastAsia="fr-CA"/>
-        </w:rPr>
-      </w:pPr>
-    </w:p>
-    <w:p>
-      <w:pPr>
-        <w:rPr>
-          <w:lang w:eastAsia="fr-CA"/>
-        </w:rPr>
-      </w:pPr>
-    </w:p>
-    <w:p>
-      <w:pPr>
-        <w:rPr>
-          <w:lang w:eastAsia="fr-CA"/>
-        </w:rPr>
-      </w:pPr>
-    </w:p>
-    <w:p>
-      <w:pPr>
-        <w:rPr>
-          <w:lang w:eastAsia="fr-CA"/>
-        </w:rPr>
-      </w:pPr>
-    </w:p>
-    <w:p>
-      <w:pPr>
-        <w:rPr>
-          <w:lang w:eastAsia="fr-CA"/>
-        </w:rPr>
-      </w:pPr>
-    </w:p>
-    <w:p>
-      <w:pPr>
-        <w:rPr>
-          <w:lang w:eastAsia="fr-CA"/>
-        </w:rPr>
-      </w:pPr>
-    </w:p>
-    <w:p>
-      <w:pPr>
-        <w:rPr>
-          <w:lang w:eastAsia="fr-CA"/>
-        </w:rPr>
-      </w:pPr>
-    </w:p>
-    <w:p>
-      <w:pPr>
-        <w:rPr>
-          <w:lang w:eastAsia="fr-CA"/>
-        </w:rPr>
-      </w:pPr>
-    </w:p>
-    <w:p>
-      <w:pPr>
-        <w:rPr>
-          <w:lang w:eastAsia="fr-CA"/>
-        </w:rPr>
-      </w:pPr>
-    </w:p>
-    <w:p>
-      <w:pPr>
-        <w:rPr>
-          <w:lang w:eastAsia="fr-CA"/>
-        </w:rPr>
-      </w:pPr>
-    </w:p>
-    <w:p>
-      <w:pPr>
-        <w:rPr>
-          <w:lang w:eastAsia="fr-CA"/>
-        </w:rPr>
-      </w:pPr>
-    </w:p>
-    <w:p>
-      <w:pPr>
-        <w:rPr>
-          <w:lang w:eastAsia="fr-CA"/>
-        </w:rPr>
-      </w:pPr>
-    </w:p>
-    <w:p>
-      <w:pPr>
-        <w:rPr>
-          <w:lang w:eastAsia="fr-CA"/>
-        </w:rPr>
-      </w:pPr>
-    </w:p>
-    <w:p>
-      <w:pPr>
-        <w:rPr>
-          <w:lang w:eastAsia="fr-CA"/>
-        </w:rPr>
-      </w:pPr>
-    </w:p>
-    <w:p>
-      <w:pPr>
-        <w:rPr>
-          <w:lang w:eastAsia="fr-CA"/>
-        </w:rPr>
-      </w:pPr>
-    </w:p>
-    <w:p>
-      <w:pPr>
-        <w:rPr>
-          <w:lang w:eastAsia="fr-CA"/>
-        </w:rPr>
-      </w:pPr>
-    </w:p>
-    <w:p>
-      <w:pPr>
-        <w:rPr>
-          <w:lang w:eastAsia="fr-CA"/>
-        </w:rPr>
-      </w:pPr>
-    </w:p>
-    <w:p>
-      <w:pPr>
         <w:pStyle w:val="Titre2"/>
       </w:pPr>
+      <w:proofErr w:type="spellStart"/>
       <w:r>
         <w:lastRenderedPageBreak/>
-        <w:t>Sélection de niveaux</w:t>
-      </w:r>
+        <w:t>Sélection</w:t>
+      </w:r>
+      <w:proofErr w:type="spellEnd"/>
+      <w:r>
+        <w:t xml:space="preserve"> de </w:t>
+      </w:r>
+      <w:proofErr w:type="spellStart"/>
+      <w:r>
+        <w:t>niveaux</w:t>
+      </w:r>
+      <w:bookmarkEnd w:id="5"/>
       <w:bookmarkEnd w:id="6"/>
-      <w:bookmarkEnd w:id="7"/>
+      <w:proofErr w:type="spellEnd"/>
     </w:p>
     <w:p>
       <w:pPr>
@@ -5933,7 +6736,7 @@
                     <pic:cNvPicPr/>
                   </pic:nvPicPr>
                   <pic:blipFill>
-                    <a:blip r:embed="rId12">
+                    <a:blip r:embed="rId13">
                       <a:extLst>
                         <a:ext uri="{28A0092B-C50C-407E-A947-70E740481C1C}">
                           <a14:useLocalDpi xmlns:a14="http://schemas.microsoft.com/office/drawing/2010/main" val="0"/>
@@ -5964,9 +6767,19 @@
       <w:pPr>
         <w:pStyle w:val="Sous-tt"/>
       </w:pPr>
-      <w:r>
-        <w:t>Accès à l’écran</w:t>
-      </w:r>
+      <w:proofErr w:type="spellStart"/>
+      <w:r>
+        <w:t>Accès</w:t>
+      </w:r>
+      <w:proofErr w:type="spellEnd"/>
+      <w:r>
+        <w:t xml:space="preserve"> à </w:t>
+      </w:r>
+      <w:proofErr w:type="spellStart"/>
+      <w:r>
+        <w:t>l’écran</w:t>
+      </w:r>
+      <w:proofErr w:type="spellEnd"/>
     </w:p>
     <w:p>
       <w:pPr>
@@ -5979,16 +6792,42 @@
         <w:jc w:val="left"/>
       </w:pPr>
       <w:r>
-        <w:t>À partir de l’écran titre</w:t>
+        <w:t xml:space="preserve">À </w:t>
+      </w:r>
+      <w:proofErr w:type="spellStart"/>
+      <w:r>
+        <w:t>partir</w:t>
+      </w:r>
+      <w:proofErr w:type="spellEnd"/>
+      <w:r>
+        <w:t xml:space="preserve"> de </w:t>
+      </w:r>
+      <w:proofErr w:type="spellStart"/>
+      <w:r>
+        <w:t>l’écran</w:t>
+      </w:r>
+      <w:proofErr w:type="spellEnd"/>
+      <w:r>
+        <w:t xml:space="preserve"> titre</w:t>
       </w:r>
     </w:p>
     <w:p>
       <w:pPr>
         <w:pStyle w:val="Sous-tt"/>
       </w:pPr>
-      <w:r>
-        <w:t>Éléments visuels</w:t>
-      </w:r>
+      <w:proofErr w:type="spellStart"/>
+      <w:r>
+        <w:t>Éléments</w:t>
+      </w:r>
+      <w:proofErr w:type="spellEnd"/>
+      <w:r>
+        <w:t xml:space="preserve"> </w:t>
+      </w:r>
+      <w:proofErr w:type="spellStart"/>
+      <w:r>
+        <w:t>visuels</w:t>
+      </w:r>
+      <w:proofErr w:type="spellEnd"/>
     </w:p>
     <w:tbl>
       <w:tblPr>
@@ -6014,8 +6853,13 @@
               <w:spacing w:after="0"/>
             </w:pPr>
             <w:r>
-              <w:t>$S_SelectionNiveaux</w:t>
-            </w:r>
+              <w:t>$</w:t>
+            </w:r>
+            <w:proofErr w:type="spellStart"/>
+            <w:r>
+              <w:t>S_SelectionNiveaux</w:t>
+            </w:r>
+            <w:proofErr w:type="spellEnd"/>
           </w:p>
         </w:tc>
         <w:tc>
@@ -6028,7 +6872,15 @@
               <w:cnfStyle w:val="000000100000" w:firstRow="0" w:lastRow="0" w:firstColumn="0" w:lastColumn="0" w:oddVBand="0" w:evenVBand="0" w:oddHBand="1" w:evenHBand="0" w:firstRowFirstColumn="0" w:firstRowLastColumn="0" w:lastRowFirstColumn="0" w:lastRowLastColumn="0"/>
             </w:pPr>
             <w:r>
-              <w:t>Titre de l’écran.</w:t>
+              <w:t xml:space="preserve">Titre de </w:t>
+            </w:r>
+            <w:proofErr w:type="spellStart"/>
+            <w:r>
+              <w:t>l’écran</w:t>
+            </w:r>
+            <w:proofErr w:type="spellEnd"/>
+            <w:r>
+              <w:t>.</w:t>
             </w:r>
           </w:p>
         </w:tc>
@@ -6060,9 +6912,43 @@
               <w:spacing w:after="0"/>
               <w:cnfStyle w:val="000000010000" w:firstRow="0" w:lastRow="0" w:firstColumn="0" w:lastColumn="0" w:oddVBand="0" w:evenVBand="0" w:oddHBand="0" w:evenHBand="1" w:firstRowFirstColumn="0" w:firstRowLastColumn="0" w:lastRowFirstColumn="0" w:lastRowLastColumn="0"/>
             </w:pPr>
-            <w:r>
-              <w:t>Visuel vendeur représentant l’essence du jeu</w:t>
-            </w:r>
+            <w:proofErr w:type="spellStart"/>
+            <w:r>
+              <w:t>Visuel</w:t>
+            </w:r>
+            <w:proofErr w:type="spellEnd"/>
+            <w:r>
+              <w:t xml:space="preserve"> </w:t>
+            </w:r>
+            <w:proofErr w:type="spellStart"/>
+            <w:r>
+              <w:t>vendeur</w:t>
+            </w:r>
+            <w:proofErr w:type="spellEnd"/>
+            <w:r>
+              <w:t xml:space="preserve"> </w:t>
+            </w:r>
+            <w:proofErr w:type="spellStart"/>
+            <w:r>
+              <w:t>représentant</w:t>
+            </w:r>
+            <w:proofErr w:type="spellEnd"/>
+            <w:r>
+              <w:t xml:space="preserve"> </w:t>
+            </w:r>
+            <w:proofErr w:type="spellStart"/>
+            <w:r>
+              <w:t>l’essence</w:t>
+            </w:r>
+            <w:proofErr w:type="spellEnd"/>
+            <w:r>
+              <w:t xml:space="preserve"> du </w:t>
+            </w:r>
+            <w:proofErr w:type="spellStart"/>
+            <w:r>
+              <w:t>jeu</w:t>
+            </w:r>
+            <w:proofErr w:type="spellEnd"/>
           </w:p>
         </w:tc>
       </w:tr>
@@ -6105,8 +6991,13 @@
         <w:pStyle w:val="Sous-tt"/>
         <w:spacing w:before="120"/>
       </w:pPr>
-      <w:r>
-        <w:t>Interactivité et navigation</w:t>
+      <w:proofErr w:type="spellStart"/>
+      <w:r>
+        <w:t>Interactivité</w:t>
+      </w:r>
+      <w:proofErr w:type="spellEnd"/>
+      <w:r>
+        <w:t xml:space="preserve"> et navigation</w:t>
       </w:r>
     </w:p>
     <w:tbl>
@@ -6147,7 +7038,39 @@
               <w:cnfStyle w:val="000000100000" w:firstRow="0" w:lastRow="0" w:firstColumn="0" w:lastColumn="0" w:oddVBand="0" w:evenVBand="0" w:oddHBand="1" w:evenHBand="0" w:firstRowFirstColumn="0" w:firstRowLastColumn="0" w:lastRowFirstColumn="0" w:lastRowLastColumn="0"/>
             </w:pPr>
             <w:r>
-              <w:t>Fait apparaitre l’écran de jeu au niveau 1.</w:t>
+              <w:t xml:space="preserve">Fait </w:t>
+            </w:r>
+            <w:proofErr w:type="spellStart"/>
+            <w:r>
+              <w:t>apparaitre</w:t>
+            </w:r>
+            <w:proofErr w:type="spellEnd"/>
+            <w:r>
+              <w:t xml:space="preserve"> </w:t>
+            </w:r>
+            <w:proofErr w:type="spellStart"/>
+            <w:r>
+              <w:t>l’écran</w:t>
+            </w:r>
+            <w:proofErr w:type="spellEnd"/>
+            <w:r>
+              <w:t xml:space="preserve"> de </w:t>
+            </w:r>
+            <w:proofErr w:type="spellStart"/>
+            <w:r>
+              <w:t>jeu</w:t>
+            </w:r>
+            <w:proofErr w:type="spellEnd"/>
+            <w:r>
+              <w:t xml:space="preserve"> au </w:t>
+            </w:r>
+            <w:proofErr w:type="spellStart"/>
+            <w:r>
+              <w:t>niveau</w:t>
+            </w:r>
+            <w:proofErr w:type="spellEnd"/>
+            <w:r>
+              <w:t xml:space="preserve"> 1.</w:t>
             </w:r>
           </w:p>
         </w:tc>
@@ -6180,10 +7103,74 @@
               <w:cnfStyle w:val="000000010000" w:firstRow="0" w:lastRow="0" w:firstColumn="0" w:lastColumn="0" w:oddVBand="0" w:evenVBand="0" w:oddHBand="0" w:evenHBand="1" w:firstRowFirstColumn="0" w:firstRowLastColumn="0" w:lastRowFirstColumn="0" w:lastRowLastColumn="0"/>
             </w:pPr>
             <w:r>
-              <w:t>Fait appara</w:t>
-            </w:r>
-            <w:r>
-              <w:t>itre l’écran de jeu au niveau 2, si le niveau 1 a été compléter.</w:t>
+              <w:t xml:space="preserve">Fait </w:t>
+            </w:r>
+            <w:proofErr w:type="spellStart"/>
+            <w:r>
+              <w:t>appara</w:t>
+            </w:r>
+            <w:r>
+              <w:t>itre</w:t>
+            </w:r>
+            <w:proofErr w:type="spellEnd"/>
+            <w:r>
+              <w:t xml:space="preserve"> </w:t>
+            </w:r>
+            <w:proofErr w:type="spellStart"/>
+            <w:r>
+              <w:t>l’écran</w:t>
+            </w:r>
+            <w:proofErr w:type="spellEnd"/>
+            <w:r>
+              <w:t xml:space="preserve"> de </w:t>
+            </w:r>
+            <w:proofErr w:type="spellStart"/>
+            <w:r>
+              <w:t>jeu</w:t>
+            </w:r>
+            <w:proofErr w:type="spellEnd"/>
+            <w:r>
+              <w:t xml:space="preserve"> au </w:t>
+            </w:r>
+            <w:proofErr w:type="spellStart"/>
+            <w:r>
+              <w:t>niveau</w:t>
+            </w:r>
+            <w:proofErr w:type="spellEnd"/>
+            <w:r>
+              <w:t xml:space="preserve"> 2, </w:t>
+            </w:r>
+            <w:proofErr w:type="spellStart"/>
+            <w:r>
+              <w:t>si</w:t>
+            </w:r>
+            <w:proofErr w:type="spellEnd"/>
+            <w:r>
+              <w:t xml:space="preserve"> le </w:t>
+            </w:r>
+            <w:proofErr w:type="spellStart"/>
+            <w:r>
+              <w:t>niveau</w:t>
+            </w:r>
+            <w:proofErr w:type="spellEnd"/>
+            <w:r>
+              <w:t xml:space="preserve"> 1 a </w:t>
+            </w:r>
+            <w:proofErr w:type="spellStart"/>
+            <w:r>
+              <w:t>été</w:t>
+            </w:r>
+            <w:proofErr w:type="spellEnd"/>
+            <w:r>
+              <w:t xml:space="preserve"> </w:t>
+            </w:r>
+            <w:proofErr w:type="spellStart"/>
+            <w:r>
+              <w:t>compléter</w:t>
+            </w:r>
+            <w:proofErr w:type="spellEnd"/>
+            <w:r>
+              <w:t>.</w:t>
             </w:r>
           </w:p>
         </w:tc>
@@ -6216,10 +7203,82 @@
               <w:cnfStyle w:val="000000100000" w:firstRow="0" w:lastRow="0" w:firstColumn="0" w:lastColumn="0" w:oddVBand="0" w:evenVBand="0" w:oddHBand="1" w:evenHBand="0" w:firstRowFirstColumn="0" w:firstRowLastColumn="0" w:lastRowFirstColumn="0" w:lastRowLastColumn="0"/>
             </w:pPr>
             <w:r>
-              <w:t>Fait appara</w:t>
-            </w:r>
-            <w:r>
-              <w:t>itre l’écran de jeu au niveau 3, si le niveau 1 et 2 ont été compléter.</w:t>
+              <w:t xml:space="preserve">Fait </w:t>
+            </w:r>
+            <w:proofErr w:type="spellStart"/>
+            <w:r>
+              <w:t>appara</w:t>
+            </w:r>
+            <w:r>
+              <w:t>itre</w:t>
+            </w:r>
+            <w:proofErr w:type="spellEnd"/>
+            <w:r>
+              <w:t xml:space="preserve"> </w:t>
+            </w:r>
+            <w:proofErr w:type="spellStart"/>
+            <w:r>
+              <w:t>l’écran</w:t>
+            </w:r>
+            <w:proofErr w:type="spellEnd"/>
+            <w:r>
+              <w:t xml:space="preserve"> de </w:t>
+            </w:r>
+            <w:proofErr w:type="spellStart"/>
+            <w:r>
+              <w:t>jeu</w:t>
+            </w:r>
+            <w:proofErr w:type="spellEnd"/>
+            <w:r>
+              <w:t xml:space="preserve"> au </w:t>
+            </w:r>
+            <w:proofErr w:type="spellStart"/>
+            <w:r>
+              <w:t>niveau</w:t>
+            </w:r>
+            <w:proofErr w:type="spellEnd"/>
+            <w:r>
+              <w:t xml:space="preserve"> 3, </w:t>
+            </w:r>
+            <w:proofErr w:type="spellStart"/>
+            <w:r>
+              <w:t>si</w:t>
+            </w:r>
+            <w:proofErr w:type="spellEnd"/>
+            <w:r>
+              <w:t xml:space="preserve"> le </w:t>
+            </w:r>
+            <w:proofErr w:type="spellStart"/>
+            <w:r>
+              <w:t>niveau</w:t>
+            </w:r>
+            <w:proofErr w:type="spellEnd"/>
+            <w:r>
+              <w:t xml:space="preserve"> 1 et 2 </w:t>
+            </w:r>
+            <w:proofErr w:type="spellStart"/>
+            <w:r>
+              <w:t>ont</w:t>
+            </w:r>
+            <w:proofErr w:type="spellEnd"/>
+            <w:r>
+              <w:t xml:space="preserve"> </w:t>
+            </w:r>
+            <w:proofErr w:type="spellStart"/>
+            <w:r>
+              <w:t>été</w:t>
+            </w:r>
+            <w:proofErr w:type="spellEnd"/>
+            <w:r>
+              <w:t xml:space="preserve"> </w:t>
+            </w:r>
+            <w:proofErr w:type="spellStart"/>
+            <w:r>
+              <w:t>compléter</w:t>
+            </w:r>
+            <w:proofErr w:type="spellEnd"/>
+            <w:r>
+              <w:t>.</w:t>
             </w:r>
           </w:p>
         </w:tc>
@@ -6238,8 +7297,13 @@
               <w:spacing w:after="0"/>
             </w:pPr>
             <w:r>
-              <w:t>$S_Retour_btn</w:t>
-            </w:r>
+              <w:t>$</w:t>
+            </w:r>
+            <w:proofErr w:type="spellStart"/>
+            <w:r>
+              <w:t>S_Retour_btn</w:t>
+            </w:r>
+            <w:proofErr w:type="spellEnd"/>
           </w:p>
         </w:tc>
         <w:tc>
@@ -6251,8 +7315,21 @@
               <w:spacing w:after="0"/>
               <w:cnfStyle w:val="000000010000" w:firstRow="0" w:lastRow="0" w:firstColumn="0" w:lastColumn="0" w:oddVBand="0" w:evenVBand="0" w:oddHBand="0" w:evenHBand="1" w:firstRowFirstColumn="0" w:firstRowLastColumn="0" w:lastRowFirstColumn="0" w:lastRowLastColumn="0"/>
             </w:pPr>
-            <w:r>
-              <w:t>Retourne à l’écran titre.</w:t>
+            <w:proofErr w:type="spellStart"/>
+            <w:r>
+              <w:t>Retourne</w:t>
+            </w:r>
+            <w:proofErr w:type="spellEnd"/>
+            <w:r>
+              <w:t xml:space="preserve"> à </w:t>
+            </w:r>
+            <w:proofErr w:type="spellStart"/>
+            <w:r>
+              <w:t>l’écran</w:t>
+            </w:r>
+            <w:proofErr w:type="spellEnd"/>
+            <w:r>
+              <w:t xml:space="preserve"> titre.</w:t>
             </w:r>
           </w:p>
         </w:tc>
@@ -6272,12 +7349,22 @@
       <w:pPr>
         <w:pStyle w:val="Titre2"/>
       </w:pPr>
+      <w:proofErr w:type="spellStart"/>
       <w:r>
         <w:lastRenderedPageBreak/>
-        <w:t>Écran de jeu</w:t>
+        <w:t>Écran</w:t>
+      </w:r>
+      <w:proofErr w:type="spellEnd"/>
+      <w:r>
+        <w:t xml:space="preserve"> de </w:t>
+      </w:r>
+      <w:proofErr w:type="spellStart"/>
+      <w:r>
+        <w:t>jeu</w:t>
       </w:r>
       <w:bookmarkEnd w:id="8"/>
       <w:bookmarkEnd w:id="9"/>
+      <w:proofErr w:type="spellEnd"/>
     </w:p>
     <w:p>
       <w:pPr>
@@ -6304,7 +7391,7 @@
                     <pic:cNvPicPr/>
                   </pic:nvPicPr>
                   <pic:blipFill>
-                    <a:blip r:embed="rId13">
+                    <a:blip r:embed="rId14">
                       <a:extLst>
                         <a:ext uri="{28A0092B-C50C-407E-A947-70E740481C1C}">
                           <a14:useLocalDpi xmlns:a14="http://schemas.microsoft.com/office/drawing/2010/main" val="0"/>
@@ -6335,9 +7422,19 @@
       <w:pPr>
         <w:pStyle w:val="Sous-tt"/>
       </w:pPr>
-      <w:r>
-        <w:t>Accès à l’écran</w:t>
-      </w:r>
+      <w:proofErr w:type="spellStart"/>
+      <w:r>
+        <w:t>Accès</w:t>
+      </w:r>
+      <w:proofErr w:type="spellEnd"/>
+      <w:r>
+        <w:t xml:space="preserve"> à </w:t>
+      </w:r>
+      <w:proofErr w:type="spellStart"/>
+      <w:r>
+        <w:t>l’écran</w:t>
+      </w:r>
+      <w:proofErr w:type="spellEnd"/>
     </w:p>
     <w:p>
       <w:pPr>
@@ -6350,16 +7447,58 @@
         <w:jc w:val="left"/>
       </w:pPr>
       <w:r>
-        <w:t>À partir de l’écran de sélection de niveaux.</w:t>
+        <w:t xml:space="preserve">À </w:t>
+      </w:r>
+      <w:proofErr w:type="spellStart"/>
+      <w:r>
+        <w:t>partir</w:t>
+      </w:r>
+      <w:proofErr w:type="spellEnd"/>
+      <w:r>
+        <w:t xml:space="preserve"> de </w:t>
+      </w:r>
+      <w:proofErr w:type="spellStart"/>
+      <w:r>
+        <w:t>l’écran</w:t>
+      </w:r>
+      <w:proofErr w:type="spellEnd"/>
+      <w:r>
+        <w:t xml:space="preserve"> de </w:t>
+      </w:r>
+      <w:proofErr w:type="spellStart"/>
+      <w:r>
+        <w:t>sélection</w:t>
+      </w:r>
+      <w:proofErr w:type="spellEnd"/>
+      <w:r>
+        <w:t xml:space="preserve"> de </w:t>
+      </w:r>
+      <w:proofErr w:type="spellStart"/>
+      <w:r>
+        <w:t>niveaux</w:t>
+      </w:r>
+      <w:proofErr w:type="spellEnd"/>
+      <w:r>
+        <w:t>.</w:t>
       </w:r>
     </w:p>
     <w:p>
       <w:pPr>
         <w:pStyle w:val="Sous-tt"/>
       </w:pPr>
-      <w:r>
-        <w:t>Éléments visuels</w:t>
-      </w:r>
+      <w:proofErr w:type="spellStart"/>
+      <w:r>
+        <w:t>Éléments</w:t>
+      </w:r>
+      <w:proofErr w:type="spellEnd"/>
+      <w:r>
+        <w:t xml:space="preserve"> </w:t>
+      </w:r>
+      <w:proofErr w:type="spellStart"/>
+      <w:r>
+        <w:t>visuels</w:t>
+      </w:r>
+      <w:proofErr w:type="spellEnd"/>
     </w:p>
     <w:tbl>
       <w:tblPr>
@@ -6384,9 +7523,11 @@
             <w:pPr>
               <w:spacing w:after="0"/>
             </w:pPr>
+            <w:proofErr w:type="spellStart"/>
             <w:r>
               <w:t>Éléments</w:t>
             </w:r>
+            <w:proofErr w:type="spellEnd"/>
           </w:p>
         </w:tc>
         <w:tc>
@@ -6443,8 +7584,13 @@
         <w:pStyle w:val="Sous-tt"/>
         <w:spacing w:before="120"/>
       </w:pPr>
-      <w:r>
-        <w:t>Interactivité et navigation</w:t>
+      <w:proofErr w:type="spellStart"/>
+      <w:r>
+        <w:t>Interactivité</w:t>
+      </w:r>
+      <w:proofErr w:type="spellEnd"/>
+      <w:r>
+        <w:t xml:space="preserve"> et navigation</w:t>
       </w:r>
     </w:p>
     <w:tbl>
@@ -6470,8 +7616,13 @@
             <w:pPr>
               <w:spacing w:after="0"/>
             </w:pPr>
-            <w:r>
-              <w:t>Icône Son</w:t>
+            <w:proofErr w:type="spellStart"/>
+            <w:r>
+              <w:t>Icône</w:t>
+            </w:r>
+            <w:proofErr w:type="spellEnd"/>
+            <w:r>
+              <w:t xml:space="preserve"> Son</w:t>
             </w:r>
           </w:p>
         </w:tc>
@@ -6485,7 +7636,39 @@
               <w:cnfStyle w:val="000000100000" w:firstRow="0" w:lastRow="0" w:firstColumn="0" w:lastColumn="0" w:oddVBand="0" w:evenVBand="0" w:oddHBand="1" w:evenHBand="0" w:firstRowFirstColumn="0" w:firstRowLastColumn="0" w:lastRowFirstColumn="0" w:lastRowLastColumn="0"/>
             </w:pPr>
             <w:r>
-              <w:t>Change le statut du son à actif ou inactif.</w:t>
+              <w:t xml:space="preserve">Change le </w:t>
+            </w:r>
+            <w:proofErr w:type="spellStart"/>
+            <w:r>
+              <w:t>statut</w:t>
+            </w:r>
+            <w:proofErr w:type="spellEnd"/>
+            <w:r>
+              <w:t xml:space="preserve"> du son à </w:t>
+            </w:r>
+            <w:proofErr w:type="spellStart"/>
+            <w:r>
+              <w:t>actif</w:t>
+            </w:r>
+            <w:proofErr w:type="spellEnd"/>
+            <w:r>
+              <w:t xml:space="preserve"> </w:t>
+            </w:r>
+            <w:proofErr w:type="spellStart"/>
+            <w:r>
+              <w:t>ou</w:t>
+            </w:r>
+            <w:proofErr w:type="spellEnd"/>
+            <w:r>
+              <w:t xml:space="preserve"> </w:t>
+            </w:r>
+            <w:proofErr w:type="spellStart"/>
+            <w:r>
+              <w:t>inactif</w:t>
+            </w:r>
+            <w:proofErr w:type="spellEnd"/>
+            <w:r>
+              <w:t>.</w:t>
             </w:r>
           </w:p>
         </w:tc>
@@ -6504,8 +7687,37 @@
               <w:spacing w:after="0"/>
             </w:pPr>
             <w:r>
-              <w:t>Condition défaite ou victoire remplies</w:t>
-            </w:r>
+              <w:t xml:space="preserve">Condition </w:t>
+            </w:r>
+            <w:proofErr w:type="spellStart"/>
+            <w:r>
+              <w:t>défaite</w:t>
+            </w:r>
+            <w:proofErr w:type="spellEnd"/>
+            <w:r>
+              <w:t xml:space="preserve"> </w:t>
+            </w:r>
+            <w:proofErr w:type="spellStart"/>
+            <w:r>
+              <w:t>ou</w:t>
+            </w:r>
+            <w:proofErr w:type="spellEnd"/>
+            <w:r>
+              <w:t xml:space="preserve"> </w:t>
+            </w:r>
+            <w:proofErr w:type="spellStart"/>
+            <w:r>
+              <w:t>victoire</w:t>
+            </w:r>
+            <w:proofErr w:type="spellEnd"/>
+            <w:r>
+              <w:t xml:space="preserve"> </w:t>
+            </w:r>
+            <w:proofErr w:type="spellStart"/>
+            <w:r>
+              <w:t>remplies</w:t>
+            </w:r>
+            <w:proofErr w:type="spellEnd"/>
           </w:p>
         </w:tc>
         <w:tc>
@@ -6518,7 +7730,39 @@
               <w:cnfStyle w:val="000000010000" w:firstRow="0" w:lastRow="0" w:firstColumn="0" w:lastColumn="0" w:oddVBand="0" w:evenVBand="0" w:oddHBand="0" w:evenHBand="1" w:firstRowFirstColumn="0" w:firstRowLastColumn="0" w:lastRowFirstColumn="0" w:lastRowLastColumn="0"/>
             </w:pPr>
             <w:r>
-              <w:t>Fait apparaitre l’écran de fin de jeu (après un court délai).</w:t>
+              <w:t xml:space="preserve">Fait </w:t>
+            </w:r>
+            <w:proofErr w:type="spellStart"/>
+            <w:r>
+              <w:t>apparaitre</w:t>
+            </w:r>
+            <w:proofErr w:type="spellEnd"/>
+            <w:r>
+              <w:t xml:space="preserve"> </w:t>
+            </w:r>
+            <w:proofErr w:type="spellStart"/>
+            <w:r>
+              <w:t>l’écran</w:t>
+            </w:r>
+            <w:proofErr w:type="spellEnd"/>
+            <w:r>
+              <w:t xml:space="preserve"> de fin de </w:t>
+            </w:r>
+            <w:proofErr w:type="spellStart"/>
+            <w:r>
+              <w:t>jeu</w:t>
+            </w:r>
+            <w:proofErr w:type="spellEnd"/>
+            <w:r>
+              <w:t xml:space="preserve"> (après un court </w:t>
+            </w:r>
+            <w:proofErr w:type="spellStart"/>
+            <w:r>
+              <w:t>délai</w:t>
+            </w:r>
+            <w:proofErr w:type="spellEnd"/>
+            <w:r>
+              <w:t>).</w:t>
             </w:r>
           </w:p>
           <w:p>
@@ -6560,7 +7804,23 @@
               <w:cnfStyle w:val="000000100000" w:firstRow="0" w:lastRow="0" w:firstColumn="0" w:lastColumn="0" w:oddVBand="0" w:evenVBand="0" w:oddHBand="1" w:evenHBand="0" w:firstRowFirstColumn="0" w:firstRowLastColumn="0" w:lastRowFirstColumn="0" w:lastRowLastColumn="0"/>
             </w:pPr>
             <w:r>
-              <w:t>Fait apparaitre la boite de menu.</w:t>
+              <w:t xml:space="preserve">Fait </w:t>
+            </w:r>
+            <w:proofErr w:type="spellStart"/>
+            <w:r>
+              <w:t>apparaitre</w:t>
+            </w:r>
+            <w:proofErr w:type="spellEnd"/>
+            <w:r>
+              <w:t xml:space="preserve"> la </w:t>
+            </w:r>
+            <w:proofErr w:type="spellStart"/>
+            <w:r>
+              <w:t>boite</w:t>
+            </w:r>
+            <w:proofErr w:type="spellEnd"/>
+            <w:r>
+              <w:t xml:space="preserve"> de menu.</w:t>
             </w:r>
           </w:p>
         </w:tc>
@@ -6594,10 +7854,27 @@
     </w:p>
     <w:p>
       <w:r>
-        <w:t>4 boutons correspondent aux 4 actions du joueur (voir Actions).</w:t>
+        <w:t xml:space="preserve">4 boutons correspondent aux 4 actions du </w:t>
+      </w:r>
+      <w:proofErr w:type="spellStart"/>
+      <w:r>
+        <w:t>joueur</w:t>
+      </w:r>
+      <w:proofErr w:type="spellEnd"/>
+      <w:r>
+        <w:t xml:space="preserve"> (</w:t>
+      </w:r>
+      <w:proofErr w:type="spellStart"/>
+      <w:r>
+        <w:t>voir</w:t>
+      </w:r>
+      <w:proofErr w:type="spellEnd"/>
+      <w:r>
+        <w:t xml:space="preserve"> Actions).</w:t>
       </w:r>
     </w:p>
     <w:p>
+      <w:proofErr w:type="gramStart"/>
       <w:r>
         <w:rPr>
           <w:b/>
@@ -6616,14 +7893,110 @@
         </w:rPr>
         <w:t> :</w:t>
       </w:r>
-      <w:r>
-        <w:t xml:space="preserve"> clic gauche de souris sur l’icône, puis sur un élément du jeu (varie en fonction de l’action)</w:t>
+      <w:proofErr w:type="gramEnd"/>
+      <w:r>
+        <w:t xml:space="preserve"> </w:t>
+      </w:r>
+      <w:proofErr w:type="spellStart"/>
+      <w:r>
+        <w:t>clic</w:t>
+      </w:r>
+      <w:proofErr w:type="spellEnd"/>
+      <w:r>
+        <w:t xml:space="preserve"> gauche de </w:t>
+      </w:r>
+      <w:proofErr w:type="spellStart"/>
+      <w:r>
+        <w:t>souris</w:t>
+      </w:r>
+      <w:proofErr w:type="spellEnd"/>
+      <w:r>
+        <w:t xml:space="preserve"> sur </w:t>
+      </w:r>
+      <w:proofErr w:type="spellStart"/>
+      <w:r>
+        <w:t>l’icône</w:t>
+      </w:r>
+      <w:proofErr w:type="spellEnd"/>
+      <w:r>
+        <w:t xml:space="preserve">, </w:t>
+      </w:r>
+      <w:proofErr w:type="spellStart"/>
+      <w:r>
+        <w:t>puis</w:t>
+      </w:r>
+      <w:proofErr w:type="spellEnd"/>
+      <w:r>
+        <w:t xml:space="preserve"> sur un </w:t>
+      </w:r>
+      <w:proofErr w:type="spellStart"/>
+      <w:r>
+        <w:t>élément</w:t>
+      </w:r>
+      <w:proofErr w:type="spellEnd"/>
+      <w:r>
+        <w:t xml:space="preserve"> du </w:t>
+      </w:r>
+      <w:proofErr w:type="spellStart"/>
+      <w:r>
+        <w:t>jeu</w:t>
+      </w:r>
+      <w:proofErr w:type="spellEnd"/>
+      <w:r>
+        <w:t xml:space="preserve"> (</w:t>
+      </w:r>
+      <w:proofErr w:type="spellStart"/>
+      <w:r>
+        <w:t>varie</w:t>
+      </w:r>
+      <w:proofErr w:type="spellEnd"/>
+      <w:r>
+        <w:t xml:space="preserve"> </w:t>
+      </w:r>
+      <w:proofErr w:type="spellStart"/>
+      <w:r>
+        <w:t>en</w:t>
+      </w:r>
+      <w:proofErr w:type="spellEnd"/>
+      <w:r>
+        <w:t xml:space="preserve"> </w:t>
+      </w:r>
+      <w:proofErr w:type="spellStart"/>
+      <w:r>
+        <w:t>fonction</w:t>
+      </w:r>
+      <w:proofErr w:type="spellEnd"/>
+      <w:r>
+        <w:t xml:space="preserve"> de </w:t>
+      </w:r>
+      <w:proofErr w:type="spellStart"/>
+      <w:r>
+        <w:t>l’action</w:t>
+      </w:r>
+      <w:proofErr w:type="spellEnd"/>
+      <w:r>
+        <w:t>)</w:t>
       </w:r>
     </w:p>
     <w:p>
-      <w:r>
-        <w:t>Chaque bouton a 4 états :</w:t>
-      </w:r>
+      <w:proofErr w:type="spellStart"/>
+      <w:r>
+        <w:t>Chaque</w:t>
+      </w:r>
+      <w:proofErr w:type="spellEnd"/>
+      <w:r>
+        <w:t xml:space="preserve"> bouton a 4 </w:t>
+      </w:r>
+      <w:proofErr w:type="spellStart"/>
+      <w:proofErr w:type="gramStart"/>
+      <w:r>
+        <w:t>états</w:t>
+      </w:r>
+      <w:proofErr w:type="spellEnd"/>
+      <w:r>
+        <w:t> :</w:t>
+      </w:r>
+      <w:proofErr w:type="gramEnd"/>
     </w:p>
     <w:p>
       <w:pPr>
@@ -6633,20 +8006,80 @@
           <w:numId w:val="22"/>
         </w:numPr>
       </w:pPr>
+      <w:proofErr w:type="spellStart"/>
+      <w:proofErr w:type="gramStart"/>
       <w:r>
         <w:rPr>
           <w:b/>
         </w:rPr>
         <w:t>Illuminé</w:t>
       </w:r>
+      <w:proofErr w:type="spellEnd"/>
       <w:r>
         <w:rPr>
           <w:b/>
         </w:rPr>
         <w:t> :</w:t>
       </w:r>
-      <w:r>
-        <w:t xml:space="preserve"> L’icône brille pour indiquer que l’action peut être utilisée.</w:t>
+      <w:proofErr w:type="gramEnd"/>
+      <w:r>
+        <w:t xml:space="preserve"> </w:t>
+      </w:r>
+      <w:proofErr w:type="spellStart"/>
+      <w:r>
+        <w:t>L’icône</w:t>
+      </w:r>
+      <w:proofErr w:type="spellEnd"/>
+      <w:r>
+        <w:t xml:space="preserve"> </w:t>
+      </w:r>
+      <w:proofErr w:type="spellStart"/>
+      <w:r>
+        <w:t>brille</w:t>
+      </w:r>
+      <w:proofErr w:type="spellEnd"/>
+      <w:r>
+        <w:t xml:space="preserve"> pour </w:t>
+      </w:r>
+      <w:proofErr w:type="spellStart"/>
+      <w:r>
+        <w:t>indiquer</w:t>
+      </w:r>
+      <w:proofErr w:type="spellEnd"/>
+      <w:r>
+        <w:t xml:space="preserve"> que </w:t>
+      </w:r>
+      <w:proofErr w:type="spellStart"/>
+      <w:r>
+        <w:t>l’action</w:t>
+      </w:r>
+      <w:proofErr w:type="spellEnd"/>
+      <w:r>
+        <w:t xml:space="preserve"> </w:t>
+      </w:r>
+      <w:proofErr w:type="spellStart"/>
+      <w:r>
+        <w:t>peut</w:t>
+      </w:r>
+      <w:proofErr w:type="spellEnd"/>
+      <w:r>
+        <w:t xml:space="preserve"> </w:t>
+      </w:r>
+      <w:proofErr w:type="spellStart"/>
+      <w:r>
+        <w:t>être</w:t>
+      </w:r>
+      <w:proofErr w:type="spellEnd"/>
+      <w:r>
+        <w:t xml:space="preserve"> </w:t>
+      </w:r>
+      <w:proofErr w:type="spellStart"/>
+      <w:r>
+        <w:t>utilisée</w:t>
+      </w:r>
+      <w:proofErr w:type="spellEnd"/>
+      <w:r>
+        <w:t>.</w:t>
       </w:r>
     </w:p>
     <w:p>
@@ -6657,14 +8090,104 @@
           <w:numId w:val="22"/>
         </w:numPr>
       </w:pPr>
+      <w:proofErr w:type="spellStart"/>
+      <w:proofErr w:type="gramStart"/>
       <w:r>
         <w:rPr>
           <w:b/>
         </w:rPr>
-        <w:t>Grisé :</w:t>
-      </w:r>
-      <w:r>
-        <w:t xml:space="preserve"> L’icône est grisée pour indiquer que le joueur n’a pas suffisamment de point d’action ou d’énergie.</w:t>
+        <w:t>Grisé</w:t>
+      </w:r>
+      <w:proofErr w:type="spellEnd"/>
+      <w:r>
+        <w:rPr>
+          <w:b/>
+        </w:rPr>
+        <w:t> :</w:t>
+      </w:r>
+      <w:proofErr w:type="gramEnd"/>
+      <w:r>
+        <w:t xml:space="preserve"> </w:t>
+      </w:r>
+      <w:proofErr w:type="spellStart"/>
+      <w:r>
+        <w:t>L’icône</w:t>
+      </w:r>
+      <w:proofErr w:type="spellEnd"/>
+      <w:r>
+        <w:t xml:space="preserve"> </w:t>
+      </w:r>
+      <w:proofErr w:type="spellStart"/>
+      <w:r>
+        <w:t>est</w:t>
+      </w:r>
+      <w:proofErr w:type="spellEnd"/>
+      <w:r>
+        <w:t xml:space="preserve"> </w:t>
+      </w:r>
+      <w:proofErr w:type="spellStart"/>
+      <w:r>
+        <w:t>grisée</w:t>
+      </w:r>
+      <w:proofErr w:type="spellEnd"/>
+      <w:r>
+        <w:t xml:space="preserve"> pour </w:t>
+      </w:r>
+      <w:proofErr w:type="spellStart"/>
+      <w:r>
+        <w:t>indiquer</w:t>
+      </w:r>
+      <w:proofErr w:type="spellEnd"/>
+      <w:r>
+        <w:t xml:space="preserve"> que le </w:t>
+      </w:r>
+      <w:proofErr w:type="spellStart"/>
+      <w:r>
+        <w:t>joueur</w:t>
+      </w:r>
+      <w:proofErr w:type="spellEnd"/>
+      <w:r>
+        <w:t xml:space="preserve"> </w:t>
+      </w:r>
+      <w:proofErr w:type="spellStart"/>
+      <w:r>
+        <w:t>n’a</w:t>
+      </w:r>
+      <w:proofErr w:type="spellEnd"/>
+      <w:r>
+        <w:t xml:space="preserve"> pas </w:t>
+      </w:r>
+      <w:proofErr w:type="spellStart"/>
+      <w:r>
+        <w:t>suffisamment</w:t>
+      </w:r>
+      <w:proofErr w:type="spellEnd"/>
+      <w:r>
+        <w:t xml:space="preserve"> de point </w:t>
+      </w:r>
+      <w:proofErr w:type="spellStart"/>
+      <w:r>
+        <w:t>d’action</w:t>
+      </w:r>
+      <w:proofErr w:type="spellEnd"/>
+      <w:r>
+        <w:t xml:space="preserve"> </w:t>
+      </w:r>
+      <w:proofErr w:type="spellStart"/>
+      <w:r>
+        <w:t>ou</w:t>
+      </w:r>
+      <w:proofErr w:type="spellEnd"/>
+      <w:r>
+        <w:t xml:space="preserve"> </w:t>
+      </w:r>
+      <w:proofErr w:type="spellStart"/>
+      <w:r>
+        <w:t>d’énergie</w:t>
+      </w:r>
+      <w:proofErr w:type="spellEnd"/>
+      <w:r>
+        <w:t>.</w:t>
       </w:r>
     </w:p>
     <w:p>
@@ -6675,14 +8198,94 @@
           <w:numId w:val="22"/>
         </w:numPr>
       </w:pPr>
+      <w:proofErr w:type="spellStart"/>
       <w:r>
         <w:rPr>
           <w:b/>
         </w:rPr>
-        <w:t>En recharge :</w:t>
-      </w:r>
-      <w:r>
-        <w:t xml:space="preserve"> L’icône indique un chiffre qui indique le nombre de tours de recharge avant qu’il soit de nouveau utilisable.</w:t>
+        <w:t>En</w:t>
+      </w:r>
+      <w:proofErr w:type="spellEnd"/>
+      <w:r>
+        <w:rPr>
+          <w:b/>
+        </w:rPr>
+        <w:t xml:space="preserve"> </w:t>
+      </w:r>
+      <w:proofErr w:type="gramStart"/>
+      <w:r>
+        <w:rPr>
+          <w:b/>
+        </w:rPr>
+        <w:t>recharge :</w:t>
+      </w:r>
+      <w:proofErr w:type="gramEnd"/>
+      <w:r>
+        <w:t xml:space="preserve"> </w:t>
+      </w:r>
+      <w:proofErr w:type="spellStart"/>
+      <w:r>
+        <w:t>L’icône</w:t>
+      </w:r>
+      <w:proofErr w:type="spellEnd"/>
+      <w:r>
+        <w:t xml:space="preserve"> </w:t>
+      </w:r>
+      <w:proofErr w:type="spellStart"/>
+      <w:r>
+        <w:t>indique</w:t>
+      </w:r>
+      <w:proofErr w:type="spellEnd"/>
+      <w:r>
+        <w:t xml:space="preserve"> un </w:t>
+      </w:r>
+      <w:proofErr w:type="spellStart"/>
+      <w:r>
+        <w:t>chiffre</w:t>
+      </w:r>
+      <w:proofErr w:type="spellEnd"/>
+      <w:r>
+        <w:t xml:space="preserve"> qui </w:t>
+      </w:r>
+      <w:proofErr w:type="spellStart"/>
+      <w:r>
+        <w:t>indique</w:t>
+      </w:r>
+      <w:proofErr w:type="spellEnd"/>
+      <w:r>
+        <w:t xml:space="preserve"> le </w:t>
+      </w:r>
+      <w:proofErr w:type="spellStart"/>
+      <w:r>
+        <w:t>nombre</w:t>
+      </w:r>
+      <w:proofErr w:type="spellEnd"/>
+      <w:r>
+        <w:t xml:space="preserve"> de tours de recharge </w:t>
+      </w:r>
+      <w:proofErr w:type="spellStart"/>
+      <w:r>
+        <w:t>avant</w:t>
+      </w:r>
+      <w:proofErr w:type="spellEnd"/>
+      <w:r>
+        <w:t xml:space="preserve"> </w:t>
+      </w:r>
+      <w:proofErr w:type="spellStart"/>
+      <w:r>
+        <w:t>qu’il</w:t>
+      </w:r>
+      <w:proofErr w:type="spellEnd"/>
+      <w:r>
+        <w:t xml:space="preserve"> </w:t>
+      </w:r>
+      <w:proofErr w:type="spellStart"/>
+      <w:r>
+        <w:t>soit</w:t>
+      </w:r>
+      <w:proofErr w:type="spellEnd"/>
+      <w:r>
+        <w:t xml:space="preserve"> de nouveau utilisable.</w:t>
       </w:r>
     </w:p>
     <w:p>
@@ -6697,46 +8300,293 @@
         <w:rPr>
           <w:b/>
         </w:rPr>
-        <w:t>Non Identifié :</w:t>
-      </w:r>
-      <w:r>
-        <w:t xml:space="preserve"> L’icône indique ‘ ? ’  pour une action qui n’a pas encore été débloquée par le joueur.</w:t>
-      </w:r>
-    </w:p>
-    <w:p>
-      <w:pPr>
-        <w:pStyle w:val="Sous-tt"/>
-      </w:pPr>
-      <w:r>
-        <w:t>Les jauges</w:t>
-      </w:r>
-    </w:p>
-    <w:p>
-      <w:r>
-        <w:t>La jauge d’action et de déplacement revient à leur maximum à chaque début de tour du joueur.</w:t>
-      </w:r>
-    </w:p>
-    <w:p>
-      <w:r>
-        <w:t>La jauge d’énergie revient à son maximum que si le bouton recharge d’énergie est utilisé.</w:t>
-      </w:r>
-    </w:p>
-    <w:p>
-      <w:pPr>
+        <w:t xml:space="preserve">Non </w:t>
+      </w:r>
+      <w:proofErr w:type="spellStart"/>
+      <w:proofErr w:type="gramStart"/>
+      <w:r>
         <w:rPr>
           <w:b/>
         </w:rPr>
-      </w:pPr>
+        <w:t>Identifié</w:t>
+      </w:r>
+      <w:proofErr w:type="spellEnd"/>
       <w:r>
         <w:rPr>
           <w:b/>
         </w:rPr>
-        <w:t>Compteur de tours</w:t>
+        <w:t> :</w:t>
+      </w:r>
+      <w:proofErr w:type="gramEnd"/>
+      <w:r>
+        <w:t xml:space="preserve"> </w:t>
+      </w:r>
+      <w:proofErr w:type="spellStart"/>
+      <w:r>
+        <w:t>L’icône</w:t>
+      </w:r>
+      <w:proofErr w:type="spellEnd"/>
+      <w:r>
+        <w:t xml:space="preserve"> </w:t>
+      </w:r>
+      <w:proofErr w:type="spellStart"/>
+      <w:r>
+        <w:t>indique</w:t>
+      </w:r>
+      <w:proofErr w:type="spellEnd"/>
+      <w:r>
+        <w:t xml:space="preserve"> ‘ ? ’  pour </w:t>
+      </w:r>
+      <w:proofErr w:type="spellStart"/>
+      <w:r>
+        <w:t>une</w:t>
+      </w:r>
+      <w:proofErr w:type="spellEnd"/>
+      <w:r>
+        <w:t xml:space="preserve"> action qui </w:t>
+      </w:r>
+      <w:proofErr w:type="spellStart"/>
+      <w:r>
+        <w:t>n’a</w:t>
+      </w:r>
+      <w:proofErr w:type="spellEnd"/>
+      <w:r>
+        <w:t xml:space="preserve"> pas encore </w:t>
+      </w:r>
+      <w:proofErr w:type="spellStart"/>
+      <w:r>
+        <w:t>été</w:t>
+      </w:r>
+      <w:proofErr w:type="spellEnd"/>
+      <w:r>
+        <w:t xml:space="preserve"> </w:t>
+      </w:r>
+      <w:proofErr w:type="spellStart"/>
+      <w:r>
+        <w:t>débloquée</w:t>
+      </w:r>
+      <w:proofErr w:type="spellEnd"/>
+      <w:r>
+        <w:t xml:space="preserve"> par le </w:t>
+      </w:r>
+      <w:proofErr w:type="spellStart"/>
+      <w:r>
+        <w:t>joueur</w:t>
+      </w:r>
+      <w:proofErr w:type="spellEnd"/>
+      <w:r>
+        <w:t>.</w:t>
       </w:r>
     </w:p>
     <w:p>
-      <w:r>
-        <w:t>Rétroaction : chaque fois que le joueur commence un tour, le compteur augmente de 1.</w:t>
+      <w:pPr>
+        <w:pStyle w:val="Sous-tt"/>
+      </w:pPr>
+      <w:r>
+        <w:t xml:space="preserve">Les </w:t>
+      </w:r>
+      <w:proofErr w:type="spellStart"/>
+      <w:r>
+        <w:t>jauges</w:t>
+      </w:r>
+      <w:proofErr w:type="spellEnd"/>
+    </w:p>
+    <w:p>
+      <w:r>
+        <w:t xml:space="preserve">La </w:t>
+      </w:r>
+      <w:proofErr w:type="spellStart"/>
+      <w:r>
+        <w:t>jauge</w:t>
+      </w:r>
+      <w:proofErr w:type="spellEnd"/>
+      <w:r>
+        <w:t xml:space="preserve"> </w:t>
+      </w:r>
+      <w:proofErr w:type="spellStart"/>
+      <w:r>
+        <w:t>d’action</w:t>
+      </w:r>
+      <w:proofErr w:type="spellEnd"/>
+      <w:r>
+        <w:t xml:space="preserve"> et de </w:t>
+      </w:r>
+      <w:proofErr w:type="spellStart"/>
+      <w:r>
+        <w:t>déplacement</w:t>
+      </w:r>
+      <w:proofErr w:type="spellEnd"/>
+      <w:r>
+        <w:t xml:space="preserve"> </w:t>
+      </w:r>
+      <w:proofErr w:type="spellStart"/>
+      <w:r>
+        <w:t>revient</w:t>
+      </w:r>
+      <w:proofErr w:type="spellEnd"/>
+      <w:r>
+        <w:t xml:space="preserve"> à </w:t>
+      </w:r>
+      <w:proofErr w:type="spellStart"/>
+      <w:r>
+        <w:t>leur</w:t>
+      </w:r>
+      <w:proofErr w:type="spellEnd"/>
+      <w:r>
+        <w:t xml:space="preserve"> maximum à </w:t>
+      </w:r>
+      <w:proofErr w:type="spellStart"/>
+      <w:r>
+        <w:t>chaque</w:t>
+      </w:r>
+      <w:proofErr w:type="spellEnd"/>
+      <w:r>
+        <w:t xml:space="preserve"> début de tour du </w:t>
+      </w:r>
+      <w:proofErr w:type="spellStart"/>
+      <w:r>
+        <w:t>joueur</w:t>
+      </w:r>
+      <w:proofErr w:type="spellEnd"/>
+      <w:r>
+        <w:t>.</w:t>
+      </w:r>
+    </w:p>
+    <w:p>
+      <w:r>
+        <w:t xml:space="preserve">La </w:t>
+      </w:r>
+      <w:proofErr w:type="spellStart"/>
+      <w:r>
+        <w:t>jauge</w:t>
+      </w:r>
+      <w:proofErr w:type="spellEnd"/>
+      <w:r>
+        <w:t xml:space="preserve"> </w:t>
+      </w:r>
+      <w:proofErr w:type="spellStart"/>
+      <w:r>
+        <w:t>d’énergie</w:t>
+      </w:r>
+      <w:proofErr w:type="spellEnd"/>
+      <w:r>
+        <w:t xml:space="preserve"> </w:t>
+      </w:r>
+      <w:proofErr w:type="spellStart"/>
+      <w:r>
+        <w:t>revient</w:t>
+      </w:r>
+      <w:proofErr w:type="spellEnd"/>
+      <w:r>
+        <w:t xml:space="preserve"> à son maximum que </w:t>
+      </w:r>
+      <w:proofErr w:type="spellStart"/>
+      <w:r>
+        <w:t>si</w:t>
+      </w:r>
+      <w:proofErr w:type="spellEnd"/>
+      <w:r>
+        <w:t xml:space="preserve"> le bouton recharge </w:t>
+      </w:r>
+      <w:proofErr w:type="spellStart"/>
+      <w:r>
+        <w:t>d’énergie</w:t>
+      </w:r>
+      <w:proofErr w:type="spellEnd"/>
+      <w:r>
+        <w:t xml:space="preserve"> </w:t>
+      </w:r>
+      <w:proofErr w:type="spellStart"/>
+      <w:r>
+        <w:t>est</w:t>
+      </w:r>
+      <w:proofErr w:type="spellEnd"/>
+      <w:r>
+        <w:t xml:space="preserve"> </w:t>
+      </w:r>
+      <w:proofErr w:type="spellStart"/>
+      <w:r>
+        <w:t>utilisé</w:t>
+      </w:r>
+      <w:proofErr w:type="spellEnd"/>
+      <w:r>
+        <w:t>.</w:t>
+      </w:r>
+    </w:p>
+    <w:p>
+      <w:pPr>
+        <w:rPr>
+          <w:b/>
+        </w:rPr>
+      </w:pPr>
+      <w:proofErr w:type="spellStart"/>
+      <w:r>
+        <w:rPr>
+          <w:b/>
+        </w:rPr>
+        <w:t>Compteur</w:t>
+      </w:r>
+      <w:proofErr w:type="spellEnd"/>
+      <w:r>
+        <w:rPr>
+          <w:b/>
+        </w:rPr>
+        <w:t xml:space="preserve"> de tours</w:t>
+      </w:r>
+    </w:p>
+    <w:p>
+      <w:proofErr w:type="spellStart"/>
+      <w:proofErr w:type="gramStart"/>
+      <w:r>
+        <w:t>Rétroaction</w:t>
+      </w:r>
+      <w:proofErr w:type="spellEnd"/>
+      <w:r>
+        <w:t> :</w:t>
+      </w:r>
+      <w:proofErr w:type="gramEnd"/>
+      <w:r>
+        <w:t xml:space="preserve"> </w:t>
+      </w:r>
+      <w:proofErr w:type="spellStart"/>
+      <w:r>
+        <w:t>chaque</w:t>
+      </w:r>
+      <w:proofErr w:type="spellEnd"/>
+      <w:r>
+        <w:t xml:space="preserve"> </w:t>
+      </w:r>
+      <w:proofErr w:type="spellStart"/>
+      <w:r>
+        <w:t>fois</w:t>
+      </w:r>
+      <w:proofErr w:type="spellEnd"/>
+      <w:r>
+        <w:t xml:space="preserve"> que le </w:t>
+      </w:r>
+      <w:proofErr w:type="spellStart"/>
+      <w:r>
+        <w:t>joueur</w:t>
+      </w:r>
+      <w:proofErr w:type="spellEnd"/>
+      <w:r>
+        <w:t xml:space="preserve"> commence un tour, le </w:t>
+      </w:r>
+      <w:proofErr w:type="spellStart"/>
+      <w:r>
+        <w:t>compteur</w:t>
+      </w:r>
+      <w:proofErr w:type="spellEnd"/>
+      <w:r>
+        <w:t xml:space="preserve"> </w:t>
+      </w:r>
+      <w:proofErr w:type="spellStart"/>
+      <w:r>
+        <w:t>augmente</w:t>
+      </w:r>
+      <w:proofErr w:type="spellEnd"/>
+      <w:r>
+        <w:t xml:space="preserve"> de 1.</w:t>
       </w:r>
     </w:p>
     <w:p>
@@ -6751,13 +8601,71 @@
         <w:rPr>
           <w:b/>
         </w:rPr>
-        <w:t>Menu contextuel</w:t>
-      </w:r>
+        <w:t xml:space="preserve">Menu </w:t>
+      </w:r>
+      <w:proofErr w:type="spellStart"/>
+      <w:r>
+        <w:rPr>
+          <w:b/>
+        </w:rPr>
+        <w:t>contextuel</w:t>
+      </w:r>
+      <w:proofErr w:type="spellEnd"/>
     </w:p>
     <w:p>
       <w:r>
-        <w:t>Ce menu de survol apparaît en contexte d’un élément survolé :</w:t>
-      </w:r>
+        <w:t xml:space="preserve">Ce menu de </w:t>
+      </w:r>
+      <w:proofErr w:type="spellStart"/>
+      <w:r>
+        <w:t>survol</w:t>
+      </w:r>
+      <w:proofErr w:type="spellEnd"/>
+      <w:r>
+        <w:t xml:space="preserve"> </w:t>
+      </w:r>
+      <w:proofErr w:type="spellStart"/>
+      <w:r>
+        <w:t>apparaît</w:t>
+      </w:r>
+      <w:proofErr w:type="spellEnd"/>
+      <w:r>
+        <w:t xml:space="preserve"> </w:t>
+      </w:r>
+      <w:proofErr w:type="spellStart"/>
+      <w:r>
+        <w:t>en</w:t>
+      </w:r>
+      <w:proofErr w:type="spellEnd"/>
+      <w:r>
+        <w:t xml:space="preserve"> </w:t>
+      </w:r>
+      <w:proofErr w:type="spellStart"/>
+      <w:r>
+        <w:t>contexte</w:t>
+      </w:r>
+      <w:proofErr w:type="spellEnd"/>
+      <w:r>
+        <w:t xml:space="preserve"> d’un </w:t>
+      </w:r>
+      <w:proofErr w:type="spellStart"/>
+      <w:r>
+        <w:t>élément</w:t>
+      </w:r>
+      <w:proofErr w:type="spellEnd"/>
+      <w:r>
+        <w:t xml:space="preserve"> </w:t>
+      </w:r>
+      <w:proofErr w:type="spellStart"/>
+      <w:proofErr w:type="gramStart"/>
+      <w:r>
+        <w:t>survolé</w:t>
+      </w:r>
+      <w:proofErr w:type="spellEnd"/>
+      <w:r>
+        <w:t> :</w:t>
+      </w:r>
+      <w:proofErr w:type="gramEnd"/>
     </w:p>
     <w:tbl>
       <w:tblPr>
@@ -6779,8 +8687,13 @@
           </w:tcPr>
           <w:p>
             <w:r>
-              <w:t>Les 4 actions et le bouton de recharge d’énergie</w:t>
-            </w:r>
+              <w:t xml:space="preserve">Les 4 actions et le bouton de recharge </w:t>
+            </w:r>
+            <w:proofErr w:type="spellStart"/>
+            <w:r>
+              <w:t>d’énergie</w:t>
+            </w:r>
+            <w:proofErr w:type="spellEnd"/>
           </w:p>
         </w:tc>
         <w:tc>
@@ -6788,13 +8701,151 @@
             <w:tcW w:w="8586" w:type="dxa"/>
           </w:tcPr>
           <w:p>
-            <w:r>
-              <w:t>Affiche les coûts, temps de relance et condition d’utilisation de l’action ou de la recharge d’énergie.</w:t>
-            </w:r>
-          </w:p>
-          <w:p>
-            <w:r>
-              <w:t>Survoler une action permet aussi d’afficher en surbrillance les éléments du décor qui lui sont liés.</w:t>
+            <w:proofErr w:type="spellStart"/>
+            <w:r>
+              <w:t>Affiche</w:t>
+            </w:r>
+            <w:proofErr w:type="spellEnd"/>
+            <w:r>
+              <w:t xml:space="preserve"> les </w:t>
+            </w:r>
+            <w:proofErr w:type="spellStart"/>
+            <w:r>
+              <w:t>coûts</w:t>
+            </w:r>
+            <w:proofErr w:type="spellEnd"/>
+            <w:r>
+              <w:t xml:space="preserve">, temps de </w:t>
+            </w:r>
+            <w:proofErr w:type="spellStart"/>
+            <w:r>
+              <w:t>relance</w:t>
+            </w:r>
+            <w:proofErr w:type="spellEnd"/>
+            <w:r>
+              <w:t xml:space="preserve"> et condition </w:t>
+            </w:r>
+            <w:proofErr w:type="spellStart"/>
+            <w:r>
+              <w:t>d’utilisation</w:t>
+            </w:r>
+            <w:proofErr w:type="spellEnd"/>
+            <w:r>
+              <w:t xml:space="preserve"> de </w:t>
+            </w:r>
+            <w:proofErr w:type="spellStart"/>
+            <w:r>
+              <w:t>l’action</w:t>
+            </w:r>
+            <w:proofErr w:type="spellEnd"/>
+            <w:r>
+              <w:t xml:space="preserve"> </w:t>
+            </w:r>
+            <w:proofErr w:type="spellStart"/>
+            <w:r>
+              <w:t>ou</w:t>
+            </w:r>
+            <w:proofErr w:type="spellEnd"/>
+            <w:r>
+              <w:t xml:space="preserve"> de la recharge </w:t>
+            </w:r>
+            <w:proofErr w:type="spellStart"/>
+            <w:r>
+              <w:t>d’énergie</w:t>
+            </w:r>
+            <w:proofErr w:type="spellEnd"/>
+            <w:r>
+              <w:t>.</w:t>
+            </w:r>
+          </w:p>
+          <w:p>
+            <w:proofErr w:type="spellStart"/>
+            <w:r>
+              <w:t>Survoler</w:t>
+            </w:r>
+            <w:proofErr w:type="spellEnd"/>
+            <w:r>
+              <w:t xml:space="preserve"> </w:t>
+            </w:r>
+            <w:proofErr w:type="spellStart"/>
+            <w:r>
+              <w:t>une</w:t>
+            </w:r>
+            <w:proofErr w:type="spellEnd"/>
+            <w:r>
+              <w:t xml:space="preserve"> action </w:t>
+            </w:r>
+            <w:proofErr w:type="spellStart"/>
+            <w:r>
+              <w:t>permet</w:t>
+            </w:r>
+            <w:proofErr w:type="spellEnd"/>
+            <w:r>
+              <w:t xml:space="preserve"> </w:t>
+            </w:r>
+            <w:proofErr w:type="spellStart"/>
+            <w:r>
+              <w:t>aussi</w:t>
+            </w:r>
+            <w:proofErr w:type="spellEnd"/>
+            <w:r>
+              <w:t xml:space="preserve"> </w:t>
+            </w:r>
+            <w:proofErr w:type="spellStart"/>
+            <w:r>
+              <w:t>d’afficher</w:t>
+            </w:r>
+            <w:proofErr w:type="spellEnd"/>
+            <w:r>
+              <w:t xml:space="preserve"> </w:t>
+            </w:r>
+            <w:proofErr w:type="spellStart"/>
+            <w:r>
+              <w:t>en</w:t>
+            </w:r>
+            <w:proofErr w:type="spellEnd"/>
+            <w:r>
+              <w:t xml:space="preserve"> </w:t>
+            </w:r>
+            <w:proofErr w:type="spellStart"/>
+            <w:r>
+              <w:t>surbrillance</w:t>
+            </w:r>
+            <w:proofErr w:type="spellEnd"/>
+            <w:r>
+              <w:t xml:space="preserve"> les </w:t>
+            </w:r>
+            <w:proofErr w:type="spellStart"/>
+            <w:r>
+              <w:t>éléments</w:t>
+            </w:r>
+            <w:proofErr w:type="spellEnd"/>
+            <w:r>
+              <w:t xml:space="preserve"> du décor qui </w:t>
+            </w:r>
+            <w:proofErr w:type="spellStart"/>
+            <w:r>
+              <w:t>lui</w:t>
+            </w:r>
+            <w:proofErr w:type="spellEnd"/>
+            <w:r>
+              <w:t xml:space="preserve"> </w:t>
+            </w:r>
+            <w:proofErr w:type="spellStart"/>
+            <w:r>
+              <w:t>sont</w:t>
+            </w:r>
+            <w:proofErr w:type="spellEnd"/>
+            <w:r>
+              <w:t xml:space="preserve"> </w:t>
+            </w:r>
+            <w:proofErr w:type="spellStart"/>
+            <w:r>
+              <w:t>liés</w:t>
+            </w:r>
+            <w:proofErr w:type="spellEnd"/>
+            <w:r>
+              <w:t>.</w:t>
             </w:r>
           </w:p>
         </w:tc>
@@ -6946,7 +8997,7 @@
                     <pic:cNvPicPr/>
                   </pic:nvPicPr>
                   <pic:blipFill>
-                    <a:blip r:embed="rId14">
+                    <a:blip r:embed="rId15">
                       <a:extLst>
                         <a:ext uri="{28A0092B-C50C-407E-A947-70E740481C1C}">
                           <a14:useLocalDpi xmlns:a14="http://schemas.microsoft.com/office/drawing/2010/main" val="0"/>
@@ -6977,9 +9028,19 @@
       <w:pPr>
         <w:pStyle w:val="Sous-tt"/>
       </w:pPr>
-      <w:r>
-        <w:t>Accès à l’écran</w:t>
-      </w:r>
+      <w:proofErr w:type="spellStart"/>
+      <w:r>
+        <w:t>Accès</w:t>
+      </w:r>
+      <w:proofErr w:type="spellEnd"/>
+      <w:r>
+        <w:t xml:space="preserve"> à </w:t>
+      </w:r>
+      <w:proofErr w:type="spellStart"/>
+      <w:r>
+        <w:t>l’écran</w:t>
+      </w:r>
+      <w:proofErr w:type="spellEnd"/>
     </w:p>
     <w:p>
       <w:pPr>
@@ -6992,16 +9053,47 @@
         <w:jc w:val="left"/>
       </w:pPr>
       <w:r>
-        <w:t>À partir de l’écran de jeu</w:t>
-      </w:r>
+        <w:t xml:space="preserve">À </w:t>
+      </w:r>
+      <w:proofErr w:type="spellStart"/>
+      <w:r>
+        <w:t>partir</w:t>
+      </w:r>
+      <w:proofErr w:type="spellEnd"/>
+      <w:r>
+        <w:t xml:space="preserve"> de </w:t>
+      </w:r>
+      <w:proofErr w:type="spellStart"/>
+      <w:r>
+        <w:t>l’écran</w:t>
+      </w:r>
+      <w:proofErr w:type="spellEnd"/>
+      <w:r>
+        <w:t xml:space="preserve"> de </w:t>
+      </w:r>
+      <w:proofErr w:type="spellStart"/>
+      <w:r>
+        <w:t>jeu</w:t>
+      </w:r>
+      <w:proofErr w:type="spellEnd"/>
     </w:p>
     <w:p>
       <w:pPr>
         <w:pStyle w:val="Sous-tt"/>
       </w:pPr>
-      <w:r>
-        <w:t>Éléments visuels</w:t>
-      </w:r>
+      <w:proofErr w:type="spellStart"/>
+      <w:r>
+        <w:t>Éléments</w:t>
+      </w:r>
+      <w:proofErr w:type="spellEnd"/>
+      <w:r>
+        <w:t xml:space="preserve"> </w:t>
+      </w:r>
+      <w:proofErr w:type="spellStart"/>
+      <w:r>
+        <w:t>visuels</w:t>
+      </w:r>
+      <w:proofErr w:type="spellEnd"/>
     </w:p>
     <w:tbl>
       <w:tblPr>
@@ -7027,8 +9119,13 @@
               <w:spacing w:after="0"/>
             </w:pPr>
             <w:r>
-              <w:t>$M_Menu</w:t>
-            </w:r>
+              <w:t>$</w:t>
+            </w:r>
+            <w:proofErr w:type="spellStart"/>
+            <w:r>
+              <w:t>M_Menu</w:t>
+            </w:r>
+            <w:proofErr w:type="spellEnd"/>
           </w:p>
         </w:tc>
         <w:tc>
@@ -7041,7 +9138,15 @@
               <w:cnfStyle w:val="000000100000" w:firstRow="0" w:lastRow="0" w:firstColumn="0" w:lastColumn="0" w:oddVBand="0" w:evenVBand="0" w:oddHBand="1" w:evenHBand="0" w:firstRowFirstColumn="0" w:firstRowLastColumn="0" w:lastRowFirstColumn="0" w:lastRowLastColumn="0"/>
             </w:pPr>
             <w:r>
-              <w:t>Titre de l’écran.</w:t>
+              <w:t xml:space="preserve">Titre de </w:t>
+            </w:r>
+            <w:proofErr w:type="spellStart"/>
+            <w:r>
+              <w:t>l’écran</w:t>
+            </w:r>
+            <w:proofErr w:type="spellEnd"/>
+            <w:r>
+              <w:t>.</w:t>
             </w:r>
           </w:p>
         </w:tc>
@@ -7073,8 +9178,21 @@
               <w:spacing w:after="0"/>
               <w:cnfStyle w:val="000000010000" w:firstRow="0" w:lastRow="0" w:firstColumn="0" w:lastColumn="0" w:oddVBand="0" w:evenVBand="0" w:oddHBand="0" w:evenHBand="1" w:firstRowFirstColumn="0" w:firstRowLastColumn="0" w:lastRowFirstColumn="0" w:lastRowLastColumn="0"/>
             </w:pPr>
-            <w:r>
-              <w:t>Reprendre et Abandonner.</w:t>
+            <w:proofErr w:type="spellStart"/>
+            <w:r>
+              <w:t>Reprendre</w:t>
+            </w:r>
+            <w:proofErr w:type="spellEnd"/>
+            <w:r>
+              <w:t xml:space="preserve"> et </w:t>
+            </w:r>
+            <w:proofErr w:type="spellStart"/>
+            <w:r>
+              <w:t>Abandonner</w:t>
+            </w:r>
+            <w:proofErr w:type="spellEnd"/>
+            <w:r>
+              <w:t>.</w:t>
             </w:r>
           </w:p>
         </w:tc>
@@ -7085,8 +9203,13 @@
         <w:pStyle w:val="Sous-tt"/>
         <w:spacing w:before="120"/>
       </w:pPr>
-      <w:r>
-        <w:t>Interactivité et navigation</w:t>
+      <w:proofErr w:type="spellStart"/>
+      <w:r>
+        <w:t>Interactivité</w:t>
+      </w:r>
+      <w:proofErr w:type="spellEnd"/>
+      <w:r>
+        <w:t xml:space="preserve"> et navigation</w:t>
       </w:r>
     </w:p>
     <w:tbl>
@@ -7113,8 +9236,13 @@
               <w:spacing w:after="0"/>
             </w:pPr>
             <w:r>
-              <w:t>$M_Abandonner_btn</w:t>
-            </w:r>
+              <w:t>$</w:t>
+            </w:r>
+            <w:proofErr w:type="spellStart"/>
+            <w:r>
+              <w:t>M_Abandonner_btn</w:t>
+            </w:r>
+            <w:proofErr w:type="spellEnd"/>
           </w:p>
         </w:tc>
         <w:tc>
@@ -7126,8 +9254,53 @@
               <w:spacing w:after="0"/>
               <w:cnfStyle w:val="000000100000" w:firstRow="0" w:lastRow="0" w:firstColumn="0" w:lastColumn="0" w:oddVBand="0" w:evenVBand="0" w:oddHBand="1" w:evenHBand="0" w:firstRowFirstColumn="0" w:firstRowLastColumn="0" w:lastRowFirstColumn="0" w:lastRowLastColumn="0"/>
             </w:pPr>
-            <w:r>
-              <w:t>Ferme la fenêtre et fais apparaître l’écran de fin de jeu.</w:t>
+            <w:proofErr w:type="spellStart"/>
+            <w:r>
+              <w:t>Ferme</w:t>
+            </w:r>
+            <w:proofErr w:type="spellEnd"/>
+            <w:r>
+              <w:t xml:space="preserve"> la </w:t>
+            </w:r>
+            <w:proofErr w:type="spellStart"/>
+            <w:r>
+              <w:t>fenêtre</w:t>
+            </w:r>
+            <w:proofErr w:type="spellEnd"/>
+            <w:r>
+              <w:t xml:space="preserve"> et </w:t>
+            </w:r>
+            <w:proofErr w:type="spellStart"/>
+            <w:r>
+              <w:t>fais</w:t>
+            </w:r>
+            <w:proofErr w:type="spellEnd"/>
+            <w:r>
+              <w:t xml:space="preserve"> </w:t>
+            </w:r>
+            <w:proofErr w:type="spellStart"/>
+            <w:r>
+              <w:t>apparaître</w:t>
+            </w:r>
+            <w:proofErr w:type="spellEnd"/>
+            <w:r>
+              <w:t xml:space="preserve"> </w:t>
+            </w:r>
+            <w:proofErr w:type="spellStart"/>
+            <w:r>
+              <w:t>l’écran</w:t>
+            </w:r>
+            <w:proofErr w:type="spellEnd"/>
+            <w:r>
+              <w:t xml:space="preserve"> de fin de </w:t>
+            </w:r>
+            <w:proofErr w:type="spellStart"/>
+            <w:r>
+              <w:t>jeu</w:t>
+            </w:r>
+            <w:proofErr w:type="spellEnd"/>
+            <w:r>
+              <w:t>.</w:t>
             </w:r>
           </w:p>
         </w:tc>
@@ -7146,8 +9319,13 @@
               <w:spacing w:after="0"/>
             </w:pPr>
             <w:r>
-              <w:t>$M_Reprendre_btn</w:t>
-            </w:r>
+              <w:t>$</w:t>
+            </w:r>
+            <w:proofErr w:type="spellStart"/>
+            <w:r>
+              <w:t>M_Reprendre_btn</w:t>
+            </w:r>
+            <w:proofErr w:type="spellEnd"/>
           </w:p>
         </w:tc>
         <w:tc>
@@ -7159,8 +9337,53 @@
               <w:spacing w:after="0"/>
               <w:cnfStyle w:val="000000010000" w:firstRow="0" w:lastRow="0" w:firstColumn="0" w:lastColumn="0" w:oddVBand="0" w:evenVBand="0" w:oddHBand="0" w:evenHBand="1" w:firstRowFirstColumn="0" w:firstRowLastColumn="0" w:lastRowFirstColumn="0" w:lastRowLastColumn="0"/>
             </w:pPr>
-            <w:r>
-              <w:t>Ferme la fenêtre et remet le jeu en marche.</w:t>
+            <w:proofErr w:type="spellStart"/>
+            <w:r>
+              <w:t>Ferme</w:t>
+            </w:r>
+            <w:proofErr w:type="spellEnd"/>
+            <w:r>
+              <w:t xml:space="preserve"> la </w:t>
+            </w:r>
+            <w:proofErr w:type="spellStart"/>
+            <w:r>
+              <w:t>fenêtre</w:t>
+            </w:r>
+            <w:proofErr w:type="spellEnd"/>
+            <w:r>
+              <w:t xml:space="preserve"> et </w:t>
+            </w:r>
+            <w:proofErr w:type="spellStart"/>
+            <w:r>
+              <w:t>remet</w:t>
+            </w:r>
+            <w:proofErr w:type="spellEnd"/>
+            <w:r>
+              <w:t xml:space="preserve"> le </w:t>
+            </w:r>
+            <w:proofErr w:type="spellStart"/>
+            <w:r>
+              <w:t>jeu</w:t>
+            </w:r>
+            <w:proofErr w:type="spellEnd"/>
+            <w:r>
+              <w:t xml:space="preserve"> </w:t>
+            </w:r>
+            <w:proofErr w:type="spellStart"/>
+            <w:r>
+              <w:t>en</w:t>
+            </w:r>
+            <w:proofErr w:type="spellEnd"/>
+            <w:r>
+              <w:t xml:space="preserve"> </w:t>
+            </w:r>
+            <w:proofErr w:type="spellStart"/>
+            <w:r>
+              <w:t>marche</w:t>
+            </w:r>
+            <w:proofErr w:type="spellEnd"/>
+            <w:r>
+              <w:t>.</w:t>
             </w:r>
           </w:p>
         </w:tc>
@@ -7256,12 +9479,22 @@
       </w:pPr>
       <w:bookmarkStart w:id="14" w:name="_Toc449392763"/>
       <w:bookmarkStart w:id="15" w:name="_Toc450500690"/>
+      <w:proofErr w:type="spellStart"/>
       <w:r>
         <w:lastRenderedPageBreak/>
-        <w:t>Écran de fin de jeu</w:t>
+        <w:t>Écran</w:t>
+      </w:r>
+      <w:proofErr w:type="spellEnd"/>
+      <w:r>
+        <w:t xml:space="preserve"> de fin de </w:t>
+      </w:r>
+      <w:proofErr w:type="spellStart"/>
+      <w:r>
+        <w:t>jeu</w:t>
       </w:r>
       <w:bookmarkEnd w:id="14"/>
       <w:bookmarkEnd w:id="15"/>
+      <w:proofErr w:type="spellEnd"/>
     </w:p>
     <w:p>
       <w:pPr>
@@ -7288,7 +9521,7 @@
                     <pic:cNvPicPr/>
                   </pic:nvPicPr>
                   <pic:blipFill>
-                    <a:blip r:embed="rId15">
+                    <a:blip r:embed="rId16">
                       <a:extLst>
                         <a:ext uri="{28A0092B-C50C-407E-A947-70E740481C1C}">
                           <a14:useLocalDpi xmlns:a14="http://schemas.microsoft.com/office/drawing/2010/main" val="0"/>
@@ -7319,9 +9552,19 @@
       <w:pPr>
         <w:pStyle w:val="Sous-tt"/>
       </w:pPr>
-      <w:r>
-        <w:t>Accès à l’écran</w:t>
-      </w:r>
+      <w:proofErr w:type="spellStart"/>
+      <w:r>
+        <w:t>Accès</w:t>
+      </w:r>
+      <w:proofErr w:type="spellEnd"/>
+      <w:r>
+        <w:t xml:space="preserve"> à </w:t>
+      </w:r>
+      <w:proofErr w:type="spellStart"/>
+      <w:r>
+        <w:t>l’écran</w:t>
+      </w:r>
+      <w:proofErr w:type="spellEnd"/>
     </w:p>
     <w:p>
       <w:pPr>
@@ -7334,7 +9577,15 @@
         <w:jc w:val="left"/>
       </w:pPr>
       <w:r>
-        <w:t>À partir du menu</w:t>
+        <w:t xml:space="preserve">À </w:t>
+      </w:r>
+      <w:proofErr w:type="spellStart"/>
+      <w:r>
+        <w:t>partir</w:t>
+      </w:r>
+      <w:proofErr w:type="spellEnd"/>
+      <w:r>
+        <w:t xml:space="preserve"> du menu</w:t>
       </w:r>
     </w:p>
     <w:p>
@@ -7348,16 +9599,39 @@
         <w:jc w:val="left"/>
       </w:pPr>
       <w:r>
-        <w:t>À la fin d’une partie</w:t>
-      </w:r>
+        <w:t xml:space="preserve">À la fin </w:t>
+      </w:r>
+      <w:proofErr w:type="spellStart"/>
+      <w:r>
+        <w:t>d’une</w:t>
+      </w:r>
+      <w:proofErr w:type="spellEnd"/>
+      <w:r>
+        <w:t xml:space="preserve"> </w:t>
+      </w:r>
+      <w:proofErr w:type="spellStart"/>
+      <w:r>
+        <w:t>partie</w:t>
+      </w:r>
+      <w:proofErr w:type="spellEnd"/>
     </w:p>
     <w:p>
       <w:pPr>
         <w:pStyle w:val="Sous-tt"/>
       </w:pPr>
-      <w:r>
-        <w:t>Éléments visuels</w:t>
-      </w:r>
+      <w:proofErr w:type="spellStart"/>
+      <w:r>
+        <w:t>Éléments</w:t>
+      </w:r>
+      <w:proofErr w:type="spellEnd"/>
+      <w:r>
+        <w:t xml:space="preserve"> </w:t>
+      </w:r>
+      <w:proofErr w:type="spellStart"/>
+      <w:r>
+        <w:t>visuels</w:t>
+      </w:r>
+      <w:proofErr w:type="spellEnd"/>
     </w:p>
     <w:tbl>
       <w:tblPr>
@@ -7383,8 +9657,13 @@
               <w:spacing w:after="0"/>
             </w:pPr>
             <w:r>
-              <w:t>$F_FinDePartie</w:t>
-            </w:r>
+              <w:t>$</w:t>
+            </w:r>
+            <w:proofErr w:type="spellStart"/>
+            <w:r>
+              <w:t>F_FinDePartie</w:t>
+            </w:r>
+            <w:proofErr w:type="spellEnd"/>
           </w:p>
         </w:tc>
         <w:tc>
@@ -7397,7 +9676,47 @@
               <w:cnfStyle w:val="000000100000" w:firstRow="0" w:lastRow="0" w:firstColumn="0" w:lastColumn="0" w:oddVBand="0" w:evenVBand="0" w:oddHBand="1" w:evenHBand="0" w:firstRowFirstColumn="0" w:firstRowLastColumn="0" w:lastRowFirstColumn="0" w:lastRowLastColumn="0"/>
             </w:pPr>
             <w:r>
-              <w:t>Change selon si le joueur a gagné ou a perdu.</w:t>
+              <w:t xml:space="preserve">Change </w:t>
+            </w:r>
+            <w:proofErr w:type="spellStart"/>
+            <w:r>
+              <w:t>selon</w:t>
+            </w:r>
+            <w:proofErr w:type="spellEnd"/>
+            <w:r>
+              <w:t xml:space="preserve"> </w:t>
+            </w:r>
+            <w:proofErr w:type="spellStart"/>
+            <w:r>
+              <w:t>si</w:t>
+            </w:r>
+            <w:proofErr w:type="spellEnd"/>
+            <w:r>
+              <w:t xml:space="preserve"> le </w:t>
+            </w:r>
+            <w:proofErr w:type="spellStart"/>
+            <w:r>
+              <w:t>joueur</w:t>
+            </w:r>
+            <w:proofErr w:type="spellEnd"/>
+            <w:r>
+              <w:t xml:space="preserve"> a </w:t>
+            </w:r>
+            <w:proofErr w:type="spellStart"/>
+            <w:r>
+              <w:t>gagné</w:t>
+            </w:r>
+            <w:proofErr w:type="spellEnd"/>
+            <w:r>
+              <w:t xml:space="preserve"> </w:t>
+            </w:r>
+            <w:proofErr w:type="spellStart"/>
+            <w:r>
+              <w:t>ou</w:t>
+            </w:r>
+            <w:proofErr w:type="spellEnd"/>
+            <w:r>
+              <w:t xml:space="preserve"> a perdu.</w:t>
             </w:r>
           </w:p>
         </w:tc>
@@ -7417,8 +9736,13 @@
               <w:jc w:val="left"/>
             </w:pPr>
             <w:r>
-              <w:t>$F_IndicateurNombresTours</w:t>
-            </w:r>
+              <w:t>$</w:t>
+            </w:r>
+            <w:proofErr w:type="spellStart"/>
+            <w:r>
+              <w:t>F_IndicateurNombresTours</w:t>
+            </w:r>
+            <w:proofErr w:type="spellEnd"/>
           </w:p>
         </w:tc>
         <w:tc>
@@ -7430,8 +9754,61 @@
               <w:spacing w:after="0"/>
               <w:cnfStyle w:val="000000010000" w:firstRow="0" w:lastRow="0" w:firstColumn="0" w:lastColumn="0" w:oddVBand="0" w:evenVBand="0" w:oddHBand="0" w:evenHBand="1" w:firstRowFirstColumn="0" w:firstRowLastColumn="0" w:lastRowFirstColumn="0" w:lastRowLastColumn="0"/>
             </w:pPr>
-            <w:r>
-              <w:t>N’apparait que si le joueur provient d’une partie gagnée.</w:t>
+            <w:proofErr w:type="spellStart"/>
+            <w:r>
+              <w:t>N’apparait</w:t>
+            </w:r>
+            <w:proofErr w:type="spellEnd"/>
+            <w:r>
+              <w:t xml:space="preserve"> que </w:t>
+            </w:r>
+            <w:proofErr w:type="spellStart"/>
+            <w:r>
+              <w:t>si</w:t>
+            </w:r>
+            <w:proofErr w:type="spellEnd"/>
+            <w:r>
+              <w:t xml:space="preserve"> le </w:t>
+            </w:r>
+            <w:proofErr w:type="spellStart"/>
+            <w:r>
+              <w:t>joueur</w:t>
+            </w:r>
+            <w:proofErr w:type="spellEnd"/>
+            <w:r>
+              <w:t xml:space="preserve"> </w:t>
+            </w:r>
+            <w:proofErr w:type="spellStart"/>
+            <w:r>
+              <w:t>provient</w:t>
+            </w:r>
+            <w:proofErr w:type="spellEnd"/>
+            <w:r>
+              <w:t xml:space="preserve"> </w:t>
+            </w:r>
+            <w:proofErr w:type="spellStart"/>
+            <w:r>
+              <w:t>d’une</w:t>
+            </w:r>
+            <w:proofErr w:type="spellEnd"/>
+            <w:r>
+              <w:t xml:space="preserve"> </w:t>
+            </w:r>
+            <w:proofErr w:type="spellStart"/>
+            <w:r>
+              <w:t>partie</w:t>
+            </w:r>
+            <w:proofErr w:type="spellEnd"/>
+            <w:r>
+              <w:t xml:space="preserve"> </w:t>
+            </w:r>
+            <w:proofErr w:type="spellStart"/>
+            <w:r>
+              <w:t>gagnée</w:t>
+            </w:r>
+            <w:proofErr w:type="spellEnd"/>
+            <w:r>
+              <w:t>.</w:t>
             </w:r>
           </w:p>
         </w:tc>
@@ -7451,8 +9828,13 @@
               <w:jc w:val="left"/>
             </w:pPr>
             <w:r>
-              <w:t>$F_IndicateurExploitsRéalisé</w:t>
-            </w:r>
+              <w:t>$</w:t>
+            </w:r>
+            <w:proofErr w:type="spellStart"/>
+            <w:r>
+              <w:t>F_IndicateurExploitsRéalisé</w:t>
+            </w:r>
+            <w:proofErr w:type="spellEnd"/>
           </w:p>
         </w:tc>
         <w:tc>
@@ -7464,8 +9846,61 @@
               <w:spacing w:after="0"/>
               <w:cnfStyle w:val="000000100000" w:firstRow="0" w:lastRow="0" w:firstColumn="0" w:lastColumn="0" w:oddVBand="0" w:evenVBand="0" w:oddHBand="1" w:evenHBand="0" w:firstRowFirstColumn="0" w:firstRowLastColumn="0" w:lastRowFirstColumn="0" w:lastRowLastColumn="0"/>
             </w:pPr>
-            <w:r>
-              <w:t>N’apparait que si le joueur provient d’une partie gagnée.</w:t>
+            <w:proofErr w:type="spellStart"/>
+            <w:r>
+              <w:t>N’apparait</w:t>
+            </w:r>
+            <w:proofErr w:type="spellEnd"/>
+            <w:r>
+              <w:t xml:space="preserve"> que </w:t>
+            </w:r>
+            <w:proofErr w:type="spellStart"/>
+            <w:r>
+              <w:t>si</w:t>
+            </w:r>
+            <w:proofErr w:type="spellEnd"/>
+            <w:r>
+              <w:t xml:space="preserve"> le </w:t>
+            </w:r>
+            <w:proofErr w:type="spellStart"/>
+            <w:r>
+              <w:t>joueur</w:t>
+            </w:r>
+            <w:proofErr w:type="spellEnd"/>
+            <w:r>
+              <w:t xml:space="preserve"> </w:t>
+            </w:r>
+            <w:proofErr w:type="spellStart"/>
+            <w:r>
+              <w:t>provient</w:t>
+            </w:r>
+            <w:proofErr w:type="spellEnd"/>
+            <w:r>
+              <w:t xml:space="preserve"> </w:t>
+            </w:r>
+            <w:proofErr w:type="spellStart"/>
+            <w:r>
+              <w:t>d’une</w:t>
+            </w:r>
+            <w:proofErr w:type="spellEnd"/>
+            <w:r>
+              <w:t xml:space="preserve"> </w:t>
+            </w:r>
+            <w:proofErr w:type="spellStart"/>
+            <w:r>
+              <w:t>partie</w:t>
+            </w:r>
+            <w:proofErr w:type="spellEnd"/>
+            <w:r>
+              <w:t xml:space="preserve"> </w:t>
+            </w:r>
+            <w:proofErr w:type="spellStart"/>
+            <w:r>
+              <w:t>gagnée</w:t>
+            </w:r>
+            <w:proofErr w:type="spellEnd"/>
+            <w:r>
+              <w:t>.</w:t>
             </w:r>
           </w:p>
         </w:tc>
@@ -7499,7 +9934,15 @@
               <w:cnfStyle w:val="000000010000" w:firstRow="0" w:lastRow="0" w:firstColumn="0" w:lastColumn="0" w:oddVBand="0" w:evenVBand="0" w:oddHBand="0" w:evenHBand="1" w:firstRowFirstColumn="0" w:firstRowLastColumn="0" w:lastRowFirstColumn="0" w:lastRowLastColumn="0"/>
             </w:pPr>
             <w:r>
-              <w:t>Son, Retour à l’écran titre.</w:t>
+              <w:t xml:space="preserve">Son, Retour à </w:t>
+            </w:r>
+            <w:proofErr w:type="spellStart"/>
+            <w:r>
+              <w:t>l’écran</w:t>
+            </w:r>
+            <w:proofErr w:type="spellEnd"/>
+            <w:r>
+              <w:t xml:space="preserve"> titre.</w:t>
             </w:r>
           </w:p>
         </w:tc>
@@ -7518,8 +9961,13 @@
               <w:spacing w:after="0"/>
               <w:jc w:val="left"/>
             </w:pPr>
-            <w:r>
-              <w:t>Élément 1</w:t>
+            <w:proofErr w:type="spellStart"/>
+            <w:r>
+              <w:t>Élément</w:t>
+            </w:r>
+            <w:proofErr w:type="spellEnd"/>
+            <w:r>
+              <w:t xml:space="preserve"> 1</w:t>
             </w:r>
           </w:p>
         </w:tc>
@@ -7533,7 +9981,71 @@
               <w:cnfStyle w:val="000000100000" w:firstRow="0" w:lastRow="0" w:firstColumn="0" w:lastColumn="0" w:oddVBand="0" w:evenVBand="0" w:oddHBand="1" w:evenHBand="0" w:firstRowFirstColumn="0" w:firstRowLastColumn="0" w:lastRowFirstColumn="0" w:lastRowLastColumn="0"/>
             </w:pPr>
             <w:r>
-              <w:t>Image de l’exploit 1 du niveau. Grisé si non compléter, brillant si réussi.</w:t>
+              <w:t xml:space="preserve">Image de </w:t>
+            </w:r>
+            <w:proofErr w:type="spellStart"/>
+            <w:r>
+              <w:t>l’exploit</w:t>
+            </w:r>
+            <w:proofErr w:type="spellEnd"/>
+            <w:r>
+              <w:t xml:space="preserve"> 1 du </w:t>
+            </w:r>
+            <w:proofErr w:type="spellStart"/>
+            <w:r>
+              <w:t>niveau</w:t>
+            </w:r>
+            <w:proofErr w:type="spellEnd"/>
+            <w:r>
+              <w:t xml:space="preserve">. </w:t>
+            </w:r>
+            <w:proofErr w:type="spellStart"/>
+            <w:r>
+              <w:t>Grisé</w:t>
+            </w:r>
+            <w:proofErr w:type="spellEnd"/>
+            <w:r>
+              <w:t xml:space="preserve"> </w:t>
+            </w:r>
+            <w:proofErr w:type="spellStart"/>
+            <w:r>
+              <w:t>si</w:t>
+            </w:r>
+            <w:proofErr w:type="spellEnd"/>
+            <w:r>
+              <w:t xml:space="preserve"> non </w:t>
+            </w:r>
+            <w:proofErr w:type="spellStart"/>
+            <w:r>
+              <w:t>compléter</w:t>
+            </w:r>
+            <w:proofErr w:type="spellEnd"/>
+            <w:r>
+              <w:t xml:space="preserve">, </w:t>
+            </w:r>
+            <w:proofErr w:type="spellStart"/>
+            <w:r>
+              <w:t>brillant</w:t>
+            </w:r>
+            <w:proofErr w:type="spellEnd"/>
+            <w:r>
+              <w:t xml:space="preserve"> </w:t>
+            </w:r>
+            <w:proofErr w:type="spellStart"/>
+            <w:r>
+              <w:t>si</w:t>
+            </w:r>
+            <w:proofErr w:type="spellEnd"/>
+            <w:r>
+              <w:t xml:space="preserve"> </w:t>
+            </w:r>
+            <w:proofErr w:type="spellStart"/>
+            <w:r>
+              <w:t>réussi</w:t>
+            </w:r>
+            <w:proofErr w:type="spellEnd"/>
+            <w:r>
+              <w:t>.</w:t>
             </w:r>
           </w:p>
         </w:tc>
@@ -7552,8 +10064,13 @@
               <w:spacing w:after="0"/>
               <w:jc w:val="left"/>
             </w:pPr>
-            <w:r>
-              <w:t>Élément 2</w:t>
+            <w:proofErr w:type="spellStart"/>
+            <w:r>
+              <w:t>Élément</w:t>
+            </w:r>
+            <w:proofErr w:type="spellEnd"/>
+            <w:r>
+              <w:t xml:space="preserve"> 2</w:t>
             </w:r>
           </w:p>
         </w:tc>
@@ -7567,7 +10084,71 @@
               <w:cnfStyle w:val="000000010000" w:firstRow="0" w:lastRow="0" w:firstColumn="0" w:lastColumn="0" w:oddVBand="0" w:evenVBand="0" w:oddHBand="0" w:evenHBand="1" w:firstRowFirstColumn="0" w:firstRowLastColumn="0" w:lastRowFirstColumn="0" w:lastRowLastColumn="0"/>
             </w:pPr>
             <w:r>
-              <w:t>Image de l’exploit 2 du niveau. Grisé si non compléter, brillant si réussi.</w:t>
+              <w:t xml:space="preserve">Image de </w:t>
+            </w:r>
+            <w:proofErr w:type="spellStart"/>
+            <w:r>
+              <w:t>l’exploit</w:t>
+            </w:r>
+            <w:proofErr w:type="spellEnd"/>
+            <w:r>
+              <w:t xml:space="preserve"> 2 du </w:t>
+            </w:r>
+            <w:proofErr w:type="spellStart"/>
+            <w:r>
+              <w:t>niveau</w:t>
+            </w:r>
+            <w:proofErr w:type="spellEnd"/>
+            <w:r>
+              <w:t xml:space="preserve">. </w:t>
+            </w:r>
+            <w:proofErr w:type="spellStart"/>
+            <w:r>
+              <w:t>Grisé</w:t>
+            </w:r>
+            <w:proofErr w:type="spellEnd"/>
+            <w:r>
+              <w:t xml:space="preserve"> </w:t>
+            </w:r>
+            <w:proofErr w:type="spellStart"/>
+            <w:r>
+              <w:t>si</w:t>
+            </w:r>
+            <w:proofErr w:type="spellEnd"/>
+            <w:r>
+              <w:t xml:space="preserve"> non </w:t>
+            </w:r>
+            <w:proofErr w:type="spellStart"/>
+            <w:r>
+              <w:t>compléter</w:t>
+            </w:r>
+            <w:proofErr w:type="spellEnd"/>
+            <w:r>
+              <w:t xml:space="preserve">, </w:t>
+            </w:r>
+            <w:proofErr w:type="spellStart"/>
+            <w:r>
+              <w:t>brillant</w:t>
+            </w:r>
+            <w:proofErr w:type="spellEnd"/>
+            <w:r>
+              <w:t xml:space="preserve"> </w:t>
+            </w:r>
+            <w:proofErr w:type="spellStart"/>
+            <w:r>
+              <w:t>si</w:t>
+            </w:r>
+            <w:proofErr w:type="spellEnd"/>
+            <w:r>
+              <w:t xml:space="preserve"> </w:t>
+            </w:r>
+            <w:proofErr w:type="spellStart"/>
+            <w:r>
+              <w:t>réussi</w:t>
+            </w:r>
+            <w:proofErr w:type="spellEnd"/>
+            <w:r>
+              <w:t>.</w:t>
             </w:r>
           </w:p>
         </w:tc>
@@ -7578,8 +10159,13 @@
         <w:pStyle w:val="Sous-tt"/>
         <w:spacing w:before="120"/>
       </w:pPr>
-      <w:r>
-        <w:t>Interactivité et navigation</w:t>
+      <w:proofErr w:type="spellStart"/>
+      <w:r>
+        <w:t>Interactivité</w:t>
+      </w:r>
+      <w:proofErr w:type="spellEnd"/>
+      <w:r>
+        <w:t xml:space="preserve"> et navigation</w:t>
       </w:r>
     </w:p>
     <w:tbl>
@@ -7603,8 +10189,13 @@
           </w:tcPr>
           <w:p>
             <w:r>
-              <w:t>$F_Titre_btn</w:t>
-            </w:r>
+              <w:t>$</w:t>
+            </w:r>
+            <w:proofErr w:type="spellStart"/>
+            <w:r>
+              <w:t>F_Titre_btn</w:t>
+            </w:r>
+            <w:proofErr w:type="spellEnd"/>
           </w:p>
         </w:tc>
         <w:tc>
@@ -7615,8 +10206,21 @@
             <w:pPr>
               <w:cnfStyle w:val="000000100000" w:firstRow="0" w:lastRow="0" w:firstColumn="0" w:lastColumn="0" w:oddVBand="0" w:evenVBand="0" w:oddHBand="1" w:evenHBand="0" w:firstRowFirstColumn="0" w:firstRowLastColumn="0" w:lastRowFirstColumn="0" w:lastRowLastColumn="0"/>
             </w:pPr>
-            <w:r>
-              <w:t>Retourne à l’écran titre.</w:t>
+            <w:proofErr w:type="spellStart"/>
+            <w:r>
+              <w:t>Retourne</w:t>
+            </w:r>
+            <w:proofErr w:type="spellEnd"/>
+            <w:r>
+              <w:t xml:space="preserve"> à </w:t>
+            </w:r>
+            <w:proofErr w:type="spellStart"/>
+            <w:r>
+              <w:t>l’écran</w:t>
+            </w:r>
+            <w:proofErr w:type="spellEnd"/>
+            <w:r>
+              <w:t xml:space="preserve"> titre.</w:t>
             </w:r>
           </w:p>
         </w:tc>
@@ -7631,8 +10235,13 @@
             <w:tcW w:w="1951" w:type="dxa"/>
           </w:tcPr>
           <w:p>
-            <w:r>
-              <w:t>Icône Son</w:t>
+            <w:proofErr w:type="spellStart"/>
+            <w:r>
+              <w:t>Icône</w:t>
+            </w:r>
+            <w:proofErr w:type="spellEnd"/>
+            <w:r>
+              <w:t xml:space="preserve"> Son</w:t>
             </w:r>
           </w:p>
         </w:tc>
@@ -7645,7 +10254,39 @@
               <w:cnfStyle w:val="000000010000" w:firstRow="0" w:lastRow="0" w:firstColumn="0" w:lastColumn="0" w:oddVBand="0" w:evenVBand="0" w:oddHBand="0" w:evenHBand="1" w:firstRowFirstColumn="0" w:firstRowLastColumn="0" w:lastRowFirstColumn="0" w:lastRowLastColumn="0"/>
             </w:pPr>
             <w:r>
-              <w:t>Change le statut du son à actif ou inactif.</w:t>
+              <w:t xml:space="preserve">Change le </w:t>
+            </w:r>
+            <w:proofErr w:type="spellStart"/>
+            <w:r>
+              <w:t>statut</w:t>
+            </w:r>
+            <w:proofErr w:type="spellEnd"/>
+            <w:r>
+              <w:t xml:space="preserve"> du son à </w:t>
+            </w:r>
+            <w:proofErr w:type="spellStart"/>
+            <w:r>
+              <w:t>actif</w:t>
+            </w:r>
+            <w:proofErr w:type="spellEnd"/>
+            <w:r>
+              <w:t xml:space="preserve"> </w:t>
+            </w:r>
+            <w:proofErr w:type="spellStart"/>
+            <w:r>
+              <w:t>ou</w:t>
+            </w:r>
+            <w:proofErr w:type="spellEnd"/>
+            <w:r>
+              <w:t xml:space="preserve"> </w:t>
+            </w:r>
+            <w:proofErr w:type="spellStart"/>
+            <w:r>
+              <w:t>inactif</w:t>
+            </w:r>
+            <w:proofErr w:type="spellEnd"/>
+            <w:r>
+              <w:t>.</w:t>
             </w:r>
           </w:p>
         </w:tc>
@@ -7664,8 +10305,8 @@
       </w:pPr>
     </w:p>
     <w:sectPr>
-      <w:headerReference w:type="default" r:id="rId16"/>
-      <w:footerReference w:type="default" r:id="rId17"/>
+      <w:headerReference w:type="default" r:id="rId17"/>
+      <w:footerReference w:type="default" r:id="rId18"/>
       <w:pgSz w:w="12240" w:h="15840"/>
       <w:pgMar w:top="720" w:right="720" w:bottom="720" w:left="720" w:header="708" w:footer="708" w:gutter="0"/>
       <w:pgNumType w:start="0"/>
@@ -7734,7 +10375,7 @@
           <w:rPr>
             <w:noProof/>
           </w:rPr>
-          <w:t>14</w:t>
+          <w:t>10</w:t>
         </w:r>
         <w:r>
           <w:rPr>
@@ -12594,7 +15235,7 @@
 </file>
 
 <file path=customXml/itemProps1.xml><?xml version="1.0" encoding="utf-8"?>
-<ds:datastoreItem xmlns:ds="http://schemas.openxmlformats.org/officeDocument/2006/customXml" ds:itemID="{12E4E542-C499-42CA-AE15-CD0FFA6E2AD7}">
+<ds:datastoreItem xmlns:ds="http://schemas.openxmlformats.org/officeDocument/2006/customXml" ds:itemID="{7AD7B4A0-049F-4306-903B-D9F043277647}">
   <ds:schemaRefs>
     <ds:schemaRef ds:uri="http://schemas.openxmlformats.org/officeDocument/2006/bibliography"/>
   </ds:schemaRefs>

</xml_diff>

<commit_message>
Added mock-up for the Selected Shop screen
</commit_message>
<xml_diff>
--- a/Mock-Up/BattleForVoxturia_Mock-Up.docx
+++ b/Mock-Up/BattleForVoxturia_Mock-Up.docx
@@ -116,8 +116,8 @@
         <w:jc w:val="center"/>
       </w:pPr>
     </w:p>
-    <w:bookmarkStart w:id="0" w:name="_Toc450500650" w:displacedByCustomXml="next"/>
-    <w:bookmarkStart w:id="1" w:name="_Toc417967882" w:displacedByCustomXml="next"/>
+    <w:bookmarkStart w:id="0" w:name="_Toc417967882" w:displacedByCustomXml="next"/>
+    <w:bookmarkStart w:id="1" w:name="_Toc450500650" w:displacedByCustomXml="next"/>
     <w:sdt>
       <w:sdtPr>
         <w:rPr>
@@ -3851,11 +3851,16 @@
               <w:spacing w:after="0"/>
             </w:pPr>
             <w:r>
-              <w:t>$T_Play</w:t>
+              <w:t>$</w:t>
+            </w:r>
+            <w:proofErr w:type="spellStart"/>
+            <w:r>
+              <w:t>T_Play</w:t>
             </w:r>
             <w:r>
               <w:t>_btn</w:t>
             </w:r>
+            <w:proofErr w:type="spellEnd"/>
           </w:p>
         </w:tc>
         <w:tc>
@@ -3902,11 +3907,16 @@
               <w:spacing w:after="0"/>
             </w:pPr>
             <w:r>
-              <w:t>$T_Quit</w:t>
+              <w:t>$</w:t>
+            </w:r>
+            <w:proofErr w:type="spellStart"/>
+            <w:r>
+              <w:t>T_Quit</w:t>
             </w:r>
             <w:r>
               <w:t>_btn</w:t>
             </w:r>
+            <w:proofErr w:type="spellEnd"/>
           </w:p>
         </w:tc>
         <w:tc>
@@ -4240,8 +4250,13 @@
           </w:tcPr>
           <w:p>
             <w:r>
-              <w:t>$H_Map_btn</w:t>
-            </w:r>
+              <w:t>$</w:t>
+            </w:r>
+            <w:proofErr w:type="spellStart"/>
+            <w:r>
+              <w:t>H_Map_btn</w:t>
+            </w:r>
+            <w:proofErr w:type="spellEnd"/>
           </w:p>
         </w:tc>
         <w:tc>
@@ -4296,8 +4311,13 @@
               <w:spacing w:after="0"/>
             </w:pPr>
             <w:r>
-              <w:t>$H_Team_btn</w:t>
-            </w:r>
+              <w:t>$</w:t>
+            </w:r>
+            <w:proofErr w:type="spellStart"/>
+            <w:r>
+              <w:t>H_Team_btn</w:t>
+            </w:r>
+            <w:proofErr w:type="spellEnd"/>
           </w:p>
         </w:tc>
         <w:tc>
@@ -4338,8 +4358,13 @@
           </w:tcPr>
           <w:p>
             <w:r>
-              <w:t>$H_Shop_btn</w:t>
-            </w:r>
+              <w:t>$</w:t>
+            </w:r>
+            <w:proofErr w:type="spellStart"/>
+            <w:r>
+              <w:t>H_Shop_btn</w:t>
+            </w:r>
+            <w:proofErr w:type="spellEnd"/>
           </w:p>
         </w:tc>
         <w:tc>
@@ -4394,8 +4419,13 @@
               <w:spacing w:after="0"/>
             </w:pPr>
             <w:r>
-              <w:t>$H_Items_btn</w:t>
-            </w:r>
+              <w:t>$</w:t>
+            </w:r>
+            <w:proofErr w:type="spellStart"/>
+            <w:r>
+              <w:t>H_Items_btn</w:t>
+            </w:r>
+            <w:proofErr w:type="spellEnd"/>
           </w:p>
         </w:tc>
         <w:tc>
@@ -4442,8 +4472,13 @@
           </w:tcPr>
           <w:p>
             <w:r>
-              <w:t>$H_Option_btn</w:t>
-            </w:r>
+              <w:t>$</w:t>
+            </w:r>
+            <w:proofErr w:type="spellStart"/>
+            <w:r>
+              <w:t>H_Option_btn</w:t>
+            </w:r>
+            <w:proofErr w:type="spellEnd"/>
           </w:p>
         </w:tc>
         <w:tc>
@@ -4492,8 +4527,13 @@
               <w:spacing w:after="0"/>
             </w:pPr>
             <w:r>
-              <w:t>$H_Help_btn</w:t>
-            </w:r>
+              <w:t>$</w:t>
+            </w:r>
+            <w:proofErr w:type="spellStart"/>
+            <w:r>
+              <w:t>H_Help_btn</w:t>
+            </w:r>
+            <w:proofErr w:type="spellEnd"/>
           </w:p>
         </w:tc>
         <w:tc>
@@ -4561,11 +4601,16 @@
               <w:spacing w:after="0"/>
             </w:pPr>
             <w:r>
-              <w:t>$H_Quit</w:t>
+              <w:t>$</w:t>
+            </w:r>
+            <w:proofErr w:type="spellStart"/>
+            <w:r>
+              <w:t>H_Quit</w:t>
             </w:r>
             <w:r>
               <w:t>_btn</w:t>
             </w:r>
+            <w:proofErr w:type="spellEnd"/>
           </w:p>
         </w:tc>
         <w:tc>
@@ -4599,8 +4644,13 @@
             <w:bookmarkStart w:id="5" w:name="_Toc449392759"/>
             <w:bookmarkStart w:id="6" w:name="_Toc450500686"/>
             <w:r>
-              <w:t>$H_Map_btn</w:t>
-            </w:r>
+              <w:t>$</w:t>
+            </w:r>
+            <w:proofErr w:type="spellStart"/>
+            <w:r>
+              <w:t>H_Map_btn</w:t>
+            </w:r>
+            <w:proofErr w:type="spellEnd"/>
           </w:p>
         </w:tc>
         <w:tc>
@@ -4649,8 +4699,13 @@
               <w:spacing w:after="0"/>
             </w:pPr>
             <w:r>
-              <w:t>$H_Team_btn</w:t>
-            </w:r>
+              <w:t>$</w:t>
+            </w:r>
+            <w:proofErr w:type="spellStart"/>
+            <w:r>
+              <w:t>H_Team_btn</w:t>
+            </w:r>
+            <w:proofErr w:type="spellEnd"/>
           </w:p>
         </w:tc>
         <w:tc>
@@ -4694,8 +4749,13 @@
           </w:tcPr>
           <w:p>
             <w:r>
-              <w:t>$H_Shop_btn</w:t>
-            </w:r>
+              <w:t>$</w:t>
+            </w:r>
+            <w:proofErr w:type="spellStart"/>
+            <w:r>
+              <w:t>H_Shop_btn</w:t>
+            </w:r>
+            <w:proofErr w:type="spellEnd"/>
           </w:p>
         </w:tc>
         <w:tc>
@@ -4741,8 +4801,13 @@
               <w:spacing w:after="0"/>
             </w:pPr>
             <w:r>
-              <w:t>$H_Items_btn</w:t>
-            </w:r>
+              <w:t>$</w:t>
+            </w:r>
+            <w:proofErr w:type="spellStart"/>
+            <w:r>
+              <w:t>H_Items_btn</w:t>
+            </w:r>
+            <w:proofErr w:type="spellEnd"/>
           </w:p>
         </w:tc>
         <w:tc>
@@ -4783,8 +4848,13 @@
           </w:tcPr>
           <w:p>
             <w:r>
-              <w:t>$H_Option_btn</w:t>
-            </w:r>
+              <w:t>$</w:t>
+            </w:r>
+            <w:proofErr w:type="spellStart"/>
+            <w:r>
+              <w:t>H_Option_btn</w:t>
+            </w:r>
+            <w:proofErr w:type="spellEnd"/>
           </w:p>
         </w:tc>
         <w:tc>
@@ -4830,8 +4900,13 @@
               <w:spacing w:after="0"/>
             </w:pPr>
             <w:r>
-              <w:t>$H_Help_btn</w:t>
-            </w:r>
+              <w:t>$</w:t>
+            </w:r>
+            <w:proofErr w:type="spellStart"/>
+            <w:r>
+              <w:t>H_Help_btn</w:t>
+            </w:r>
+            <w:proofErr w:type="spellEnd"/>
           </w:p>
         </w:tc>
         <w:tc>
@@ -5286,7 +5361,11 @@
               <w:spacing w:after="0"/>
             </w:pPr>
             <w:r>
-              <w:t>$I_</w:t>
+              <w:t>$</w:t>
+            </w:r>
+            <w:proofErr w:type="spellStart"/>
+            <w:r>
+              <w:t>I_</w:t>
             </w:r>
             <w:r>
               <w:t>Helmet</w:t>
@@ -5294,6 +5373,7 @@
             <w:r>
               <w:t>_btn</w:t>
             </w:r>
+            <w:proofErr w:type="spellEnd"/>
           </w:p>
         </w:tc>
         <w:tc>
@@ -5352,7 +5432,11 @@
               <w:spacing w:after="0"/>
             </w:pPr>
             <w:r>
-              <w:t>$I</w:t>
+              <w:t>$</w:t>
+            </w:r>
+            <w:proofErr w:type="spellStart"/>
+            <w:r>
+              <w:t>I</w:t>
             </w:r>
             <w:r>
               <w:t>_</w:t>
@@ -5363,6 +5447,7 @@
             <w:r>
               <w:t>_btn</w:t>
             </w:r>
+            <w:proofErr w:type="spellEnd"/>
           </w:p>
         </w:tc>
         <w:tc>
@@ -5430,8 +5515,13 @@
               <w:spacing w:after="0"/>
             </w:pPr>
             <w:r>
-              <w:t>$I_Greave_btn</w:t>
-            </w:r>
+              <w:t>$</w:t>
+            </w:r>
+            <w:proofErr w:type="spellStart"/>
+            <w:r>
+              <w:t>I_Greave_btn</w:t>
+            </w:r>
+            <w:proofErr w:type="spellEnd"/>
           </w:p>
         </w:tc>
         <w:tc>
@@ -5499,8 +5589,13 @@
               <w:spacing w:after="0"/>
             </w:pPr>
             <w:r>
-              <w:t>$I_Boots_btn</w:t>
-            </w:r>
+              <w:t>$</w:t>
+            </w:r>
+            <w:proofErr w:type="spellStart"/>
+            <w:r>
+              <w:t>I_Boots_btn</w:t>
+            </w:r>
+            <w:proofErr w:type="spellEnd"/>
           </w:p>
         </w:tc>
         <w:tc>
@@ -5568,8 +5663,13 @@
               <w:spacing w:after="0"/>
             </w:pPr>
             <w:r>
-              <w:t>$I_Treasure_btn</w:t>
-            </w:r>
+              <w:t>$</w:t>
+            </w:r>
+            <w:proofErr w:type="spellStart"/>
+            <w:r>
+              <w:t>I_Treasure_btn</w:t>
+            </w:r>
+            <w:proofErr w:type="spellEnd"/>
           </w:p>
         </w:tc>
         <w:tc>
@@ -5637,8 +5737,13 @@
               <w:spacing w:after="0"/>
             </w:pPr>
             <w:r>
-              <w:t>$I_Cancel_btn</w:t>
-            </w:r>
+              <w:t>$</w:t>
+            </w:r>
+            <w:proofErr w:type="spellStart"/>
+            <w:r>
+              <w:t>I_Cancel_btn</w:t>
+            </w:r>
+            <w:proofErr w:type="spellEnd"/>
           </w:p>
         </w:tc>
         <w:tc>
@@ -5691,9 +5796,9 @@
           <w:lang w:eastAsia="en-CA"/>
         </w:rPr>
         <w:drawing>
-          <wp:inline distT="0" distB="0" distL="0" distR="0" wp14:anchorId="13997B8B" wp14:editId="6709F9C6">
-            <wp:extent cx="5451667" cy="3063030"/>
-            <wp:effectExtent l="0" t="0" r="0" b="4445"/>
+          <wp:inline distT="0" distB="0" distL="0" distR="0" wp14:anchorId="13997B8B" wp14:editId="0BD5EAB6">
+            <wp:extent cx="6042883" cy="3395206"/>
+            <wp:effectExtent l="0" t="0" r="0" b="0"/>
             <wp:docPr id="5" name="Image 5"/>
             <wp:cNvGraphicFramePr>
               <a:graphicFrameLocks xmlns:a="http://schemas.openxmlformats.org/drawingml/2006/main" noChangeAspect="1"/>
@@ -5720,7 +5825,7 @@
                   <pic:spPr>
                     <a:xfrm>
                       <a:off x="0" y="0"/>
-                      <a:ext cx="5496386" cy="3088155"/>
+                      <a:ext cx="6116762" cy="3436715"/>
                     </a:xfrm>
                     <a:prstGeom prst="rect">
                       <a:avLst/>
@@ -5859,8 +5964,13 @@
               <w:spacing w:after="0"/>
             </w:pPr>
             <w:r>
-              <w:t>$D_TitleScreen</w:t>
-            </w:r>
+              <w:t>$</w:t>
+            </w:r>
+            <w:proofErr w:type="spellStart"/>
+            <w:r>
+              <w:t>D_TitleScreen</w:t>
+            </w:r>
+            <w:proofErr w:type="spellEnd"/>
           </w:p>
         </w:tc>
         <w:tc>
@@ -5904,8 +6014,13 @@
               <w:spacing w:after="0"/>
             </w:pPr>
             <w:r>
-              <w:t>$D_Item</w:t>
-            </w:r>
+              <w:t>$</w:t>
+            </w:r>
+            <w:proofErr w:type="spellStart"/>
+            <w:r>
+              <w:t>D_Item</w:t>
+            </w:r>
+            <w:proofErr w:type="spellEnd"/>
           </w:p>
         </w:tc>
         <w:tc>
@@ -5955,8 +6070,13 @@
               <w:spacing w:after="0"/>
             </w:pPr>
             <w:r>
-              <w:t>$D_Name</w:t>
-            </w:r>
+              <w:t>$</w:t>
+            </w:r>
+            <w:proofErr w:type="spellStart"/>
+            <w:r>
+              <w:t>D_Name</w:t>
+            </w:r>
+            <w:proofErr w:type="spellEnd"/>
           </w:p>
         </w:tc>
         <w:tc>
@@ -5969,22 +6089,18 @@
               <w:cnfStyle w:val="000000100000" w:firstRow="0" w:lastRow="0" w:firstColumn="0" w:lastColumn="0" w:oddVBand="0" w:evenVBand="0" w:oddHBand="1" w:evenHBand="0" w:firstRowFirstColumn="0" w:firstRowLastColumn="0" w:lastRowFirstColumn="0" w:lastRowLastColumn="0"/>
             </w:pPr>
             <w:r>
-              <w:t xml:space="preserve">The name of an $D_Item the mouse is </w:t>
-            </w:r>
-            <w:r>
-              <w:t>hovering (</w:t>
-            </w:r>
-            <w:r>
-              <w:rPr>
-                <w:color w:val="FF0000"/>
-              </w:rPr>
-              <w:t>Excluding mobile platform</w:t>
-            </w:r>
-            <w:r>
-              <w:t>) or clicking</w:t>
-            </w:r>
-            <w:r>
-              <w:t>.</w:t>
+              <w:t>The name of an $</w:t>
+            </w:r>
+            <w:proofErr w:type="spellStart"/>
+            <w:r>
+              <w:t>D_Item</w:t>
+            </w:r>
+            <w:proofErr w:type="spellEnd"/>
+            <w:r>
+              <w:t xml:space="preserve"> </w:t>
+            </w:r>
+            <w:r>
+              <w:t>the mouse clicked.</w:t>
             </w:r>
           </w:p>
         </w:tc>
@@ -6003,8 +6119,13 @@
               <w:spacing w:after="0"/>
             </w:pPr>
             <w:r>
-              <w:t>$D_SelectedItem</w:t>
-            </w:r>
+              <w:t>$</w:t>
+            </w:r>
+            <w:proofErr w:type="spellStart"/>
+            <w:r>
+              <w:t>D_SelectedItem</w:t>
+            </w:r>
+            <w:proofErr w:type="spellEnd"/>
           </w:p>
         </w:tc>
         <w:tc>
@@ -6017,25 +6138,18 @@
               <w:cnfStyle w:val="000000010000" w:firstRow="0" w:lastRow="0" w:firstColumn="0" w:lastColumn="0" w:oddVBand="0" w:evenVBand="0" w:oddHBand="0" w:evenHBand="1" w:firstRowFirstColumn="0" w:firstRowLastColumn="0" w:lastRowFirstColumn="0" w:lastRowLastColumn="0"/>
             </w:pPr>
             <w:r>
-              <w:t>The zoomed image of an $D_Item</w:t>
-            </w:r>
-            <w:r>
-              <w:t xml:space="preserve"> the mouse is </w:t>
-            </w:r>
-            <w:r>
-              <w:t>hovering (</w:t>
-            </w:r>
-            <w:r>
-              <w:rPr>
-                <w:color w:val="FF0000"/>
-              </w:rPr>
-              <w:t>Excluding mobile platform</w:t>
-            </w:r>
-            <w:r>
-              <w:t>) or clicking</w:t>
-            </w:r>
-            <w:r>
-              <w:t>.</w:t>
+              <w:t>The zoomed image of an $</w:t>
+            </w:r>
+            <w:proofErr w:type="spellStart"/>
+            <w:r>
+              <w:t>D_Item</w:t>
+            </w:r>
+            <w:proofErr w:type="spellEnd"/>
+            <w:r>
+              <w:t xml:space="preserve"> </w:t>
+            </w:r>
+            <w:r>
+              <w:t>the mouse clicked.</w:t>
             </w:r>
           </w:p>
         </w:tc>
@@ -6054,8 +6168,13 @@
               <w:spacing w:after="0"/>
             </w:pPr>
             <w:r>
-              <w:t>$D_Stats</w:t>
-            </w:r>
+              <w:t>$</w:t>
+            </w:r>
+            <w:proofErr w:type="spellStart"/>
+            <w:r>
+              <w:t>D_Stats</w:t>
+            </w:r>
+            <w:proofErr w:type="spellEnd"/>
           </w:p>
         </w:tc>
         <w:tc>
@@ -6068,22 +6187,18 @@
               <w:cnfStyle w:val="000000100000" w:firstRow="0" w:lastRow="0" w:firstColumn="0" w:lastColumn="0" w:oddVBand="0" w:evenVBand="0" w:oddHBand="1" w:evenHBand="0" w:firstRowFirstColumn="0" w:firstRowLastColumn="0" w:lastRowFirstColumn="0" w:lastRowLastColumn="0"/>
             </w:pPr>
             <w:r>
-              <w:t xml:space="preserve">The stats of an $D_Item the mouse is </w:t>
-            </w:r>
-            <w:r>
-              <w:t>hovering (</w:t>
-            </w:r>
-            <w:r>
-              <w:rPr>
-                <w:color w:val="FF0000"/>
-              </w:rPr>
-              <w:t>Excluding mobile platform</w:t>
-            </w:r>
-            <w:r>
-              <w:t>) or clicking</w:t>
-            </w:r>
-            <w:r>
-              <w:t>.</w:t>
+              <w:t>The stats of an $</w:t>
+            </w:r>
+            <w:proofErr w:type="spellStart"/>
+            <w:r>
+              <w:t>D_Item</w:t>
+            </w:r>
+            <w:proofErr w:type="spellEnd"/>
+            <w:r>
+              <w:t xml:space="preserve"> </w:t>
+            </w:r>
+            <w:r>
+              <w:t>the mouse clicked.</w:t>
             </w:r>
           </w:p>
         </w:tc>
@@ -6102,8 +6217,13 @@
               <w:spacing w:after="0"/>
             </w:pPr>
             <w:r>
-              <w:t>$D_Description</w:t>
-            </w:r>
+              <w:t>$</w:t>
+            </w:r>
+            <w:proofErr w:type="spellStart"/>
+            <w:r>
+              <w:t>D_Description</w:t>
+            </w:r>
+            <w:proofErr w:type="spellEnd"/>
           </w:p>
         </w:tc>
         <w:tc>
@@ -6116,22 +6236,18 @@
               <w:cnfStyle w:val="000000010000" w:firstRow="0" w:lastRow="0" w:firstColumn="0" w:lastColumn="0" w:oddVBand="0" w:evenVBand="0" w:oddHBand="0" w:evenHBand="1" w:firstRowFirstColumn="0" w:firstRowLastColumn="0" w:lastRowFirstColumn="0" w:lastRowLastColumn="0"/>
             </w:pPr>
             <w:r>
-              <w:t xml:space="preserve">The description of an $D_Item the mouse is </w:t>
-            </w:r>
-            <w:r>
-              <w:t>hovering (</w:t>
-            </w:r>
-            <w:r>
-              <w:rPr>
-                <w:color w:val="FF0000"/>
-              </w:rPr>
-              <w:t>Excluding mobile platform</w:t>
-            </w:r>
-            <w:r>
-              <w:t>) or clicking</w:t>
-            </w:r>
-            <w:r>
-              <w:t>.</w:t>
+              <w:t>The description of an $</w:t>
+            </w:r>
+            <w:proofErr w:type="spellStart"/>
+            <w:r>
+              <w:t>D_Item</w:t>
+            </w:r>
+            <w:proofErr w:type="spellEnd"/>
+            <w:r>
+              <w:t xml:space="preserve"> </w:t>
+            </w:r>
+            <w:r>
+              <w:t>the mouse clicked.</w:t>
             </w:r>
           </w:p>
         </w:tc>
@@ -6206,7 +6322,11 @@
               <w:spacing w:after="0"/>
             </w:pPr>
             <w:r>
-              <w:t>$D</w:t>
+              <w:t>$</w:t>
+            </w:r>
+            <w:proofErr w:type="spellStart"/>
+            <w:r>
+              <w:t>D</w:t>
             </w:r>
             <w:r>
               <w:t>_</w:t>
@@ -6214,6 +6334,7 @@
             <w:r>
               <w:t>Item</w:t>
             </w:r>
+            <w:proofErr w:type="spellEnd"/>
           </w:p>
         </w:tc>
         <w:tc>
@@ -6229,16 +6350,7 @@
               <w:t xml:space="preserve">When </w:t>
             </w:r>
             <w:r>
-              <w:t>hovered (</w:t>
-            </w:r>
-            <w:r>
-              <w:rPr>
-                <w:color w:val="FF0000"/>
-              </w:rPr>
-              <w:t>Excluding mobile platform</w:t>
-            </w:r>
-            <w:r>
-              <w:t>) or clicked</w:t>
+              <w:t>clicked</w:t>
             </w:r>
             <w:r>
               <w:t>, show the stats of the item in the right section.</w:t>
@@ -6260,8 +6372,13 @@
               <w:spacing w:after="0"/>
             </w:pPr>
             <w:r>
-              <w:t>$D_VerticalScroll_slider</w:t>
-            </w:r>
+              <w:t>$</w:t>
+            </w:r>
+            <w:proofErr w:type="spellStart"/>
+            <w:r>
+              <w:t>D_VerticalScroll_slider</w:t>
+            </w:r>
+            <w:proofErr w:type="spellEnd"/>
           </w:p>
         </w:tc>
         <w:tc>
@@ -6274,7 +6391,15 @@
               <w:cnfStyle w:val="000000010000" w:firstRow="0" w:lastRow="0" w:firstColumn="0" w:lastColumn="0" w:oddVBand="0" w:evenVBand="0" w:oddHBand="0" w:evenHBand="1" w:firstRowFirstColumn="0" w:firstRowLastColumn="0" w:lastRowFirstColumn="0" w:lastRowLastColumn="0"/>
             </w:pPr>
             <w:r>
-              <w:t>Allow to scroll vertically the $D_Item visual</w:t>
+              <w:t>Allow to scroll vertically the $</w:t>
+            </w:r>
+            <w:proofErr w:type="spellStart"/>
+            <w:r>
+              <w:t>D_Item</w:t>
+            </w:r>
+            <w:proofErr w:type="spellEnd"/>
+            <w:r>
+              <w:t xml:space="preserve"> visual</w:t>
             </w:r>
             <w:r>
               <w:t>s</w:t>
@@ -6299,11 +6424,16 @@
               <w:spacing w:after="0"/>
             </w:pPr>
             <w:r>
-              <w:t>$D_Return</w:t>
+              <w:t>$</w:t>
+            </w:r>
+            <w:proofErr w:type="spellStart"/>
+            <w:r>
+              <w:t>D_Return</w:t>
             </w:r>
             <w:r>
               <w:t>_btn</w:t>
             </w:r>
+            <w:proofErr w:type="spellEnd"/>
           </w:p>
         </w:tc>
         <w:tc>
@@ -6342,7 +6472,11 @@
     </w:tbl>
     <w:p>
       <w:pPr>
-        <w:pStyle w:val="Titre2"/>
+        <w:pStyle w:val="Bullet"/>
+        <w:numPr>
+          <w:ilvl w:val="0"/>
+          <w:numId w:val="0"/>
+        </w:numPr>
       </w:pPr>
     </w:p>
     <w:tbl>
@@ -6644,8 +6778,13 @@
               <w:spacing w:after="0"/>
             </w:pPr>
             <w:r>
-              <w:t>$O_Return_btn</w:t>
-            </w:r>
+              <w:t>$</w:t>
+            </w:r>
+            <w:proofErr w:type="spellStart"/>
+            <w:r>
+              <w:t>O_Return_btn</w:t>
+            </w:r>
+            <w:proofErr w:type="spellEnd"/>
           </w:p>
         </w:tc>
         <w:tc>
@@ -6673,7 +6812,15 @@
         </w:tc>
       </w:tr>
     </w:tbl>
-    <w:p/>
+    <w:p>
+      <w:pPr>
+        <w:pStyle w:val="Bullet"/>
+        <w:numPr>
+          <w:ilvl w:val="0"/>
+          <w:numId w:val="0"/>
+        </w:numPr>
+      </w:pPr>
+    </w:p>
     <w:tbl>
       <w:tblPr>
         <w:tblStyle w:val="Grillemoyenne1-Accent3"/>
@@ -6999,7 +7146,11 @@
               <w:spacing w:after="0"/>
             </w:pPr>
             <w:r>
-              <w:t>$H</w:t>
+              <w:t>$</w:t>
+            </w:r>
+            <w:proofErr w:type="spellStart"/>
+            <w:r>
+              <w:t>H</w:t>
             </w:r>
             <w:r>
               <w:t>_</w:t>
@@ -7010,6 +7161,7 @@
             <w:r>
               <w:t>_btn</w:t>
             </w:r>
+            <w:proofErr w:type="spellEnd"/>
           </w:p>
         </w:tc>
         <w:tc>
@@ -7037,7 +7189,15 @@
         </w:tc>
       </w:tr>
     </w:tbl>
-    <w:p/>
+    <w:p>
+      <w:pPr>
+        <w:pStyle w:val="Bullet"/>
+        <w:numPr>
+          <w:ilvl w:val="0"/>
+          <w:numId w:val="0"/>
+        </w:numPr>
+      </w:pPr>
+    </w:p>
     <w:tbl>
       <w:tblPr>
         <w:tblStyle w:val="Grillemoyenne1-Accent3"/>
@@ -7251,8 +7411,6 @@
       <w:r>
         <w:t>f</w:t>
       </w:r>
-      <w:bookmarkStart w:id="7" w:name="_GoBack"/>
-      <w:bookmarkEnd w:id="7"/>
       <w:r>
         <w:t>rom the Selected Shop.</w:t>
       </w:r>
@@ -7325,8 +7483,13 @@
               <w:spacing w:after="0"/>
             </w:pPr>
             <w:r>
-              <w:t>$S_TitleScreen</w:t>
-            </w:r>
+              <w:t>$</w:t>
+            </w:r>
+            <w:proofErr w:type="spellStart"/>
+            <w:r>
+              <w:t>S_TitleScreen</w:t>
+            </w:r>
+            <w:proofErr w:type="spellEnd"/>
           </w:p>
         </w:tc>
         <w:tc>
@@ -7339,10 +7502,7 @@
               <w:cnfStyle w:val="000000010000" w:firstRow="0" w:lastRow="0" w:firstColumn="0" w:lastColumn="0" w:oddVBand="0" w:evenVBand="0" w:oddHBand="0" w:evenHBand="1" w:firstRowFirstColumn="0" w:firstRowLastColumn="0" w:lastRowFirstColumn="0" w:lastRowLastColumn="0"/>
             </w:pPr>
             <w:r>
-              <w:t>The name of the screen</w:t>
-            </w:r>
-            <w:r>
-              <w:t>.</w:t>
+              <w:t>The name of the screen.</w:t>
             </w:r>
           </w:p>
         </w:tc>
@@ -7361,8 +7521,13 @@
               <w:spacing w:after="0"/>
             </w:pPr>
             <w:r>
-              <w:t>$S_PlayerMoney</w:t>
-            </w:r>
+              <w:t>$</w:t>
+            </w:r>
+            <w:proofErr w:type="spellStart"/>
+            <w:r>
+              <w:t>S_PlayerMoney</w:t>
+            </w:r>
+            <w:proofErr w:type="spellEnd"/>
           </w:p>
         </w:tc>
         <w:tc>
@@ -7420,7 +7585,15 @@
               <w:cnfStyle w:val="000000010000" w:firstRow="0" w:lastRow="0" w:firstColumn="0" w:lastColumn="0" w:oddVBand="0" w:evenVBand="0" w:oddHBand="0" w:evenHBand="1" w:firstRowFirstColumn="0" w:firstRowLastColumn="0" w:lastRowFirstColumn="0" w:lastRowLastColumn="0"/>
             </w:pPr>
             <w:r>
-              <w:t xml:space="preserve">Equipment, BoostLimit, </w:t>
+              <w:t xml:space="preserve">Equipment, </w:t>
+            </w:r>
+            <w:proofErr w:type="spellStart"/>
+            <w:r>
+              <w:t>BoostLimit</w:t>
+            </w:r>
+            <w:proofErr w:type="spellEnd"/>
+            <w:r>
+              <w:t xml:space="preserve">, </w:t>
             </w:r>
             <w:r>
               <w:t>Return.</w:t>
@@ -7465,8 +7638,13 @@
               <w:spacing w:after="0"/>
             </w:pPr>
             <w:r>
-              <w:t>$S_Equipment_btn</w:t>
-            </w:r>
+              <w:t>$</w:t>
+            </w:r>
+            <w:proofErr w:type="spellStart"/>
+            <w:r>
+              <w:t>S_Equipment_btn</w:t>
+            </w:r>
+            <w:proofErr w:type="spellEnd"/>
           </w:p>
         </w:tc>
         <w:tc>
@@ -7479,10 +7657,7 @@
               <w:cnfStyle w:val="000000100000" w:firstRow="0" w:lastRow="0" w:firstColumn="0" w:lastColumn="0" w:oddVBand="0" w:evenVBand="0" w:oddHBand="1" w:evenHBand="0" w:firstRowFirstColumn="0" w:firstRowLastColumn="0" w:lastRowFirstColumn="0" w:lastRowLastColumn="0"/>
             </w:pPr>
             <w:r>
-              <w:t xml:space="preserve">Brings up the </w:t>
-            </w:r>
-            <w:r>
-              <w:t xml:space="preserve">Selected Shop </w:t>
+              <w:t xml:space="preserve">Brings up the Selected Shop </w:t>
             </w:r>
             <w:r>
               <w:rPr>
@@ -7497,13 +7672,7 @@
               <w:t xml:space="preserve"> </w:t>
             </w:r>
             <w:r>
-              <w:t xml:space="preserve">(only </w:t>
-            </w:r>
-            <w:r>
-              <w:t xml:space="preserve">Undiscovered equipment </w:t>
-            </w:r>
-            <w:r>
-              <w:t>appear)</w:t>
+              <w:t>(only Undiscovered equipment appear)</w:t>
             </w:r>
             <w:r>
               <w:t>.</w:t>
@@ -7528,8 +7697,13 @@
               <w:spacing w:after="0"/>
             </w:pPr>
             <w:r>
-              <w:t>$S_BoostLimit_btn</w:t>
-            </w:r>
+              <w:t>$</w:t>
+            </w:r>
+            <w:proofErr w:type="spellStart"/>
+            <w:r>
+              <w:t>S_BoostLimit_btn</w:t>
+            </w:r>
+            <w:proofErr w:type="spellEnd"/>
           </w:p>
         </w:tc>
         <w:tc>
@@ -7588,11 +7762,13 @@
               <w:spacing w:after="0"/>
             </w:pPr>
             <w:r>
-              <w:t>$S</w:t>
-            </w:r>
-            <w:r>
-              <w:t>_Return_btn</w:t>
-            </w:r>
+              <w:t>$</w:t>
+            </w:r>
+            <w:proofErr w:type="spellStart"/>
+            <w:r>
+              <w:t>S_Return_btn</w:t>
+            </w:r>
+            <w:proofErr w:type="spellEnd"/>
           </w:p>
         </w:tc>
         <w:tc>
@@ -7625,6 +7801,1008 @@
     <w:p/>
     <w:p/>
     <w:p/>
+    <w:p>
+      <w:pPr>
+        <w:pStyle w:val="Titre2"/>
+      </w:pPr>
+      <w:r>
+        <w:lastRenderedPageBreak/>
+        <w:t>Selected Shop</w:t>
+      </w:r>
+    </w:p>
+    <w:p>
+      <w:pPr>
+        <w:jc w:val="center"/>
+      </w:pPr>
+      <w:r>
+        <w:rPr>
+          <w:noProof/>
+          <w:lang w:eastAsia="en-CA"/>
+        </w:rPr>
+        <w:drawing>
+          <wp:inline distT="0" distB="0" distL="0" distR="0" wp14:anchorId="0522D2AE" wp14:editId="49C1CBA9">
+            <wp:extent cx="5042277" cy="2838615"/>
+            <wp:effectExtent l="0" t="0" r="6350" b="0"/>
+            <wp:docPr id="6" name="Image 6"/>
+            <wp:cNvGraphicFramePr>
+              <a:graphicFrameLocks xmlns:a="http://schemas.openxmlformats.org/drawingml/2006/main" noChangeAspect="1"/>
+            </wp:cNvGraphicFramePr>
+            <a:graphic xmlns:a="http://schemas.openxmlformats.org/drawingml/2006/main">
+              <a:graphicData uri="http://schemas.openxmlformats.org/drawingml/2006/picture">
+                <pic:pic xmlns:pic="http://schemas.openxmlformats.org/drawingml/2006/picture">
+                  <pic:nvPicPr>
+                    <pic:cNvPr id="6" name="SelectedShop.png"/>
+                    <pic:cNvPicPr/>
+                  </pic:nvPicPr>
+                  <pic:blipFill>
+                    <a:blip r:embed="rId14">
+                      <a:extLst>
+                        <a:ext uri="{28A0092B-C50C-407E-A947-70E740481C1C}">
+                          <a14:useLocalDpi xmlns:a14="http://schemas.microsoft.com/office/drawing/2010/main" val="0"/>
+                        </a:ext>
+                      </a:extLst>
+                    </a:blip>
+                    <a:stretch>
+                      <a:fillRect/>
+                    </a:stretch>
+                  </pic:blipFill>
+                  <pic:spPr>
+                    <a:xfrm>
+                      <a:off x="0" y="0"/>
+                      <a:ext cx="5078948" cy="2859259"/>
+                    </a:xfrm>
+                    <a:prstGeom prst="rect">
+                      <a:avLst/>
+                    </a:prstGeom>
+                  </pic:spPr>
+                </pic:pic>
+              </a:graphicData>
+            </a:graphic>
+          </wp:inline>
+        </w:drawing>
+      </w:r>
+    </w:p>
+    <w:p>
+      <w:pPr>
+        <w:pStyle w:val="Sous-tt"/>
+      </w:pPr>
+      <w:r>
+        <w:t>Screen</w:t>
+      </w:r>
+      <w:r>
+        <w:t xml:space="preserve"> Access</w:t>
+      </w:r>
+    </w:p>
+    <w:p>
+      <w:pPr>
+        <w:pStyle w:val="Paragraphedeliste"/>
+        <w:numPr>
+          <w:ilvl w:val="0"/>
+          <w:numId w:val="15"/>
+        </w:numPr>
+        <w:spacing w:after="200"/>
+        <w:jc w:val="left"/>
+      </w:pPr>
+      <w:r>
+        <w:t xml:space="preserve">From the </w:t>
+      </w:r>
+      <w:r>
+        <w:t>Shop.</w:t>
+      </w:r>
+    </w:p>
+    <w:p>
+      <w:pPr>
+        <w:pStyle w:val="Sous-tt"/>
+      </w:pPr>
+      <w:r>
+        <w:t xml:space="preserve">Visual </w:t>
+      </w:r>
+      <w:r>
+        <w:t>Elements</w:t>
+      </w:r>
+    </w:p>
+    <w:tbl>
+      <w:tblPr>
+        <w:tblStyle w:val="Tramemoyenne1-Accent5"/>
+        <w:tblW w:w="11023" w:type="dxa"/>
+        <w:tblLook w:val="0480" w:firstRow="0" w:lastRow="0" w:firstColumn="1" w:lastColumn="0" w:noHBand="0" w:noVBand="1"/>
+      </w:tblPr>
+      <w:tblGrid>
+        <w:gridCol w:w="1975"/>
+        <w:gridCol w:w="9048"/>
+      </w:tblGrid>
+      <w:tr>
+        <w:trPr>
+          <w:cnfStyle w:val="000000100000" w:firstRow="0" w:lastRow="0" w:firstColumn="0" w:lastColumn="0" w:oddVBand="0" w:evenVBand="0" w:oddHBand="1" w:evenHBand="0" w:firstRowFirstColumn="0" w:firstRowLastColumn="0" w:lastRowFirstColumn="0" w:lastRowLastColumn="0"/>
+        </w:trPr>
+        <w:tc>
+          <w:tcPr>
+            <w:cnfStyle w:val="001000000000" w:firstRow="0" w:lastRow="0" w:firstColumn="1" w:lastColumn="0" w:oddVBand="0" w:evenVBand="0" w:oddHBand="0" w:evenHBand="0" w:firstRowFirstColumn="0" w:firstRowLastColumn="0" w:lastRowFirstColumn="0" w:lastRowLastColumn="0"/>
+            <w:tcW w:w="1975" w:type="dxa"/>
+          </w:tcPr>
+          <w:p>
+            <w:pPr>
+              <w:spacing w:after="0"/>
+            </w:pPr>
+            <w:r>
+              <w:t>Background image</w:t>
+            </w:r>
+          </w:p>
+        </w:tc>
+        <w:tc>
+          <w:tcPr>
+            <w:tcW w:w="9048" w:type="dxa"/>
+          </w:tcPr>
+          <w:p>
+            <w:pPr>
+              <w:spacing w:after="0"/>
+              <w:cnfStyle w:val="000000100000" w:firstRow="0" w:lastRow="0" w:firstColumn="0" w:lastColumn="0" w:oddVBand="0" w:evenVBand="0" w:oddHBand="1" w:evenHBand="0" w:firstRowFirstColumn="0" w:firstRowLastColumn="0" w:lastRowFirstColumn="0" w:lastRowLastColumn="0"/>
+            </w:pPr>
+            <w:r>
+              <w:t>Simple visual.</w:t>
+            </w:r>
+          </w:p>
+        </w:tc>
+      </w:tr>
+      <w:tr>
+        <w:trPr>
+          <w:cnfStyle w:val="000000010000" w:firstRow="0" w:lastRow="0" w:firstColumn="0" w:lastColumn="0" w:oddVBand="0" w:evenVBand="0" w:oddHBand="0" w:evenHBand="1" w:firstRowFirstColumn="0" w:firstRowLastColumn="0" w:lastRowFirstColumn="0" w:lastRowLastColumn="0"/>
+        </w:trPr>
+        <w:tc>
+          <w:tcPr>
+            <w:cnfStyle w:val="001000000000" w:firstRow="0" w:lastRow="0" w:firstColumn="1" w:lastColumn="0" w:oddVBand="0" w:evenVBand="0" w:oddHBand="0" w:evenHBand="0" w:firstRowFirstColumn="0" w:firstRowLastColumn="0" w:lastRowFirstColumn="0" w:lastRowLastColumn="0"/>
+            <w:tcW w:w="1975" w:type="dxa"/>
+          </w:tcPr>
+          <w:p>
+            <w:pPr>
+              <w:spacing w:after="0"/>
+            </w:pPr>
+            <w:r>
+              <w:t>Section Background image</w:t>
+            </w:r>
+          </w:p>
+        </w:tc>
+        <w:tc>
+          <w:tcPr>
+            <w:tcW w:w="9048" w:type="dxa"/>
+          </w:tcPr>
+          <w:p>
+            <w:pPr>
+              <w:spacing w:after="0"/>
+              <w:cnfStyle w:val="000000010000" w:firstRow="0" w:lastRow="0" w:firstColumn="0" w:lastColumn="0" w:oddVBand="0" w:evenVBand="0" w:oddHBand="0" w:evenHBand="1" w:firstRowFirstColumn="0" w:firstRowLastColumn="0" w:lastRowFirstColumn="0" w:lastRowLastColumn="0"/>
+            </w:pPr>
+            <w:r>
+              <w:t>Simple visual.</w:t>
+            </w:r>
+          </w:p>
+        </w:tc>
+      </w:tr>
+      <w:tr>
+        <w:trPr>
+          <w:cnfStyle w:val="000000100000" w:firstRow="0" w:lastRow="0" w:firstColumn="0" w:lastColumn="0" w:oddVBand="0" w:evenVBand="0" w:oddHBand="1" w:evenHBand="0" w:firstRowFirstColumn="0" w:firstRowLastColumn="0" w:lastRowFirstColumn="0" w:lastRowLastColumn="0"/>
+        </w:trPr>
+        <w:tc>
+          <w:tcPr>
+            <w:cnfStyle w:val="001000000000" w:firstRow="0" w:lastRow="0" w:firstColumn="1" w:lastColumn="0" w:oddVBand="0" w:evenVBand="0" w:oddHBand="0" w:evenHBand="0" w:firstRowFirstColumn="0" w:firstRowLastColumn="0" w:lastRowFirstColumn="0" w:lastRowLastColumn="0"/>
+            <w:tcW w:w="1975" w:type="dxa"/>
+          </w:tcPr>
+          <w:p>
+            <w:pPr>
+              <w:spacing w:after="0"/>
+            </w:pPr>
+            <w:r>
+              <w:t>$</w:t>
+            </w:r>
+            <w:proofErr w:type="spellStart"/>
+            <w:r>
+              <w:t>S</w:t>
+            </w:r>
+            <w:r>
+              <w:t>_TitleScreen</w:t>
+            </w:r>
+            <w:proofErr w:type="spellEnd"/>
+          </w:p>
+        </w:tc>
+        <w:tc>
+          <w:tcPr>
+            <w:tcW w:w="9048" w:type="dxa"/>
+          </w:tcPr>
+          <w:p>
+            <w:pPr>
+              <w:spacing w:after="0"/>
+              <w:cnfStyle w:val="000000100000" w:firstRow="0" w:lastRow="0" w:firstColumn="0" w:lastColumn="0" w:oddVBand="0" w:evenVBand="0" w:oddHBand="1" w:evenHBand="0" w:firstRowFirstColumn="0" w:firstRowLastColumn="0" w:lastRowFirstColumn="0" w:lastRowLastColumn="0"/>
+            </w:pPr>
+            <w:r>
+              <w:t xml:space="preserve">The name of the screen depending of the </w:t>
+            </w:r>
+            <w:r>
+              <w:t>shop</w:t>
+            </w:r>
+            <w:r>
+              <w:t xml:space="preserve"> type. (Ex: </w:t>
+            </w:r>
+            <w:r>
+              <w:t>Equipment</w:t>
+            </w:r>
+            <w:r>
+              <w:t xml:space="preserve"> </w:t>
+            </w:r>
+            <w:r>
+              <w:t>Shop</w:t>
+            </w:r>
+            <w:r>
+              <w:t xml:space="preserve">, </w:t>
+            </w:r>
+            <w:r>
+              <w:t>Upgrade</w:t>
+            </w:r>
+            <w:r>
+              <w:t xml:space="preserve"> </w:t>
+            </w:r>
+            <w:r>
+              <w:t>Shop</w:t>
+            </w:r>
+            <w:r>
+              <w:t>)</w:t>
+            </w:r>
+          </w:p>
+        </w:tc>
+      </w:tr>
+      <w:tr>
+        <w:trPr>
+          <w:cnfStyle w:val="000000010000" w:firstRow="0" w:lastRow="0" w:firstColumn="0" w:lastColumn="0" w:oddVBand="0" w:evenVBand="0" w:oddHBand="0" w:evenHBand="1" w:firstRowFirstColumn="0" w:firstRowLastColumn="0" w:lastRowFirstColumn="0" w:lastRowLastColumn="0"/>
+        </w:trPr>
+        <w:tc>
+          <w:tcPr>
+            <w:cnfStyle w:val="001000000000" w:firstRow="0" w:lastRow="0" w:firstColumn="1" w:lastColumn="0" w:oddVBand="0" w:evenVBand="0" w:oddHBand="0" w:evenHBand="0" w:firstRowFirstColumn="0" w:firstRowLastColumn="0" w:lastRowFirstColumn="0" w:lastRowLastColumn="0"/>
+            <w:tcW w:w="1975" w:type="dxa"/>
+          </w:tcPr>
+          <w:p>
+            <w:pPr>
+              <w:spacing w:after="0"/>
+            </w:pPr>
+            <w:r>
+              <w:t>$</w:t>
+            </w:r>
+            <w:proofErr w:type="spellStart"/>
+            <w:r>
+              <w:t>S</w:t>
+            </w:r>
+            <w:r>
+              <w:t>_Item</w:t>
+            </w:r>
+            <w:proofErr w:type="spellEnd"/>
+          </w:p>
+        </w:tc>
+        <w:tc>
+          <w:tcPr>
+            <w:tcW w:w="9048" w:type="dxa"/>
+          </w:tcPr>
+          <w:p>
+            <w:pPr>
+              <w:spacing w:after="0"/>
+              <w:cnfStyle w:val="000000010000" w:firstRow="0" w:lastRow="0" w:firstColumn="0" w:lastColumn="0" w:oddVBand="0" w:evenVBand="0" w:oddHBand="0" w:evenHBand="1" w:firstRowFirstColumn="0" w:firstRowLastColumn="0" w:lastRowFirstColumn="0" w:lastRowLastColumn="0"/>
+            </w:pPr>
+            <w:r>
+              <w:t>If equipment shop, show undiscovered equipment. If upgrade shop, show the possible upgrade</w:t>
+            </w:r>
+            <w:r>
+              <w:t xml:space="preserve">. </w:t>
+            </w:r>
+          </w:p>
+        </w:tc>
+      </w:tr>
+      <w:tr>
+        <w:trPr>
+          <w:cnfStyle w:val="000000100000" w:firstRow="0" w:lastRow="0" w:firstColumn="0" w:lastColumn="0" w:oddVBand="0" w:evenVBand="0" w:oddHBand="1" w:evenHBand="0" w:firstRowFirstColumn="0" w:firstRowLastColumn="0" w:lastRowFirstColumn="0" w:lastRowLastColumn="0"/>
+        </w:trPr>
+        <w:tc>
+          <w:tcPr>
+            <w:cnfStyle w:val="001000000000" w:firstRow="0" w:lastRow="0" w:firstColumn="1" w:lastColumn="0" w:oddVBand="0" w:evenVBand="0" w:oddHBand="0" w:evenHBand="0" w:firstRowFirstColumn="0" w:firstRowLastColumn="0" w:lastRowFirstColumn="0" w:lastRowLastColumn="0"/>
+            <w:tcW w:w="1975" w:type="dxa"/>
+          </w:tcPr>
+          <w:p>
+            <w:pPr>
+              <w:spacing w:after="0"/>
+            </w:pPr>
+            <w:r>
+              <w:t>$</w:t>
+            </w:r>
+            <w:proofErr w:type="spellStart"/>
+            <w:r>
+              <w:t>S_TitleMoney</w:t>
+            </w:r>
+            <w:proofErr w:type="spellEnd"/>
+          </w:p>
+        </w:tc>
+        <w:tc>
+          <w:tcPr>
+            <w:tcW w:w="9048" w:type="dxa"/>
+          </w:tcPr>
+          <w:p>
+            <w:pPr>
+              <w:spacing w:after="0"/>
+              <w:cnfStyle w:val="000000100000" w:firstRow="0" w:lastRow="0" w:firstColumn="0" w:lastColumn="0" w:oddVBand="0" w:evenVBand="0" w:oddHBand="1" w:evenHBand="0" w:firstRowFirstColumn="0" w:firstRowLastColumn="0" w:lastRowFirstColumn="0" w:lastRowLastColumn="0"/>
+            </w:pPr>
+            <w:r>
+              <w:t>Show the money title (</w:t>
+            </w:r>
+            <w:r>
+              <w:t>My</w:t>
+            </w:r>
+            <w:r>
+              <w:t xml:space="preserve"> Vox).</w:t>
+            </w:r>
+          </w:p>
+        </w:tc>
+      </w:tr>
+      <w:tr>
+        <w:trPr>
+          <w:cnfStyle w:val="000000010000" w:firstRow="0" w:lastRow="0" w:firstColumn="0" w:lastColumn="0" w:oddVBand="0" w:evenVBand="0" w:oddHBand="0" w:evenHBand="1" w:firstRowFirstColumn="0" w:firstRowLastColumn="0" w:lastRowFirstColumn="0" w:lastRowLastColumn="0"/>
+        </w:trPr>
+        <w:tc>
+          <w:tcPr>
+            <w:cnfStyle w:val="001000000000" w:firstRow="0" w:lastRow="0" w:firstColumn="1" w:lastColumn="0" w:oddVBand="0" w:evenVBand="0" w:oddHBand="0" w:evenHBand="0" w:firstRowFirstColumn="0" w:firstRowLastColumn="0" w:lastRowFirstColumn="0" w:lastRowLastColumn="0"/>
+            <w:tcW w:w="1975" w:type="dxa"/>
+          </w:tcPr>
+          <w:p>
+            <w:pPr>
+              <w:spacing w:after="0"/>
+            </w:pPr>
+            <w:r>
+              <w:t>$</w:t>
+            </w:r>
+            <w:proofErr w:type="spellStart"/>
+            <w:r>
+              <w:t>S_</w:t>
+            </w:r>
+            <w:r>
+              <w:t>Player</w:t>
+            </w:r>
+            <w:r>
+              <w:t>Money</w:t>
+            </w:r>
+            <w:proofErr w:type="spellEnd"/>
+          </w:p>
+        </w:tc>
+        <w:tc>
+          <w:tcPr>
+            <w:tcW w:w="9048" w:type="dxa"/>
+          </w:tcPr>
+          <w:p>
+            <w:pPr>
+              <w:spacing w:after="0"/>
+              <w:cnfStyle w:val="000000010000" w:firstRow="0" w:lastRow="0" w:firstColumn="0" w:lastColumn="0" w:oddVBand="0" w:evenVBand="0" w:oddHBand="0" w:evenHBand="1" w:firstRowFirstColumn="0" w:firstRowLastColumn="0" w:lastRowFirstColumn="0" w:lastRowLastColumn="0"/>
+            </w:pPr>
+            <w:r>
+              <w:t xml:space="preserve">Show the total of </w:t>
+            </w:r>
+            <w:r>
+              <w:t>Vox</w:t>
+            </w:r>
+            <w:r>
+              <w:t xml:space="preserve"> the player </w:t>
+            </w:r>
+            <w:r>
+              <w:t>has</w:t>
+            </w:r>
+            <w:r>
+              <w:t>.</w:t>
+            </w:r>
+          </w:p>
+        </w:tc>
+      </w:tr>
+      <w:tr>
+        <w:trPr>
+          <w:cnfStyle w:val="000000100000" w:firstRow="0" w:lastRow="0" w:firstColumn="0" w:lastColumn="0" w:oddVBand="0" w:evenVBand="0" w:oddHBand="1" w:evenHBand="0" w:firstRowFirstColumn="0" w:firstRowLastColumn="0" w:lastRowFirstColumn="0" w:lastRowLastColumn="0"/>
+        </w:trPr>
+        <w:tc>
+          <w:tcPr>
+            <w:cnfStyle w:val="001000000000" w:firstRow="0" w:lastRow="0" w:firstColumn="1" w:lastColumn="0" w:oddVBand="0" w:evenVBand="0" w:oddHBand="0" w:evenHBand="0" w:firstRowFirstColumn="0" w:firstRowLastColumn="0" w:lastRowFirstColumn="0" w:lastRowLastColumn="0"/>
+            <w:tcW w:w="1975" w:type="dxa"/>
+          </w:tcPr>
+          <w:p>
+            <w:pPr>
+              <w:spacing w:after="0"/>
+            </w:pPr>
+            <w:r>
+              <w:t>$</w:t>
+            </w:r>
+            <w:proofErr w:type="spellStart"/>
+            <w:r>
+              <w:t>S</w:t>
+            </w:r>
+            <w:r>
+              <w:t>_Name</w:t>
+            </w:r>
+            <w:proofErr w:type="spellEnd"/>
+          </w:p>
+        </w:tc>
+        <w:tc>
+          <w:tcPr>
+            <w:tcW w:w="9048" w:type="dxa"/>
+          </w:tcPr>
+          <w:p>
+            <w:pPr>
+              <w:spacing w:after="0"/>
+              <w:cnfStyle w:val="000000100000" w:firstRow="0" w:lastRow="0" w:firstColumn="0" w:lastColumn="0" w:oddVBand="0" w:evenVBand="0" w:oddHBand="1" w:evenHBand="0" w:firstRowFirstColumn="0" w:firstRowLastColumn="0" w:lastRowFirstColumn="0" w:lastRowLastColumn="0"/>
+            </w:pPr>
+            <w:r>
+              <w:t>The name of an $</w:t>
+            </w:r>
+            <w:proofErr w:type="spellStart"/>
+            <w:r>
+              <w:t>S</w:t>
+            </w:r>
+            <w:r>
+              <w:t>_Item</w:t>
+            </w:r>
+            <w:proofErr w:type="spellEnd"/>
+            <w:r>
+              <w:t xml:space="preserve"> the mouse </w:t>
+            </w:r>
+            <w:r>
+              <w:t>clicked</w:t>
+            </w:r>
+            <w:r>
+              <w:t>.</w:t>
+            </w:r>
+          </w:p>
+        </w:tc>
+      </w:tr>
+      <w:tr>
+        <w:trPr>
+          <w:cnfStyle w:val="000000010000" w:firstRow="0" w:lastRow="0" w:firstColumn="0" w:lastColumn="0" w:oddVBand="0" w:evenVBand="0" w:oddHBand="0" w:evenHBand="1" w:firstRowFirstColumn="0" w:firstRowLastColumn="0" w:lastRowFirstColumn="0" w:lastRowLastColumn="0"/>
+        </w:trPr>
+        <w:tc>
+          <w:tcPr>
+            <w:cnfStyle w:val="001000000000" w:firstRow="0" w:lastRow="0" w:firstColumn="1" w:lastColumn="0" w:oddVBand="0" w:evenVBand="0" w:oddHBand="0" w:evenHBand="0" w:firstRowFirstColumn="0" w:firstRowLastColumn="0" w:lastRowFirstColumn="0" w:lastRowLastColumn="0"/>
+            <w:tcW w:w="1975" w:type="dxa"/>
+          </w:tcPr>
+          <w:p>
+            <w:pPr>
+              <w:spacing w:after="0"/>
+            </w:pPr>
+            <w:r>
+              <w:t>$</w:t>
+            </w:r>
+            <w:proofErr w:type="spellStart"/>
+            <w:r>
+              <w:t>S</w:t>
+            </w:r>
+            <w:r>
+              <w:t>_SelectedItem</w:t>
+            </w:r>
+            <w:proofErr w:type="spellEnd"/>
+          </w:p>
+        </w:tc>
+        <w:tc>
+          <w:tcPr>
+            <w:tcW w:w="9048" w:type="dxa"/>
+          </w:tcPr>
+          <w:p>
+            <w:pPr>
+              <w:spacing w:after="0"/>
+              <w:cnfStyle w:val="000000010000" w:firstRow="0" w:lastRow="0" w:firstColumn="0" w:lastColumn="0" w:oddVBand="0" w:evenVBand="0" w:oddHBand="0" w:evenHBand="1" w:firstRowFirstColumn="0" w:firstRowLastColumn="0" w:lastRowFirstColumn="0" w:lastRowLastColumn="0"/>
+            </w:pPr>
+            <w:r>
+              <w:t>The zoomed image of an $</w:t>
+            </w:r>
+            <w:proofErr w:type="spellStart"/>
+            <w:r>
+              <w:t>S</w:t>
+            </w:r>
+            <w:r>
+              <w:t>_Item</w:t>
+            </w:r>
+            <w:proofErr w:type="spellEnd"/>
+            <w:r>
+              <w:t xml:space="preserve"> </w:t>
+            </w:r>
+            <w:r>
+              <w:t>the mouse clicked.</w:t>
+            </w:r>
+          </w:p>
+        </w:tc>
+      </w:tr>
+      <w:tr>
+        <w:trPr>
+          <w:cnfStyle w:val="000000100000" w:firstRow="0" w:lastRow="0" w:firstColumn="0" w:lastColumn="0" w:oddVBand="0" w:evenVBand="0" w:oddHBand="1" w:evenHBand="0" w:firstRowFirstColumn="0" w:firstRowLastColumn="0" w:lastRowFirstColumn="0" w:lastRowLastColumn="0"/>
+        </w:trPr>
+        <w:tc>
+          <w:tcPr>
+            <w:cnfStyle w:val="001000000000" w:firstRow="0" w:lastRow="0" w:firstColumn="1" w:lastColumn="0" w:oddVBand="0" w:evenVBand="0" w:oddHBand="0" w:evenHBand="0" w:firstRowFirstColumn="0" w:firstRowLastColumn="0" w:lastRowFirstColumn="0" w:lastRowLastColumn="0"/>
+            <w:tcW w:w="1975" w:type="dxa"/>
+          </w:tcPr>
+          <w:p>
+            <w:pPr>
+              <w:spacing w:after="0"/>
+            </w:pPr>
+            <w:r>
+              <w:t>$</w:t>
+            </w:r>
+            <w:proofErr w:type="spellStart"/>
+            <w:r>
+              <w:t>S</w:t>
+            </w:r>
+            <w:r>
+              <w:t>_Stats</w:t>
+            </w:r>
+            <w:proofErr w:type="spellEnd"/>
+          </w:p>
+        </w:tc>
+        <w:tc>
+          <w:tcPr>
+            <w:tcW w:w="9048" w:type="dxa"/>
+          </w:tcPr>
+          <w:p>
+            <w:pPr>
+              <w:spacing w:after="0"/>
+              <w:cnfStyle w:val="000000100000" w:firstRow="0" w:lastRow="0" w:firstColumn="0" w:lastColumn="0" w:oddVBand="0" w:evenVBand="0" w:oddHBand="1" w:evenHBand="0" w:firstRowFirstColumn="0" w:firstRowLastColumn="0" w:lastRowFirstColumn="0" w:lastRowLastColumn="0"/>
+            </w:pPr>
+            <w:r>
+              <w:t>The stats of an $</w:t>
+            </w:r>
+            <w:proofErr w:type="spellStart"/>
+            <w:r>
+              <w:t>S</w:t>
+            </w:r>
+            <w:r>
+              <w:t>_Item</w:t>
+            </w:r>
+            <w:proofErr w:type="spellEnd"/>
+            <w:r>
+              <w:t xml:space="preserve"> </w:t>
+            </w:r>
+            <w:r>
+              <w:t>the mouse clicked.</w:t>
+            </w:r>
+          </w:p>
+        </w:tc>
+      </w:tr>
+      <w:tr>
+        <w:trPr>
+          <w:cnfStyle w:val="000000010000" w:firstRow="0" w:lastRow="0" w:firstColumn="0" w:lastColumn="0" w:oddVBand="0" w:evenVBand="0" w:oddHBand="0" w:evenHBand="1" w:firstRowFirstColumn="0" w:firstRowLastColumn="0" w:lastRowFirstColumn="0" w:lastRowLastColumn="0"/>
+        </w:trPr>
+        <w:tc>
+          <w:tcPr>
+            <w:cnfStyle w:val="001000000000" w:firstRow="0" w:lastRow="0" w:firstColumn="1" w:lastColumn="0" w:oddVBand="0" w:evenVBand="0" w:oddHBand="0" w:evenHBand="0" w:firstRowFirstColumn="0" w:firstRowLastColumn="0" w:lastRowFirstColumn="0" w:lastRowLastColumn="0"/>
+            <w:tcW w:w="1975" w:type="dxa"/>
+          </w:tcPr>
+          <w:p>
+            <w:pPr>
+              <w:spacing w:after="0"/>
+            </w:pPr>
+            <w:r>
+              <w:t>$</w:t>
+            </w:r>
+            <w:proofErr w:type="spellStart"/>
+            <w:r>
+              <w:t>S</w:t>
+            </w:r>
+            <w:r>
+              <w:t>_Description</w:t>
+            </w:r>
+            <w:proofErr w:type="spellEnd"/>
+          </w:p>
+        </w:tc>
+        <w:tc>
+          <w:tcPr>
+            <w:tcW w:w="9048" w:type="dxa"/>
+          </w:tcPr>
+          <w:p>
+            <w:pPr>
+              <w:spacing w:after="0"/>
+              <w:cnfStyle w:val="000000010000" w:firstRow="0" w:lastRow="0" w:firstColumn="0" w:lastColumn="0" w:oddVBand="0" w:evenVBand="0" w:oddHBand="0" w:evenHBand="1" w:firstRowFirstColumn="0" w:firstRowLastColumn="0" w:lastRowFirstColumn="0" w:lastRowLastColumn="0"/>
+            </w:pPr>
+            <w:r>
+              <w:t>The description of an $</w:t>
+            </w:r>
+            <w:proofErr w:type="spellStart"/>
+            <w:r>
+              <w:t>S</w:t>
+            </w:r>
+            <w:r>
+              <w:t>_Item</w:t>
+            </w:r>
+            <w:proofErr w:type="spellEnd"/>
+            <w:r>
+              <w:t xml:space="preserve"> </w:t>
+            </w:r>
+            <w:r>
+              <w:t>the mouse clicked.</w:t>
+            </w:r>
+          </w:p>
+        </w:tc>
+      </w:tr>
+      <w:tr>
+        <w:trPr>
+          <w:cnfStyle w:val="000000100000" w:firstRow="0" w:lastRow="0" w:firstColumn="0" w:lastColumn="0" w:oddVBand="0" w:evenVBand="0" w:oddHBand="1" w:evenHBand="0" w:firstRowFirstColumn="0" w:firstRowLastColumn="0" w:lastRowFirstColumn="0" w:lastRowLastColumn="0"/>
+        </w:trPr>
+        <w:tc>
+          <w:tcPr>
+            <w:cnfStyle w:val="001000000000" w:firstRow="0" w:lastRow="0" w:firstColumn="1" w:lastColumn="0" w:oddVBand="0" w:evenVBand="0" w:oddHBand="0" w:evenHBand="0" w:firstRowFirstColumn="0" w:firstRowLastColumn="0" w:lastRowFirstColumn="0" w:lastRowLastColumn="0"/>
+            <w:tcW w:w="1975" w:type="dxa"/>
+          </w:tcPr>
+          <w:p>
+            <w:pPr>
+              <w:spacing w:after="0"/>
+            </w:pPr>
+            <w:r>
+              <w:t>$</w:t>
+            </w:r>
+            <w:proofErr w:type="spellStart"/>
+            <w:r>
+              <w:t>S_Price</w:t>
+            </w:r>
+            <w:proofErr w:type="spellEnd"/>
+          </w:p>
+        </w:tc>
+        <w:tc>
+          <w:tcPr>
+            <w:tcW w:w="9048" w:type="dxa"/>
+          </w:tcPr>
+          <w:p>
+            <w:pPr>
+              <w:spacing w:after="0"/>
+              <w:cnfStyle w:val="000000100000" w:firstRow="0" w:lastRow="0" w:firstColumn="0" w:lastColumn="0" w:oddVBand="0" w:evenVBand="0" w:oddHBand="1" w:evenHBand="0" w:firstRowFirstColumn="0" w:firstRowLastColumn="0" w:lastRowFirstColumn="0" w:lastRowLastColumn="0"/>
+            </w:pPr>
+            <w:r>
+              <w:t>The price of an $</w:t>
+            </w:r>
+            <w:proofErr w:type="spellStart"/>
+            <w:r>
+              <w:t>S_Item</w:t>
+            </w:r>
+            <w:proofErr w:type="spellEnd"/>
+            <w:r>
+              <w:t xml:space="preserve"> the mouse clicked.</w:t>
+            </w:r>
+          </w:p>
+        </w:tc>
+      </w:tr>
+      <w:tr>
+        <w:trPr>
+          <w:cnfStyle w:val="000000010000" w:firstRow="0" w:lastRow="0" w:firstColumn="0" w:lastColumn="0" w:oddVBand="0" w:evenVBand="0" w:oddHBand="0" w:evenHBand="1" w:firstRowFirstColumn="0" w:firstRowLastColumn="0" w:lastRowFirstColumn="0" w:lastRowLastColumn="0"/>
+        </w:trPr>
+        <w:tc>
+          <w:tcPr>
+            <w:cnfStyle w:val="001000000000" w:firstRow="0" w:lastRow="0" w:firstColumn="1" w:lastColumn="0" w:oddVBand="0" w:evenVBand="0" w:oddHBand="0" w:evenHBand="0" w:firstRowFirstColumn="0" w:firstRowLastColumn="0" w:lastRowFirstColumn="0" w:lastRowLastColumn="0"/>
+            <w:tcW w:w="1975" w:type="dxa"/>
+          </w:tcPr>
+          <w:p>
+            <w:pPr>
+              <w:spacing w:after="0"/>
+            </w:pPr>
+            <w:r>
+              <w:t>Buttons</w:t>
+            </w:r>
+          </w:p>
+        </w:tc>
+        <w:tc>
+          <w:tcPr>
+            <w:tcW w:w="9048" w:type="dxa"/>
+          </w:tcPr>
+          <w:p>
+            <w:pPr>
+              <w:spacing w:after="0"/>
+              <w:cnfStyle w:val="000000010000" w:firstRow="0" w:lastRow="0" w:firstColumn="0" w:lastColumn="0" w:oddVBand="0" w:evenVBand="0" w:oddHBand="0" w:evenHBand="1" w:firstRowFirstColumn="0" w:firstRowLastColumn="0" w:lastRowFirstColumn="0" w:lastRowLastColumn="0"/>
+            </w:pPr>
+            <w:r>
+              <w:t>Return.</w:t>
+            </w:r>
+          </w:p>
+        </w:tc>
+      </w:tr>
+    </w:tbl>
+    <w:p>
+      <w:pPr>
+        <w:pStyle w:val="Sous-tt"/>
+        <w:spacing w:before="120"/>
+      </w:pPr>
+      <w:r>
+        <w:t>Interactivity</w:t>
+      </w:r>
+      <w:r>
+        <w:t xml:space="preserve"> and navigation</w:t>
+      </w:r>
+    </w:p>
+    <w:tbl>
+      <w:tblPr>
+        <w:tblStyle w:val="Tramemoyenne1-Accent5"/>
+        <w:tblW w:w="11023" w:type="dxa"/>
+        <w:tblLook w:val="0480" w:firstRow="0" w:lastRow="0" w:firstColumn="1" w:lastColumn="0" w:noHBand="0" w:noVBand="1"/>
+      </w:tblPr>
+      <w:tblGrid>
+        <w:gridCol w:w="2393"/>
+        <w:gridCol w:w="8630"/>
+      </w:tblGrid>
+      <w:tr>
+        <w:trPr>
+          <w:cnfStyle w:val="000000100000" w:firstRow="0" w:lastRow="0" w:firstColumn="0" w:lastColumn="0" w:oddVBand="0" w:evenVBand="0" w:oddHBand="1" w:evenHBand="0" w:firstRowFirstColumn="0" w:firstRowLastColumn="0" w:lastRowFirstColumn="0" w:lastRowLastColumn="0"/>
+        </w:trPr>
+        <w:tc>
+          <w:tcPr>
+            <w:cnfStyle w:val="001000000000" w:firstRow="0" w:lastRow="0" w:firstColumn="1" w:lastColumn="0" w:oddVBand="0" w:evenVBand="0" w:oddHBand="0" w:evenHBand="0" w:firstRowFirstColumn="0" w:firstRowLastColumn="0" w:lastRowFirstColumn="0" w:lastRowLastColumn="0"/>
+            <w:tcW w:w="2393" w:type="dxa"/>
+          </w:tcPr>
+          <w:p>
+            <w:pPr>
+              <w:spacing w:after="0"/>
+            </w:pPr>
+            <w:r>
+              <w:t>$</w:t>
+            </w:r>
+            <w:proofErr w:type="spellStart"/>
+            <w:r>
+              <w:t>S</w:t>
+            </w:r>
+            <w:r>
+              <w:t>_Item</w:t>
+            </w:r>
+            <w:proofErr w:type="spellEnd"/>
+          </w:p>
+        </w:tc>
+        <w:tc>
+          <w:tcPr>
+            <w:tcW w:w="8630" w:type="dxa"/>
+          </w:tcPr>
+          <w:p>
+            <w:pPr>
+              <w:spacing w:after="0"/>
+              <w:cnfStyle w:val="000000100000" w:firstRow="0" w:lastRow="0" w:firstColumn="0" w:lastColumn="0" w:oddVBand="0" w:evenVBand="0" w:oddHBand="1" w:evenHBand="0" w:firstRowFirstColumn="0" w:firstRowLastColumn="0" w:lastRowFirstColumn="0" w:lastRowLastColumn="0"/>
+            </w:pPr>
+            <w:r>
+              <w:t>When clicked, show the stats of the item in the right section.</w:t>
+            </w:r>
+          </w:p>
+        </w:tc>
+      </w:tr>
+      <w:tr>
+        <w:trPr>
+          <w:cnfStyle w:val="000000010000" w:firstRow="0" w:lastRow="0" w:firstColumn="0" w:lastColumn="0" w:oddVBand="0" w:evenVBand="0" w:oddHBand="0" w:evenHBand="1" w:firstRowFirstColumn="0" w:firstRowLastColumn="0" w:lastRowFirstColumn="0" w:lastRowLastColumn="0"/>
+        </w:trPr>
+        <w:tc>
+          <w:tcPr>
+            <w:cnfStyle w:val="001000000000" w:firstRow="0" w:lastRow="0" w:firstColumn="1" w:lastColumn="0" w:oddVBand="0" w:evenVBand="0" w:oddHBand="0" w:evenHBand="0" w:firstRowFirstColumn="0" w:firstRowLastColumn="0" w:lastRowFirstColumn="0" w:lastRowLastColumn="0"/>
+            <w:tcW w:w="2393" w:type="dxa"/>
+          </w:tcPr>
+          <w:p>
+            <w:pPr>
+              <w:spacing w:after="0"/>
+            </w:pPr>
+            <w:r>
+              <w:t>$</w:t>
+            </w:r>
+            <w:proofErr w:type="spellStart"/>
+            <w:r>
+              <w:t>S</w:t>
+            </w:r>
+            <w:r>
+              <w:t>_VerticalScroll_slider</w:t>
+            </w:r>
+            <w:proofErr w:type="spellEnd"/>
+          </w:p>
+        </w:tc>
+        <w:tc>
+          <w:tcPr>
+            <w:tcW w:w="8630" w:type="dxa"/>
+          </w:tcPr>
+          <w:p>
+            <w:pPr>
+              <w:spacing w:after="0"/>
+              <w:cnfStyle w:val="000000010000" w:firstRow="0" w:lastRow="0" w:firstColumn="0" w:lastColumn="0" w:oddVBand="0" w:evenVBand="0" w:oddHBand="0" w:evenHBand="1" w:firstRowFirstColumn="0" w:firstRowLastColumn="0" w:lastRowFirstColumn="0" w:lastRowLastColumn="0"/>
+            </w:pPr>
+            <w:r>
+              <w:t>A</w:t>
+            </w:r>
+            <w:r>
+              <w:t>llow to scroll vertically the $</w:t>
+            </w:r>
+            <w:proofErr w:type="spellStart"/>
+            <w:r>
+              <w:t>S</w:t>
+            </w:r>
+            <w:r>
+              <w:t>_Item</w:t>
+            </w:r>
+            <w:proofErr w:type="spellEnd"/>
+            <w:r>
+              <w:t xml:space="preserve"> visuals</w:t>
+            </w:r>
+          </w:p>
+        </w:tc>
+      </w:tr>
+      <w:tr>
+        <w:tblPrEx>
+          <w:tblLook w:val="04A0" w:firstRow="1" w:lastRow="0" w:firstColumn="1" w:lastColumn="0" w:noHBand="0" w:noVBand="1"/>
+        </w:tblPrEx>
+        <w:trPr>
+          <w:cnfStyle w:val="000000100000" w:firstRow="0" w:lastRow="0" w:firstColumn="0" w:lastColumn="0" w:oddVBand="0" w:evenVBand="0" w:oddHBand="1" w:evenHBand="0" w:firstRowFirstColumn="0" w:firstRowLastColumn="0" w:lastRowFirstColumn="0" w:lastRowLastColumn="0"/>
+        </w:trPr>
+        <w:tc>
+          <w:tcPr>
+            <w:cnfStyle w:val="001000000000" w:firstRow="0" w:lastRow="0" w:firstColumn="1" w:lastColumn="0" w:oddVBand="0" w:evenVBand="0" w:oddHBand="0" w:evenHBand="0" w:firstRowFirstColumn="0" w:firstRowLastColumn="0" w:lastRowFirstColumn="0" w:lastRowLastColumn="0"/>
+            <w:tcW w:w="2393" w:type="dxa"/>
+          </w:tcPr>
+          <w:p>
+            <w:pPr>
+              <w:spacing w:after="0"/>
+            </w:pPr>
+            <w:r>
+              <w:t>$</w:t>
+            </w:r>
+            <w:proofErr w:type="spellStart"/>
+            <w:r>
+              <w:t>S_</w:t>
+            </w:r>
+            <w:r>
+              <w:t>Buy</w:t>
+            </w:r>
+            <w:r>
+              <w:t>_btn</w:t>
+            </w:r>
+            <w:proofErr w:type="spellEnd"/>
+          </w:p>
+        </w:tc>
+        <w:tc>
+          <w:tcPr>
+            <w:tcW w:w="8630" w:type="dxa"/>
+          </w:tcPr>
+          <w:p>
+            <w:pPr>
+              <w:spacing w:after="0"/>
+              <w:cnfStyle w:val="000000100000" w:firstRow="0" w:lastRow="0" w:firstColumn="0" w:lastColumn="0" w:oddVBand="0" w:evenVBand="0" w:oddHBand="1" w:evenHBand="0" w:firstRowFirstColumn="0" w:firstRowLastColumn="0" w:lastRowFirstColumn="0" w:lastRowLastColumn="0"/>
+            </w:pPr>
+            <w:r>
+              <w:t xml:space="preserve">Buy the item, </w:t>
+            </w:r>
+            <w:proofErr w:type="spellStart"/>
+            <w:r>
+              <w:t>reduct</w:t>
+            </w:r>
+            <w:proofErr w:type="spellEnd"/>
+            <w:r>
+              <w:t xml:space="preserve"> the $</w:t>
+            </w:r>
+            <w:proofErr w:type="spellStart"/>
+            <w:r>
+              <w:t>S_PlayerMoney</w:t>
+            </w:r>
+            <w:proofErr w:type="spellEnd"/>
+            <w:r>
+              <w:t xml:space="preserve"> and remove from the shop the item when needed.</w:t>
+            </w:r>
+          </w:p>
+        </w:tc>
+      </w:tr>
+      <w:tr>
+        <w:tblPrEx>
+          <w:tblLook w:val="04A0" w:firstRow="1" w:lastRow="0" w:firstColumn="1" w:lastColumn="0" w:noHBand="0" w:noVBand="1"/>
+        </w:tblPrEx>
+        <w:trPr>
+          <w:cnfStyle w:val="000000010000" w:firstRow="0" w:lastRow="0" w:firstColumn="0" w:lastColumn="0" w:oddVBand="0" w:evenVBand="0" w:oddHBand="0" w:evenHBand="1" w:firstRowFirstColumn="0" w:firstRowLastColumn="0" w:lastRowFirstColumn="0" w:lastRowLastColumn="0"/>
+        </w:trPr>
+        <w:tc>
+          <w:tcPr>
+            <w:cnfStyle w:val="001000000000" w:firstRow="0" w:lastRow="0" w:firstColumn="1" w:lastColumn="0" w:oddVBand="0" w:evenVBand="0" w:oddHBand="0" w:evenHBand="0" w:firstRowFirstColumn="0" w:firstRowLastColumn="0" w:lastRowFirstColumn="0" w:lastRowLastColumn="0"/>
+            <w:tcW w:w="2393" w:type="dxa"/>
+          </w:tcPr>
+          <w:p>
+            <w:pPr>
+              <w:spacing w:after="0"/>
+            </w:pPr>
+            <w:r>
+              <w:t>$</w:t>
+            </w:r>
+            <w:proofErr w:type="spellStart"/>
+            <w:r>
+              <w:t>S_Return_btn</w:t>
+            </w:r>
+            <w:proofErr w:type="spellEnd"/>
+          </w:p>
+        </w:tc>
+        <w:tc>
+          <w:tcPr>
+            <w:tcW w:w="8630" w:type="dxa"/>
+          </w:tcPr>
+          <w:p>
+            <w:pPr>
+              <w:spacing w:after="0"/>
+              <w:cnfStyle w:val="000000010000" w:firstRow="0" w:lastRow="0" w:firstColumn="0" w:lastColumn="0" w:oddVBand="0" w:evenVBand="0" w:oddHBand="0" w:evenHBand="1" w:firstRowFirstColumn="0" w:firstRowLastColumn="0" w:lastRowFirstColumn="0" w:lastRowLastColumn="0"/>
+            </w:pPr>
+            <w:r>
+              <w:t xml:space="preserve">Return at the Shop </w:t>
+            </w:r>
+            <w:r>
+              <w:rPr>
+                <w:b/>
+              </w:rPr>
+              <w:t>screen</w:t>
+            </w:r>
+            <w:r>
+              <w:t>.</w:t>
+            </w:r>
+          </w:p>
+        </w:tc>
+      </w:tr>
+    </w:tbl>
+    <w:p>
+      <w:pPr>
+        <w:pStyle w:val="Bullet"/>
+        <w:numPr>
+          <w:ilvl w:val="0"/>
+          <w:numId w:val="0"/>
+        </w:numPr>
+      </w:pPr>
+      <w:bookmarkStart w:id="7" w:name="_GoBack"/>
+      <w:bookmarkEnd w:id="7"/>
+    </w:p>
+    <w:tbl>
+      <w:tblPr>
+        <w:tblStyle w:val="Grillemoyenne1-Accent3"/>
+        <w:tblW w:w="0" w:type="auto"/>
+        <w:tblLook w:val="04A0" w:firstRow="1" w:lastRow="0" w:firstColumn="1" w:lastColumn="0" w:noHBand="0" w:noVBand="1"/>
+      </w:tblPr>
+      <w:tblGrid>
+        <w:gridCol w:w="10940"/>
+      </w:tblGrid>
+      <w:tr>
+        <w:trPr>
+          <w:cnfStyle w:val="100000000000" w:firstRow="1" w:lastRow="0" w:firstColumn="0" w:lastColumn="0" w:oddVBand="0" w:evenVBand="0" w:oddHBand="0" w:evenHBand="0" w:firstRowFirstColumn="0" w:firstRowLastColumn="0" w:lastRowFirstColumn="0" w:lastRowLastColumn="0"/>
+        </w:trPr>
+        <w:tc>
+          <w:tcPr>
+            <w:cnfStyle w:val="001000000000" w:firstRow="0" w:lastRow="0" w:firstColumn="1" w:lastColumn="0" w:oddVBand="0" w:evenVBand="0" w:oddHBand="0" w:evenHBand="0" w:firstRowFirstColumn="0" w:firstRowLastColumn="0" w:lastRowFirstColumn="0" w:lastRowLastColumn="0"/>
+            <w:tcW w:w="10940" w:type="dxa"/>
+            <w:tcBorders>
+              <w:top w:val="nil"/>
+              <w:left w:val="nil"/>
+              <w:bottom w:val="nil"/>
+              <w:right w:val="nil"/>
+            </w:tcBorders>
+            <w:hideMark/>
+          </w:tcPr>
+          <w:p>
+            <w:pPr>
+              <w:spacing w:after="0"/>
+              <w:jc w:val="left"/>
+              <w:rPr>
+                <w:rFonts w:eastAsia="Times New Roman" w:cstheme="minorHAnsi"/>
+                <w:lang w:eastAsia="fr-CA"/>
+              </w:rPr>
+            </w:pPr>
+            <w:r>
+              <w:rPr>
+                <w:rFonts w:eastAsia="Times New Roman" w:cstheme="minorHAnsi"/>
+                <w:color w:val="000000"/>
+                <w:lang w:eastAsia="fr-CA"/>
+              </w:rPr>
+              <w:t>Production Considerations</w:t>
+            </w:r>
+          </w:p>
+          <w:p>
+            <w:pPr>
+              <w:pStyle w:val="GDDPAR"/>
+              <w:rPr>
+                <w:rFonts w:ascii="Times New Roman" w:hAnsi="Times New Roman" w:cs="Times New Roman"/>
+                <w:b w:val="0"/>
+                <w:sz w:val="24"/>
+                <w:szCs w:val="24"/>
+                <w:lang w:eastAsia="fr-CA"/>
+              </w:rPr>
+            </w:pPr>
+            <w:r>
+              <w:rPr>
+                <w:b w:val="0"/>
+                <w:lang w:eastAsia="fr-CA"/>
+              </w:rPr>
+              <w:t>The screen might need to be heavily modified for mobile platform whit a pop-up for the information if the information is too small for mobile screen.</w:t>
+            </w:r>
+          </w:p>
+        </w:tc>
+      </w:tr>
+    </w:tbl>
     <w:p/>
     <w:p/>
     <w:p/>
@@ -7875,12 +9053,22 @@
       <w:pPr>
         <w:pStyle w:val="Titre2"/>
       </w:pPr>
+      <w:proofErr w:type="spellStart"/>
       <w:r>
         <w:lastRenderedPageBreak/>
-        <w:t>Sélection de niveaux</w:t>
+        <w:t>Sélection</w:t>
+      </w:r>
+      <w:proofErr w:type="spellEnd"/>
+      <w:r>
+        <w:t xml:space="preserve"> de </w:t>
+      </w:r>
+      <w:proofErr w:type="spellStart"/>
+      <w:r>
+        <w:t>niveaux</w:t>
       </w:r>
       <w:bookmarkEnd w:id="5"/>
       <w:bookmarkEnd w:id="6"/>
+      <w:proofErr w:type="spellEnd"/>
     </w:p>
     <w:p>
       <w:pPr>
@@ -7907,7 +9095,7 @@
                     <pic:cNvPicPr/>
                   </pic:nvPicPr>
                   <pic:blipFill>
-                    <a:blip r:embed="rId14">
+                    <a:blip r:embed="rId15">
                       <a:extLst>
                         <a:ext uri="{28A0092B-C50C-407E-A947-70E740481C1C}">
                           <a14:useLocalDpi xmlns:a14="http://schemas.microsoft.com/office/drawing/2010/main" val="0"/>
@@ -7938,9 +9126,19 @@
       <w:pPr>
         <w:pStyle w:val="Sous-tt"/>
       </w:pPr>
-      <w:r>
-        <w:t>Accès à l’écran</w:t>
-      </w:r>
+      <w:proofErr w:type="spellStart"/>
+      <w:r>
+        <w:t>Accès</w:t>
+      </w:r>
+      <w:proofErr w:type="spellEnd"/>
+      <w:r>
+        <w:t xml:space="preserve"> à </w:t>
+      </w:r>
+      <w:proofErr w:type="spellStart"/>
+      <w:r>
+        <w:t>l’écran</w:t>
+      </w:r>
+      <w:proofErr w:type="spellEnd"/>
     </w:p>
     <w:p>
       <w:pPr>
@@ -7953,16 +9151,42 @@
         <w:jc w:val="left"/>
       </w:pPr>
       <w:r>
-        <w:t>À partir de l’écran titre</w:t>
+        <w:t xml:space="preserve">À </w:t>
+      </w:r>
+      <w:proofErr w:type="spellStart"/>
+      <w:r>
+        <w:t>partir</w:t>
+      </w:r>
+      <w:proofErr w:type="spellEnd"/>
+      <w:r>
+        <w:t xml:space="preserve"> de </w:t>
+      </w:r>
+      <w:proofErr w:type="spellStart"/>
+      <w:r>
+        <w:t>l’écran</w:t>
+      </w:r>
+      <w:proofErr w:type="spellEnd"/>
+      <w:r>
+        <w:t xml:space="preserve"> titre</w:t>
       </w:r>
     </w:p>
     <w:p>
       <w:pPr>
         <w:pStyle w:val="Sous-tt"/>
       </w:pPr>
-      <w:r>
-        <w:t>Éléments visuels</w:t>
-      </w:r>
+      <w:proofErr w:type="spellStart"/>
+      <w:r>
+        <w:t>Éléments</w:t>
+      </w:r>
+      <w:proofErr w:type="spellEnd"/>
+      <w:r>
+        <w:t xml:space="preserve"> </w:t>
+      </w:r>
+      <w:proofErr w:type="spellStart"/>
+      <w:r>
+        <w:t>visuels</w:t>
+      </w:r>
+      <w:proofErr w:type="spellEnd"/>
     </w:p>
     <w:tbl>
       <w:tblPr>
@@ -7988,8 +9212,13 @@
               <w:spacing w:after="0"/>
             </w:pPr>
             <w:r>
-              <w:t>$S_SelectionNiveaux</w:t>
-            </w:r>
+              <w:t>$</w:t>
+            </w:r>
+            <w:proofErr w:type="spellStart"/>
+            <w:r>
+              <w:t>S_SelectionNiveaux</w:t>
+            </w:r>
+            <w:proofErr w:type="spellEnd"/>
           </w:p>
         </w:tc>
         <w:tc>
@@ -8002,7 +9231,15 @@
               <w:cnfStyle w:val="000000100000" w:firstRow="0" w:lastRow="0" w:firstColumn="0" w:lastColumn="0" w:oddVBand="0" w:evenVBand="0" w:oddHBand="1" w:evenHBand="0" w:firstRowFirstColumn="0" w:firstRowLastColumn="0" w:lastRowFirstColumn="0" w:lastRowLastColumn="0"/>
             </w:pPr>
             <w:r>
-              <w:t>Titre de l’écran.</w:t>
+              <w:t xml:space="preserve">Titre de </w:t>
+            </w:r>
+            <w:proofErr w:type="spellStart"/>
+            <w:r>
+              <w:t>l’écran</w:t>
+            </w:r>
+            <w:proofErr w:type="spellEnd"/>
+            <w:r>
+              <w:t>.</w:t>
             </w:r>
           </w:p>
         </w:tc>
@@ -8034,9 +9271,43 @@
               <w:spacing w:after="0"/>
               <w:cnfStyle w:val="000000010000" w:firstRow="0" w:lastRow="0" w:firstColumn="0" w:lastColumn="0" w:oddVBand="0" w:evenVBand="0" w:oddHBand="0" w:evenHBand="1" w:firstRowFirstColumn="0" w:firstRowLastColumn="0" w:lastRowFirstColumn="0" w:lastRowLastColumn="0"/>
             </w:pPr>
-            <w:r>
-              <w:t>Visuel vendeur représentant l’essence du jeu</w:t>
-            </w:r>
+            <w:proofErr w:type="spellStart"/>
+            <w:r>
+              <w:t>Visuel</w:t>
+            </w:r>
+            <w:proofErr w:type="spellEnd"/>
+            <w:r>
+              <w:t xml:space="preserve"> </w:t>
+            </w:r>
+            <w:proofErr w:type="spellStart"/>
+            <w:r>
+              <w:t>vendeur</w:t>
+            </w:r>
+            <w:proofErr w:type="spellEnd"/>
+            <w:r>
+              <w:t xml:space="preserve"> </w:t>
+            </w:r>
+            <w:proofErr w:type="spellStart"/>
+            <w:r>
+              <w:t>représentant</w:t>
+            </w:r>
+            <w:proofErr w:type="spellEnd"/>
+            <w:r>
+              <w:t xml:space="preserve"> </w:t>
+            </w:r>
+            <w:proofErr w:type="spellStart"/>
+            <w:r>
+              <w:t>l’essence</w:t>
+            </w:r>
+            <w:proofErr w:type="spellEnd"/>
+            <w:r>
+              <w:t xml:space="preserve"> du </w:t>
+            </w:r>
+            <w:proofErr w:type="spellStart"/>
+            <w:r>
+              <w:t>jeu</w:t>
+            </w:r>
+            <w:proofErr w:type="spellEnd"/>
           </w:p>
         </w:tc>
       </w:tr>
@@ -8079,8 +9350,13 @@
         <w:pStyle w:val="Sous-tt"/>
         <w:spacing w:before="120"/>
       </w:pPr>
-      <w:r>
-        <w:t>Interactivité et navigation</w:t>
+      <w:proofErr w:type="spellStart"/>
+      <w:r>
+        <w:t>Interactivité</w:t>
+      </w:r>
+      <w:proofErr w:type="spellEnd"/>
+      <w:r>
+        <w:t xml:space="preserve"> et navigation</w:t>
       </w:r>
     </w:p>
     <w:tbl>
@@ -8121,7 +9397,39 @@
               <w:cnfStyle w:val="000000100000" w:firstRow="0" w:lastRow="0" w:firstColumn="0" w:lastColumn="0" w:oddVBand="0" w:evenVBand="0" w:oddHBand="1" w:evenHBand="0" w:firstRowFirstColumn="0" w:firstRowLastColumn="0" w:lastRowFirstColumn="0" w:lastRowLastColumn="0"/>
             </w:pPr>
             <w:r>
-              <w:t>Fait apparaitre l’écran de jeu au niveau 1.</w:t>
+              <w:t xml:space="preserve">Fait </w:t>
+            </w:r>
+            <w:proofErr w:type="spellStart"/>
+            <w:r>
+              <w:t>apparaitre</w:t>
+            </w:r>
+            <w:proofErr w:type="spellEnd"/>
+            <w:r>
+              <w:t xml:space="preserve"> </w:t>
+            </w:r>
+            <w:proofErr w:type="spellStart"/>
+            <w:r>
+              <w:t>l’écran</w:t>
+            </w:r>
+            <w:proofErr w:type="spellEnd"/>
+            <w:r>
+              <w:t xml:space="preserve"> de </w:t>
+            </w:r>
+            <w:proofErr w:type="spellStart"/>
+            <w:r>
+              <w:t>jeu</w:t>
+            </w:r>
+            <w:proofErr w:type="spellEnd"/>
+            <w:r>
+              <w:t xml:space="preserve"> au </w:t>
+            </w:r>
+            <w:proofErr w:type="spellStart"/>
+            <w:r>
+              <w:t>niveau</w:t>
+            </w:r>
+            <w:proofErr w:type="spellEnd"/>
+            <w:r>
+              <w:t xml:space="preserve"> 1.</w:t>
             </w:r>
           </w:p>
         </w:tc>
@@ -8154,10 +9462,74 @@
               <w:cnfStyle w:val="000000010000" w:firstRow="0" w:lastRow="0" w:firstColumn="0" w:lastColumn="0" w:oddVBand="0" w:evenVBand="0" w:oddHBand="0" w:evenHBand="1" w:firstRowFirstColumn="0" w:firstRowLastColumn="0" w:lastRowFirstColumn="0" w:lastRowLastColumn="0"/>
             </w:pPr>
             <w:r>
-              <w:t>Fait appara</w:t>
-            </w:r>
-            <w:r>
-              <w:t>itre l’écran de jeu au niveau 2, si le niveau 1 a été compléter.</w:t>
+              <w:t xml:space="preserve">Fait </w:t>
+            </w:r>
+            <w:proofErr w:type="spellStart"/>
+            <w:r>
+              <w:t>appara</w:t>
+            </w:r>
+            <w:r>
+              <w:t>itre</w:t>
+            </w:r>
+            <w:proofErr w:type="spellEnd"/>
+            <w:r>
+              <w:t xml:space="preserve"> </w:t>
+            </w:r>
+            <w:proofErr w:type="spellStart"/>
+            <w:r>
+              <w:t>l’écran</w:t>
+            </w:r>
+            <w:proofErr w:type="spellEnd"/>
+            <w:r>
+              <w:t xml:space="preserve"> de </w:t>
+            </w:r>
+            <w:proofErr w:type="spellStart"/>
+            <w:r>
+              <w:t>jeu</w:t>
+            </w:r>
+            <w:proofErr w:type="spellEnd"/>
+            <w:r>
+              <w:t xml:space="preserve"> au </w:t>
+            </w:r>
+            <w:proofErr w:type="spellStart"/>
+            <w:r>
+              <w:t>niveau</w:t>
+            </w:r>
+            <w:proofErr w:type="spellEnd"/>
+            <w:r>
+              <w:t xml:space="preserve"> 2, </w:t>
+            </w:r>
+            <w:proofErr w:type="spellStart"/>
+            <w:r>
+              <w:t>si</w:t>
+            </w:r>
+            <w:proofErr w:type="spellEnd"/>
+            <w:r>
+              <w:t xml:space="preserve"> le </w:t>
+            </w:r>
+            <w:proofErr w:type="spellStart"/>
+            <w:r>
+              <w:t>niveau</w:t>
+            </w:r>
+            <w:proofErr w:type="spellEnd"/>
+            <w:r>
+              <w:t xml:space="preserve"> 1 a </w:t>
+            </w:r>
+            <w:proofErr w:type="spellStart"/>
+            <w:r>
+              <w:t>été</w:t>
+            </w:r>
+            <w:proofErr w:type="spellEnd"/>
+            <w:r>
+              <w:t xml:space="preserve"> </w:t>
+            </w:r>
+            <w:proofErr w:type="spellStart"/>
+            <w:r>
+              <w:t>compléter</w:t>
+            </w:r>
+            <w:proofErr w:type="spellEnd"/>
+            <w:r>
+              <w:t>.</w:t>
             </w:r>
           </w:p>
         </w:tc>
@@ -8190,10 +9562,82 @@
               <w:cnfStyle w:val="000000100000" w:firstRow="0" w:lastRow="0" w:firstColumn="0" w:lastColumn="0" w:oddVBand="0" w:evenVBand="0" w:oddHBand="1" w:evenHBand="0" w:firstRowFirstColumn="0" w:firstRowLastColumn="0" w:lastRowFirstColumn="0" w:lastRowLastColumn="0"/>
             </w:pPr>
             <w:r>
-              <w:t>Fait appara</w:t>
-            </w:r>
-            <w:r>
-              <w:t>itre l’écran de jeu au niveau 3, si le niveau 1 et 2 ont été compléter.</w:t>
+              <w:t xml:space="preserve">Fait </w:t>
+            </w:r>
+            <w:proofErr w:type="spellStart"/>
+            <w:r>
+              <w:t>appara</w:t>
+            </w:r>
+            <w:r>
+              <w:t>itre</w:t>
+            </w:r>
+            <w:proofErr w:type="spellEnd"/>
+            <w:r>
+              <w:t xml:space="preserve"> </w:t>
+            </w:r>
+            <w:proofErr w:type="spellStart"/>
+            <w:r>
+              <w:t>l’écran</w:t>
+            </w:r>
+            <w:proofErr w:type="spellEnd"/>
+            <w:r>
+              <w:t xml:space="preserve"> de </w:t>
+            </w:r>
+            <w:proofErr w:type="spellStart"/>
+            <w:r>
+              <w:t>jeu</w:t>
+            </w:r>
+            <w:proofErr w:type="spellEnd"/>
+            <w:r>
+              <w:t xml:space="preserve"> au </w:t>
+            </w:r>
+            <w:proofErr w:type="spellStart"/>
+            <w:r>
+              <w:t>niveau</w:t>
+            </w:r>
+            <w:proofErr w:type="spellEnd"/>
+            <w:r>
+              <w:t xml:space="preserve"> 3, </w:t>
+            </w:r>
+            <w:proofErr w:type="spellStart"/>
+            <w:r>
+              <w:t>si</w:t>
+            </w:r>
+            <w:proofErr w:type="spellEnd"/>
+            <w:r>
+              <w:t xml:space="preserve"> le </w:t>
+            </w:r>
+            <w:proofErr w:type="spellStart"/>
+            <w:r>
+              <w:t>niveau</w:t>
+            </w:r>
+            <w:proofErr w:type="spellEnd"/>
+            <w:r>
+              <w:t xml:space="preserve"> 1 et 2 </w:t>
+            </w:r>
+            <w:proofErr w:type="spellStart"/>
+            <w:r>
+              <w:t>ont</w:t>
+            </w:r>
+            <w:proofErr w:type="spellEnd"/>
+            <w:r>
+              <w:t xml:space="preserve"> </w:t>
+            </w:r>
+            <w:proofErr w:type="spellStart"/>
+            <w:r>
+              <w:t>été</w:t>
+            </w:r>
+            <w:proofErr w:type="spellEnd"/>
+            <w:r>
+              <w:t xml:space="preserve"> </w:t>
+            </w:r>
+            <w:proofErr w:type="spellStart"/>
+            <w:r>
+              <w:t>compléter</w:t>
+            </w:r>
+            <w:proofErr w:type="spellEnd"/>
+            <w:r>
+              <w:t>.</w:t>
             </w:r>
           </w:p>
         </w:tc>
@@ -8212,8 +9656,13 @@
               <w:spacing w:after="0"/>
             </w:pPr>
             <w:r>
-              <w:t>$S_Retour_btn</w:t>
-            </w:r>
+              <w:t>$</w:t>
+            </w:r>
+            <w:proofErr w:type="spellStart"/>
+            <w:r>
+              <w:t>S_Retour_btn</w:t>
+            </w:r>
+            <w:proofErr w:type="spellEnd"/>
           </w:p>
         </w:tc>
         <w:tc>
@@ -8225,8 +9674,21 @@
               <w:spacing w:after="0"/>
               <w:cnfStyle w:val="000000010000" w:firstRow="0" w:lastRow="0" w:firstColumn="0" w:lastColumn="0" w:oddVBand="0" w:evenVBand="0" w:oddHBand="0" w:evenHBand="1" w:firstRowFirstColumn="0" w:firstRowLastColumn="0" w:lastRowFirstColumn="0" w:lastRowLastColumn="0"/>
             </w:pPr>
-            <w:r>
-              <w:t>Retourne à l’écran titre.</w:t>
+            <w:proofErr w:type="spellStart"/>
+            <w:r>
+              <w:t>Retourne</w:t>
+            </w:r>
+            <w:proofErr w:type="spellEnd"/>
+            <w:r>
+              <w:t xml:space="preserve"> à </w:t>
+            </w:r>
+            <w:proofErr w:type="spellStart"/>
+            <w:r>
+              <w:t>l’écran</w:t>
+            </w:r>
+            <w:proofErr w:type="spellEnd"/>
+            <w:r>
+              <w:t xml:space="preserve"> titre.</w:t>
             </w:r>
           </w:p>
         </w:tc>
@@ -8246,12 +9708,22 @@
       <w:pPr>
         <w:pStyle w:val="Titre2"/>
       </w:pPr>
+      <w:proofErr w:type="spellStart"/>
       <w:r>
         <w:lastRenderedPageBreak/>
-        <w:t>Écran de jeu</w:t>
+        <w:t>Écran</w:t>
+      </w:r>
+      <w:proofErr w:type="spellEnd"/>
+      <w:r>
+        <w:t xml:space="preserve"> de </w:t>
+      </w:r>
+      <w:proofErr w:type="spellStart"/>
+      <w:r>
+        <w:t>jeu</w:t>
       </w:r>
       <w:bookmarkEnd w:id="8"/>
       <w:bookmarkEnd w:id="9"/>
+      <w:proofErr w:type="spellEnd"/>
     </w:p>
     <w:p>
       <w:pPr>
@@ -8278,7 +9750,7 @@
                     <pic:cNvPicPr/>
                   </pic:nvPicPr>
                   <pic:blipFill>
-                    <a:blip r:embed="rId15">
+                    <a:blip r:embed="rId16">
                       <a:extLst>
                         <a:ext uri="{28A0092B-C50C-407E-A947-70E740481C1C}">
                           <a14:useLocalDpi xmlns:a14="http://schemas.microsoft.com/office/drawing/2010/main" val="0"/>
@@ -8309,9 +9781,19 @@
       <w:pPr>
         <w:pStyle w:val="Sous-tt"/>
       </w:pPr>
-      <w:r>
-        <w:t>Accès à l’écran</w:t>
-      </w:r>
+      <w:proofErr w:type="spellStart"/>
+      <w:r>
+        <w:t>Accès</w:t>
+      </w:r>
+      <w:proofErr w:type="spellEnd"/>
+      <w:r>
+        <w:t xml:space="preserve"> à </w:t>
+      </w:r>
+      <w:proofErr w:type="spellStart"/>
+      <w:r>
+        <w:t>l’écran</w:t>
+      </w:r>
+      <w:proofErr w:type="spellEnd"/>
     </w:p>
     <w:p>
       <w:pPr>
@@ -8324,16 +9806,58 @@
         <w:jc w:val="left"/>
       </w:pPr>
       <w:r>
-        <w:t>À partir de l’écran de sélection de niveaux.</w:t>
+        <w:t xml:space="preserve">À </w:t>
+      </w:r>
+      <w:proofErr w:type="spellStart"/>
+      <w:r>
+        <w:t>partir</w:t>
+      </w:r>
+      <w:proofErr w:type="spellEnd"/>
+      <w:r>
+        <w:t xml:space="preserve"> de </w:t>
+      </w:r>
+      <w:proofErr w:type="spellStart"/>
+      <w:r>
+        <w:t>l’écran</w:t>
+      </w:r>
+      <w:proofErr w:type="spellEnd"/>
+      <w:r>
+        <w:t xml:space="preserve"> de </w:t>
+      </w:r>
+      <w:proofErr w:type="spellStart"/>
+      <w:r>
+        <w:t>sélection</w:t>
+      </w:r>
+      <w:proofErr w:type="spellEnd"/>
+      <w:r>
+        <w:t xml:space="preserve"> de </w:t>
+      </w:r>
+      <w:proofErr w:type="spellStart"/>
+      <w:r>
+        <w:t>niveaux</w:t>
+      </w:r>
+      <w:proofErr w:type="spellEnd"/>
+      <w:r>
+        <w:t>.</w:t>
       </w:r>
     </w:p>
     <w:p>
       <w:pPr>
         <w:pStyle w:val="Sous-tt"/>
       </w:pPr>
-      <w:r>
-        <w:t>Éléments visuels</w:t>
-      </w:r>
+      <w:proofErr w:type="spellStart"/>
+      <w:r>
+        <w:t>Éléments</w:t>
+      </w:r>
+      <w:proofErr w:type="spellEnd"/>
+      <w:r>
+        <w:t xml:space="preserve"> </w:t>
+      </w:r>
+      <w:proofErr w:type="spellStart"/>
+      <w:r>
+        <w:t>visuels</w:t>
+      </w:r>
+      <w:proofErr w:type="spellEnd"/>
     </w:p>
     <w:tbl>
       <w:tblPr>
@@ -8358,9 +9882,11 @@
             <w:pPr>
               <w:spacing w:after="0"/>
             </w:pPr>
+            <w:proofErr w:type="spellStart"/>
             <w:r>
               <w:t>Éléments</w:t>
             </w:r>
+            <w:proofErr w:type="spellEnd"/>
           </w:p>
         </w:tc>
         <w:tc>
@@ -8417,8 +9943,13 @@
         <w:pStyle w:val="Sous-tt"/>
         <w:spacing w:before="120"/>
       </w:pPr>
-      <w:r>
-        <w:t>Interactivité et navigation</w:t>
+      <w:proofErr w:type="spellStart"/>
+      <w:r>
+        <w:t>Interactivité</w:t>
+      </w:r>
+      <w:proofErr w:type="spellEnd"/>
+      <w:r>
+        <w:t xml:space="preserve"> et navigation</w:t>
       </w:r>
     </w:p>
     <w:tbl>
@@ -8444,8 +9975,13 @@
             <w:pPr>
               <w:spacing w:after="0"/>
             </w:pPr>
-            <w:r>
-              <w:t>Icône Son</w:t>
+            <w:proofErr w:type="spellStart"/>
+            <w:r>
+              <w:t>Icône</w:t>
+            </w:r>
+            <w:proofErr w:type="spellEnd"/>
+            <w:r>
+              <w:t xml:space="preserve"> Son</w:t>
             </w:r>
           </w:p>
         </w:tc>
@@ -8459,7 +9995,39 @@
               <w:cnfStyle w:val="000000100000" w:firstRow="0" w:lastRow="0" w:firstColumn="0" w:lastColumn="0" w:oddVBand="0" w:evenVBand="0" w:oddHBand="1" w:evenHBand="0" w:firstRowFirstColumn="0" w:firstRowLastColumn="0" w:lastRowFirstColumn="0" w:lastRowLastColumn="0"/>
             </w:pPr>
             <w:r>
-              <w:t>Change le statut du son à actif ou inactif.</w:t>
+              <w:t xml:space="preserve">Change le </w:t>
+            </w:r>
+            <w:proofErr w:type="spellStart"/>
+            <w:r>
+              <w:t>statut</w:t>
+            </w:r>
+            <w:proofErr w:type="spellEnd"/>
+            <w:r>
+              <w:t xml:space="preserve"> du son à </w:t>
+            </w:r>
+            <w:proofErr w:type="spellStart"/>
+            <w:r>
+              <w:t>actif</w:t>
+            </w:r>
+            <w:proofErr w:type="spellEnd"/>
+            <w:r>
+              <w:t xml:space="preserve"> </w:t>
+            </w:r>
+            <w:proofErr w:type="spellStart"/>
+            <w:r>
+              <w:t>ou</w:t>
+            </w:r>
+            <w:proofErr w:type="spellEnd"/>
+            <w:r>
+              <w:t xml:space="preserve"> </w:t>
+            </w:r>
+            <w:proofErr w:type="spellStart"/>
+            <w:r>
+              <w:t>inactif</w:t>
+            </w:r>
+            <w:proofErr w:type="spellEnd"/>
+            <w:r>
+              <w:t>.</w:t>
             </w:r>
           </w:p>
         </w:tc>
@@ -8478,8 +10046,37 @@
               <w:spacing w:after="0"/>
             </w:pPr>
             <w:r>
-              <w:t>Condition défaite ou victoire remplies</w:t>
-            </w:r>
+              <w:t xml:space="preserve">Condition </w:t>
+            </w:r>
+            <w:proofErr w:type="spellStart"/>
+            <w:r>
+              <w:t>défaite</w:t>
+            </w:r>
+            <w:proofErr w:type="spellEnd"/>
+            <w:r>
+              <w:t xml:space="preserve"> </w:t>
+            </w:r>
+            <w:proofErr w:type="spellStart"/>
+            <w:r>
+              <w:t>ou</w:t>
+            </w:r>
+            <w:proofErr w:type="spellEnd"/>
+            <w:r>
+              <w:t xml:space="preserve"> </w:t>
+            </w:r>
+            <w:proofErr w:type="spellStart"/>
+            <w:r>
+              <w:t>victoire</w:t>
+            </w:r>
+            <w:proofErr w:type="spellEnd"/>
+            <w:r>
+              <w:t xml:space="preserve"> </w:t>
+            </w:r>
+            <w:proofErr w:type="spellStart"/>
+            <w:r>
+              <w:t>remplies</w:t>
+            </w:r>
+            <w:proofErr w:type="spellEnd"/>
           </w:p>
         </w:tc>
         <w:tc>
@@ -8492,7 +10089,39 @@
               <w:cnfStyle w:val="000000010000" w:firstRow="0" w:lastRow="0" w:firstColumn="0" w:lastColumn="0" w:oddVBand="0" w:evenVBand="0" w:oddHBand="0" w:evenHBand="1" w:firstRowFirstColumn="0" w:firstRowLastColumn="0" w:lastRowFirstColumn="0" w:lastRowLastColumn="0"/>
             </w:pPr>
             <w:r>
-              <w:t>Fait apparaitre l’écran de fin de jeu (après un court délai).</w:t>
+              <w:t xml:space="preserve">Fait </w:t>
+            </w:r>
+            <w:proofErr w:type="spellStart"/>
+            <w:r>
+              <w:t>apparaitre</w:t>
+            </w:r>
+            <w:proofErr w:type="spellEnd"/>
+            <w:r>
+              <w:t xml:space="preserve"> </w:t>
+            </w:r>
+            <w:proofErr w:type="spellStart"/>
+            <w:r>
+              <w:t>l’écran</w:t>
+            </w:r>
+            <w:proofErr w:type="spellEnd"/>
+            <w:r>
+              <w:t xml:space="preserve"> de fin de </w:t>
+            </w:r>
+            <w:proofErr w:type="spellStart"/>
+            <w:r>
+              <w:t>jeu</w:t>
+            </w:r>
+            <w:proofErr w:type="spellEnd"/>
+            <w:r>
+              <w:t xml:space="preserve"> (après un court </w:t>
+            </w:r>
+            <w:proofErr w:type="spellStart"/>
+            <w:r>
+              <w:t>délai</w:t>
+            </w:r>
+            <w:proofErr w:type="spellEnd"/>
+            <w:r>
+              <w:t>).</w:t>
             </w:r>
           </w:p>
           <w:p>
@@ -8534,7 +10163,23 @@
               <w:cnfStyle w:val="000000100000" w:firstRow="0" w:lastRow="0" w:firstColumn="0" w:lastColumn="0" w:oddVBand="0" w:evenVBand="0" w:oddHBand="1" w:evenHBand="0" w:firstRowFirstColumn="0" w:firstRowLastColumn="0" w:lastRowFirstColumn="0" w:lastRowLastColumn="0"/>
             </w:pPr>
             <w:r>
-              <w:t>Fait apparaitre la boite de menu.</w:t>
+              <w:t xml:space="preserve">Fait </w:t>
+            </w:r>
+            <w:proofErr w:type="spellStart"/>
+            <w:r>
+              <w:t>apparaitre</w:t>
+            </w:r>
+            <w:proofErr w:type="spellEnd"/>
+            <w:r>
+              <w:t xml:space="preserve"> la </w:t>
+            </w:r>
+            <w:proofErr w:type="spellStart"/>
+            <w:r>
+              <w:t>boite</w:t>
+            </w:r>
+            <w:proofErr w:type="spellEnd"/>
+            <w:r>
+              <w:t xml:space="preserve"> de menu.</w:t>
             </w:r>
           </w:p>
         </w:tc>
@@ -8568,10 +10213,27 @@
     </w:p>
     <w:p>
       <w:r>
-        <w:t>4 boutons correspondent aux 4 actions du joueur (voir Actions).</w:t>
-      </w:r>
-    </w:p>
-    <w:p>
+        <w:t xml:space="preserve">4 boutons correspondent aux 4 actions du </w:t>
+      </w:r>
+      <w:proofErr w:type="spellStart"/>
+      <w:r>
+        <w:t>joueur</w:t>
+      </w:r>
+      <w:proofErr w:type="spellEnd"/>
+      <w:r>
+        <w:t xml:space="preserve"> (</w:t>
+      </w:r>
+      <w:proofErr w:type="spellStart"/>
+      <w:r>
+        <w:t>voir</w:t>
+      </w:r>
+      <w:proofErr w:type="spellEnd"/>
+      <w:r>
+        <w:t xml:space="preserve"> Actions).</w:t>
+      </w:r>
+    </w:p>
+    <w:p>
+      <w:proofErr w:type="gramStart"/>
       <w:r>
         <w:rPr>
           <w:b/>
@@ -8590,14 +10252,110 @@
         </w:rPr>
         <w:t> :</w:t>
       </w:r>
-      <w:r>
-        <w:t xml:space="preserve"> clic gauche de souris sur l’icône, puis sur un élément du jeu (varie en fonction de l’action)</w:t>
-      </w:r>
-    </w:p>
-    <w:p>
-      <w:r>
-        <w:t>Chaque bouton a 4 états :</w:t>
-      </w:r>
+      <w:proofErr w:type="gramEnd"/>
+      <w:r>
+        <w:t xml:space="preserve"> </w:t>
+      </w:r>
+      <w:proofErr w:type="spellStart"/>
+      <w:r>
+        <w:t>clic</w:t>
+      </w:r>
+      <w:proofErr w:type="spellEnd"/>
+      <w:r>
+        <w:t xml:space="preserve"> gauche de </w:t>
+      </w:r>
+      <w:proofErr w:type="spellStart"/>
+      <w:r>
+        <w:t>souris</w:t>
+      </w:r>
+      <w:proofErr w:type="spellEnd"/>
+      <w:r>
+        <w:t xml:space="preserve"> sur </w:t>
+      </w:r>
+      <w:proofErr w:type="spellStart"/>
+      <w:r>
+        <w:t>l’icône</w:t>
+      </w:r>
+      <w:proofErr w:type="spellEnd"/>
+      <w:r>
+        <w:t xml:space="preserve">, </w:t>
+      </w:r>
+      <w:proofErr w:type="spellStart"/>
+      <w:r>
+        <w:t>puis</w:t>
+      </w:r>
+      <w:proofErr w:type="spellEnd"/>
+      <w:r>
+        <w:t xml:space="preserve"> sur un </w:t>
+      </w:r>
+      <w:proofErr w:type="spellStart"/>
+      <w:r>
+        <w:t>élément</w:t>
+      </w:r>
+      <w:proofErr w:type="spellEnd"/>
+      <w:r>
+        <w:t xml:space="preserve"> du </w:t>
+      </w:r>
+      <w:proofErr w:type="spellStart"/>
+      <w:r>
+        <w:t>jeu</w:t>
+      </w:r>
+      <w:proofErr w:type="spellEnd"/>
+      <w:r>
+        <w:t xml:space="preserve"> (</w:t>
+      </w:r>
+      <w:proofErr w:type="spellStart"/>
+      <w:r>
+        <w:t>varie</w:t>
+      </w:r>
+      <w:proofErr w:type="spellEnd"/>
+      <w:r>
+        <w:t xml:space="preserve"> </w:t>
+      </w:r>
+      <w:proofErr w:type="spellStart"/>
+      <w:r>
+        <w:t>en</w:t>
+      </w:r>
+      <w:proofErr w:type="spellEnd"/>
+      <w:r>
+        <w:t xml:space="preserve"> </w:t>
+      </w:r>
+      <w:proofErr w:type="spellStart"/>
+      <w:r>
+        <w:t>fonction</w:t>
+      </w:r>
+      <w:proofErr w:type="spellEnd"/>
+      <w:r>
+        <w:t xml:space="preserve"> de </w:t>
+      </w:r>
+      <w:proofErr w:type="spellStart"/>
+      <w:r>
+        <w:t>l’action</w:t>
+      </w:r>
+      <w:proofErr w:type="spellEnd"/>
+      <w:r>
+        <w:t>)</w:t>
+      </w:r>
+    </w:p>
+    <w:p>
+      <w:proofErr w:type="spellStart"/>
+      <w:r>
+        <w:t>Chaque</w:t>
+      </w:r>
+      <w:proofErr w:type="spellEnd"/>
+      <w:r>
+        <w:t xml:space="preserve"> bouton a 4 </w:t>
+      </w:r>
+      <w:proofErr w:type="spellStart"/>
+      <w:proofErr w:type="gramStart"/>
+      <w:r>
+        <w:t>états</w:t>
+      </w:r>
+      <w:proofErr w:type="spellEnd"/>
+      <w:r>
+        <w:t> :</w:t>
+      </w:r>
+      <w:proofErr w:type="gramEnd"/>
     </w:p>
     <w:p>
       <w:pPr>
@@ -8607,20 +10365,80 @@
           <w:numId w:val="22"/>
         </w:numPr>
       </w:pPr>
+      <w:proofErr w:type="spellStart"/>
+      <w:proofErr w:type="gramStart"/>
       <w:r>
         <w:rPr>
           <w:b/>
         </w:rPr>
         <w:t>Illuminé</w:t>
       </w:r>
+      <w:proofErr w:type="spellEnd"/>
       <w:r>
         <w:rPr>
           <w:b/>
         </w:rPr>
         <w:t> :</w:t>
       </w:r>
-      <w:r>
-        <w:t xml:space="preserve"> L’icône brille pour indiquer que l’action peut être utilisée.</w:t>
+      <w:proofErr w:type="gramEnd"/>
+      <w:r>
+        <w:t xml:space="preserve"> </w:t>
+      </w:r>
+      <w:proofErr w:type="spellStart"/>
+      <w:r>
+        <w:t>L’icône</w:t>
+      </w:r>
+      <w:proofErr w:type="spellEnd"/>
+      <w:r>
+        <w:t xml:space="preserve"> </w:t>
+      </w:r>
+      <w:proofErr w:type="spellStart"/>
+      <w:r>
+        <w:t>brille</w:t>
+      </w:r>
+      <w:proofErr w:type="spellEnd"/>
+      <w:r>
+        <w:t xml:space="preserve"> pour </w:t>
+      </w:r>
+      <w:proofErr w:type="spellStart"/>
+      <w:r>
+        <w:t>indiquer</w:t>
+      </w:r>
+      <w:proofErr w:type="spellEnd"/>
+      <w:r>
+        <w:t xml:space="preserve"> que </w:t>
+      </w:r>
+      <w:proofErr w:type="spellStart"/>
+      <w:r>
+        <w:t>l’action</w:t>
+      </w:r>
+      <w:proofErr w:type="spellEnd"/>
+      <w:r>
+        <w:t xml:space="preserve"> </w:t>
+      </w:r>
+      <w:proofErr w:type="spellStart"/>
+      <w:r>
+        <w:t>peut</w:t>
+      </w:r>
+      <w:proofErr w:type="spellEnd"/>
+      <w:r>
+        <w:t xml:space="preserve"> </w:t>
+      </w:r>
+      <w:proofErr w:type="spellStart"/>
+      <w:r>
+        <w:t>être</w:t>
+      </w:r>
+      <w:proofErr w:type="spellEnd"/>
+      <w:r>
+        <w:t xml:space="preserve"> </w:t>
+      </w:r>
+      <w:proofErr w:type="spellStart"/>
+      <w:r>
+        <w:t>utilisée</w:t>
+      </w:r>
+      <w:proofErr w:type="spellEnd"/>
+      <w:r>
+        <w:t>.</w:t>
       </w:r>
     </w:p>
     <w:p>
@@ -8631,14 +10449,104 @@
           <w:numId w:val="22"/>
         </w:numPr>
       </w:pPr>
+      <w:proofErr w:type="spellStart"/>
+      <w:proofErr w:type="gramStart"/>
       <w:r>
         <w:rPr>
           <w:b/>
         </w:rPr>
-        <w:t>Grisé :</w:t>
-      </w:r>
-      <w:r>
-        <w:t xml:space="preserve"> L’icône est grisée pour indiquer que le joueur n’a pas suffisamment de point d’action ou d’énergie.</w:t>
+        <w:t>Grisé</w:t>
+      </w:r>
+      <w:proofErr w:type="spellEnd"/>
+      <w:r>
+        <w:rPr>
+          <w:b/>
+        </w:rPr>
+        <w:t> :</w:t>
+      </w:r>
+      <w:proofErr w:type="gramEnd"/>
+      <w:r>
+        <w:t xml:space="preserve"> </w:t>
+      </w:r>
+      <w:proofErr w:type="spellStart"/>
+      <w:r>
+        <w:t>L’icône</w:t>
+      </w:r>
+      <w:proofErr w:type="spellEnd"/>
+      <w:r>
+        <w:t xml:space="preserve"> </w:t>
+      </w:r>
+      <w:proofErr w:type="spellStart"/>
+      <w:r>
+        <w:t>est</w:t>
+      </w:r>
+      <w:proofErr w:type="spellEnd"/>
+      <w:r>
+        <w:t xml:space="preserve"> </w:t>
+      </w:r>
+      <w:proofErr w:type="spellStart"/>
+      <w:r>
+        <w:t>grisée</w:t>
+      </w:r>
+      <w:proofErr w:type="spellEnd"/>
+      <w:r>
+        <w:t xml:space="preserve"> pour </w:t>
+      </w:r>
+      <w:proofErr w:type="spellStart"/>
+      <w:r>
+        <w:t>indiquer</w:t>
+      </w:r>
+      <w:proofErr w:type="spellEnd"/>
+      <w:r>
+        <w:t xml:space="preserve"> que le </w:t>
+      </w:r>
+      <w:proofErr w:type="spellStart"/>
+      <w:r>
+        <w:t>joueur</w:t>
+      </w:r>
+      <w:proofErr w:type="spellEnd"/>
+      <w:r>
+        <w:t xml:space="preserve"> </w:t>
+      </w:r>
+      <w:proofErr w:type="spellStart"/>
+      <w:r>
+        <w:t>n’a</w:t>
+      </w:r>
+      <w:proofErr w:type="spellEnd"/>
+      <w:r>
+        <w:t xml:space="preserve"> pas </w:t>
+      </w:r>
+      <w:proofErr w:type="spellStart"/>
+      <w:r>
+        <w:t>suffisamment</w:t>
+      </w:r>
+      <w:proofErr w:type="spellEnd"/>
+      <w:r>
+        <w:t xml:space="preserve"> de point </w:t>
+      </w:r>
+      <w:proofErr w:type="spellStart"/>
+      <w:r>
+        <w:t>d’action</w:t>
+      </w:r>
+      <w:proofErr w:type="spellEnd"/>
+      <w:r>
+        <w:t xml:space="preserve"> </w:t>
+      </w:r>
+      <w:proofErr w:type="spellStart"/>
+      <w:r>
+        <w:t>ou</w:t>
+      </w:r>
+      <w:proofErr w:type="spellEnd"/>
+      <w:r>
+        <w:t xml:space="preserve"> </w:t>
+      </w:r>
+      <w:proofErr w:type="spellStart"/>
+      <w:r>
+        <w:t>d’énergie</w:t>
+      </w:r>
+      <w:proofErr w:type="spellEnd"/>
+      <w:r>
+        <w:t>.</w:t>
       </w:r>
     </w:p>
     <w:p>
@@ -8649,14 +10557,94 @@
           <w:numId w:val="22"/>
         </w:numPr>
       </w:pPr>
+      <w:proofErr w:type="spellStart"/>
       <w:r>
         <w:rPr>
           <w:b/>
         </w:rPr>
-        <w:t>En recharge :</w:t>
-      </w:r>
-      <w:r>
-        <w:t xml:space="preserve"> L’icône indique un chiffre qui indique le nombre de tours de recharge avant qu’il soit de nouveau utilisable.</w:t>
+        <w:t>En</w:t>
+      </w:r>
+      <w:proofErr w:type="spellEnd"/>
+      <w:r>
+        <w:rPr>
+          <w:b/>
+        </w:rPr>
+        <w:t xml:space="preserve"> </w:t>
+      </w:r>
+      <w:proofErr w:type="gramStart"/>
+      <w:r>
+        <w:rPr>
+          <w:b/>
+        </w:rPr>
+        <w:t>recharge :</w:t>
+      </w:r>
+      <w:proofErr w:type="gramEnd"/>
+      <w:r>
+        <w:t xml:space="preserve"> </w:t>
+      </w:r>
+      <w:proofErr w:type="spellStart"/>
+      <w:r>
+        <w:t>L’icône</w:t>
+      </w:r>
+      <w:proofErr w:type="spellEnd"/>
+      <w:r>
+        <w:t xml:space="preserve"> </w:t>
+      </w:r>
+      <w:proofErr w:type="spellStart"/>
+      <w:r>
+        <w:t>indique</w:t>
+      </w:r>
+      <w:proofErr w:type="spellEnd"/>
+      <w:r>
+        <w:t xml:space="preserve"> un </w:t>
+      </w:r>
+      <w:proofErr w:type="spellStart"/>
+      <w:r>
+        <w:t>chiffre</w:t>
+      </w:r>
+      <w:proofErr w:type="spellEnd"/>
+      <w:r>
+        <w:t xml:space="preserve"> qui </w:t>
+      </w:r>
+      <w:proofErr w:type="spellStart"/>
+      <w:r>
+        <w:t>indique</w:t>
+      </w:r>
+      <w:proofErr w:type="spellEnd"/>
+      <w:r>
+        <w:t xml:space="preserve"> le </w:t>
+      </w:r>
+      <w:proofErr w:type="spellStart"/>
+      <w:r>
+        <w:t>nombre</w:t>
+      </w:r>
+      <w:proofErr w:type="spellEnd"/>
+      <w:r>
+        <w:t xml:space="preserve"> de tours de recharge </w:t>
+      </w:r>
+      <w:proofErr w:type="spellStart"/>
+      <w:r>
+        <w:t>avant</w:t>
+      </w:r>
+      <w:proofErr w:type="spellEnd"/>
+      <w:r>
+        <w:t xml:space="preserve"> </w:t>
+      </w:r>
+      <w:proofErr w:type="spellStart"/>
+      <w:r>
+        <w:t>qu’il</w:t>
+      </w:r>
+      <w:proofErr w:type="spellEnd"/>
+      <w:r>
+        <w:t xml:space="preserve"> </w:t>
+      </w:r>
+      <w:proofErr w:type="spellStart"/>
+      <w:r>
+        <w:t>soit</w:t>
+      </w:r>
+      <w:proofErr w:type="spellEnd"/>
+      <w:r>
+        <w:t xml:space="preserve"> de nouveau utilisable.</w:t>
       </w:r>
     </w:p>
     <w:p>
@@ -8671,46 +10659,293 @@
         <w:rPr>
           <w:b/>
         </w:rPr>
-        <w:t>Non Identifié :</w:t>
-      </w:r>
-      <w:r>
-        <w:t xml:space="preserve"> L’icône indique ‘ ? ’  pour une action qui n’a pas encore été débloquée par le joueur.</w:t>
-      </w:r>
-    </w:p>
-    <w:p>
-      <w:pPr>
-        <w:pStyle w:val="Sous-tt"/>
-      </w:pPr>
-      <w:r>
-        <w:t>Les jauges</w:t>
-      </w:r>
-    </w:p>
-    <w:p>
-      <w:r>
-        <w:t>La jauge d’action et de déplacement revient à leur maximum à chaque début de tour du joueur.</w:t>
-      </w:r>
-    </w:p>
-    <w:p>
-      <w:r>
-        <w:t>La jauge d’énergie revient à son maximum que si le bouton recharge d’énergie est utilisé.</w:t>
-      </w:r>
-    </w:p>
-    <w:p>
-      <w:pPr>
+        <w:t xml:space="preserve">Non </w:t>
+      </w:r>
+      <w:proofErr w:type="spellStart"/>
+      <w:proofErr w:type="gramStart"/>
+      <w:r>
         <w:rPr>
           <w:b/>
         </w:rPr>
-      </w:pPr>
+        <w:t>Identifié</w:t>
+      </w:r>
+      <w:proofErr w:type="spellEnd"/>
       <w:r>
         <w:rPr>
           <w:b/>
         </w:rPr>
-        <w:t>Compteur de tours</w:t>
-      </w:r>
-    </w:p>
-    <w:p>
-      <w:r>
-        <w:t>Rétroaction : chaque fois que le joueur commence un tour, le compteur augmente de 1.</w:t>
+        <w:t> :</w:t>
+      </w:r>
+      <w:proofErr w:type="gramEnd"/>
+      <w:r>
+        <w:t xml:space="preserve"> </w:t>
+      </w:r>
+      <w:proofErr w:type="spellStart"/>
+      <w:r>
+        <w:t>L’icône</w:t>
+      </w:r>
+      <w:proofErr w:type="spellEnd"/>
+      <w:r>
+        <w:t xml:space="preserve"> </w:t>
+      </w:r>
+      <w:proofErr w:type="spellStart"/>
+      <w:r>
+        <w:t>indique</w:t>
+      </w:r>
+      <w:proofErr w:type="spellEnd"/>
+      <w:r>
+        <w:t xml:space="preserve"> ‘ ? ’  pour </w:t>
+      </w:r>
+      <w:proofErr w:type="spellStart"/>
+      <w:r>
+        <w:t>une</w:t>
+      </w:r>
+      <w:proofErr w:type="spellEnd"/>
+      <w:r>
+        <w:t xml:space="preserve"> action qui </w:t>
+      </w:r>
+      <w:proofErr w:type="spellStart"/>
+      <w:r>
+        <w:t>n’a</w:t>
+      </w:r>
+      <w:proofErr w:type="spellEnd"/>
+      <w:r>
+        <w:t xml:space="preserve"> pas encore </w:t>
+      </w:r>
+      <w:proofErr w:type="spellStart"/>
+      <w:r>
+        <w:t>été</w:t>
+      </w:r>
+      <w:proofErr w:type="spellEnd"/>
+      <w:r>
+        <w:t xml:space="preserve"> </w:t>
+      </w:r>
+      <w:proofErr w:type="spellStart"/>
+      <w:r>
+        <w:t>débloquée</w:t>
+      </w:r>
+      <w:proofErr w:type="spellEnd"/>
+      <w:r>
+        <w:t xml:space="preserve"> par le </w:t>
+      </w:r>
+      <w:proofErr w:type="spellStart"/>
+      <w:r>
+        <w:t>joueur</w:t>
+      </w:r>
+      <w:proofErr w:type="spellEnd"/>
+      <w:r>
+        <w:t>.</w:t>
+      </w:r>
+    </w:p>
+    <w:p>
+      <w:pPr>
+        <w:pStyle w:val="Sous-tt"/>
+      </w:pPr>
+      <w:r>
+        <w:t xml:space="preserve">Les </w:t>
+      </w:r>
+      <w:proofErr w:type="spellStart"/>
+      <w:r>
+        <w:t>jauges</w:t>
+      </w:r>
+      <w:proofErr w:type="spellEnd"/>
+    </w:p>
+    <w:p>
+      <w:r>
+        <w:t xml:space="preserve">La </w:t>
+      </w:r>
+      <w:proofErr w:type="spellStart"/>
+      <w:r>
+        <w:t>jauge</w:t>
+      </w:r>
+      <w:proofErr w:type="spellEnd"/>
+      <w:r>
+        <w:t xml:space="preserve"> </w:t>
+      </w:r>
+      <w:proofErr w:type="spellStart"/>
+      <w:r>
+        <w:t>d’action</w:t>
+      </w:r>
+      <w:proofErr w:type="spellEnd"/>
+      <w:r>
+        <w:t xml:space="preserve"> et de </w:t>
+      </w:r>
+      <w:proofErr w:type="spellStart"/>
+      <w:r>
+        <w:t>déplacement</w:t>
+      </w:r>
+      <w:proofErr w:type="spellEnd"/>
+      <w:r>
+        <w:t xml:space="preserve"> </w:t>
+      </w:r>
+      <w:proofErr w:type="spellStart"/>
+      <w:r>
+        <w:t>revient</w:t>
+      </w:r>
+      <w:proofErr w:type="spellEnd"/>
+      <w:r>
+        <w:t xml:space="preserve"> à </w:t>
+      </w:r>
+      <w:proofErr w:type="spellStart"/>
+      <w:r>
+        <w:t>leur</w:t>
+      </w:r>
+      <w:proofErr w:type="spellEnd"/>
+      <w:r>
+        <w:t xml:space="preserve"> maximum à </w:t>
+      </w:r>
+      <w:proofErr w:type="spellStart"/>
+      <w:r>
+        <w:t>chaque</w:t>
+      </w:r>
+      <w:proofErr w:type="spellEnd"/>
+      <w:r>
+        <w:t xml:space="preserve"> début de tour du </w:t>
+      </w:r>
+      <w:proofErr w:type="spellStart"/>
+      <w:r>
+        <w:t>joueur</w:t>
+      </w:r>
+      <w:proofErr w:type="spellEnd"/>
+      <w:r>
+        <w:t>.</w:t>
+      </w:r>
+    </w:p>
+    <w:p>
+      <w:r>
+        <w:t xml:space="preserve">La </w:t>
+      </w:r>
+      <w:proofErr w:type="spellStart"/>
+      <w:r>
+        <w:t>jauge</w:t>
+      </w:r>
+      <w:proofErr w:type="spellEnd"/>
+      <w:r>
+        <w:t xml:space="preserve"> </w:t>
+      </w:r>
+      <w:proofErr w:type="spellStart"/>
+      <w:r>
+        <w:t>d’énergie</w:t>
+      </w:r>
+      <w:proofErr w:type="spellEnd"/>
+      <w:r>
+        <w:t xml:space="preserve"> </w:t>
+      </w:r>
+      <w:proofErr w:type="spellStart"/>
+      <w:r>
+        <w:t>revient</w:t>
+      </w:r>
+      <w:proofErr w:type="spellEnd"/>
+      <w:r>
+        <w:t xml:space="preserve"> à son maximum que </w:t>
+      </w:r>
+      <w:proofErr w:type="spellStart"/>
+      <w:r>
+        <w:t>si</w:t>
+      </w:r>
+      <w:proofErr w:type="spellEnd"/>
+      <w:r>
+        <w:t xml:space="preserve"> le bouton recharge </w:t>
+      </w:r>
+      <w:proofErr w:type="spellStart"/>
+      <w:r>
+        <w:t>d’énergie</w:t>
+      </w:r>
+      <w:proofErr w:type="spellEnd"/>
+      <w:r>
+        <w:t xml:space="preserve"> </w:t>
+      </w:r>
+      <w:proofErr w:type="spellStart"/>
+      <w:r>
+        <w:t>est</w:t>
+      </w:r>
+      <w:proofErr w:type="spellEnd"/>
+      <w:r>
+        <w:t xml:space="preserve"> </w:t>
+      </w:r>
+      <w:proofErr w:type="spellStart"/>
+      <w:r>
+        <w:t>utilisé</w:t>
+      </w:r>
+      <w:proofErr w:type="spellEnd"/>
+      <w:r>
+        <w:t>.</w:t>
+      </w:r>
+    </w:p>
+    <w:p>
+      <w:pPr>
+        <w:rPr>
+          <w:b/>
+        </w:rPr>
+      </w:pPr>
+      <w:proofErr w:type="spellStart"/>
+      <w:r>
+        <w:rPr>
+          <w:b/>
+        </w:rPr>
+        <w:t>Compteur</w:t>
+      </w:r>
+      <w:proofErr w:type="spellEnd"/>
+      <w:r>
+        <w:rPr>
+          <w:b/>
+        </w:rPr>
+        <w:t xml:space="preserve"> de tours</w:t>
+      </w:r>
+    </w:p>
+    <w:p>
+      <w:proofErr w:type="spellStart"/>
+      <w:proofErr w:type="gramStart"/>
+      <w:r>
+        <w:t>Rétroaction</w:t>
+      </w:r>
+      <w:proofErr w:type="spellEnd"/>
+      <w:r>
+        <w:t> :</w:t>
+      </w:r>
+      <w:proofErr w:type="gramEnd"/>
+      <w:r>
+        <w:t xml:space="preserve"> </w:t>
+      </w:r>
+      <w:proofErr w:type="spellStart"/>
+      <w:r>
+        <w:t>chaque</w:t>
+      </w:r>
+      <w:proofErr w:type="spellEnd"/>
+      <w:r>
+        <w:t xml:space="preserve"> </w:t>
+      </w:r>
+      <w:proofErr w:type="spellStart"/>
+      <w:r>
+        <w:t>fois</w:t>
+      </w:r>
+      <w:proofErr w:type="spellEnd"/>
+      <w:r>
+        <w:t xml:space="preserve"> que le </w:t>
+      </w:r>
+      <w:proofErr w:type="spellStart"/>
+      <w:r>
+        <w:t>joueur</w:t>
+      </w:r>
+      <w:proofErr w:type="spellEnd"/>
+      <w:r>
+        <w:t xml:space="preserve"> commence un tour, le </w:t>
+      </w:r>
+      <w:proofErr w:type="spellStart"/>
+      <w:r>
+        <w:t>compteur</w:t>
+      </w:r>
+      <w:proofErr w:type="spellEnd"/>
+      <w:r>
+        <w:t xml:space="preserve"> </w:t>
+      </w:r>
+      <w:proofErr w:type="spellStart"/>
+      <w:r>
+        <w:t>augmente</w:t>
+      </w:r>
+      <w:proofErr w:type="spellEnd"/>
+      <w:r>
+        <w:t xml:space="preserve"> de 1.</w:t>
       </w:r>
     </w:p>
     <w:p>
@@ -8725,13 +10960,71 @@
         <w:rPr>
           <w:b/>
         </w:rPr>
-        <w:t>Menu contextuel</w:t>
-      </w:r>
-    </w:p>
-    <w:p>
-      <w:r>
-        <w:t>Ce menu de survol apparaît en contexte d’un élément survolé :</w:t>
-      </w:r>
+        <w:t xml:space="preserve">Menu </w:t>
+      </w:r>
+      <w:proofErr w:type="spellStart"/>
+      <w:r>
+        <w:rPr>
+          <w:b/>
+        </w:rPr>
+        <w:t>contextuel</w:t>
+      </w:r>
+      <w:proofErr w:type="spellEnd"/>
+    </w:p>
+    <w:p>
+      <w:r>
+        <w:t xml:space="preserve">Ce menu de </w:t>
+      </w:r>
+      <w:proofErr w:type="spellStart"/>
+      <w:r>
+        <w:t>survol</w:t>
+      </w:r>
+      <w:proofErr w:type="spellEnd"/>
+      <w:r>
+        <w:t xml:space="preserve"> </w:t>
+      </w:r>
+      <w:proofErr w:type="spellStart"/>
+      <w:r>
+        <w:t>apparaît</w:t>
+      </w:r>
+      <w:proofErr w:type="spellEnd"/>
+      <w:r>
+        <w:t xml:space="preserve"> </w:t>
+      </w:r>
+      <w:proofErr w:type="spellStart"/>
+      <w:r>
+        <w:t>en</w:t>
+      </w:r>
+      <w:proofErr w:type="spellEnd"/>
+      <w:r>
+        <w:t xml:space="preserve"> </w:t>
+      </w:r>
+      <w:proofErr w:type="spellStart"/>
+      <w:r>
+        <w:t>contexte</w:t>
+      </w:r>
+      <w:proofErr w:type="spellEnd"/>
+      <w:r>
+        <w:t xml:space="preserve"> d’un </w:t>
+      </w:r>
+      <w:proofErr w:type="spellStart"/>
+      <w:r>
+        <w:t>élément</w:t>
+      </w:r>
+      <w:proofErr w:type="spellEnd"/>
+      <w:r>
+        <w:t xml:space="preserve"> </w:t>
+      </w:r>
+      <w:proofErr w:type="spellStart"/>
+      <w:proofErr w:type="gramStart"/>
+      <w:r>
+        <w:t>survolé</w:t>
+      </w:r>
+      <w:proofErr w:type="spellEnd"/>
+      <w:r>
+        <w:t> :</w:t>
+      </w:r>
+      <w:proofErr w:type="gramEnd"/>
     </w:p>
     <w:tbl>
       <w:tblPr>
@@ -8753,8 +11046,13 @@
           </w:tcPr>
           <w:p>
             <w:r>
-              <w:t>Les 4 actions et le bouton de recharge d’énergie</w:t>
-            </w:r>
+              <w:t xml:space="preserve">Les 4 actions et le bouton de recharge </w:t>
+            </w:r>
+            <w:proofErr w:type="spellStart"/>
+            <w:r>
+              <w:t>d’énergie</w:t>
+            </w:r>
+            <w:proofErr w:type="spellEnd"/>
           </w:p>
         </w:tc>
         <w:tc>
@@ -8762,13 +11060,151 @@
             <w:tcW w:w="8586" w:type="dxa"/>
           </w:tcPr>
           <w:p>
-            <w:r>
-              <w:t>Affiche les coûts, temps de relance et condition d’utilisation de l’action ou de la recharge d’énergie.</w:t>
-            </w:r>
-          </w:p>
-          <w:p>
-            <w:r>
-              <w:t>Survoler une action permet aussi d’afficher en surbrillance les éléments du décor qui lui sont liés.</w:t>
+            <w:proofErr w:type="spellStart"/>
+            <w:r>
+              <w:t>Affiche</w:t>
+            </w:r>
+            <w:proofErr w:type="spellEnd"/>
+            <w:r>
+              <w:t xml:space="preserve"> les </w:t>
+            </w:r>
+            <w:proofErr w:type="spellStart"/>
+            <w:r>
+              <w:t>coûts</w:t>
+            </w:r>
+            <w:proofErr w:type="spellEnd"/>
+            <w:r>
+              <w:t xml:space="preserve">, temps de </w:t>
+            </w:r>
+            <w:proofErr w:type="spellStart"/>
+            <w:r>
+              <w:t>relance</w:t>
+            </w:r>
+            <w:proofErr w:type="spellEnd"/>
+            <w:r>
+              <w:t xml:space="preserve"> et condition </w:t>
+            </w:r>
+            <w:proofErr w:type="spellStart"/>
+            <w:r>
+              <w:t>d’utilisation</w:t>
+            </w:r>
+            <w:proofErr w:type="spellEnd"/>
+            <w:r>
+              <w:t xml:space="preserve"> de </w:t>
+            </w:r>
+            <w:proofErr w:type="spellStart"/>
+            <w:r>
+              <w:t>l’action</w:t>
+            </w:r>
+            <w:proofErr w:type="spellEnd"/>
+            <w:r>
+              <w:t xml:space="preserve"> </w:t>
+            </w:r>
+            <w:proofErr w:type="spellStart"/>
+            <w:r>
+              <w:t>ou</w:t>
+            </w:r>
+            <w:proofErr w:type="spellEnd"/>
+            <w:r>
+              <w:t xml:space="preserve"> de la recharge </w:t>
+            </w:r>
+            <w:proofErr w:type="spellStart"/>
+            <w:r>
+              <w:t>d’énergie</w:t>
+            </w:r>
+            <w:proofErr w:type="spellEnd"/>
+            <w:r>
+              <w:t>.</w:t>
+            </w:r>
+          </w:p>
+          <w:p>
+            <w:proofErr w:type="spellStart"/>
+            <w:r>
+              <w:t>Survoler</w:t>
+            </w:r>
+            <w:proofErr w:type="spellEnd"/>
+            <w:r>
+              <w:t xml:space="preserve"> </w:t>
+            </w:r>
+            <w:proofErr w:type="spellStart"/>
+            <w:r>
+              <w:t>une</w:t>
+            </w:r>
+            <w:proofErr w:type="spellEnd"/>
+            <w:r>
+              <w:t xml:space="preserve"> action </w:t>
+            </w:r>
+            <w:proofErr w:type="spellStart"/>
+            <w:r>
+              <w:t>permet</w:t>
+            </w:r>
+            <w:proofErr w:type="spellEnd"/>
+            <w:r>
+              <w:t xml:space="preserve"> </w:t>
+            </w:r>
+            <w:proofErr w:type="spellStart"/>
+            <w:r>
+              <w:t>aussi</w:t>
+            </w:r>
+            <w:proofErr w:type="spellEnd"/>
+            <w:r>
+              <w:t xml:space="preserve"> </w:t>
+            </w:r>
+            <w:proofErr w:type="spellStart"/>
+            <w:r>
+              <w:t>d’afficher</w:t>
+            </w:r>
+            <w:proofErr w:type="spellEnd"/>
+            <w:r>
+              <w:t xml:space="preserve"> </w:t>
+            </w:r>
+            <w:proofErr w:type="spellStart"/>
+            <w:r>
+              <w:t>en</w:t>
+            </w:r>
+            <w:proofErr w:type="spellEnd"/>
+            <w:r>
+              <w:t xml:space="preserve"> </w:t>
+            </w:r>
+            <w:proofErr w:type="spellStart"/>
+            <w:r>
+              <w:t>surbrillance</w:t>
+            </w:r>
+            <w:proofErr w:type="spellEnd"/>
+            <w:r>
+              <w:t xml:space="preserve"> les </w:t>
+            </w:r>
+            <w:proofErr w:type="spellStart"/>
+            <w:r>
+              <w:t>éléments</w:t>
+            </w:r>
+            <w:proofErr w:type="spellEnd"/>
+            <w:r>
+              <w:t xml:space="preserve"> du décor qui </w:t>
+            </w:r>
+            <w:proofErr w:type="spellStart"/>
+            <w:r>
+              <w:t>lui</w:t>
+            </w:r>
+            <w:proofErr w:type="spellEnd"/>
+            <w:r>
+              <w:t xml:space="preserve"> </w:t>
+            </w:r>
+            <w:proofErr w:type="spellStart"/>
+            <w:r>
+              <w:t>sont</w:t>
+            </w:r>
+            <w:proofErr w:type="spellEnd"/>
+            <w:r>
+              <w:t xml:space="preserve"> </w:t>
+            </w:r>
+            <w:proofErr w:type="spellStart"/>
+            <w:r>
+              <w:t>liés</w:t>
+            </w:r>
+            <w:proofErr w:type="spellEnd"/>
+            <w:r>
+              <w:t>.</w:t>
             </w:r>
           </w:p>
         </w:tc>
@@ -8920,7 +11356,7 @@
                     <pic:cNvPicPr/>
                   </pic:nvPicPr>
                   <pic:blipFill>
-                    <a:blip r:embed="rId16">
+                    <a:blip r:embed="rId17">
                       <a:extLst>
                         <a:ext uri="{28A0092B-C50C-407E-A947-70E740481C1C}">
                           <a14:useLocalDpi xmlns:a14="http://schemas.microsoft.com/office/drawing/2010/main" val="0"/>
@@ -8951,9 +11387,19 @@
       <w:pPr>
         <w:pStyle w:val="Sous-tt"/>
       </w:pPr>
-      <w:r>
-        <w:t>Accès à l’écran</w:t>
-      </w:r>
+      <w:proofErr w:type="spellStart"/>
+      <w:r>
+        <w:t>Accès</w:t>
+      </w:r>
+      <w:proofErr w:type="spellEnd"/>
+      <w:r>
+        <w:t xml:space="preserve"> à </w:t>
+      </w:r>
+      <w:proofErr w:type="spellStart"/>
+      <w:r>
+        <w:t>l’écran</w:t>
+      </w:r>
+      <w:proofErr w:type="spellEnd"/>
     </w:p>
     <w:p>
       <w:pPr>
@@ -8966,16 +11412,47 @@
         <w:jc w:val="left"/>
       </w:pPr>
       <w:r>
-        <w:t>À partir de l’écran de jeu</w:t>
-      </w:r>
+        <w:t xml:space="preserve">À </w:t>
+      </w:r>
+      <w:proofErr w:type="spellStart"/>
+      <w:r>
+        <w:t>partir</w:t>
+      </w:r>
+      <w:proofErr w:type="spellEnd"/>
+      <w:r>
+        <w:t xml:space="preserve"> de </w:t>
+      </w:r>
+      <w:proofErr w:type="spellStart"/>
+      <w:r>
+        <w:t>l’écran</w:t>
+      </w:r>
+      <w:proofErr w:type="spellEnd"/>
+      <w:r>
+        <w:t xml:space="preserve"> de </w:t>
+      </w:r>
+      <w:proofErr w:type="spellStart"/>
+      <w:r>
+        <w:t>jeu</w:t>
+      </w:r>
+      <w:proofErr w:type="spellEnd"/>
     </w:p>
     <w:p>
       <w:pPr>
         <w:pStyle w:val="Sous-tt"/>
       </w:pPr>
-      <w:r>
-        <w:t>Éléments visuels</w:t>
-      </w:r>
+      <w:proofErr w:type="spellStart"/>
+      <w:r>
+        <w:t>Éléments</w:t>
+      </w:r>
+      <w:proofErr w:type="spellEnd"/>
+      <w:r>
+        <w:t xml:space="preserve"> </w:t>
+      </w:r>
+      <w:proofErr w:type="spellStart"/>
+      <w:r>
+        <w:t>visuels</w:t>
+      </w:r>
+      <w:proofErr w:type="spellEnd"/>
     </w:p>
     <w:tbl>
       <w:tblPr>
@@ -9001,8 +11478,13 @@
               <w:spacing w:after="0"/>
             </w:pPr>
             <w:r>
-              <w:t>$M_Menu</w:t>
-            </w:r>
+              <w:t>$</w:t>
+            </w:r>
+            <w:proofErr w:type="spellStart"/>
+            <w:r>
+              <w:t>M_Menu</w:t>
+            </w:r>
+            <w:proofErr w:type="spellEnd"/>
           </w:p>
         </w:tc>
         <w:tc>
@@ -9015,7 +11497,15 @@
               <w:cnfStyle w:val="000000100000" w:firstRow="0" w:lastRow="0" w:firstColumn="0" w:lastColumn="0" w:oddVBand="0" w:evenVBand="0" w:oddHBand="1" w:evenHBand="0" w:firstRowFirstColumn="0" w:firstRowLastColumn="0" w:lastRowFirstColumn="0" w:lastRowLastColumn="0"/>
             </w:pPr>
             <w:r>
-              <w:t>Titre de l’écran.</w:t>
+              <w:t xml:space="preserve">Titre de </w:t>
+            </w:r>
+            <w:proofErr w:type="spellStart"/>
+            <w:r>
+              <w:t>l’écran</w:t>
+            </w:r>
+            <w:proofErr w:type="spellEnd"/>
+            <w:r>
+              <w:t>.</w:t>
             </w:r>
           </w:p>
         </w:tc>
@@ -9047,8 +11537,21 @@
               <w:spacing w:after="0"/>
               <w:cnfStyle w:val="000000010000" w:firstRow="0" w:lastRow="0" w:firstColumn="0" w:lastColumn="0" w:oddVBand="0" w:evenVBand="0" w:oddHBand="0" w:evenHBand="1" w:firstRowFirstColumn="0" w:firstRowLastColumn="0" w:lastRowFirstColumn="0" w:lastRowLastColumn="0"/>
             </w:pPr>
-            <w:r>
-              <w:t>Reprendre et Abandonner.</w:t>
+            <w:proofErr w:type="spellStart"/>
+            <w:r>
+              <w:t>Reprendre</w:t>
+            </w:r>
+            <w:proofErr w:type="spellEnd"/>
+            <w:r>
+              <w:t xml:space="preserve"> et </w:t>
+            </w:r>
+            <w:proofErr w:type="spellStart"/>
+            <w:r>
+              <w:t>Abandonner</w:t>
+            </w:r>
+            <w:proofErr w:type="spellEnd"/>
+            <w:r>
+              <w:t>.</w:t>
             </w:r>
           </w:p>
         </w:tc>
@@ -9059,8 +11562,13 @@
         <w:pStyle w:val="Sous-tt"/>
         <w:spacing w:before="120"/>
       </w:pPr>
-      <w:r>
-        <w:t>Interactivité et navigation</w:t>
+      <w:proofErr w:type="spellStart"/>
+      <w:r>
+        <w:t>Interactivité</w:t>
+      </w:r>
+      <w:proofErr w:type="spellEnd"/>
+      <w:r>
+        <w:t xml:space="preserve"> et navigation</w:t>
       </w:r>
     </w:p>
     <w:tbl>
@@ -9087,8 +11595,13 @@
               <w:spacing w:after="0"/>
             </w:pPr>
             <w:r>
-              <w:t>$M_Abandonner_btn</w:t>
-            </w:r>
+              <w:t>$</w:t>
+            </w:r>
+            <w:proofErr w:type="spellStart"/>
+            <w:r>
+              <w:t>M_Abandonner_btn</w:t>
+            </w:r>
+            <w:proofErr w:type="spellEnd"/>
           </w:p>
         </w:tc>
         <w:tc>
@@ -9100,8 +11613,53 @@
               <w:spacing w:after="0"/>
               <w:cnfStyle w:val="000000100000" w:firstRow="0" w:lastRow="0" w:firstColumn="0" w:lastColumn="0" w:oddVBand="0" w:evenVBand="0" w:oddHBand="1" w:evenHBand="0" w:firstRowFirstColumn="0" w:firstRowLastColumn="0" w:lastRowFirstColumn="0" w:lastRowLastColumn="0"/>
             </w:pPr>
-            <w:r>
-              <w:t>Ferme la fenêtre et fais apparaître l’écran de fin de jeu.</w:t>
+            <w:proofErr w:type="spellStart"/>
+            <w:r>
+              <w:t>Ferme</w:t>
+            </w:r>
+            <w:proofErr w:type="spellEnd"/>
+            <w:r>
+              <w:t xml:space="preserve"> la </w:t>
+            </w:r>
+            <w:proofErr w:type="spellStart"/>
+            <w:r>
+              <w:t>fenêtre</w:t>
+            </w:r>
+            <w:proofErr w:type="spellEnd"/>
+            <w:r>
+              <w:t xml:space="preserve"> et </w:t>
+            </w:r>
+            <w:proofErr w:type="spellStart"/>
+            <w:r>
+              <w:t>fais</w:t>
+            </w:r>
+            <w:proofErr w:type="spellEnd"/>
+            <w:r>
+              <w:t xml:space="preserve"> </w:t>
+            </w:r>
+            <w:proofErr w:type="spellStart"/>
+            <w:r>
+              <w:t>apparaître</w:t>
+            </w:r>
+            <w:proofErr w:type="spellEnd"/>
+            <w:r>
+              <w:t xml:space="preserve"> </w:t>
+            </w:r>
+            <w:proofErr w:type="spellStart"/>
+            <w:r>
+              <w:t>l’écran</w:t>
+            </w:r>
+            <w:proofErr w:type="spellEnd"/>
+            <w:r>
+              <w:t xml:space="preserve"> de fin de </w:t>
+            </w:r>
+            <w:proofErr w:type="spellStart"/>
+            <w:r>
+              <w:t>jeu</w:t>
+            </w:r>
+            <w:proofErr w:type="spellEnd"/>
+            <w:r>
+              <w:t>.</w:t>
             </w:r>
           </w:p>
         </w:tc>
@@ -9120,8 +11678,13 @@
               <w:spacing w:after="0"/>
             </w:pPr>
             <w:r>
-              <w:t>$M_Reprendre_btn</w:t>
-            </w:r>
+              <w:t>$</w:t>
+            </w:r>
+            <w:proofErr w:type="spellStart"/>
+            <w:r>
+              <w:t>M_Reprendre_btn</w:t>
+            </w:r>
+            <w:proofErr w:type="spellEnd"/>
           </w:p>
         </w:tc>
         <w:tc>
@@ -9133,8 +11696,53 @@
               <w:spacing w:after="0"/>
               <w:cnfStyle w:val="000000010000" w:firstRow="0" w:lastRow="0" w:firstColumn="0" w:lastColumn="0" w:oddVBand="0" w:evenVBand="0" w:oddHBand="0" w:evenHBand="1" w:firstRowFirstColumn="0" w:firstRowLastColumn="0" w:lastRowFirstColumn="0" w:lastRowLastColumn="0"/>
             </w:pPr>
-            <w:r>
-              <w:t>Ferme la fenêtre et remet le jeu en marche.</w:t>
+            <w:proofErr w:type="spellStart"/>
+            <w:r>
+              <w:t>Ferme</w:t>
+            </w:r>
+            <w:proofErr w:type="spellEnd"/>
+            <w:r>
+              <w:t xml:space="preserve"> la </w:t>
+            </w:r>
+            <w:proofErr w:type="spellStart"/>
+            <w:r>
+              <w:t>fenêtre</w:t>
+            </w:r>
+            <w:proofErr w:type="spellEnd"/>
+            <w:r>
+              <w:t xml:space="preserve"> et </w:t>
+            </w:r>
+            <w:proofErr w:type="spellStart"/>
+            <w:r>
+              <w:t>remet</w:t>
+            </w:r>
+            <w:proofErr w:type="spellEnd"/>
+            <w:r>
+              <w:t xml:space="preserve"> le </w:t>
+            </w:r>
+            <w:proofErr w:type="spellStart"/>
+            <w:r>
+              <w:t>jeu</w:t>
+            </w:r>
+            <w:proofErr w:type="spellEnd"/>
+            <w:r>
+              <w:t xml:space="preserve"> </w:t>
+            </w:r>
+            <w:proofErr w:type="spellStart"/>
+            <w:r>
+              <w:t>en</w:t>
+            </w:r>
+            <w:proofErr w:type="spellEnd"/>
+            <w:r>
+              <w:t xml:space="preserve"> </w:t>
+            </w:r>
+            <w:proofErr w:type="spellStart"/>
+            <w:r>
+              <w:t>marche</w:t>
+            </w:r>
+            <w:proofErr w:type="spellEnd"/>
+            <w:r>
+              <w:t>.</w:t>
             </w:r>
           </w:p>
         </w:tc>
@@ -9230,12 +11838,22 @@
       </w:pPr>
       <w:bookmarkStart w:id="14" w:name="_Toc449392763"/>
       <w:bookmarkStart w:id="15" w:name="_Toc450500690"/>
+      <w:proofErr w:type="spellStart"/>
       <w:r>
         <w:lastRenderedPageBreak/>
-        <w:t>Écran de fin de jeu</w:t>
+        <w:t>Écran</w:t>
+      </w:r>
+      <w:proofErr w:type="spellEnd"/>
+      <w:r>
+        <w:t xml:space="preserve"> de fin de </w:t>
+      </w:r>
+      <w:proofErr w:type="spellStart"/>
+      <w:r>
+        <w:t>jeu</w:t>
       </w:r>
       <w:bookmarkEnd w:id="14"/>
       <w:bookmarkEnd w:id="15"/>
+      <w:proofErr w:type="spellEnd"/>
     </w:p>
     <w:p>
       <w:pPr>
@@ -9262,7 +11880,7 @@
                     <pic:cNvPicPr/>
                   </pic:nvPicPr>
                   <pic:blipFill>
-                    <a:blip r:embed="rId17">
+                    <a:blip r:embed="rId18">
                       <a:extLst>
                         <a:ext uri="{28A0092B-C50C-407E-A947-70E740481C1C}">
                           <a14:useLocalDpi xmlns:a14="http://schemas.microsoft.com/office/drawing/2010/main" val="0"/>
@@ -9293,9 +11911,19 @@
       <w:pPr>
         <w:pStyle w:val="Sous-tt"/>
       </w:pPr>
-      <w:r>
-        <w:t>Accès à l’écran</w:t>
-      </w:r>
+      <w:proofErr w:type="spellStart"/>
+      <w:r>
+        <w:t>Accès</w:t>
+      </w:r>
+      <w:proofErr w:type="spellEnd"/>
+      <w:r>
+        <w:t xml:space="preserve"> à </w:t>
+      </w:r>
+      <w:proofErr w:type="spellStart"/>
+      <w:r>
+        <w:t>l’écran</w:t>
+      </w:r>
+      <w:proofErr w:type="spellEnd"/>
     </w:p>
     <w:p>
       <w:pPr>
@@ -9308,7 +11936,15 @@
         <w:jc w:val="left"/>
       </w:pPr>
       <w:r>
-        <w:t>À partir du menu</w:t>
+        <w:t xml:space="preserve">À </w:t>
+      </w:r>
+      <w:proofErr w:type="spellStart"/>
+      <w:r>
+        <w:t>partir</w:t>
+      </w:r>
+      <w:proofErr w:type="spellEnd"/>
+      <w:r>
+        <w:t xml:space="preserve"> du menu</w:t>
       </w:r>
     </w:p>
     <w:p>
@@ -9322,16 +11958,39 @@
         <w:jc w:val="left"/>
       </w:pPr>
       <w:r>
-        <w:t>À la fin d’une partie</w:t>
-      </w:r>
+        <w:t xml:space="preserve">À la fin </w:t>
+      </w:r>
+      <w:proofErr w:type="spellStart"/>
+      <w:r>
+        <w:t>d’une</w:t>
+      </w:r>
+      <w:proofErr w:type="spellEnd"/>
+      <w:r>
+        <w:t xml:space="preserve"> </w:t>
+      </w:r>
+      <w:proofErr w:type="spellStart"/>
+      <w:r>
+        <w:t>partie</w:t>
+      </w:r>
+      <w:proofErr w:type="spellEnd"/>
     </w:p>
     <w:p>
       <w:pPr>
         <w:pStyle w:val="Sous-tt"/>
       </w:pPr>
-      <w:r>
-        <w:t>Éléments visuels</w:t>
-      </w:r>
+      <w:proofErr w:type="spellStart"/>
+      <w:r>
+        <w:t>Éléments</w:t>
+      </w:r>
+      <w:proofErr w:type="spellEnd"/>
+      <w:r>
+        <w:t xml:space="preserve"> </w:t>
+      </w:r>
+      <w:proofErr w:type="spellStart"/>
+      <w:r>
+        <w:t>visuels</w:t>
+      </w:r>
+      <w:proofErr w:type="spellEnd"/>
     </w:p>
     <w:tbl>
       <w:tblPr>
@@ -9357,8 +12016,13 @@
               <w:spacing w:after="0"/>
             </w:pPr>
             <w:r>
-              <w:t>$F_FinDePartie</w:t>
-            </w:r>
+              <w:t>$</w:t>
+            </w:r>
+            <w:proofErr w:type="spellStart"/>
+            <w:r>
+              <w:t>F_FinDePartie</w:t>
+            </w:r>
+            <w:proofErr w:type="spellEnd"/>
           </w:p>
         </w:tc>
         <w:tc>
@@ -9371,7 +12035,47 @@
               <w:cnfStyle w:val="000000100000" w:firstRow="0" w:lastRow="0" w:firstColumn="0" w:lastColumn="0" w:oddVBand="0" w:evenVBand="0" w:oddHBand="1" w:evenHBand="0" w:firstRowFirstColumn="0" w:firstRowLastColumn="0" w:lastRowFirstColumn="0" w:lastRowLastColumn="0"/>
             </w:pPr>
             <w:r>
-              <w:t>Change selon si le joueur a gagné ou a perdu.</w:t>
+              <w:t xml:space="preserve">Change </w:t>
+            </w:r>
+            <w:proofErr w:type="spellStart"/>
+            <w:r>
+              <w:t>selon</w:t>
+            </w:r>
+            <w:proofErr w:type="spellEnd"/>
+            <w:r>
+              <w:t xml:space="preserve"> </w:t>
+            </w:r>
+            <w:proofErr w:type="spellStart"/>
+            <w:r>
+              <w:t>si</w:t>
+            </w:r>
+            <w:proofErr w:type="spellEnd"/>
+            <w:r>
+              <w:t xml:space="preserve"> le </w:t>
+            </w:r>
+            <w:proofErr w:type="spellStart"/>
+            <w:r>
+              <w:t>joueur</w:t>
+            </w:r>
+            <w:proofErr w:type="spellEnd"/>
+            <w:r>
+              <w:t xml:space="preserve"> a </w:t>
+            </w:r>
+            <w:proofErr w:type="spellStart"/>
+            <w:r>
+              <w:t>gagné</w:t>
+            </w:r>
+            <w:proofErr w:type="spellEnd"/>
+            <w:r>
+              <w:t xml:space="preserve"> </w:t>
+            </w:r>
+            <w:proofErr w:type="spellStart"/>
+            <w:r>
+              <w:t>ou</w:t>
+            </w:r>
+            <w:proofErr w:type="spellEnd"/>
+            <w:r>
+              <w:t xml:space="preserve"> a perdu.</w:t>
             </w:r>
           </w:p>
         </w:tc>
@@ -9391,8 +12095,13 @@
               <w:jc w:val="left"/>
             </w:pPr>
             <w:r>
-              <w:t>$F_IndicateurNombresTours</w:t>
-            </w:r>
+              <w:t>$</w:t>
+            </w:r>
+            <w:proofErr w:type="spellStart"/>
+            <w:r>
+              <w:t>F_IndicateurNombresTours</w:t>
+            </w:r>
+            <w:proofErr w:type="spellEnd"/>
           </w:p>
         </w:tc>
         <w:tc>
@@ -9404,8 +12113,61 @@
               <w:spacing w:after="0"/>
               <w:cnfStyle w:val="000000010000" w:firstRow="0" w:lastRow="0" w:firstColumn="0" w:lastColumn="0" w:oddVBand="0" w:evenVBand="0" w:oddHBand="0" w:evenHBand="1" w:firstRowFirstColumn="0" w:firstRowLastColumn="0" w:lastRowFirstColumn="0" w:lastRowLastColumn="0"/>
             </w:pPr>
-            <w:r>
-              <w:t>N’apparait que si le joueur provient d’une partie gagnée.</w:t>
+            <w:proofErr w:type="spellStart"/>
+            <w:r>
+              <w:t>N’apparait</w:t>
+            </w:r>
+            <w:proofErr w:type="spellEnd"/>
+            <w:r>
+              <w:t xml:space="preserve"> que </w:t>
+            </w:r>
+            <w:proofErr w:type="spellStart"/>
+            <w:r>
+              <w:t>si</w:t>
+            </w:r>
+            <w:proofErr w:type="spellEnd"/>
+            <w:r>
+              <w:t xml:space="preserve"> le </w:t>
+            </w:r>
+            <w:proofErr w:type="spellStart"/>
+            <w:r>
+              <w:t>joueur</w:t>
+            </w:r>
+            <w:proofErr w:type="spellEnd"/>
+            <w:r>
+              <w:t xml:space="preserve"> </w:t>
+            </w:r>
+            <w:proofErr w:type="spellStart"/>
+            <w:r>
+              <w:t>provient</w:t>
+            </w:r>
+            <w:proofErr w:type="spellEnd"/>
+            <w:r>
+              <w:t xml:space="preserve"> </w:t>
+            </w:r>
+            <w:proofErr w:type="spellStart"/>
+            <w:r>
+              <w:t>d’une</w:t>
+            </w:r>
+            <w:proofErr w:type="spellEnd"/>
+            <w:r>
+              <w:t xml:space="preserve"> </w:t>
+            </w:r>
+            <w:proofErr w:type="spellStart"/>
+            <w:r>
+              <w:t>partie</w:t>
+            </w:r>
+            <w:proofErr w:type="spellEnd"/>
+            <w:r>
+              <w:t xml:space="preserve"> </w:t>
+            </w:r>
+            <w:proofErr w:type="spellStart"/>
+            <w:r>
+              <w:t>gagnée</w:t>
+            </w:r>
+            <w:proofErr w:type="spellEnd"/>
+            <w:r>
+              <w:t>.</w:t>
             </w:r>
           </w:p>
         </w:tc>
@@ -9425,8 +12187,13 @@
               <w:jc w:val="left"/>
             </w:pPr>
             <w:r>
-              <w:t>$F_IndicateurExploitsRéalisé</w:t>
-            </w:r>
+              <w:t>$</w:t>
+            </w:r>
+            <w:proofErr w:type="spellStart"/>
+            <w:r>
+              <w:t>F_IndicateurExploitsRéalisé</w:t>
+            </w:r>
+            <w:proofErr w:type="spellEnd"/>
           </w:p>
         </w:tc>
         <w:tc>
@@ -9438,8 +12205,61 @@
               <w:spacing w:after="0"/>
               <w:cnfStyle w:val="000000100000" w:firstRow="0" w:lastRow="0" w:firstColumn="0" w:lastColumn="0" w:oddVBand="0" w:evenVBand="0" w:oddHBand="1" w:evenHBand="0" w:firstRowFirstColumn="0" w:firstRowLastColumn="0" w:lastRowFirstColumn="0" w:lastRowLastColumn="0"/>
             </w:pPr>
-            <w:r>
-              <w:t>N’apparait que si le joueur provient d’une partie gagnée.</w:t>
+            <w:proofErr w:type="spellStart"/>
+            <w:r>
+              <w:t>N’apparait</w:t>
+            </w:r>
+            <w:proofErr w:type="spellEnd"/>
+            <w:r>
+              <w:t xml:space="preserve"> que </w:t>
+            </w:r>
+            <w:proofErr w:type="spellStart"/>
+            <w:r>
+              <w:t>si</w:t>
+            </w:r>
+            <w:proofErr w:type="spellEnd"/>
+            <w:r>
+              <w:t xml:space="preserve"> le </w:t>
+            </w:r>
+            <w:proofErr w:type="spellStart"/>
+            <w:r>
+              <w:t>joueur</w:t>
+            </w:r>
+            <w:proofErr w:type="spellEnd"/>
+            <w:r>
+              <w:t xml:space="preserve"> </w:t>
+            </w:r>
+            <w:proofErr w:type="spellStart"/>
+            <w:r>
+              <w:t>provient</w:t>
+            </w:r>
+            <w:proofErr w:type="spellEnd"/>
+            <w:r>
+              <w:t xml:space="preserve"> </w:t>
+            </w:r>
+            <w:proofErr w:type="spellStart"/>
+            <w:r>
+              <w:t>d’une</w:t>
+            </w:r>
+            <w:proofErr w:type="spellEnd"/>
+            <w:r>
+              <w:t xml:space="preserve"> </w:t>
+            </w:r>
+            <w:proofErr w:type="spellStart"/>
+            <w:r>
+              <w:t>partie</w:t>
+            </w:r>
+            <w:proofErr w:type="spellEnd"/>
+            <w:r>
+              <w:t xml:space="preserve"> </w:t>
+            </w:r>
+            <w:proofErr w:type="spellStart"/>
+            <w:r>
+              <w:t>gagnée</w:t>
+            </w:r>
+            <w:proofErr w:type="spellEnd"/>
+            <w:r>
+              <w:t>.</w:t>
             </w:r>
           </w:p>
         </w:tc>
@@ -9473,7 +12293,15 @@
               <w:cnfStyle w:val="000000010000" w:firstRow="0" w:lastRow="0" w:firstColumn="0" w:lastColumn="0" w:oddVBand="0" w:evenVBand="0" w:oddHBand="0" w:evenHBand="1" w:firstRowFirstColumn="0" w:firstRowLastColumn="0" w:lastRowFirstColumn="0" w:lastRowLastColumn="0"/>
             </w:pPr>
             <w:r>
-              <w:t>Son, Retour à l’écran titre.</w:t>
+              <w:t xml:space="preserve">Son, Retour à </w:t>
+            </w:r>
+            <w:proofErr w:type="spellStart"/>
+            <w:r>
+              <w:t>l’écran</w:t>
+            </w:r>
+            <w:proofErr w:type="spellEnd"/>
+            <w:r>
+              <w:t xml:space="preserve"> titre.</w:t>
             </w:r>
           </w:p>
         </w:tc>
@@ -9492,8 +12320,13 @@
               <w:spacing w:after="0"/>
               <w:jc w:val="left"/>
             </w:pPr>
-            <w:r>
-              <w:t>Élément 1</w:t>
+            <w:proofErr w:type="spellStart"/>
+            <w:r>
+              <w:t>Élément</w:t>
+            </w:r>
+            <w:proofErr w:type="spellEnd"/>
+            <w:r>
+              <w:t xml:space="preserve"> 1</w:t>
             </w:r>
           </w:p>
         </w:tc>
@@ -9507,7 +12340,71 @@
               <w:cnfStyle w:val="000000100000" w:firstRow="0" w:lastRow="0" w:firstColumn="0" w:lastColumn="0" w:oddVBand="0" w:evenVBand="0" w:oddHBand="1" w:evenHBand="0" w:firstRowFirstColumn="0" w:firstRowLastColumn="0" w:lastRowFirstColumn="0" w:lastRowLastColumn="0"/>
             </w:pPr>
             <w:r>
-              <w:t>Image de l’exploit 1 du niveau. Grisé si non compléter, brillant si réussi.</w:t>
+              <w:t xml:space="preserve">Image de </w:t>
+            </w:r>
+            <w:proofErr w:type="spellStart"/>
+            <w:r>
+              <w:t>l’exploit</w:t>
+            </w:r>
+            <w:proofErr w:type="spellEnd"/>
+            <w:r>
+              <w:t xml:space="preserve"> 1 du </w:t>
+            </w:r>
+            <w:proofErr w:type="spellStart"/>
+            <w:r>
+              <w:t>niveau</w:t>
+            </w:r>
+            <w:proofErr w:type="spellEnd"/>
+            <w:r>
+              <w:t xml:space="preserve">. </w:t>
+            </w:r>
+            <w:proofErr w:type="spellStart"/>
+            <w:r>
+              <w:t>Grisé</w:t>
+            </w:r>
+            <w:proofErr w:type="spellEnd"/>
+            <w:r>
+              <w:t xml:space="preserve"> </w:t>
+            </w:r>
+            <w:proofErr w:type="spellStart"/>
+            <w:r>
+              <w:t>si</w:t>
+            </w:r>
+            <w:proofErr w:type="spellEnd"/>
+            <w:r>
+              <w:t xml:space="preserve"> non </w:t>
+            </w:r>
+            <w:proofErr w:type="spellStart"/>
+            <w:r>
+              <w:t>compléter</w:t>
+            </w:r>
+            <w:proofErr w:type="spellEnd"/>
+            <w:r>
+              <w:t xml:space="preserve">, </w:t>
+            </w:r>
+            <w:proofErr w:type="spellStart"/>
+            <w:r>
+              <w:t>brillant</w:t>
+            </w:r>
+            <w:proofErr w:type="spellEnd"/>
+            <w:r>
+              <w:t xml:space="preserve"> </w:t>
+            </w:r>
+            <w:proofErr w:type="spellStart"/>
+            <w:r>
+              <w:t>si</w:t>
+            </w:r>
+            <w:proofErr w:type="spellEnd"/>
+            <w:r>
+              <w:t xml:space="preserve"> </w:t>
+            </w:r>
+            <w:proofErr w:type="spellStart"/>
+            <w:r>
+              <w:t>réussi</w:t>
+            </w:r>
+            <w:proofErr w:type="spellEnd"/>
+            <w:r>
+              <w:t>.</w:t>
             </w:r>
           </w:p>
         </w:tc>
@@ -9526,8 +12423,13 @@
               <w:spacing w:after="0"/>
               <w:jc w:val="left"/>
             </w:pPr>
-            <w:r>
-              <w:t>Élément 2</w:t>
+            <w:proofErr w:type="spellStart"/>
+            <w:r>
+              <w:t>Élément</w:t>
+            </w:r>
+            <w:proofErr w:type="spellEnd"/>
+            <w:r>
+              <w:t xml:space="preserve"> 2</w:t>
             </w:r>
           </w:p>
         </w:tc>
@@ -9541,7 +12443,71 @@
               <w:cnfStyle w:val="000000010000" w:firstRow="0" w:lastRow="0" w:firstColumn="0" w:lastColumn="0" w:oddVBand="0" w:evenVBand="0" w:oddHBand="0" w:evenHBand="1" w:firstRowFirstColumn="0" w:firstRowLastColumn="0" w:lastRowFirstColumn="0" w:lastRowLastColumn="0"/>
             </w:pPr>
             <w:r>
-              <w:t>Image de l’exploit 2 du niveau. Grisé si non compléter, brillant si réussi.</w:t>
+              <w:t xml:space="preserve">Image de </w:t>
+            </w:r>
+            <w:proofErr w:type="spellStart"/>
+            <w:r>
+              <w:t>l’exploit</w:t>
+            </w:r>
+            <w:proofErr w:type="spellEnd"/>
+            <w:r>
+              <w:t xml:space="preserve"> 2 du </w:t>
+            </w:r>
+            <w:proofErr w:type="spellStart"/>
+            <w:r>
+              <w:t>niveau</w:t>
+            </w:r>
+            <w:proofErr w:type="spellEnd"/>
+            <w:r>
+              <w:t xml:space="preserve">. </w:t>
+            </w:r>
+            <w:proofErr w:type="spellStart"/>
+            <w:r>
+              <w:t>Grisé</w:t>
+            </w:r>
+            <w:proofErr w:type="spellEnd"/>
+            <w:r>
+              <w:t xml:space="preserve"> </w:t>
+            </w:r>
+            <w:proofErr w:type="spellStart"/>
+            <w:r>
+              <w:t>si</w:t>
+            </w:r>
+            <w:proofErr w:type="spellEnd"/>
+            <w:r>
+              <w:t xml:space="preserve"> non </w:t>
+            </w:r>
+            <w:proofErr w:type="spellStart"/>
+            <w:r>
+              <w:t>compléter</w:t>
+            </w:r>
+            <w:proofErr w:type="spellEnd"/>
+            <w:r>
+              <w:t xml:space="preserve">, </w:t>
+            </w:r>
+            <w:proofErr w:type="spellStart"/>
+            <w:r>
+              <w:t>brillant</w:t>
+            </w:r>
+            <w:proofErr w:type="spellEnd"/>
+            <w:r>
+              <w:t xml:space="preserve"> </w:t>
+            </w:r>
+            <w:proofErr w:type="spellStart"/>
+            <w:r>
+              <w:t>si</w:t>
+            </w:r>
+            <w:proofErr w:type="spellEnd"/>
+            <w:r>
+              <w:t xml:space="preserve"> </w:t>
+            </w:r>
+            <w:proofErr w:type="spellStart"/>
+            <w:r>
+              <w:t>réussi</w:t>
+            </w:r>
+            <w:proofErr w:type="spellEnd"/>
+            <w:r>
+              <w:t>.</w:t>
             </w:r>
           </w:p>
         </w:tc>
@@ -9552,8 +12518,13 @@
         <w:pStyle w:val="Sous-tt"/>
         <w:spacing w:before="120"/>
       </w:pPr>
-      <w:r>
-        <w:t>Interactivité et navigation</w:t>
+      <w:proofErr w:type="spellStart"/>
+      <w:r>
+        <w:t>Interactivité</w:t>
+      </w:r>
+      <w:proofErr w:type="spellEnd"/>
+      <w:r>
+        <w:t xml:space="preserve"> et navigation</w:t>
       </w:r>
     </w:p>
     <w:tbl>
@@ -9577,8 +12548,13 @@
           </w:tcPr>
           <w:p>
             <w:r>
-              <w:t>$F_Titre_btn</w:t>
-            </w:r>
+              <w:t>$</w:t>
+            </w:r>
+            <w:proofErr w:type="spellStart"/>
+            <w:r>
+              <w:t>F_Titre_btn</w:t>
+            </w:r>
+            <w:proofErr w:type="spellEnd"/>
           </w:p>
         </w:tc>
         <w:tc>
@@ -9589,8 +12565,21 @@
             <w:pPr>
               <w:cnfStyle w:val="000000100000" w:firstRow="0" w:lastRow="0" w:firstColumn="0" w:lastColumn="0" w:oddVBand="0" w:evenVBand="0" w:oddHBand="1" w:evenHBand="0" w:firstRowFirstColumn="0" w:firstRowLastColumn="0" w:lastRowFirstColumn="0" w:lastRowLastColumn="0"/>
             </w:pPr>
-            <w:r>
-              <w:t>Retourne à l’écran titre.</w:t>
+            <w:proofErr w:type="spellStart"/>
+            <w:r>
+              <w:t>Retourne</w:t>
+            </w:r>
+            <w:proofErr w:type="spellEnd"/>
+            <w:r>
+              <w:t xml:space="preserve"> à </w:t>
+            </w:r>
+            <w:proofErr w:type="spellStart"/>
+            <w:r>
+              <w:t>l’écran</w:t>
+            </w:r>
+            <w:proofErr w:type="spellEnd"/>
+            <w:r>
+              <w:t xml:space="preserve"> titre.</w:t>
             </w:r>
           </w:p>
         </w:tc>
@@ -9605,8 +12594,13 @@
             <w:tcW w:w="1951" w:type="dxa"/>
           </w:tcPr>
           <w:p>
-            <w:r>
-              <w:t>Icône Son</w:t>
+            <w:proofErr w:type="spellStart"/>
+            <w:r>
+              <w:t>Icône</w:t>
+            </w:r>
+            <w:proofErr w:type="spellEnd"/>
+            <w:r>
+              <w:t xml:space="preserve"> Son</w:t>
             </w:r>
           </w:p>
         </w:tc>
@@ -9619,7 +12613,39 @@
               <w:cnfStyle w:val="000000010000" w:firstRow="0" w:lastRow="0" w:firstColumn="0" w:lastColumn="0" w:oddVBand="0" w:evenVBand="0" w:oddHBand="0" w:evenHBand="1" w:firstRowFirstColumn="0" w:firstRowLastColumn="0" w:lastRowFirstColumn="0" w:lastRowLastColumn="0"/>
             </w:pPr>
             <w:r>
-              <w:t>Change le statut du son à actif ou inactif.</w:t>
+              <w:t xml:space="preserve">Change le </w:t>
+            </w:r>
+            <w:proofErr w:type="spellStart"/>
+            <w:r>
+              <w:t>statut</w:t>
+            </w:r>
+            <w:proofErr w:type="spellEnd"/>
+            <w:r>
+              <w:t xml:space="preserve"> du son à </w:t>
+            </w:r>
+            <w:proofErr w:type="spellStart"/>
+            <w:r>
+              <w:t>actif</w:t>
+            </w:r>
+            <w:proofErr w:type="spellEnd"/>
+            <w:r>
+              <w:t xml:space="preserve"> </w:t>
+            </w:r>
+            <w:proofErr w:type="spellStart"/>
+            <w:r>
+              <w:t>ou</w:t>
+            </w:r>
+            <w:proofErr w:type="spellEnd"/>
+            <w:r>
+              <w:t xml:space="preserve"> </w:t>
+            </w:r>
+            <w:proofErr w:type="spellStart"/>
+            <w:r>
+              <w:t>inactif</w:t>
+            </w:r>
+            <w:proofErr w:type="spellEnd"/>
+            <w:r>
+              <w:t>.</w:t>
             </w:r>
           </w:p>
         </w:tc>
@@ -9638,8 +12664,8 @@
       </w:pPr>
     </w:p>
     <w:sectPr>
-      <w:headerReference w:type="default" r:id="rId18"/>
-      <w:footerReference w:type="default" r:id="rId19"/>
+      <w:headerReference w:type="default" r:id="rId19"/>
+      <w:footerReference w:type="default" r:id="rId20"/>
       <w:pgSz w:w="12240" w:h="15840"/>
       <w:pgMar w:top="720" w:right="720" w:bottom="720" w:left="720" w:header="708" w:footer="708" w:gutter="0"/>
       <w:pgNumType w:start="0"/>
@@ -9707,7 +12733,7 @@
           <w:rPr>
             <w:noProof/>
           </w:rPr>
-          <w:t>18</w:t>
+          <w:t>19</w:t>
         </w:r>
         <w:r>
           <w:rPr>
@@ -14903,7 +17929,7 @@
 </file>
 
 <file path=customXml/itemProps1.xml><?xml version="1.0" encoding="utf-8"?>
-<ds:datastoreItem xmlns:ds="http://schemas.openxmlformats.org/officeDocument/2006/customXml" ds:itemID="{8A081189-C99D-4A27-9B09-8886FBB1EF98}">
+<ds:datastoreItem xmlns:ds="http://schemas.openxmlformats.org/officeDocument/2006/customXml" ds:itemID="{92AD3EAD-4E4E-48D8-8137-2B9FD1E5645F}">
   <ds:schemaRefs>
     <ds:schemaRef ds:uri="http://schemas.openxmlformats.org/officeDocument/2006/bibliography"/>
   </ds:schemaRefs>

</xml_diff>

<commit_message>
Added mock-up for the Map.
</commit_message>
<xml_diff>
--- a/Mock-Up/BattleForVoxturia_Mock-Up.docx
+++ b/Mock-Up/BattleForVoxturia_Mock-Up.docx
@@ -116,8 +116,8 @@
         <w:jc w:val="center"/>
       </w:pPr>
     </w:p>
-    <w:bookmarkStart w:id="0" w:name="_Toc417967882" w:displacedByCustomXml="next"/>
-    <w:bookmarkStart w:id="1" w:name="_Toc450500650" w:displacedByCustomXml="next"/>
+    <w:bookmarkStart w:id="0" w:name="_Toc450500650" w:displacedByCustomXml="next"/>
+    <w:bookmarkStart w:id="1" w:name="_Toc417967882" w:displacedByCustomXml="next"/>
     <w:sdt>
       <w:sdtPr>
         <w:rPr>
@@ -7464,7 +7464,7 @@
               <w:cnfStyle w:val="000000100000" w:firstRow="0" w:lastRow="0" w:firstColumn="0" w:lastColumn="0" w:oddVBand="0" w:evenVBand="0" w:oddHBand="1" w:evenHBand="0" w:firstRowFirstColumn="0" w:firstRowLastColumn="0" w:lastRowFirstColumn="0" w:lastRowLastColumn="0"/>
             </w:pPr>
             <w:r>
-              <w:t>-</w:t>
+              <w:t>Simple visual.</w:t>
             </w:r>
           </w:p>
         </w:tc>
@@ -8154,13 +8154,7 @@
             </w:r>
             <w:proofErr w:type="spellStart"/>
             <w:r>
-              <w:t>S_</w:t>
-            </w:r>
-            <w:r>
-              <w:t>Player</w:t>
-            </w:r>
-            <w:r>
-              <w:t>Money</w:t>
+              <w:t>S_PlayerMoney</w:t>
             </w:r>
             <w:proofErr w:type="spellEnd"/>
           </w:p>
@@ -8181,13 +8175,7 @@
               <w:t>Vox</w:t>
             </w:r>
             <w:r>
-              <w:t xml:space="preserve"> the player </w:t>
-            </w:r>
-            <w:r>
-              <w:t>has</w:t>
-            </w:r>
-            <w:r>
-              <w:t>.</w:t>
+              <w:t xml:space="preserve"> the player has.</w:t>
             </w:r>
           </w:p>
         </w:tc>
@@ -8735,8 +8723,6 @@
           <w:numId w:val="0"/>
         </w:numPr>
       </w:pPr>
-      <w:bookmarkStart w:id="7" w:name="_GoBack"/>
-      <w:bookmarkEnd w:id="7"/>
     </w:p>
     <w:tbl>
       <w:tblPr>
@@ -8803,7 +8789,1045 @@
         </w:tc>
       </w:tr>
     </w:tbl>
-    <w:p/>
+    <w:p>
+      <w:pPr>
+        <w:pStyle w:val="Titre2"/>
+      </w:pPr>
+      <w:r>
+        <w:lastRenderedPageBreak/>
+        <w:t>Map</w:t>
+      </w:r>
+    </w:p>
+    <w:p>
+      <w:pPr>
+        <w:jc w:val="center"/>
+      </w:pPr>
+      <w:r>
+        <w:rPr>
+          <w:noProof/>
+          <w:lang w:eastAsia="en-CA"/>
+        </w:rPr>
+        <w:drawing>
+          <wp:inline distT="0" distB="0" distL="0" distR="0" wp14:anchorId="28F27718" wp14:editId="3AF53506">
+            <wp:extent cx="5368927" cy="2965836"/>
+            <wp:effectExtent l="0" t="0" r="3175" b="6350"/>
+            <wp:docPr id="8" name="Image 8"/>
+            <wp:cNvGraphicFramePr>
+              <a:graphicFrameLocks xmlns:a="http://schemas.openxmlformats.org/drawingml/2006/main" noChangeAspect="1"/>
+            </wp:cNvGraphicFramePr>
+            <a:graphic xmlns:a="http://schemas.openxmlformats.org/drawingml/2006/main">
+              <a:graphicData uri="http://schemas.openxmlformats.org/drawingml/2006/picture">
+                <pic:pic xmlns:pic="http://schemas.openxmlformats.org/drawingml/2006/picture">
+                  <pic:nvPicPr>
+                    <pic:cNvPr id="8" name="Map.png"/>
+                    <pic:cNvPicPr/>
+                  </pic:nvPicPr>
+                  <pic:blipFill>
+                    <a:blip r:embed="rId15">
+                      <a:extLst>
+                        <a:ext uri="{28A0092B-C50C-407E-A947-70E740481C1C}">
+                          <a14:useLocalDpi xmlns:a14="http://schemas.microsoft.com/office/drawing/2010/main" val="0"/>
+                        </a:ext>
+                      </a:extLst>
+                    </a:blip>
+                    <a:stretch>
+                      <a:fillRect/>
+                    </a:stretch>
+                  </pic:blipFill>
+                  <pic:spPr>
+                    <a:xfrm>
+                      <a:off x="0" y="0"/>
+                      <a:ext cx="5414149" cy="2990817"/>
+                    </a:xfrm>
+                    <a:prstGeom prst="rect">
+                      <a:avLst/>
+                    </a:prstGeom>
+                  </pic:spPr>
+                </pic:pic>
+              </a:graphicData>
+            </a:graphic>
+          </wp:inline>
+        </w:drawing>
+      </w:r>
+    </w:p>
+    <w:p>
+      <w:pPr>
+        <w:pStyle w:val="Sous-tt"/>
+      </w:pPr>
+      <w:r>
+        <w:t>Screen</w:t>
+      </w:r>
+      <w:r>
+        <w:t xml:space="preserve"> Access</w:t>
+      </w:r>
+    </w:p>
+    <w:p>
+      <w:pPr>
+        <w:pStyle w:val="Paragraphedeliste"/>
+        <w:numPr>
+          <w:ilvl w:val="0"/>
+          <w:numId w:val="15"/>
+        </w:numPr>
+        <w:spacing w:after="200"/>
+        <w:jc w:val="left"/>
+      </w:pPr>
+      <w:r>
+        <w:t>From the Hub.</w:t>
+      </w:r>
+    </w:p>
+    <w:p>
+      <w:pPr>
+        <w:pStyle w:val="Paragraphedeliste"/>
+        <w:numPr>
+          <w:ilvl w:val="0"/>
+          <w:numId w:val="15"/>
+        </w:numPr>
+        <w:spacing w:after="200"/>
+        <w:jc w:val="left"/>
+      </w:pPr>
+      <w:r>
+        <w:t>From Fight Screen</w:t>
+      </w:r>
+      <w:r>
+        <w:t>.</w:t>
+      </w:r>
+    </w:p>
+    <w:p>
+      <w:pPr>
+        <w:pStyle w:val="Sous-tt"/>
+      </w:pPr>
+      <w:r>
+        <w:t xml:space="preserve">Visual </w:t>
+      </w:r>
+      <w:r>
+        <w:t>Elements</w:t>
+      </w:r>
+    </w:p>
+    <w:tbl>
+      <w:tblPr>
+        <w:tblStyle w:val="Tramemoyenne1-Accent5"/>
+        <w:tblW w:w="11023" w:type="dxa"/>
+        <w:tblLook w:val="0480" w:firstRow="0" w:lastRow="0" w:firstColumn="1" w:lastColumn="0" w:noHBand="0" w:noVBand="1"/>
+      </w:tblPr>
+      <w:tblGrid>
+        <w:gridCol w:w="1975"/>
+        <w:gridCol w:w="9048"/>
+      </w:tblGrid>
+      <w:tr>
+        <w:trPr>
+          <w:cnfStyle w:val="000000100000" w:firstRow="0" w:lastRow="0" w:firstColumn="0" w:lastColumn="0" w:oddVBand="0" w:evenVBand="0" w:oddHBand="1" w:evenHBand="0" w:firstRowFirstColumn="0" w:firstRowLastColumn="0" w:lastRowFirstColumn="0" w:lastRowLastColumn="0"/>
+        </w:trPr>
+        <w:tc>
+          <w:tcPr>
+            <w:cnfStyle w:val="001000000000" w:firstRow="0" w:lastRow="0" w:firstColumn="1" w:lastColumn="0" w:oddVBand="0" w:evenVBand="0" w:oddHBand="0" w:evenHBand="0" w:firstRowFirstColumn="0" w:firstRowLastColumn="0" w:lastRowFirstColumn="0" w:lastRowLastColumn="0"/>
+            <w:tcW w:w="1975" w:type="dxa"/>
+          </w:tcPr>
+          <w:p>
+            <w:pPr>
+              <w:spacing w:after="0"/>
+            </w:pPr>
+            <w:r>
+              <w:t>Background image</w:t>
+            </w:r>
+          </w:p>
+        </w:tc>
+        <w:tc>
+          <w:tcPr>
+            <w:tcW w:w="9048" w:type="dxa"/>
+          </w:tcPr>
+          <w:p>
+            <w:pPr>
+              <w:spacing w:after="0"/>
+              <w:cnfStyle w:val="000000100000" w:firstRow="0" w:lastRow="0" w:firstColumn="0" w:lastColumn="0" w:oddVBand="0" w:evenVBand="0" w:oddHBand="1" w:evenHBand="0" w:firstRowFirstColumn="0" w:firstRowLastColumn="0" w:lastRowFirstColumn="0" w:lastRowLastColumn="0"/>
+            </w:pPr>
+            <w:r>
+              <w:t>Image of the world map.</w:t>
+            </w:r>
+          </w:p>
+        </w:tc>
+      </w:tr>
+      <w:tr>
+        <w:trPr>
+          <w:cnfStyle w:val="000000010000" w:firstRow="0" w:lastRow="0" w:firstColumn="0" w:lastColumn="0" w:oddVBand="0" w:evenVBand="0" w:oddHBand="0" w:evenHBand="1" w:firstRowFirstColumn="0" w:firstRowLastColumn="0" w:lastRowFirstColumn="0" w:lastRowLastColumn="0"/>
+        </w:trPr>
+        <w:tc>
+          <w:tcPr>
+            <w:cnfStyle w:val="001000000000" w:firstRow="0" w:lastRow="0" w:firstColumn="1" w:lastColumn="0" w:oddVBand="0" w:evenVBand="0" w:oddHBand="0" w:evenHBand="0" w:firstRowFirstColumn="0" w:firstRowLastColumn="0" w:lastRowFirstColumn="0" w:lastRowLastColumn="0"/>
+            <w:tcW w:w="1975" w:type="dxa"/>
+          </w:tcPr>
+          <w:p>
+            <w:pPr>
+              <w:spacing w:after="0"/>
+            </w:pPr>
+            <w:r>
+              <w:t>$</w:t>
+            </w:r>
+            <w:proofErr w:type="spellStart"/>
+            <w:r>
+              <w:t>M</w:t>
+            </w:r>
+            <w:r>
+              <w:t>_TitleScreen</w:t>
+            </w:r>
+            <w:proofErr w:type="spellEnd"/>
+          </w:p>
+        </w:tc>
+        <w:tc>
+          <w:tcPr>
+            <w:tcW w:w="9048" w:type="dxa"/>
+          </w:tcPr>
+          <w:p>
+            <w:pPr>
+              <w:spacing w:after="0"/>
+              <w:cnfStyle w:val="000000010000" w:firstRow="0" w:lastRow="0" w:firstColumn="0" w:lastColumn="0" w:oddVBand="0" w:evenVBand="0" w:oddHBand="0" w:evenHBand="1" w:firstRowFirstColumn="0" w:firstRowLastColumn="0" w:lastRowFirstColumn="0" w:lastRowLastColumn="0"/>
+            </w:pPr>
+            <w:r>
+              <w:t>The name of the screen.</w:t>
+            </w:r>
+          </w:p>
+        </w:tc>
+      </w:tr>
+      <w:tr>
+        <w:trPr>
+          <w:cnfStyle w:val="000000100000" w:firstRow="0" w:lastRow="0" w:firstColumn="0" w:lastColumn="0" w:oddVBand="0" w:evenVBand="0" w:oddHBand="1" w:evenHBand="0" w:firstRowFirstColumn="0" w:firstRowLastColumn="0" w:lastRowFirstColumn="0" w:lastRowLastColumn="0"/>
+        </w:trPr>
+        <w:tc>
+          <w:tcPr>
+            <w:cnfStyle w:val="001000000000" w:firstRow="0" w:lastRow="0" w:firstColumn="1" w:lastColumn="0" w:oddVBand="0" w:evenVBand="0" w:oddHBand="0" w:evenHBand="0" w:firstRowFirstColumn="0" w:firstRowLastColumn="0" w:lastRowFirstColumn="0" w:lastRowLastColumn="0"/>
+            <w:tcW w:w="1975" w:type="dxa"/>
+          </w:tcPr>
+          <w:p>
+            <w:pPr>
+              <w:spacing w:after="0"/>
+            </w:pPr>
+            <w:r>
+              <w:t>$M_Area1_btn</w:t>
+            </w:r>
+          </w:p>
+        </w:tc>
+        <w:tc>
+          <w:tcPr>
+            <w:tcW w:w="9048" w:type="dxa"/>
+          </w:tcPr>
+          <w:p>
+            <w:pPr>
+              <w:spacing w:after="0"/>
+              <w:cnfStyle w:val="000000100000" w:firstRow="0" w:lastRow="0" w:firstColumn="0" w:lastColumn="0" w:oddVBand="0" w:evenVBand="0" w:oddHBand="1" w:evenHBand="0" w:firstRowFirstColumn="0" w:firstRowLastColumn="0" w:lastRowFirstColumn="0" w:lastRowLastColumn="0"/>
+            </w:pPr>
+            <w:r>
+              <w:t>Icon of a Forest.</w:t>
+            </w:r>
+          </w:p>
+        </w:tc>
+      </w:tr>
+      <w:tr>
+        <w:trPr>
+          <w:cnfStyle w:val="000000010000" w:firstRow="0" w:lastRow="0" w:firstColumn="0" w:lastColumn="0" w:oddVBand="0" w:evenVBand="0" w:oddHBand="0" w:evenHBand="1" w:firstRowFirstColumn="0" w:firstRowLastColumn="0" w:lastRowFirstColumn="0" w:lastRowLastColumn="0"/>
+        </w:trPr>
+        <w:tc>
+          <w:tcPr>
+            <w:cnfStyle w:val="001000000000" w:firstRow="0" w:lastRow="0" w:firstColumn="1" w:lastColumn="0" w:oddVBand="0" w:evenVBand="0" w:oddHBand="0" w:evenHBand="0" w:firstRowFirstColumn="0" w:firstRowLastColumn="0" w:lastRowFirstColumn="0" w:lastRowLastColumn="0"/>
+            <w:tcW w:w="1975" w:type="dxa"/>
+          </w:tcPr>
+          <w:p>
+            <w:pPr>
+              <w:spacing w:after="0"/>
+            </w:pPr>
+            <w:r>
+              <w:t>$</w:t>
+            </w:r>
+            <w:r>
+              <w:t>M_Area2</w:t>
+            </w:r>
+            <w:r>
+              <w:t>_btn</w:t>
+            </w:r>
+          </w:p>
+        </w:tc>
+        <w:tc>
+          <w:tcPr>
+            <w:tcW w:w="9048" w:type="dxa"/>
+          </w:tcPr>
+          <w:p>
+            <w:pPr>
+              <w:spacing w:after="0"/>
+              <w:cnfStyle w:val="000000010000" w:firstRow="0" w:lastRow="0" w:firstColumn="0" w:lastColumn="0" w:oddVBand="0" w:evenVBand="0" w:oddHBand="0" w:evenHBand="1" w:firstRowFirstColumn="0" w:firstRowLastColumn="0" w:lastRowFirstColumn="0" w:lastRowLastColumn="0"/>
+            </w:pPr>
+            <w:r>
+              <w:t>Icon of a</w:t>
+            </w:r>
+            <w:r>
+              <w:t xml:space="preserve"> Graveyard</w:t>
+            </w:r>
+            <w:r>
+              <w:t>.</w:t>
+            </w:r>
+          </w:p>
+        </w:tc>
+      </w:tr>
+      <w:tr>
+        <w:trPr>
+          <w:cnfStyle w:val="000000100000" w:firstRow="0" w:lastRow="0" w:firstColumn="0" w:lastColumn="0" w:oddVBand="0" w:evenVBand="0" w:oddHBand="1" w:evenHBand="0" w:firstRowFirstColumn="0" w:firstRowLastColumn="0" w:lastRowFirstColumn="0" w:lastRowLastColumn="0"/>
+        </w:trPr>
+        <w:tc>
+          <w:tcPr>
+            <w:cnfStyle w:val="001000000000" w:firstRow="0" w:lastRow="0" w:firstColumn="1" w:lastColumn="0" w:oddVBand="0" w:evenVBand="0" w:oddHBand="0" w:evenHBand="0" w:firstRowFirstColumn="0" w:firstRowLastColumn="0" w:lastRowFirstColumn="0" w:lastRowLastColumn="0"/>
+            <w:tcW w:w="1975" w:type="dxa"/>
+          </w:tcPr>
+          <w:p>
+            <w:pPr>
+              <w:spacing w:after="0"/>
+            </w:pPr>
+            <w:r>
+              <w:t>$</w:t>
+            </w:r>
+            <w:r>
+              <w:t>M_Area3</w:t>
+            </w:r>
+            <w:r>
+              <w:t>_btn</w:t>
+            </w:r>
+          </w:p>
+        </w:tc>
+        <w:tc>
+          <w:tcPr>
+            <w:tcW w:w="9048" w:type="dxa"/>
+          </w:tcPr>
+          <w:p>
+            <w:pPr>
+              <w:spacing w:after="0"/>
+              <w:cnfStyle w:val="000000100000" w:firstRow="0" w:lastRow="0" w:firstColumn="0" w:lastColumn="0" w:oddVBand="0" w:evenVBand="0" w:oddHBand="1" w:evenHBand="0" w:firstRowFirstColumn="0" w:firstRowLastColumn="0" w:lastRowFirstColumn="0" w:lastRowLastColumn="0"/>
+            </w:pPr>
+            <w:r>
+              <w:t xml:space="preserve">Icon of a </w:t>
+            </w:r>
+            <w:r>
+              <w:t>Desert</w:t>
+            </w:r>
+            <w:r>
+              <w:t>.</w:t>
+            </w:r>
+          </w:p>
+        </w:tc>
+      </w:tr>
+      <w:tr>
+        <w:trPr>
+          <w:cnfStyle w:val="000000010000" w:firstRow="0" w:lastRow="0" w:firstColumn="0" w:lastColumn="0" w:oddVBand="0" w:evenVBand="0" w:oddHBand="0" w:evenHBand="1" w:firstRowFirstColumn="0" w:firstRowLastColumn="0" w:lastRowFirstColumn="0" w:lastRowLastColumn="0"/>
+        </w:trPr>
+        <w:tc>
+          <w:tcPr>
+            <w:cnfStyle w:val="001000000000" w:firstRow="0" w:lastRow="0" w:firstColumn="1" w:lastColumn="0" w:oddVBand="0" w:evenVBand="0" w:oddHBand="0" w:evenHBand="0" w:firstRowFirstColumn="0" w:firstRowLastColumn="0" w:lastRowFirstColumn="0" w:lastRowLastColumn="0"/>
+            <w:tcW w:w="1975" w:type="dxa"/>
+          </w:tcPr>
+          <w:p>
+            <w:pPr>
+              <w:spacing w:after="0"/>
+            </w:pPr>
+            <w:r>
+              <w:t>$</w:t>
+            </w:r>
+            <w:r>
+              <w:t>M_Area4</w:t>
+            </w:r>
+            <w:r>
+              <w:t>_btn</w:t>
+            </w:r>
+          </w:p>
+        </w:tc>
+        <w:tc>
+          <w:tcPr>
+            <w:tcW w:w="9048" w:type="dxa"/>
+          </w:tcPr>
+          <w:p>
+            <w:pPr>
+              <w:spacing w:after="0"/>
+              <w:cnfStyle w:val="000000010000" w:firstRow="0" w:lastRow="0" w:firstColumn="0" w:lastColumn="0" w:oddVBand="0" w:evenVBand="0" w:oddHBand="0" w:evenHBand="1" w:firstRowFirstColumn="0" w:firstRowLastColumn="0" w:lastRowFirstColumn="0" w:lastRowLastColumn="0"/>
+            </w:pPr>
+            <w:r>
+              <w:t xml:space="preserve">Icon of a </w:t>
+            </w:r>
+            <w:r>
+              <w:t>Frozen Mountain</w:t>
+            </w:r>
+            <w:r>
+              <w:t>.</w:t>
+            </w:r>
+          </w:p>
+        </w:tc>
+      </w:tr>
+      <w:tr>
+        <w:trPr>
+          <w:cnfStyle w:val="000000100000" w:firstRow="0" w:lastRow="0" w:firstColumn="0" w:lastColumn="0" w:oddVBand="0" w:evenVBand="0" w:oddHBand="1" w:evenHBand="0" w:firstRowFirstColumn="0" w:firstRowLastColumn="0" w:lastRowFirstColumn="0" w:lastRowLastColumn="0"/>
+        </w:trPr>
+        <w:tc>
+          <w:tcPr>
+            <w:cnfStyle w:val="001000000000" w:firstRow="0" w:lastRow="0" w:firstColumn="1" w:lastColumn="0" w:oddVBand="0" w:evenVBand="0" w:oddHBand="0" w:evenHBand="0" w:firstRowFirstColumn="0" w:firstRowLastColumn="0" w:lastRowFirstColumn="0" w:lastRowLastColumn="0"/>
+            <w:tcW w:w="1975" w:type="dxa"/>
+          </w:tcPr>
+          <w:p>
+            <w:pPr>
+              <w:spacing w:after="0"/>
+            </w:pPr>
+            <w:r>
+              <w:t>$</w:t>
+            </w:r>
+            <w:r>
+              <w:t>M_Area5</w:t>
+            </w:r>
+            <w:r>
+              <w:t>_btn</w:t>
+            </w:r>
+          </w:p>
+        </w:tc>
+        <w:tc>
+          <w:tcPr>
+            <w:tcW w:w="9048" w:type="dxa"/>
+          </w:tcPr>
+          <w:p>
+            <w:pPr>
+              <w:spacing w:after="0"/>
+              <w:cnfStyle w:val="000000100000" w:firstRow="0" w:lastRow="0" w:firstColumn="0" w:lastColumn="0" w:oddVBand="0" w:evenVBand="0" w:oddHBand="1" w:evenHBand="0" w:firstRowFirstColumn="0" w:firstRowLastColumn="0" w:lastRowFirstColumn="0" w:lastRowLastColumn="0"/>
+            </w:pPr>
+            <w:r>
+              <w:t xml:space="preserve">Icon of a </w:t>
+            </w:r>
+            <w:r>
+              <w:t>Burning Land</w:t>
+            </w:r>
+            <w:r>
+              <w:t>.</w:t>
+            </w:r>
+          </w:p>
+        </w:tc>
+      </w:tr>
+      <w:tr>
+        <w:trPr>
+          <w:cnfStyle w:val="000000010000" w:firstRow="0" w:lastRow="0" w:firstColumn="0" w:lastColumn="0" w:oddVBand="0" w:evenVBand="0" w:oddHBand="0" w:evenHBand="1" w:firstRowFirstColumn="0" w:firstRowLastColumn="0" w:lastRowFirstColumn="0" w:lastRowLastColumn="0"/>
+        </w:trPr>
+        <w:tc>
+          <w:tcPr>
+            <w:cnfStyle w:val="001000000000" w:firstRow="0" w:lastRow="0" w:firstColumn="1" w:lastColumn="0" w:oddVBand="0" w:evenVBand="0" w:oddHBand="0" w:evenHBand="0" w:firstRowFirstColumn="0" w:firstRowLastColumn="0" w:lastRowFirstColumn="0" w:lastRowLastColumn="0"/>
+            <w:tcW w:w="1975" w:type="dxa"/>
+          </w:tcPr>
+          <w:p>
+            <w:pPr>
+              <w:spacing w:after="0"/>
+            </w:pPr>
+            <w:r>
+              <w:t>$</w:t>
+            </w:r>
+            <w:proofErr w:type="spellStart"/>
+            <w:r>
+              <w:t>M_AreaEnd</w:t>
+            </w:r>
+            <w:r>
+              <w:t>_btn</w:t>
+            </w:r>
+            <w:proofErr w:type="spellEnd"/>
+          </w:p>
+        </w:tc>
+        <w:tc>
+          <w:tcPr>
+            <w:tcW w:w="9048" w:type="dxa"/>
+          </w:tcPr>
+          <w:p>
+            <w:pPr>
+              <w:spacing w:after="0"/>
+              <w:cnfStyle w:val="000000010000" w:firstRow="0" w:lastRow="0" w:firstColumn="0" w:lastColumn="0" w:oddVBand="0" w:evenVBand="0" w:oddHBand="0" w:evenHBand="1" w:firstRowFirstColumn="0" w:firstRowLastColumn="0" w:lastRowFirstColumn="0" w:lastRowLastColumn="0"/>
+            </w:pPr>
+            <w:r>
+              <w:t xml:space="preserve">Icon of a </w:t>
+            </w:r>
+            <w:r>
+              <w:t>Hell C</w:t>
+            </w:r>
+            <w:r>
+              <w:t>oliseum</w:t>
+            </w:r>
+            <w:r>
+              <w:t>.</w:t>
+            </w:r>
+          </w:p>
+        </w:tc>
+      </w:tr>
+      <w:tr>
+        <w:trPr>
+          <w:cnfStyle w:val="000000100000" w:firstRow="0" w:lastRow="0" w:firstColumn="0" w:lastColumn="0" w:oddVBand="0" w:evenVBand="0" w:oddHBand="1" w:evenHBand="0" w:firstRowFirstColumn="0" w:firstRowLastColumn="0" w:lastRowFirstColumn="0" w:lastRowLastColumn="0"/>
+        </w:trPr>
+        <w:tc>
+          <w:tcPr>
+            <w:cnfStyle w:val="001000000000" w:firstRow="0" w:lastRow="0" w:firstColumn="1" w:lastColumn="0" w:oddVBand="0" w:evenVBand="0" w:oddHBand="0" w:evenHBand="0" w:firstRowFirstColumn="0" w:firstRowLastColumn="0" w:lastRowFirstColumn="0" w:lastRowLastColumn="0"/>
+            <w:tcW w:w="1975" w:type="dxa"/>
+          </w:tcPr>
+          <w:p>
+            <w:pPr>
+              <w:spacing w:after="0"/>
+            </w:pPr>
+            <w:r>
+              <w:t>Buttons</w:t>
+            </w:r>
+          </w:p>
+        </w:tc>
+        <w:tc>
+          <w:tcPr>
+            <w:tcW w:w="9048" w:type="dxa"/>
+          </w:tcPr>
+          <w:p>
+            <w:pPr>
+              <w:spacing w:after="0"/>
+              <w:cnfStyle w:val="000000100000" w:firstRow="0" w:lastRow="0" w:firstColumn="0" w:lastColumn="0" w:oddVBand="0" w:evenVBand="0" w:oddHBand="1" w:evenHBand="0" w:firstRowFirstColumn="0" w:firstRowLastColumn="0" w:lastRowFirstColumn="0" w:lastRowLastColumn="0"/>
+            </w:pPr>
+            <w:r>
+              <w:t>Area1</w:t>
+            </w:r>
+            <w:r>
+              <w:t>,</w:t>
+            </w:r>
+            <w:r>
+              <w:t xml:space="preserve"> Area2</w:t>
+            </w:r>
+            <w:r>
+              <w:t>,</w:t>
+            </w:r>
+            <w:r>
+              <w:t xml:space="preserve"> Area3</w:t>
+            </w:r>
+            <w:r>
+              <w:t>,</w:t>
+            </w:r>
+            <w:r>
+              <w:t xml:space="preserve"> Area4</w:t>
+            </w:r>
+            <w:r>
+              <w:t>,</w:t>
+            </w:r>
+            <w:r>
+              <w:t xml:space="preserve"> Area5</w:t>
+            </w:r>
+            <w:r>
+              <w:t>,</w:t>
+            </w:r>
+            <w:r>
+              <w:t xml:space="preserve"> </w:t>
+            </w:r>
+            <w:proofErr w:type="spellStart"/>
+            <w:r>
+              <w:t>AreaEnd</w:t>
+            </w:r>
+            <w:proofErr w:type="spellEnd"/>
+            <w:r>
+              <w:t>,</w:t>
+            </w:r>
+            <w:r>
+              <w:t xml:space="preserve"> Return.</w:t>
+            </w:r>
+          </w:p>
+        </w:tc>
+      </w:tr>
+    </w:tbl>
+    <w:p>
+      <w:pPr>
+        <w:pStyle w:val="Sous-tt"/>
+        <w:spacing w:before="120"/>
+      </w:pPr>
+      <w:r>
+        <w:t>Interactivity</w:t>
+      </w:r>
+      <w:r>
+        <w:t xml:space="preserve"> and navigation</w:t>
+      </w:r>
+    </w:p>
+    <w:tbl>
+      <w:tblPr>
+        <w:tblStyle w:val="Tramemoyenne1-Accent5"/>
+        <w:tblW w:w="11023" w:type="dxa"/>
+        <w:tblLook w:val="0480" w:firstRow="0" w:lastRow="0" w:firstColumn="1" w:lastColumn="0" w:noHBand="0" w:noVBand="1"/>
+      </w:tblPr>
+      <w:tblGrid>
+        <w:gridCol w:w="1975"/>
+        <w:gridCol w:w="9048"/>
+      </w:tblGrid>
+      <w:tr>
+        <w:trPr>
+          <w:cnfStyle w:val="000000100000" w:firstRow="0" w:lastRow="0" w:firstColumn="0" w:lastColumn="0" w:oddVBand="0" w:evenVBand="0" w:oddHBand="1" w:evenHBand="0" w:firstRowFirstColumn="0" w:firstRowLastColumn="0" w:lastRowFirstColumn="0" w:lastRowLastColumn="0"/>
+        </w:trPr>
+        <w:tc>
+          <w:tcPr>
+            <w:cnfStyle w:val="001000000000" w:firstRow="0" w:lastRow="0" w:firstColumn="1" w:lastColumn="0" w:oddVBand="0" w:evenVBand="0" w:oddHBand="0" w:evenHBand="0" w:firstRowFirstColumn="0" w:firstRowLastColumn="0" w:lastRowFirstColumn="0" w:lastRowLastColumn="0"/>
+            <w:tcW w:w="1975" w:type="dxa"/>
+          </w:tcPr>
+          <w:p>
+            <w:pPr>
+              <w:spacing w:after="0"/>
+            </w:pPr>
+            <w:r>
+              <w:t>$M_Area1_btn</w:t>
+            </w:r>
+          </w:p>
+        </w:tc>
+        <w:tc>
+          <w:tcPr>
+            <w:tcW w:w="9048" w:type="dxa"/>
+          </w:tcPr>
+          <w:p>
+            <w:pPr>
+              <w:spacing w:after="0"/>
+              <w:cnfStyle w:val="000000100000" w:firstRow="0" w:lastRow="0" w:firstColumn="0" w:lastColumn="0" w:oddVBand="0" w:evenVBand="0" w:oddHBand="1" w:evenHBand="0" w:firstRowFirstColumn="0" w:firstRowLastColumn="0" w:lastRowFirstColumn="0" w:lastRowLastColumn="0"/>
+            </w:pPr>
+            <w:r>
+              <w:t xml:space="preserve">Brings up the </w:t>
+            </w:r>
+            <w:r>
+              <w:t>Fight Selection</w:t>
+            </w:r>
+            <w:r>
+              <w:t xml:space="preserve"> </w:t>
+            </w:r>
+            <w:r>
+              <w:rPr>
+                <w:b/>
+              </w:rPr>
+              <w:t>pop-up</w:t>
+            </w:r>
+            <w:r>
+              <w:t>.</w:t>
+            </w:r>
+          </w:p>
+        </w:tc>
+      </w:tr>
+      <w:tr>
+        <w:trPr>
+          <w:cnfStyle w:val="000000010000" w:firstRow="0" w:lastRow="0" w:firstColumn="0" w:lastColumn="0" w:oddVBand="0" w:evenVBand="0" w:oddHBand="0" w:evenHBand="1" w:firstRowFirstColumn="0" w:firstRowLastColumn="0" w:lastRowFirstColumn="0" w:lastRowLastColumn="0"/>
+        </w:trPr>
+        <w:tc>
+          <w:tcPr>
+            <w:cnfStyle w:val="001000000000" w:firstRow="0" w:lastRow="0" w:firstColumn="1" w:lastColumn="0" w:oddVBand="0" w:evenVBand="0" w:oddHBand="0" w:evenHBand="0" w:firstRowFirstColumn="0" w:firstRowLastColumn="0" w:lastRowFirstColumn="0" w:lastRowLastColumn="0"/>
+            <w:tcW w:w="1975" w:type="dxa"/>
+          </w:tcPr>
+          <w:p>
+            <w:pPr>
+              <w:spacing w:after="0"/>
+            </w:pPr>
+            <w:r>
+              <w:t>$M_Area2_btn</w:t>
+            </w:r>
+          </w:p>
+        </w:tc>
+        <w:tc>
+          <w:tcPr>
+            <w:tcW w:w="9048" w:type="dxa"/>
+          </w:tcPr>
+          <w:p>
+            <w:pPr>
+              <w:spacing w:after="0"/>
+              <w:cnfStyle w:val="000000010000" w:firstRow="0" w:lastRow="0" w:firstColumn="0" w:lastColumn="0" w:oddVBand="0" w:evenVBand="0" w:oddHBand="0" w:evenHBand="1" w:firstRowFirstColumn="0" w:firstRowLastColumn="0" w:lastRowFirstColumn="0" w:lastRowLastColumn="0"/>
+            </w:pPr>
+            <w:r>
+              <w:t xml:space="preserve">Brings up the Fight Selection </w:t>
+            </w:r>
+            <w:r>
+              <w:rPr>
+                <w:b/>
+              </w:rPr>
+              <w:t>pop-up</w:t>
+            </w:r>
+            <w:r>
+              <w:t xml:space="preserve"> i</w:t>
+            </w:r>
+            <w:r>
+              <w:t>f all previous dungeon</w:t>
+            </w:r>
+            <w:r>
+              <w:t>s</w:t>
+            </w:r>
+            <w:r>
+              <w:t xml:space="preserve"> are cleared and team is </w:t>
+            </w:r>
+            <w:proofErr w:type="spellStart"/>
+            <w:r>
+              <w:t>lvl</w:t>
+            </w:r>
+            <w:proofErr w:type="spellEnd"/>
+            <w:r>
+              <w:t xml:space="preserve"> 10+.</w:t>
+            </w:r>
+          </w:p>
+        </w:tc>
+      </w:tr>
+      <w:tr>
+        <w:trPr>
+          <w:cnfStyle w:val="000000100000" w:firstRow="0" w:lastRow="0" w:firstColumn="0" w:lastColumn="0" w:oddVBand="0" w:evenVBand="0" w:oddHBand="1" w:evenHBand="0" w:firstRowFirstColumn="0" w:firstRowLastColumn="0" w:lastRowFirstColumn="0" w:lastRowLastColumn="0"/>
+        </w:trPr>
+        <w:tc>
+          <w:tcPr>
+            <w:cnfStyle w:val="001000000000" w:firstRow="0" w:lastRow="0" w:firstColumn="1" w:lastColumn="0" w:oddVBand="0" w:evenVBand="0" w:oddHBand="0" w:evenHBand="0" w:firstRowFirstColumn="0" w:firstRowLastColumn="0" w:lastRowFirstColumn="0" w:lastRowLastColumn="0"/>
+            <w:tcW w:w="1975" w:type="dxa"/>
+          </w:tcPr>
+          <w:p>
+            <w:pPr>
+              <w:spacing w:after="0"/>
+            </w:pPr>
+            <w:r>
+              <w:t>$M_Area3_btn</w:t>
+            </w:r>
+          </w:p>
+        </w:tc>
+        <w:tc>
+          <w:tcPr>
+            <w:tcW w:w="9048" w:type="dxa"/>
+          </w:tcPr>
+          <w:p>
+            <w:pPr>
+              <w:spacing w:after="0"/>
+              <w:cnfStyle w:val="000000100000" w:firstRow="0" w:lastRow="0" w:firstColumn="0" w:lastColumn="0" w:oddVBand="0" w:evenVBand="0" w:oddHBand="1" w:evenHBand="0" w:firstRowFirstColumn="0" w:firstRowLastColumn="0" w:lastRowFirstColumn="0" w:lastRowLastColumn="0"/>
+            </w:pPr>
+            <w:r>
+              <w:t xml:space="preserve">Brings up the Fight Selection </w:t>
+            </w:r>
+            <w:r>
+              <w:rPr>
+                <w:b/>
+              </w:rPr>
+              <w:t>pop-up</w:t>
+            </w:r>
+            <w:r>
+              <w:t xml:space="preserve"> </w:t>
+            </w:r>
+            <w:r>
+              <w:t>if all previous dungeons</w:t>
+            </w:r>
+            <w:r>
+              <w:t xml:space="preserve"> are cleared and team is </w:t>
+            </w:r>
+            <w:proofErr w:type="spellStart"/>
+            <w:r>
+              <w:t>lvl</w:t>
+            </w:r>
+            <w:proofErr w:type="spellEnd"/>
+            <w:r>
+              <w:t xml:space="preserve"> 2</w:t>
+            </w:r>
+            <w:r>
+              <w:t>0+.</w:t>
+            </w:r>
+          </w:p>
+        </w:tc>
+      </w:tr>
+      <w:tr>
+        <w:trPr>
+          <w:cnfStyle w:val="000000010000" w:firstRow="0" w:lastRow="0" w:firstColumn="0" w:lastColumn="0" w:oddVBand="0" w:evenVBand="0" w:oddHBand="0" w:evenHBand="1" w:firstRowFirstColumn="0" w:firstRowLastColumn="0" w:lastRowFirstColumn="0" w:lastRowLastColumn="0"/>
+        </w:trPr>
+        <w:tc>
+          <w:tcPr>
+            <w:cnfStyle w:val="001000000000" w:firstRow="0" w:lastRow="0" w:firstColumn="1" w:lastColumn="0" w:oddVBand="0" w:evenVBand="0" w:oddHBand="0" w:evenHBand="0" w:firstRowFirstColumn="0" w:firstRowLastColumn="0" w:lastRowFirstColumn="0" w:lastRowLastColumn="0"/>
+            <w:tcW w:w="1975" w:type="dxa"/>
+          </w:tcPr>
+          <w:p>
+            <w:pPr>
+              <w:spacing w:after="0"/>
+            </w:pPr>
+            <w:r>
+              <w:t>$M_Area4_btn</w:t>
+            </w:r>
+          </w:p>
+        </w:tc>
+        <w:tc>
+          <w:tcPr>
+            <w:tcW w:w="9048" w:type="dxa"/>
+          </w:tcPr>
+          <w:p>
+            <w:pPr>
+              <w:spacing w:after="0"/>
+              <w:cnfStyle w:val="000000010000" w:firstRow="0" w:lastRow="0" w:firstColumn="0" w:lastColumn="0" w:oddVBand="0" w:evenVBand="0" w:oddHBand="0" w:evenHBand="1" w:firstRowFirstColumn="0" w:firstRowLastColumn="0" w:lastRowFirstColumn="0" w:lastRowLastColumn="0"/>
+            </w:pPr>
+            <w:r>
+              <w:t xml:space="preserve">Brings up the Fight Selection </w:t>
+            </w:r>
+            <w:r>
+              <w:rPr>
+                <w:b/>
+              </w:rPr>
+              <w:t>pop-up</w:t>
+            </w:r>
+            <w:r>
+              <w:t xml:space="preserve"> </w:t>
+            </w:r>
+            <w:r>
+              <w:t>if all previous dungeons</w:t>
+            </w:r>
+            <w:r>
+              <w:t xml:space="preserve"> are cleared and team is </w:t>
+            </w:r>
+            <w:proofErr w:type="spellStart"/>
+            <w:r>
+              <w:t>lvl</w:t>
+            </w:r>
+            <w:proofErr w:type="spellEnd"/>
+            <w:r>
+              <w:t xml:space="preserve"> 3</w:t>
+            </w:r>
+            <w:r>
+              <w:t>0+.</w:t>
+            </w:r>
+          </w:p>
+        </w:tc>
+      </w:tr>
+      <w:tr>
+        <w:trPr>
+          <w:cnfStyle w:val="000000100000" w:firstRow="0" w:lastRow="0" w:firstColumn="0" w:lastColumn="0" w:oddVBand="0" w:evenVBand="0" w:oddHBand="1" w:evenHBand="0" w:firstRowFirstColumn="0" w:firstRowLastColumn="0" w:lastRowFirstColumn="0" w:lastRowLastColumn="0"/>
+        </w:trPr>
+        <w:tc>
+          <w:tcPr>
+            <w:cnfStyle w:val="001000000000" w:firstRow="0" w:lastRow="0" w:firstColumn="1" w:lastColumn="0" w:oddVBand="0" w:evenVBand="0" w:oddHBand="0" w:evenHBand="0" w:firstRowFirstColumn="0" w:firstRowLastColumn="0" w:lastRowFirstColumn="0" w:lastRowLastColumn="0"/>
+            <w:tcW w:w="1975" w:type="dxa"/>
+          </w:tcPr>
+          <w:p>
+            <w:pPr>
+              <w:spacing w:after="0"/>
+            </w:pPr>
+            <w:r>
+              <w:t>$M_Area5_btn</w:t>
+            </w:r>
+          </w:p>
+        </w:tc>
+        <w:tc>
+          <w:tcPr>
+            <w:tcW w:w="9048" w:type="dxa"/>
+          </w:tcPr>
+          <w:p>
+            <w:pPr>
+              <w:spacing w:after="0"/>
+              <w:cnfStyle w:val="000000100000" w:firstRow="0" w:lastRow="0" w:firstColumn="0" w:lastColumn="0" w:oddVBand="0" w:evenVBand="0" w:oddHBand="1" w:evenHBand="0" w:firstRowFirstColumn="0" w:firstRowLastColumn="0" w:lastRowFirstColumn="0" w:lastRowLastColumn="0"/>
+              <w:rPr>
+                <w:lang w:val="fr-CA"/>
+              </w:rPr>
+            </w:pPr>
+            <w:r>
+              <w:t xml:space="preserve">Brings up the Fight Selection </w:t>
+            </w:r>
+            <w:r>
+              <w:rPr>
+                <w:b/>
+              </w:rPr>
+              <w:t>pop-up</w:t>
+            </w:r>
+            <w:r>
+              <w:t xml:space="preserve"> </w:t>
+            </w:r>
+            <w:r>
+              <w:t>if all previous dungeons</w:t>
+            </w:r>
+            <w:r>
+              <w:t xml:space="preserve"> are cleared and team is </w:t>
+            </w:r>
+            <w:proofErr w:type="spellStart"/>
+            <w:r>
+              <w:t>lvl</w:t>
+            </w:r>
+            <w:proofErr w:type="spellEnd"/>
+            <w:r>
+              <w:t xml:space="preserve"> 4</w:t>
+            </w:r>
+            <w:r>
+              <w:t>0+.</w:t>
+            </w:r>
+          </w:p>
+        </w:tc>
+      </w:tr>
+      <w:tr>
+        <w:trPr>
+          <w:cnfStyle w:val="000000010000" w:firstRow="0" w:lastRow="0" w:firstColumn="0" w:lastColumn="0" w:oddVBand="0" w:evenVBand="0" w:oddHBand="0" w:evenHBand="1" w:firstRowFirstColumn="0" w:firstRowLastColumn="0" w:lastRowFirstColumn="0" w:lastRowLastColumn="0"/>
+        </w:trPr>
+        <w:tc>
+          <w:tcPr>
+            <w:cnfStyle w:val="001000000000" w:firstRow="0" w:lastRow="0" w:firstColumn="1" w:lastColumn="0" w:oddVBand="0" w:evenVBand="0" w:oddHBand="0" w:evenHBand="0" w:firstRowFirstColumn="0" w:firstRowLastColumn="0" w:lastRowFirstColumn="0" w:lastRowLastColumn="0"/>
+            <w:tcW w:w="1975" w:type="dxa"/>
+          </w:tcPr>
+          <w:p>
+            <w:pPr>
+              <w:spacing w:after="0"/>
+            </w:pPr>
+            <w:r>
+              <w:t>$</w:t>
+            </w:r>
+            <w:proofErr w:type="spellStart"/>
+            <w:r>
+              <w:t>M_AreaEnd_btn</w:t>
+            </w:r>
+            <w:proofErr w:type="spellEnd"/>
+          </w:p>
+        </w:tc>
+        <w:tc>
+          <w:tcPr>
+            <w:tcW w:w="9048" w:type="dxa"/>
+          </w:tcPr>
+          <w:p>
+            <w:pPr>
+              <w:spacing w:after="0"/>
+              <w:cnfStyle w:val="000000010000" w:firstRow="0" w:lastRow="0" w:firstColumn="0" w:lastColumn="0" w:oddVBand="0" w:evenVBand="0" w:oddHBand="0" w:evenHBand="1" w:firstRowFirstColumn="0" w:firstRowLastColumn="0" w:lastRowFirstColumn="0" w:lastRowLastColumn="0"/>
+            </w:pPr>
+            <w:r>
+              <w:t xml:space="preserve">Brings up the Fight Selection </w:t>
+            </w:r>
+            <w:r>
+              <w:rPr>
+                <w:b/>
+              </w:rPr>
+              <w:t>pop-up</w:t>
+            </w:r>
+            <w:r>
+              <w:t xml:space="preserve"> </w:t>
+            </w:r>
+            <w:r>
+              <w:t xml:space="preserve">if all previous dungeons are cleared and team is </w:t>
+            </w:r>
+            <w:proofErr w:type="spellStart"/>
+            <w:r>
+              <w:t>lvl</w:t>
+            </w:r>
+            <w:proofErr w:type="spellEnd"/>
+            <w:r>
+              <w:t xml:space="preserve"> </w:t>
+            </w:r>
+            <w:r>
+              <w:t>50</w:t>
+            </w:r>
+            <w:r>
+              <w:t>.</w:t>
+            </w:r>
+            <w:bookmarkStart w:id="7" w:name="_GoBack"/>
+            <w:bookmarkEnd w:id="7"/>
+          </w:p>
+        </w:tc>
+      </w:tr>
+      <w:tr>
+        <w:trPr>
+          <w:cnfStyle w:val="000000100000" w:firstRow="0" w:lastRow="0" w:firstColumn="0" w:lastColumn="0" w:oddVBand="0" w:evenVBand="0" w:oddHBand="1" w:evenHBand="0" w:firstRowFirstColumn="0" w:firstRowLastColumn="0" w:lastRowFirstColumn="0" w:lastRowLastColumn="0"/>
+        </w:trPr>
+        <w:tc>
+          <w:tcPr>
+            <w:cnfStyle w:val="001000000000" w:firstRow="0" w:lastRow="0" w:firstColumn="1" w:lastColumn="0" w:oddVBand="0" w:evenVBand="0" w:oddHBand="0" w:evenHBand="0" w:firstRowFirstColumn="0" w:firstRowLastColumn="0" w:lastRowFirstColumn="0" w:lastRowLastColumn="0"/>
+            <w:tcW w:w="1975" w:type="dxa"/>
+          </w:tcPr>
+          <w:p>
+            <w:pPr>
+              <w:spacing w:after="0"/>
+            </w:pPr>
+            <w:r>
+              <w:t>$</w:t>
+            </w:r>
+            <w:proofErr w:type="spellStart"/>
+            <w:r>
+              <w:t>M_Return_btn</w:t>
+            </w:r>
+            <w:proofErr w:type="spellEnd"/>
+          </w:p>
+        </w:tc>
+        <w:tc>
+          <w:tcPr>
+            <w:tcW w:w="9048" w:type="dxa"/>
+          </w:tcPr>
+          <w:p>
+            <w:pPr>
+              <w:spacing w:after="0"/>
+              <w:cnfStyle w:val="000000100000" w:firstRow="0" w:lastRow="0" w:firstColumn="0" w:lastColumn="0" w:oddVBand="0" w:evenVBand="0" w:oddHBand="1" w:evenHBand="0" w:firstRowFirstColumn="0" w:firstRowLastColumn="0" w:lastRowFirstColumn="0" w:lastRowLastColumn="0"/>
+            </w:pPr>
+            <w:r>
+              <w:t xml:space="preserve">Return at the </w:t>
+            </w:r>
+            <w:r>
+              <w:t>Hub</w:t>
+            </w:r>
+            <w:r>
+              <w:t xml:space="preserve"> </w:t>
+            </w:r>
+            <w:r>
+              <w:rPr>
+                <w:b/>
+              </w:rPr>
+              <w:t>screen</w:t>
+            </w:r>
+            <w:r>
+              <w:t>.</w:t>
+            </w:r>
+          </w:p>
+        </w:tc>
+      </w:tr>
+    </w:tbl>
+    <w:p>
+      <w:pPr>
+        <w:pStyle w:val="Bullet"/>
+        <w:numPr>
+          <w:ilvl w:val="0"/>
+          <w:numId w:val="0"/>
+        </w:numPr>
+      </w:pPr>
+    </w:p>
+    <w:tbl>
+      <w:tblPr>
+        <w:tblStyle w:val="Grillemoyenne1-Accent3"/>
+        <w:tblW w:w="0" w:type="auto"/>
+        <w:tblLook w:val="04A0" w:firstRow="1" w:lastRow="0" w:firstColumn="1" w:lastColumn="0" w:noHBand="0" w:noVBand="1"/>
+      </w:tblPr>
+      <w:tblGrid>
+        <w:gridCol w:w="10940"/>
+      </w:tblGrid>
+      <w:tr>
+        <w:trPr>
+          <w:cnfStyle w:val="100000000000" w:firstRow="1" w:lastRow="0" w:firstColumn="0" w:lastColumn="0" w:oddVBand="0" w:evenVBand="0" w:oddHBand="0" w:evenHBand="0" w:firstRowFirstColumn="0" w:firstRowLastColumn="0" w:lastRowFirstColumn="0" w:lastRowLastColumn="0"/>
+        </w:trPr>
+        <w:tc>
+          <w:tcPr>
+            <w:cnfStyle w:val="001000000000" w:firstRow="0" w:lastRow="0" w:firstColumn="1" w:lastColumn="0" w:oddVBand="0" w:evenVBand="0" w:oddHBand="0" w:evenHBand="0" w:firstRowFirstColumn="0" w:firstRowLastColumn="0" w:lastRowFirstColumn="0" w:lastRowLastColumn="0"/>
+            <w:tcW w:w="10940" w:type="dxa"/>
+            <w:tcBorders>
+              <w:top w:val="nil"/>
+              <w:left w:val="nil"/>
+              <w:bottom w:val="nil"/>
+              <w:right w:val="nil"/>
+            </w:tcBorders>
+            <w:hideMark/>
+          </w:tcPr>
+          <w:p>
+            <w:pPr>
+              <w:spacing w:after="0"/>
+              <w:jc w:val="left"/>
+              <w:rPr>
+                <w:rFonts w:eastAsia="Times New Roman" w:cstheme="minorHAnsi"/>
+                <w:lang w:eastAsia="fr-CA"/>
+              </w:rPr>
+            </w:pPr>
+            <w:r>
+              <w:rPr>
+                <w:rFonts w:eastAsia="Times New Roman" w:cstheme="minorHAnsi"/>
+                <w:color w:val="000000"/>
+                <w:lang w:eastAsia="fr-CA"/>
+              </w:rPr>
+              <w:t>Production Considerations</w:t>
+            </w:r>
+          </w:p>
+          <w:p>
+            <w:pPr>
+              <w:pStyle w:val="GDDPAR"/>
+              <w:rPr>
+                <w:rFonts w:ascii="Times New Roman" w:hAnsi="Times New Roman" w:cs="Times New Roman"/>
+                <w:b w:val="0"/>
+                <w:sz w:val="24"/>
+                <w:szCs w:val="24"/>
+                <w:lang w:eastAsia="fr-CA"/>
+              </w:rPr>
+            </w:pPr>
+            <w:r>
+              <w:rPr>
+                <w:b w:val="0"/>
+                <w:lang w:eastAsia="fr-CA"/>
+              </w:rPr>
+              <w:t>Doing a pop-up telling why the player can’t access an area would be user friendly.</w:t>
+            </w:r>
+          </w:p>
+        </w:tc>
+      </w:tr>
+    </w:tbl>
     <w:p/>
     <w:p/>
     <w:p>
@@ -9095,7 +10119,7 @@
                     <pic:cNvPicPr/>
                   </pic:nvPicPr>
                   <pic:blipFill>
-                    <a:blip r:embed="rId15">
+                    <a:blip r:embed="rId16">
                       <a:extLst>
                         <a:ext uri="{28A0092B-C50C-407E-A947-70E740481C1C}">
                           <a14:useLocalDpi xmlns:a14="http://schemas.microsoft.com/office/drawing/2010/main" val="0"/>
@@ -9750,7 +10774,7 @@
                     <pic:cNvPicPr/>
                   </pic:nvPicPr>
                   <pic:blipFill>
-                    <a:blip r:embed="rId16">
+                    <a:blip r:embed="rId17">
                       <a:extLst>
                         <a:ext uri="{28A0092B-C50C-407E-A947-70E740481C1C}">
                           <a14:useLocalDpi xmlns:a14="http://schemas.microsoft.com/office/drawing/2010/main" val="0"/>
@@ -11356,7 +12380,7 @@
                     <pic:cNvPicPr/>
                   </pic:nvPicPr>
                   <pic:blipFill>
-                    <a:blip r:embed="rId17">
+                    <a:blip r:embed="rId18">
                       <a:extLst>
                         <a:ext uri="{28A0092B-C50C-407E-A947-70E740481C1C}">
                           <a14:useLocalDpi xmlns:a14="http://schemas.microsoft.com/office/drawing/2010/main" val="0"/>
@@ -11880,7 +12904,7 @@
                     <pic:cNvPicPr/>
                   </pic:nvPicPr>
                   <pic:blipFill>
-                    <a:blip r:embed="rId18">
+                    <a:blip r:embed="rId19">
                       <a:extLst>
                         <a:ext uri="{28A0092B-C50C-407E-A947-70E740481C1C}">
                           <a14:useLocalDpi xmlns:a14="http://schemas.microsoft.com/office/drawing/2010/main" val="0"/>
@@ -12664,8 +13688,8 @@
       </w:pPr>
     </w:p>
     <w:sectPr>
-      <w:headerReference w:type="default" r:id="rId19"/>
-      <w:footerReference w:type="default" r:id="rId20"/>
+      <w:headerReference w:type="default" r:id="rId20"/>
+      <w:footerReference w:type="default" r:id="rId21"/>
       <w:pgSz w:w="12240" w:h="15840"/>
       <w:pgMar w:top="720" w:right="720" w:bottom="720" w:left="720" w:header="708" w:footer="708" w:gutter="0"/>
       <w:pgNumType w:start="0"/>
@@ -12714,6 +13738,7 @@
         <w:docPartUnique/>
       </w:docPartObj>
     </w:sdtPr>
+    <w:sdtEndPr/>
     <w:sdtContent>
       <w:p>
         <w:pPr>
@@ -12733,7 +13758,7 @@
           <w:rPr>
             <w:noProof/>
           </w:rPr>
-          <w:t>19</w:t>
+          <w:t>20</w:t>
         </w:r>
         <w:r>
           <w:rPr>
@@ -17929,7 +18954,7 @@
 </file>
 
 <file path=customXml/itemProps1.xml><?xml version="1.0" encoding="utf-8"?>
-<ds:datastoreItem xmlns:ds="http://schemas.openxmlformats.org/officeDocument/2006/customXml" ds:itemID="{92AD3EAD-4E4E-48D8-8137-2B9FD1E5645F}">
+<ds:datastoreItem xmlns:ds="http://schemas.openxmlformats.org/officeDocument/2006/customXml" ds:itemID="{0BCC9C0F-BFE7-4D41-911A-936BBFD1E868}">
   <ds:schemaRefs>
     <ds:schemaRef ds:uri="http://schemas.openxmlformats.org/officeDocument/2006/bibliography"/>
   </ds:schemaRefs>

</xml_diff>

<commit_message>
Added mock-up for New Team Creation. Modified doc whit the blurred background for pop-up.
</commit_message>
<xml_diff>
--- a/Mock-Up/BattleForVoxturia_Mock-Up.docx
+++ b/Mock-Up/BattleForVoxturia_Mock-Up.docx
@@ -116,8 +116,8 @@
         <w:jc w:val="center"/>
       </w:pPr>
     </w:p>
-    <w:bookmarkStart w:id="0" w:name="_Toc450500650" w:displacedByCustomXml="next"/>
-    <w:bookmarkStart w:id="1" w:name="_Toc417967882" w:displacedByCustomXml="next"/>
+    <w:bookmarkStart w:id="0" w:name="_Toc417967882" w:displacedByCustomXml="next"/>
+    <w:bookmarkStart w:id="1" w:name="_Toc450500650" w:displacedByCustomXml="next"/>
     <w:sdt>
       <w:sdtPr>
         <w:rPr>
@@ -3553,15 +3553,13 @@
       <w:r>
         <w:br w:type="page"/>
       </w:r>
-      <w:bookmarkStart w:id="3" w:name="_GoBack"/>
+    </w:p>
+    <w:p>
+      <w:pPr>
+        <w:pStyle w:val="Titre1"/>
+      </w:pPr>
+      <w:bookmarkStart w:id="3" w:name="_Écran_titre"/>
       <w:bookmarkEnd w:id="3"/>
-    </w:p>
-    <w:p>
-      <w:pPr>
-        <w:pStyle w:val="Titre1"/>
-      </w:pPr>
-      <w:bookmarkStart w:id="4" w:name="_Écran_titre"/>
-      <w:bookmarkEnd w:id="4"/>
       <w:r>
         <w:lastRenderedPageBreak/>
         <w:t>Mock-Ups</w:t>
@@ -3959,8 +3957,8 @@
       <w:pPr>
         <w:pStyle w:val="Titre2"/>
       </w:pPr>
-      <w:bookmarkStart w:id="5" w:name="_Écran_de_pointage"/>
-      <w:bookmarkEnd w:id="5"/>
+      <w:bookmarkStart w:id="4" w:name="_Écran_de_pointage"/>
+      <w:bookmarkEnd w:id="4"/>
       <w:r>
         <w:lastRenderedPageBreak/>
         <w:t>Hub</w:t>
@@ -4655,8 +4653,8 @@
             <w:tcW w:w="2684" w:type="dxa"/>
           </w:tcPr>
           <w:p>
-            <w:bookmarkStart w:id="6" w:name="_Toc449392759"/>
-            <w:bookmarkStart w:id="7" w:name="_Toc450500686"/>
+            <w:bookmarkStart w:id="5" w:name="_Toc449392759"/>
+            <w:bookmarkStart w:id="6" w:name="_Toc450500686"/>
             <w:r>
               <w:t>$</w:t>
             </w:r>
@@ -5117,7 +5115,7 @@
       </w:pPr>
       <w:r>
         <w:lastRenderedPageBreak/>
-        <w:t>Items type pop-up</w:t>
+        <w:t>Items type</w:t>
       </w:r>
     </w:p>
     <w:p>
@@ -5130,10 +5128,10 @@
           <w:lang w:eastAsia="en-CA"/>
         </w:rPr>
         <w:drawing>
-          <wp:inline distT="0" distB="0" distL="0" distR="0" wp14:anchorId="16CDBDC0" wp14:editId="7D87484D">
-            <wp:extent cx="6882846" cy="3847381"/>
-            <wp:effectExtent l="0" t="0" r="0" b="1270"/>
-            <wp:docPr id="9" name="Image 9"/>
+          <wp:inline distT="0" distB="0" distL="0" distR="0" wp14:anchorId="46936DC6" wp14:editId="1B7B5F8C">
+            <wp:extent cx="6858000" cy="3844925"/>
+            <wp:effectExtent l="0" t="0" r="0" b="3175"/>
+            <wp:docPr id="19" name="Image 19"/>
             <wp:cNvGraphicFramePr>
               <a:graphicFrameLocks xmlns:a="http://schemas.openxmlformats.org/drawingml/2006/main" noChangeAspect="1"/>
             </wp:cNvGraphicFramePr>
@@ -5141,7 +5139,7 @@
               <a:graphicData uri="http://schemas.openxmlformats.org/drawingml/2006/picture">
                 <pic:pic xmlns:pic="http://schemas.openxmlformats.org/drawingml/2006/picture">
                   <pic:nvPicPr>
-                    <pic:cNvPr id="9" name="ItemsType_PopUp.png"/>
+                    <pic:cNvPr id="19" name="ItemsType.png"/>
                     <pic:cNvPicPr/>
                   </pic:nvPicPr>
                   <pic:blipFill>
@@ -5159,7 +5157,7 @@
                   <pic:spPr>
                     <a:xfrm>
                       <a:off x="0" y="0"/>
-                      <a:ext cx="6954801" cy="3887603"/>
+                      <a:ext cx="6858000" cy="3844925"/>
                     </a:xfrm>
                     <a:prstGeom prst="rect">
                       <a:avLst/>
@@ -5232,7 +5230,7 @@
               <w:spacing w:after="0"/>
             </w:pPr>
             <w:r>
-              <w:t>Side Visual</w:t>
+              <w:t>Background screen</w:t>
             </w:r>
           </w:p>
         </w:tc>
@@ -5246,19 +5244,7 @@
               <w:cnfStyle w:val="000000100000" w:firstRow="0" w:lastRow="0" w:firstColumn="0" w:lastColumn="0" w:oddVBand="0" w:evenVBand="0" w:oddHBand="1" w:evenHBand="0" w:firstRowFirstColumn="0" w:firstRowLastColumn="0" w:lastRowFirstColumn="0" w:lastRowLastColumn="0"/>
             </w:pPr>
             <w:r>
-              <w:t xml:space="preserve">One sword each side </w:t>
-            </w:r>
-            <w:r>
-              <w:t>whit nice</w:t>
-            </w:r>
-            <w:r>
-              <w:t xml:space="preserve"> fire</w:t>
-            </w:r>
-            <w:r>
-              <w:t xml:space="preserve"> VFX</w:t>
-            </w:r>
-            <w:r>
-              <w:t>.</w:t>
+              <w:t>Blurred and non-interactable.</w:t>
             </w:r>
           </w:p>
         </w:tc>
@@ -5310,6 +5296,39 @@
               <w:spacing w:after="0"/>
             </w:pPr>
             <w:r>
+              <w:t>Side Visual</w:t>
+            </w:r>
+          </w:p>
+        </w:tc>
+        <w:tc>
+          <w:tcPr>
+            <w:tcW w:w="9048" w:type="dxa"/>
+          </w:tcPr>
+          <w:p>
+            <w:pPr>
+              <w:spacing w:after="0"/>
+              <w:cnfStyle w:val="000000100000" w:firstRow="0" w:lastRow="0" w:firstColumn="0" w:lastColumn="0" w:oddVBand="0" w:evenVBand="0" w:oddHBand="1" w:evenHBand="0" w:firstRowFirstColumn="0" w:firstRowLastColumn="0" w:lastRowFirstColumn="0" w:lastRowLastColumn="0"/>
+            </w:pPr>
+            <w:r>
+              <w:t>One sword each side whit nice fire VFX.</w:t>
+            </w:r>
+          </w:p>
+        </w:tc>
+      </w:tr>
+      <w:tr>
+        <w:trPr>
+          <w:cnfStyle w:val="000000010000" w:firstRow="0" w:lastRow="0" w:firstColumn="0" w:lastColumn="0" w:oddVBand="0" w:evenVBand="0" w:oddHBand="0" w:evenHBand="1" w:firstRowFirstColumn="0" w:firstRowLastColumn="0" w:lastRowFirstColumn="0" w:lastRowLastColumn="0"/>
+        </w:trPr>
+        <w:tc>
+          <w:tcPr>
+            <w:cnfStyle w:val="001000000000" w:firstRow="0" w:lastRow="0" w:firstColumn="1" w:lastColumn="0" w:oddVBand="0" w:evenVBand="0" w:oddHBand="0" w:evenHBand="0" w:firstRowFirstColumn="0" w:firstRowLastColumn="0" w:lastRowFirstColumn="0" w:lastRowLastColumn="0"/>
+            <w:tcW w:w="1975" w:type="dxa"/>
+          </w:tcPr>
+          <w:p>
+            <w:pPr>
+              <w:spacing w:after="0"/>
+            </w:pPr>
+            <w:r>
               <w:t>Buttons</w:t>
             </w:r>
           </w:p>
@@ -5321,19 +5340,10 @@
           <w:p>
             <w:pPr>
               <w:spacing w:after="0"/>
-              <w:cnfStyle w:val="000000100000" w:firstRow="0" w:lastRow="0" w:firstColumn="0" w:lastColumn="0" w:oddVBand="0" w:evenVBand="0" w:oddHBand="1" w:evenHBand="0" w:firstRowFirstColumn="0" w:firstRowLastColumn="0" w:lastRowFirstColumn="0" w:lastRowLastColumn="0"/>
-            </w:pPr>
-            <w:r>
-              <w:t>Helmet</w:t>
-            </w:r>
-            <w:r>
-              <w:t xml:space="preserve">, </w:t>
-            </w:r>
-            <w:r>
-              <w:t>Armor, Greave, Boots, Treasure, Cancel</w:t>
-            </w:r>
-            <w:r>
-              <w:t>.</w:t>
+              <w:cnfStyle w:val="000000010000" w:firstRow="0" w:lastRow="0" w:firstColumn="0" w:lastColumn="0" w:oddVBand="0" w:evenVBand="0" w:oddHBand="0" w:evenHBand="1" w:firstRowFirstColumn="0" w:firstRowLastColumn="0" w:lastRowFirstColumn="0" w:lastRowLastColumn="0"/>
+            </w:pPr>
+            <w:r>
+              <w:t>Helmet, Armor, Greave, Boots, Treasure, Cancel.</w:t>
             </w:r>
           </w:p>
         </w:tc>
@@ -9730,10 +9740,10 @@
           <w:lang w:eastAsia="en-CA"/>
         </w:rPr>
         <w:drawing>
-          <wp:inline distT="0" distB="0" distL="0" distR="0" wp14:anchorId="4B6151AF" wp14:editId="5BC669F0">
-            <wp:extent cx="6842729" cy="3760966"/>
-            <wp:effectExtent l="0" t="0" r="0" b="0"/>
-            <wp:docPr id="15" name="Image 15"/>
+          <wp:inline distT="0" distB="0" distL="0" distR="0" wp14:anchorId="10B9BF2A" wp14:editId="0EF86714">
+            <wp:extent cx="6858000" cy="3838575"/>
+            <wp:effectExtent l="0" t="0" r="0" b="9525"/>
+            <wp:docPr id="18" name="Image 18"/>
             <wp:cNvGraphicFramePr>
               <a:graphicFrameLocks xmlns:a="http://schemas.openxmlformats.org/drawingml/2006/main" noChangeAspect="1"/>
             </wp:cNvGraphicFramePr>
@@ -9741,7 +9751,7 @@
               <a:graphicData uri="http://schemas.openxmlformats.org/drawingml/2006/picture">
                 <pic:pic xmlns:pic="http://schemas.openxmlformats.org/drawingml/2006/picture">
                   <pic:nvPicPr>
-                    <pic:cNvPr id="15" name="FightSelection.png"/>
+                    <pic:cNvPr id="18" name="FightSelection.png"/>
                     <pic:cNvPicPr/>
                   </pic:nvPicPr>
                   <pic:blipFill>
@@ -9759,7 +9769,7 @@
                   <pic:spPr>
                     <a:xfrm>
                       <a:off x="0" y="0"/>
-                      <a:ext cx="6888127" cy="3785918"/>
+                      <a:ext cx="6858000" cy="3838575"/>
                     </a:xfrm>
                     <a:prstGeom prst="rect">
                       <a:avLst/>
@@ -9838,7 +9848,7 @@
               <w:spacing w:after="0"/>
             </w:pPr>
             <w:r>
-              <w:t>Background image</w:t>
+              <w:t>Background screen</w:t>
             </w:r>
           </w:p>
         </w:tc>
@@ -9852,10 +9862,7 @@
               <w:cnfStyle w:val="000000100000" w:firstRow="0" w:lastRow="0" w:firstColumn="0" w:lastColumn="0" w:oddVBand="0" w:evenVBand="0" w:oddHBand="1" w:evenHBand="0" w:firstRowFirstColumn="0" w:firstRowLastColumn="0" w:lastRowFirstColumn="0" w:lastRowLastColumn="0"/>
             </w:pPr>
             <w:r>
-              <w:t>Simple visual</w:t>
-            </w:r>
-            <w:r>
-              <w:t>.</w:t>
+              <w:t>Blurred and non-interactable.</w:t>
             </w:r>
           </w:p>
         </w:tc>
@@ -9874,7 +9881,7 @@
               <w:spacing w:after="0"/>
             </w:pPr>
             <w:r>
-              <w:t>Section Background image</w:t>
+              <w:t>Background image</w:t>
             </w:r>
           </w:p>
         </w:tc>
@@ -9907,16 +9914,8 @@
               <w:spacing w:after="0"/>
             </w:pPr>
             <w:r>
-              <w:t>$</w:t>
-            </w:r>
-            <w:proofErr w:type="spellStart"/>
-            <w:r>
-              <w:t>M_</w:t>
-            </w:r>
-            <w:r>
-              <w:t>RegionName</w:t>
-            </w:r>
-            <w:proofErr w:type="spellEnd"/>
+              <w:t>Section Background image</w:t>
+            </w:r>
           </w:p>
         </w:tc>
         <w:tc>
@@ -9929,10 +9928,7 @@
               <w:cnfStyle w:val="000000100000" w:firstRow="0" w:lastRow="0" w:firstColumn="0" w:lastColumn="0" w:oddVBand="0" w:evenVBand="0" w:oddHBand="1" w:evenHBand="0" w:firstRowFirstColumn="0" w:firstRowLastColumn="0" w:lastRowFirstColumn="0" w:lastRowLastColumn="0"/>
             </w:pPr>
             <w:r>
-              <w:t>The name of the selected region</w:t>
-            </w:r>
-            <w:r>
-              <w:t>.</w:t>
+              <w:t>Simple visual.</w:t>
             </w:r>
           </w:p>
         </w:tc>
@@ -9951,6 +9947,44 @@
               <w:spacing w:after="0"/>
             </w:pPr>
             <w:r>
+              <w:t>$</w:t>
+            </w:r>
+            <w:proofErr w:type="spellStart"/>
+            <w:r>
+              <w:t>M_RegionName</w:t>
+            </w:r>
+            <w:proofErr w:type="spellEnd"/>
+          </w:p>
+        </w:tc>
+        <w:tc>
+          <w:tcPr>
+            <w:tcW w:w="9048" w:type="dxa"/>
+          </w:tcPr>
+          <w:p>
+            <w:pPr>
+              <w:spacing w:after="0"/>
+              <w:cnfStyle w:val="000000010000" w:firstRow="0" w:lastRow="0" w:firstColumn="0" w:lastColumn="0" w:oddVBand="0" w:evenVBand="0" w:oddHBand="0" w:evenHBand="1" w:firstRowFirstColumn="0" w:firstRowLastColumn="0" w:lastRowFirstColumn="0" w:lastRowLastColumn="0"/>
+            </w:pPr>
+            <w:r>
+              <w:t>The name of the selected region.</w:t>
+            </w:r>
+          </w:p>
+        </w:tc>
+      </w:tr>
+      <w:tr>
+        <w:trPr>
+          <w:cnfStyle w:val="000000100000" w:firstRow="0" w:lastRow="0" w:firstColumn="0" w:lastColumn="0" w:oddVBand="0" w:evenVBand="0" w:oddHBand="1" w:evenHBand="0" w:firstRowFirstColumn="0" w:firstRowLastColumn="0" w:lastRowFirstColumn="0" w:lastRowLastColumn="0"/>
+        </w:trPr>
+        <w:tc>
+          <w:tcPr>
+            <w:cnfStyle w:val="001000000000" w:firstRow="0" w:lastRow="0" w:firstColumn="1" w:lastColumn="0" w:oddVBand="0" w:evenVBand="0" w:oddHBand="0" w:evenHBand="0" w:firstRowFirstColumn="0" w:firstRowLastColumn="0" w:lastRowFirstColumn="0" w:lastRowLastColumn="0"/>
+            <w:tcW w:w="1975" w:type="dxa"/>
+          </w:tcPr>
+          <w:p>
+            <w:pPr>
+              <w:spacing w:after="0"/>
+            </w:pPr>
+            <w:r>
               <w:t>$R_OX</w:t>
             </w:r>
           </w:p>
@@ -9962,7 +9996,7 @@
           <w:p>
             <w:pPr>
               <w:spacing w:after="0"/>
-              <w:cnfStyle w:val="000000010000" w:firstRow="0" w:lastRow="0" w:firstColumn="0" w:lastColumn="0" w:oddVBand="0" w:evenVBand="0" w:oddHBand="0" w:evenHBand="1" w:firstRowFirstColumn="0" w:firstRowLastColumn="0" w:lastRowFirstColumn="0" w:lastRowLastColumn="0"/>
+              <w:cnfStyle w:val="000000100000" w:firstRow="0" w:lastRow="0" w:firstColumn="0" w:lastColumn="0" w:oddVBand="0" w:evenVBand="0" w:oddHBand="1" w:evenHBand="0" w:firstRowFirstColumn="0" w:firstRowLastColumn="0" w:lastRowFirstColumn="0" w:lastRowLastColumn="0"/>
             </w:pPr>
             <w:r>
               <w:t>Checkmark to display if a raid as already ben completed. Display green “</w:t>
@@ -10002,7 +10036,7 @@
       </w:tr>
       <w:tr>
         <w:trPr>
-          <w:cnfStyle w:val="000000100000" w:firstRow="0" w:lastRow="0" w:firstColumn="0" w:lastColumn="0" w:oddVBand="0" w:evenVBand="0" w:oddHBand="1" w:evenHBand="0" w:firstRowFirstColumn="0" w:firstRowLastColumn="0" w:lastRowFirstColumn="0" w:lastRowLastColumn="0"/>
+          <w:cnfStyle w:val="000000010000" w:firstRow="0" w:lastRow="0" w:firstColumn="0" w:lastColumn="0" w:oddVBand="0" w:evenVBand="0" w:oddHBand="0" w:evenHBand="1" w:firstRowFirstColumn="0" w:firstRowLastColumn="0" w:lastRowFirstColumn="0" w:lastRowLastColumn="0"/>
         </w:trPr>
         <w:tc>
           <w:tcPr>
@@ -10033,7 +10067,7 @@
           <w:p>
             <w:pPr>
               <w:spacing w:after="0"/>
-              <w:cnfStyle w:val="000000100000" w:firstRow="0" w:lastRow="0" w:firstColumn="0" w:lastColumn="0" w:oddVBand="0" w:evenVBand="0" w:oddHBand="1" w:evenHBand="0" w:firstRowFirstColumn="0" w:firstRowLastColumn="0" w:lastRowFirstColumn="0" w:lastRowLastColumn="0"/>
+              <w:cnfStyle w:val="000000010000" w:firstRow="0" w:lastRow="0" w:firstColumn="0" w:lastColumn="0" w:oddVBand="0" w:evenVBand="0" w:oddHBand="0" w:evenHBand="1" w:firstRowFirstColumn="0" w:firstRowLastColumn="0" w:lastRowFirstColumn="0" w:lastRowLastColumn="0"/>
             </w:pPr>
             <w:r>
               <w:t>The description of a Raid or Wildland the mouse clicked.</w:t>
@@ -10043,7 +10077,7 @@
       </w:tr>
       <w:tr>
         <w:trPr>
-          <w:cnfStyle w:val="000000010000" w:firstRow="0" w:lastRow="0" w:firstColumn="0" w:lastColumn="0" w:oddVBand="0" w:evenVBand="0" w:oddHBand="0" w:evenHBand="1" w:firstRowFirstColumn="0" w:firstRowLastColumn="0" w:lastRowFirstColumn="0" w:lastRowLastColumn="0"/>
+          <w:cnfStyle w:val="000000100000" w:firstRow="0" w:lastRow="0" w:firstColumn="0" w:lastColumn="0" w:oddVBand="0" w:evenVBand="0" w:oddHBand="1" w:evenHBand="0" w:firstRowFirstColumn="0" w:firstRowLastColumn="0" w:lastRowFirstColumn="0" w:lastRowLastColumn="0"/>
         </w:trPr>
         <w:tc>
           <w:tcPr>
@@ -10066,40 +10100,10 @@
           <w:p>
             <w:pPr>
               <w:spacing w:after="0"/>
-              <w:cnfStyle w:val="000000010000" w:firstRow="0" w:lastRow="0" w:firstColumn="0" w:lastColumn="0" w:oddVBand="0" w:evenVBand="0" w:oddHBand="0" w:evenHBand="1" w:firstRowFirstColumn="0" w:firstRowLastColumn="0" w:lastRowFirstColumn="0" w:lastRowLastColumn="0"/>
-            </w:pPr>
-            <w:r>
-              <w:t>Raid</w:t>
-            </w:r>
-            <w:r>
-              <w:t xml:space="preserve">1, </w:t>
-            </w:r>
-            <w:r>
-              <w:t>Raid</w:t>
-            </w:r>
-            <w:r>
-              <w:t xml:space="preserve">2, </w:t>
-            </w:r>
-            <w:r>
-              <w:t>Raid</w:t>
-            </w:r>
-            <w:r>
-              <w:t xml:space="preserve">3, </w:t>
-            </w:r>
-            <w:r>
-              <w:t>Wildland</w:t>
-            </w:r>
-            <w:r>
-              <w:t xml:space="preserve">, </w:t>
-            </w:r>
-            <w:r>
-              <w:t>Play</w:t>
-            </w:r>
-            <w:r>
-              <w:t xml:space="preserve">, </w:t>
-            </w:r>
-            <w:r>
-              <w:t>Cancel.</w:t>
+              <w:cnfStyle w:val="000000100000" w:firstRow="0" w:lastRow="0" w:firstColumn="0" w:lastColumn="0" w:oddVBand="0" w:evenVBand="0" w:oddHBand="1" w:evenHBand="0" w:firstRowFirstColumn="0" w:firstRowLastColumn="0" w:lastRowFirstColumn="0" w:lastRowLastColumn="0"/>
+            </w:pPr>
+            <w:r>
+              <w:t>Raid1, Raid2, Raid3, Wildland, Play, Cancel.</w:t>
             </w:r>
           </w:p>
         </w:tc>
@@ -10450,6 +10454,8 @@
             <w:pPr>
               <w:spacing w:after="0"/>
             </w:pPr>
+            <w:bookmarkStart w:id="7" w:name="_GoBack"/>
+            <w:bookmarkEnd w:id="7"/>
             <w:r>
               <w:t>$</w:t>
             </w:r>
@@ -10479,7 +10485,13 @@
               <w:cnfStyle w:val="000000010000" w:firstRow="0" w:lastRow="0" w:firstColumn="0" w:lastColumn="0" w:oddVBand="0" w:evenVBand="0" w:oddHBand="0" w:evenHBand="1" w:firstRowFirstColumn="0" w:firstRowLastColumn="0" w:lastRowFirstColumn="0" w:lastRowLastColumn="0"/>
             </w:pPr>
             <w:r>
-              <w:t>Close the pop-up</w:t>
+              <w:t xml:space="preserve">Close the </w:t>
+            </w:r>
+            <w:r>
+              <w:rPr>
+                <w:b/>
+              </w:rPr>
+              <w:t>pop-up</w:t>
             </w:r>
             <w:r>
               <w:t>.</w:t>
@@ -10488,7 +10500,6 @@
         </w:tc>
       </w:tr>
     </w:tbl>
-    <w:p/>
     <w:p>
       <w:pPr>
         <w:pStyle w:val="Titre2"/>
@@ -11799,10 +11810,7 @@
               <w:cnfStyle w:val="000000100000" w:firstRow="0" w:lastRow="0" w:firstColumn="0" w:lastColumn="0" w:oddVBand="0" w:evenVBand="0" w:oddHBand="1" w:evenHBand="0" w:firstRowFirstColumn="0" w:firstRowLastColumn="0" w:lastRowFirstColumn="0" w:lastRowLastColumn="0"/>
             </w:pPr>
             <w:r>
-              <w:t xml:space="preserve">Brings up the </w:t>
-            </w:r>
-            <w:r>
-              <w:t xml:space="preserve">Selected Team </w:t>
+              <w:t xml:space="preserve">Brings up the Selected Team </w:t>
             </w:r>
             <w:r>
               <w:rPr>
@@ -11852,10 +11860,7 @@
               <w:cnfStyle w:val="000000010000" w:firstRow="0" w:lastRow="0" w:firstColumn="0" w:lastColumn="0" w:oddVBand="0" w:evenVBand="0" w:oddHBand="0" w:evenHBand="1" w:firstRowFirstColumn="0" w:firstRowLastColumn="0" w:lastRowFirstColumn="0" w:lastRowLastColumn="0"/>
             </w:pPr>
             <w:r>
-              <w:t>Brings up</w:t>
-            </w:r>
-            <w:r>
-              <w:t xml:space="preserve"> a confirmation </w:t>
+              <w:t xml:space="preserve">Brings up a confirmation </w:t>
             </w:r>
             <w:r>
               <w:rPr>
@@ -11917,10 +11922,7 @@
               <w:cnfStyle w:val="000000100000" w:firstRow="0" w:lastRow="0" w:firstColumn="0" w:lastColumn="0" w:oddVBand="0" w:evenVBand="0" w:oddHBand="1" w:evenHBand="0" w:firstRowFirstColumn="0" w:firstRowLastColumn="0" w:lastRowFirstColumn="0" w:lastRowLastColumn="0"/>
             </w:pPr>
             <w:r>
-              <w:t>A</w:t>
-            </w:r>
-            <w:r>
-              <w:t>llow to scroll vertically the $T_Team#_</w:t>
+              <w:t>Allow to scroll vertically the $T_Team#_</w:t>
             </w:r>
             <w:proofErr w:type="spellStart"/>
             <w:r>
@@ -11936,10 +11938,7 @@
             </w:r>
             <w:proofErr w:type="spellEnd"/>
             <w:r>
-              <w:t xml:space="preserve"> visuals</w:t>
-            </w:r>
-            <w:r>
-              <w:t>.</w:t>
+              <w:t xml:space="preserve"> visuals.</w:t>
             </w:r>
           </w:p>
         </w:tc>
@@ -11980,10 +11979,7 @@
               <w:cnfStyle w:val="000000010000" w:firstRow="0" w:lastRow="0" w:firstColumn="0" w:lastColumn="0" w:oddVBand="0" w:evenVBand="0" w:oddHBand="0" w:evenHBand="1" w:firstRowFirstColumn="0" w:firstRowLastColumn="0" w:lastRowFirstColumn="0" w:lastRowLastColumn="0"/>
             </w:pPr>
             <w:r>
-              <w:t>Brings up</w:t>
-            </w:r>
-            <w:r>
-              <w:t xml:space="preserve"> the New Team </w:t>
+              <w:t xml:space="preserve">Brings up the New Team </w:t>
             </w:r>
             <w:r>
               <w:rPr>
@@ -12071,6 +12067,552 @@
     </w:p>
     <w:p>
       <w:pPr>
+        <w:pStyle w:val="Titre2"/>
+      </w:pPr>
+      <w:r>
+        <w:lastRenderedPageBreak/>
+        <w:t>New Team Creation</w:t>
+      </w:r>
+    </w:p>
+    <w:p>
+      <w:pPr>
+        <w:jc w:val="center"/>
+      </w:pPr>
+      <w:r>
+        <w:rPr>
+          <w:noProof/>
+          <w:lang w:eastAsia="en-CA"/>
+        </w:rPr>
+        <w:drawing>
+          <wp:inline distT="0" distB="0" distL="0" distR="0" wp14:anchorId="099636FB" wp14:editId="09AC54FC">
+            <wp:extent cx="6858000" cy="3846830"/>
+            <wp:effectExtent l="0" t="0" r="0" b="1270"/>
+            <wp:docPr id="17" name="Image 17"/>
+            <wp:cNvGraphicFramePr>
+              <a:graphicFrameLocks xmlns:a="http://schemas.openxmlformats.org/drawingml/2006/main" noChangeAspect="1"/>
+            </wp:cNvGraphicFramePr>
+            <a:graphic xmlns:a="http://schemas.openxmlformats.org/drawingml/2006/main">
+              <a:graphicData uri="http://schemas.openxmlformats.org/drawingml/2006/picture">
+                <pic:pic xmlns:pic="http://schemas.openxmlformats.org/drawingml/2006/picture">
+                  <pic:nvPicPr>
+                    <pic:cNvPr id="17" name="NewTeamCreation.png"/>
+                    <pic:cNvPicPr/>
+                  </pic:nvPicPr>
+                  <pic:blipFill>
+                    <a:blip r:embed="rId18">
+                      <a:extLst>
+                        <a:ext uri="{28A0092B-C50C-407E-A947-70E740481C1C}">
+                          <a14:useLocalDpi xmlns:a14="http://schemas.microsoft.com/office/drawing/2010/main" val="0"/>
+                        </a:ext>
+                      </a:extLst>
+                    </a:blip>
+                    <a:stretch>
+                      <a:fillRect/>
+                    </a:stretch>
+                  </pic:blipFill>
+                  <pic:spPr>
+                    <a:xfrm>
+                      <a:off x="0" y="0"/>
+                      <a:ext cx="6858000" cy="3846830"/>
+                    </a:xfrm>
+                    <a:prstGeom prst="rect">
+                      <a:avLst/>
+                    </a:prstGeom>
+                  </pic:spPr>
+                </pic:pic>
+              </a:graphicData>
+            </a:graphic>
+          </wp:inline>
+        </w:drawing>
+      </w:r>
+    </w:p>
+    <w:p>
+      <w:pPr>
+        <w:pStyle w:val="Sous-tt"/>
+      </w:pPr>
+      <w:r>
+        <w:t>Screen</w:t>
+      </w:r>
+      <w:r>
+        <w:t xml:space="preserve"> Access</w:t>
+      </w:r>
+    </w:p>
+    <w:p>
+      <w:pPr>
+        <w:pStyle w:val="Paragraphedeliste"/>
+        <w:numPr>
+          <w:ilvl w:val="0"/>
+          <w:numId w:val="15"/>
+        </w:numPr>
+        <w:spacing w:after="200"/>
+        <w:jc w:val="left"/>
+      </w:pPr>
+      <w:r>
+        <w:t xml:space="preserve">From the </w:t>
+      </w:r>
+      <w:r>
+        <w:t>Team List</w:t>
+      </w:r>
+      <w:r>
+        <w:t>.</w:t>
+      </w:r>
+    </w:p>
+    <w:p>
+      <w:pPr>
+        <w:pStyle w:val="Sous-tt"/>
+      </w:pPr>
+      <w:r>
+        <w:t xml:space="preserve">Visual </w:t>
+      </w:r>
+      <w:r>
+        <w:t>Elements</w:t>
+      </w:r>
+    </w:p>
+    <w:tbl>
+      <w:tblPr>
+        <w:tblStyle w:val="Tramemoyenne1-Accent5"/>
+        <w:tblW w:w="11023" w:type="dxa"/>
+        <w:tblLook w:val="0480" w:firstRow="0" w:lastRow="0" w:firstColumn="1" w:lastColumn="0" w:noHBand="0" w:noVBand="1"/>
+      </w:tblPr>
+      <w:tblGrid>
+        <w:gridCol w:w="2444"/>
+        <w:gridCol w:w="8579"/>
+      </w:tblGrid>
+      <w:tr>
+        <w:trPr>
+          <w:cnfStyle w:val="000000100000" w:firstRow="0" w:lastRow="0" w:firstColumn="0" w:lastColumn="0" w:oddVBand="0" w:evenVBand="0" w:oddHBand="1" w:evenHBand="0" w:firstRowFirstColumn="0" w:firstRowLastColumn="0" w:lastRowFirstColumn="0" w:lastRowLastColumn="0"/>
+        </w:trPr>
+        <w:tc>
+          <w:tcPr>
+            <w:cnfStyle w:val="001000000000" w:firstRow="0" w:lastRow="0" w:firstColumn="1" w:lastColumn="0" w:oddVBand="0" w:evenVBand="0" w:oddHBand="0" w:evenHBand="0" w:firstRowFirstColumn="0" w:firstRowLastColumn="0" w:lastRowFirstColumn="0" w:lastRowLastColumn="0"/>
+            <w:tcW w:w="1975" w:type="dxa"/>
+          </w:tcPr>
+          <w:p>
+            <w:pPr>
+              <w:spacing w:after="0"/>
+            </w:pPr>
+            <w:r>
+              <w:t>Background screen</w:t>
+            </w:r>
+          </w:p>
+        </w:tc>
+        <w:tc>
+          <w:tcPr>
+            <w:tcW w:w="9048" w:type="dxa"/>
+          </w:tcPr>
+          <w:p>
+            <w:pPr>
+              <w:spacing w:after="0"/>
+              <w:cnfStyle w:val="000000100000" w:firstRow="0" w:lastRow="0" w:firstColumn="0" w:lastColumn="0" w:oddVBand="0" w:evenVBand="0" w:oddHBand="1" w:evenHBand="0" w:firstRowFirstColumn="0" w:firstRowLastColumn="0" w:lastRowFirstColumn="0" w:lastRowLastColumn="0"/>
+            </w:pPr>
+            <w:r>
+              <w:t>Blurred and non-interactable.</w:t>
+            </w:r>
+          </w:p>
+        </w:tc>
+      </w:tr>
+      <w:tr>
+        <w:trPr>
+          <w:cnfStyle w:val="000000010000" w:firstRow="0" w:lastRow="0" w:firstColumn="0" w:lastColumn="0" w:oddVBand="0" w:evenVBand="0" w:oddHBand="0" w:evenHBand="1" w:firstRowFirstColumn="0" w:firstRowLastColumn="0" w:lastRowFirstColumn="0" w:lastRowLastColumn="0"/>
+        </w:trPr>
+        <w:tc>
+          <w:tcPr>
+            <w:cnfStyle w:val="001000000000" w:firstRow="0" w:lastRow="0" w:firstColumn="1" w:lastColumn="0" w:oddVBand="0" w:evenVBand="0" w:oddHBand="0" w:evenHBand="0" w:firstRowFirstColumn="0" w:firstRowLastColumn="0" w:lastRowFirstColumn="0" w:lastRowLastColumn="0"/>
+            <w:tcW w:w="1975" w:type="dxa"/>
+          </w:tcPr>
+          <w:p>
+            <w:pPr>
+              <w:spacing w:after="0"/>
+            </w:pPr>
+            <w:r>
+              <w:t>Background image</w:t>
+            </w:r>
+          </w:p>
+        </w:tc>
+        <w:tc>
+          <w:tcPr>
+            <w:tcW w:w="9048" w:type="dxa"/>
+          </w:tcPr>
+          <w:p>
+            <w:pPr>
+              <w:spacing w:after="0"/>
+              <w:cnfStyle w:val="000000010000" w:firstRow="0" w:lastRow="0" w:firstColumn="0" w:lastColumn="0" w:oddVBand="0" w:evenVBand="0" w:oddHBand="0" w:evenHBand="1" w:firstRowFirstColumn="0" w:firstRowLastColumn="0" w:lastRowFirstColumn="0" w:lastRowLastColumn="0"/>
+            </w:pPr>
+            <w:r>
+              <w:t>Simple visual.</w:t>
+            </w:r>
+          </w:p>
+        </w:tc>
+      </w:tr>
+      <w:tr>
+        <w:trPr>
+          <w:cnfStyle w:val="000000100000" w:firstRow="0" w:lastRow="0" w:firstColumn="0" w:lastColumn="0" w:oddVBand="0" w:evenVBand="0" w:oddHBand="1" w:evenHBand="0" w:firstRowFirstColumn="0" w:firstRowLastColumn="0" w:lastRowFirstColumn="0" w:lastRowLastColumn="0"/>
+        </w:trPr>
+        <w:tc>
+          <w:tcPr>
+            <w:cnfStyle w:val="001000000000" w:firstRow="0" w:lastRow="0" w:firstColumn="1" w:lastColumn="0" w:oddVBand="0" w:evenVBand="0" w:oddHBand="0" w:evenHBand="0" w:firstRowFirstColumn="0" w:firstRowLastColumn="0" w:lastRowFirstColumn="0" w:lastRowLastColumn="0"/>
+            <w:tcW w:w="1975" w:type="dxa"/>
+          </w:tcPr>
+          <w:p>
+            <w:pPr>
+              <w:spacing w:after="0"/>
+              <w:jc w:val="left"/>
+            </w:pPr>
+            <w:r>
+              <w:t>Create a new team name</w:t>
+            </w:r>
+          </w:p>
+        </w:tc>
+        <w:tc>
+          <w:tcPr>
+            <w:tcW w:w="9048" w:type="dxa"/>
+          </w:tcPr>
+          <w:p>
+            <w:pPr>
+              <w:spacing w:after="0"/>
+              <w:cnfStyle w:val="000000100000" w:firstRow="0" w:lastRow="0" w:firstColumn="0" w:lastColumn="0" w:oddVBand="0" w:evenVBand="0" w:oddHBand="1" w:evenHBand="0" w:firstRowFirstColumn="0" w:firstRowLastColumn="0" w:lastRowFirstColumn="0" w:lastRowLastColumn="0"/>
+            </w:pPr>
+            <w:r>
+              <w:t>Name of the pop-up</w:t>
+            </w:r>
+          </w:p>
+        </w:tc>
+      </w:tr>
+      <w:tr>
+        <w:trPr>
+          <w:cnfStyle w:val="000000010000" w:firstRow="0" w:lastRow="0" w:firstColumn="0" w:lastColumn="0" w:oddVBand="0" w:evenVBand="0" w:oddHBand="0" w:evenHBand="1" w:firstRowFirstColumn="0" w:firstRowLastColumn="0" w:lastRowFirstColumn="0" w:lastRowLastColumn="0"/>
+        </w:trPr>
+        <w:tc>
+          <w:tcPr>
+            <w:cnfStyle w:val="001000000000" w:firstRow="0" w:lastRow="0" w:firstColumn="1" w:lastColumn="0" w:oddVBand="0" w:evenVBand="0" w:oddHBand="0" w:evenHBand="0" w:firstRowFirstColumn="0" w:firstRowLastColumn="0" w:lastRowFirstColumn="0" w:lastRowLastColumn="0"/>
+            <w:tcW w:w="1975" w:type="dxa"/>
+          </w:tcPr>
+          <w:p>
+            <w:pPr>
+              <w:spacing w:after="0"/>
+            </w:pPr>
+            <w:r>
+              <w:t>$</w:t>
+            </w:r>
+            <w:proofErr w:type="spellStart"/>
+            <w:r>
+              <w:t>N</w:t>
+            </w:r>
+            <w:r>
+              <w:t>_</w:t>
+            </w:r>
+            <w:r>
+              <w:t>TeamName</w:t>
+            </w:r>
+            <w:r>
+              <w:t>_</w:t>
+            </w:r>
+            <w:r>
+              <w:t>textbox</w:t>
+            </w:r>
+            <w:proofErr w:type="spellEnd"/>
+          </w:p>
+        </w:tc>
+        <w:tc>
+          <w:tcPr>
+            <w:tcW w:w="9048" w:type="dxa"/>
+          </w:tcPr>
+          <w:p>
+            <w:pPr>
+              <w:spacing w:after="0"/>
+              <w:cnfStyle w:val="000000010000" w:firstRow="0" w:lastRow="0" w:firstColumn="0" w:lastColumn="0" w:oddVBand="0" w:evenVBand="0" w:oddHBand="0" w:evenHBand="1" w:firstRowFirstColumn="0" w:firstRowLastColumn="0" w:lastRowFirstColumn="0" w:lastRowLastColumn="0"/>
+            </w:pPr>
+            <w:r>
+              <w:t>A</w:t>
+            </w:r>
+            <w:r>
+              <w:t xml:space="preserve"> blanc</w:t>
+            </w:r>
+            <w:r>
+              <w:t xml:space="preserve"> textbox to allow the player to choose his new team name.</w:t>
+            </w:r>
+          </w:p>
+        </w:tc>
+      </w:tr>
+      <w:tr>
+        <w:trPr>
+          <w:cnfStyle w:val="000000100000" w:firstRow="0" w:lastRow="0" w:firstColumn="0" w:lastColumn="0" w:oddVBand="0" w:evenVBand="0" w:oddHBand="1" w:evenHBand="0" w:firstRowFirstColumn="0" w:firstRowLastColumn="0" w:lastRowFirstColumn="0" w:lastRowLastColumn="0"/>
+        </w:trPr>
+        <w:tc>
+          <w:tcPr>
+            <w:cnfStyle w:val="001000000000" w:firstRow="0" w:lastRow="0" w:firstColumn="1" w:lastColumn="0" w:oddVBand="0" w:evenVBand="0" w:oddHBand="0" w:evenHBand="0" w:firstRowFirstColumn="0" w:firstRowLastColumn="0" w:lastRowFirstColumn="0" w:lastRowLastColumn="0"/>
+            <w:tcW w:w="1975" w:type="dxa"/>
+          </w:tcPr>
+          <w:p>
+            <w:pPr>
+              <w:spacing w:after="0"/>
+            </w:pPr>
+            <w:r>
+              <w:t>Buttons</w:t>
+            </w:r>
+          </w:p>
+        </w:tc>
+        <w:tc>
+          <w:tcPr>
+            <w:tcW w:w="9048" w:type="dxa"/>
+          </w:tcPr>
+          <w:p>
+            <w:pPr>
+              <w:spacing w:after="0"/>
+              <w:cnfStyle w:val="000000100000" w:firstRow="0" w:lastRow="0" w:firstColumn="0" w:lastColumn="0" w:oddVBand="0" w:evenVBand="0" w:oddHBand="1" w:evenHBand="0" w:firstRowFirstColumn="0" w:firstRowLastColumn="0" w:lastRowFirstColumn="0" w:lastRowLastColumn="0"/>
+            </w:pPr>
+            <w:r>
+              <w:t>Create</w:t>
+            </w:r>
+            <w:r>
+              <w:t xml:space="preserve">, </w:t>
+            </w:r>
+            <w:r>
+              <w:t>Cancel</w:t>
+            </w:r>
+            <w:r>
+              <w:t>.</w:t>
+            </w:r>
+          </w:p>
+        </w:tc>
+      </w:tr>
+    </w:tbl>
+    <w:p>
+      <w:pPr>
+        <w:pStyle w:val="Sous-tt"/>
+        <w:spacing w:before="120"/>
+      </w:pPr>
+      <w:r>
+        <w:t>Interactivity</w:t>
+      </w:r>
+      <w:r>
+        <w:t xml:space="preserve"> and navigation</w:t>
+      </w:r>
+    </w:p>
+    <w:tbl>
+      <w:tblPr>
+        <w:tblStyle w:val="Tramemoyenne1-Accent5"/>
+        <w:tblW w:w="11023" w:type="dxa"/>
+        <w:tblLook w:val="0480" w:firstRow="0" w:lastRow="0" w:firstColumn="1" w:lastColumn="0" w:noHBand="0" w:noVBand="1"/>
+      </w:tblPr>
+      <w:tblGrid>
+        <w:gridCol w:w="2444"/>
+        <w:gridCol w:w="8579"/>
+      </w:tblGrid>
+      <w:tr>
+        <w:trPr>
+          <w:cnfStyle w:val="000000100000" w:firstRow="0" w:lastRow="0" w:firstColumn="0" w:lastColumn="0" w:oddVBand="0" w:evenVBand="0" w:oddHBand="1" w:evenHBand="0" w:firstRowFirstColumn="0" w:firstRowLastColumn="0" w:lastRowFirstColumn="0" w:lastRowLastColumn="0"/>
+        </w:trPr>
+        <w:tc>
+          <w:tcPr>
+            <w:cnfStyle w:val="001000000000" w:firstRow="0" w:lastRow="0" w:firstColumn="1" w:lastColumn="0" w:oddVBand="0" w:evenVBand="0" w:oddHBand="0" w:evenHBand="0" w:firstRowFirstColumn="0" w:firstRowLastColumn="0" w:lastRowFirstColumn="0" w:lastRowLastColumn="0"/>
+            <w:tcW w:w="1951" w:type="dxa"/>
+          </w:tcPr>
+          <w:p>
+            <w:pPr>
+              <w:spacing w:after="0"/>
+            </w:pPr>
+            <w:r>
+              <w:t>$</w:t>
+            </w:r>
+            <w:proofErr w:type="spellStart"/>
+            <w:r>
+              <w:t>N</w:t>
+            </w:r>
+            <w:r>
+              <w:t>_</w:t>
+            </w:r>
+            <w:r>
+              <w:t>TeamName_textbox</w:t>
+            </w:r>
+            <w:proofErr w:type="spellEnd"/>
+          </w:p>
+        </w:tc>
+        <w:tc>
+          <w:tcPr>
+            <w:tcW w:w="9072" w:type="dxa"/>
+          </w:tcPr>
+          <w:p>
+            <w:pPr>
+              <w:spacing w:after="0"/>
+              <w:cnfStyle w:val="000000100000" w:firstRow="0" w:lastRow="0" w:firstColumn="0" w:lastColumn="0" w:oddVBand="0" w:evenVBand="0" w:oddHBand="1" w:evenHBand="0" w:firstRowFirstColumn="0" w:firstRowLastColumn="0" w:lastRowFirstColumn="0" w:lastRowLastColumn="0"/>
+            </w:pPr>
+            <w:r>
+              <w:t>Allow player to type his new team name. Can’t be left blanc or whit the same name as an existing team name.</w:t>
+            </w:r>
+            <w:r>
+              <w:t xml:space="preserve"> </w:t>
+            </w:r>
+            <w:proofErr w:type="gramStart"/>
+            <w:r>
+              <w:t>Also</w:t>
+            </w:r>
+            <w:proofErr w:type="gramEnd"/>
+            <w:r>
+              <w:t xml:space="preserve"> need a maximum and minimum character.</w:t>
+            </w:r>
+          </w:p>
+        </w:tc>
+      </w:tr>
+      <w:tr>
+        <w:trPr>
+          <w:cnfStyle w:val="000000010000" w:firstRow="0" w:lastRow="0" w:firstColumn="0" w:lastColumn="0" w:oddVBand="0" w:evenVBand="0" w:oddHBand="0" w:evenHBand="1" w:firstRowFirstColumn="0" w:firstRowLastColumn="0" w:lastRowFirstColumn="0" w:lastRowLastColumn="0"/>
+        </w:trPr>
+        <w:tc>
+          <w:tcPr>
+            <w:cnfStyle w:val="001000000000" w:firstRow="0" w:lastRow="0" w:firstColumn="1" w:lastColumn="0" w:oddVBand="0" w:evenVBand="0" w:oddHBand="0" w:evenHBand="0" w:firstRowFirstColumn="0" w:firstRowLastColumn="0" w:lastRowFirstColumn="0" w:lastRowLastColumn="0"/>
+            <w:tcW w:w="1951" w:type="dxa"/>
+          </w:tcPr>
+          <w:p>
+            <w:pPr>
+              <w:spacing w:after="0"/>
+            </w:pPr>
+            <w:r>
+              <w:t>$</w:t>
+            </w:r>
+            <w:proofErr w:type="spellStart"/>
+            <w:r>
+              <w:t>N</w:t>
+            </w:r>
+            <w:r>
+              <w:t>_</w:t>
+            </w:r>
+            <w:r>
+              <w:t>Create</w:t>
+            </w:r>
+            <w:proofErr w:type="spellEnd"/>
+            <w:r>
+              <w:t xml:space="preserve"> </w:t>
+            </w:r>
+            <w:r>
+              <w:t>_</w:t>
+            </w:r>
+            <w:proofErr w:type="spellStart"/>
+            <w:r>
+              <w:t>btn</w:t>
+            </w:r>
+            <w:proofErr w:type="spellEnd"/>
+          </w:p>
+        </w:tc>
+        <w:tc>
+          <w:tcPr>
+            <w:tcW w:w="9072" w:type="dxa"/>
+          </w:tcPr>
+          <w:p>
+            <w:pPr>
+              <w:spacing w:after="0"/>
+              <w:cnfStyle w:val="000000010000" w:firstRow="0" w:lastRow="0" w:firstColumn="0" w:lastColumn="0" w:oddVBand="0" w:evenVBand="0" w:oddHBand="0" w:evenHBand="1" w:firstRowFirstColumn="0" w:firstRowLastColumn="0" w:lastRowFirstColumn="0" w:lastRowLastColumn="0"/>
+            </w:pPr>
+            <w:r>
+              <w:t>Save the team information and close the</w:t>
+            </w:r>
+            <w:r>
+              <w:t xml:space="preserve"> </w:t>
+            </w:r>
+            <w:r>
+              <w:rPr>
+                <w:b/>
+              </w:rPr>
+              <w:t>pop-up</w:t>
+            </w:r>
+            <w:r>
+              <w:rPr>
+                <w:b/>
+              </w:rPr>
+              <w:t xml:space="preserve">. </w:t>
+            </w:r>
+            <w:r>
+              <w:t>An</w:t>
+            </w:r>
+            <w:r>
+              <w:rPr>
+                <w:b/>
+              </w:rPr>
+              <w:t xml:space="preserve"> </w:t>
+            </w:r>
+            <w:r>
+              <w:t>error</w:t>
+            </w:r>
+            <w:r>
+              <w:t xml:space="preserve"> pop-up show up if the </w:t>
+            </w:r>
+            <w:r>
+              <w:t xml:space="preserve">player left the textbox blanc, </w:t>
+            </w:r>
+            <w:r>
+              <w:t>whit an already existing team name</w:t>
+            </w:r>
+            <w:r>
+              <w:t>, is too short or too long</w:t>
+            </w:r>
+            <w:r>
+              <w:t>.</w:t>
+            </w:r>
+          </w:p>
+        </w:tc>
+      </w:tr>
+      <w:tr>
+        <w:tblPrEx>
+          <w:tblLook w:val="04A0" w:firstRow="1" w:lastRow="0" w:firstColumn="1" w:lastColumn="0" w:noHBand="0" w:noVBand="1"/>
+        </w:tblPrEx>
+        <w:trPr>
+          <w:cnfStyle w:val="000000100000" w:firstRow="0" w:lastRow="0" w:firstColumn="0" w:lastColumn="0" w:oddVBand="0" w:evenVBand="0" w:oddHBand="1" w:evenHBand="0" w:firstRowFirstColumn="0" w:firstRowLastColumn="0" w:lastRowFirstColumn="0" w:lastRowLastColumn="0"/>
+        </w:trPr>
+        <w:tc>
+          <w:tcPr>
+            <w:cnfStyle w:val="001000000000" w:firstRow="0" w:lastRow="0" w:firstColumn="1" w:lastColumn="0" w:oddVBand="0" w:evenVBand="0" w:oddHBand="0" w:evenHBand="0" w:firstRowFirstColumn="0" w:firstRowLastColumn="0" w:lastRowFirstColumn="0" w:lastRowLastColumn="0"/>
+            <w:tcW w:w="1951" w:type="dxa"/>
+          </w:tcPr>
+          <w:p>
+            <w:pPr>
+              <w:spacing w:after="0"/>
+            </w:pPr>
+            <w:r>
+              <w:t>$</w:t>
+            </w:r>
+            <w:proofErr w:type="spellStart"/>
+            <w:r>
+              <w:t>N</w:t>
+            </w:r>
+            <w:r>
+              <w:t>_</w:t>
+            </w:r>
+            <w:r>
+              <w:t>Cancel</w:t>
+            </w:r>
+            <w:r>
+              <w:t>_btn</w:t>
+            </w:r>
+            <w:proofErr w:type="spellEnd"/>
+          </w:p>
+        </w:tc>
+        <w:tc>
+          <w:tcPr>
+            <w:tcW w:w="9072" w:type="dxa"/>
+          </w:tcPr>
+          <w:p>
+            <w:pPr>
+              <w:spacing w:after="0"/>
+              <w:cnfStyle w:val="000000100000" w:firstRow="0" w:lastRow="0" w:firstColumn="0" w:lastColumn="0" w:oddVBand="0" w:evenVBand="0" w:oddHBand="1" w:evenHBand="0" w:firstRowFirstColumn="0" w:firstRowLastColumn="0" w:lastRowFirstColumn="0" w:lastRowLastColumn="0"/>
+            </w:pPr>
+            <w:r>
+              <w:t xml:space="preserve">Close the </w:t>
+            </w:r>
+            <w:r>
+              <w:rPr>
+                <w:b/>
+              </w:rPr>
+              <w:t>pop-up</w:t>
+            </w:r>
+            <w:r>
+              <w:t>.</w:t>
+            </w:r>
+          </w:p>
+        </w:tc>
+      </w:tr>
+    </w:tbl>
+    <w:p>
+      <w:pPr>
         <w:rPr>
           <w:rFonts w:eastAsia="Times New Roman" w:cstheme="minorHAnsi"/>
           <w:color w:val="000000"/>
@@ -12341,6 +12883,33 @@
     </w:p>
     <w:p>
       <w:pPr>
+        <w:rPr>
+          <w:rFonts w:eastAsia="Times New Roman" w:cstheme="minorHAnsi"/>
+          <w:color w:val="000000"/>
+          <w:lang w:val="fr-CA" w:eastAsia="fr-CA"/>
+        </w:rPr>
+      </w:pPr>
+    </w:p>
+    <w:p>
+      <w:pPr>
+        <w:rPr>
+          <w:rFonts w:eastAsia="Times New Roman" w:cstheme="minorHAnsi"/>
+          <w:color w:val="000000"/>
+          <w:lang w:val="fr-CA" w:eastAsia="fr-CA"/>
+        </w:rPr>
+      </w:pPr>
+    </w:p>
+    <w:p>
+      <w:pPr>
+        <w:rPr>
+          <w:rFonts w:eastAsia="Times New Roman" w:cstheme="minorHAnsi"/>
+          <w:color w:val="000000"/>
+          <w:lang w:val="fr-CA" w:eastAsia="fr-CA"/>
+        </w:rPr>
+      </w:pPr>
+    </w:p>
+    <w:p>
+      <w:pPr>
         <w:pStyle w:val="Titre2"/>
       </w:pPr>
       <w:proofErr w:type="spellStart"/>
@@ -12356,8 +12925,8 @@
       <w:r>
         <w:t>niveaux</w:t>
       </w:r>
+      <w:bookmarkEnd w:id="5"/>
       <w:bookmarkEnd w:id="6"/>
-      <w:bookmarkEnd w:id="7"/>
       <w:proofErr w:type="spellEnd"/>
     </w:p>
     <w:p>
@@ -12385,7 +12954,7 @@
                     <pic:cNvPicPr/>
                   </pic:nvPicPr>
                   <pic:blipFill>
-                    <a:blip r:embed="rId18">
+                    <a:blip r:embed="rId19">
                       <a:extLst>
                         <a:ext uri="{28A0092B-C50C-407E-A947-70E740481C1C}">
                           <a14:useLocalDpi xmlns:a14="http://schemas.microsoft.com/office/drawing/2010/main" val="0"/>
@@ -13040,7 +13609,7 @@
                     <pic:cNvPicPr/>
                   </pic:nvPicPr>
                   <pic:blipFill>
-                    <a:blip r:embed="rId19">
+                    <a:blip r:embed="rId20">
                       <a:extLst>
                         <a:ext uri="{28A0092B-C50C-407E-A947-70E740481C1C}">
                           <a14:useLocalDpi xmlns:a14="http://schemas.microsoft.com/office/drawing/2010/main" val="0"/>
@@ -14646,7 +15215,7 @@
                     <pic:cNvPicPr/>
                   </pic:nvPicPr>
                   <pic:blipFill>
-                    <a:blip r:embed="rId20">
+                    <a:blip r:embed="rId21">
                       <a:extLst>
                         <a:ext uri="{28A0092B-C50C-407E-A947-70E740481C1C}">
                           <a14:useLocalDpi xmlns:a14="http://schemas.microsoft.com/office/drawing/2010/main" val="0"/>
@@ -15170,7 +15739,7 @@
                     <pic:cNvPicPr/>
                   </pic:nvPicPr>
                   <pic:blipFill>
-                    <a:blip r:embed="rId21">
+                    <a:blip r:embed="rId22">
                       <a:extLst>
                         <a:ext uri="{28A0092B-C50C-407E-A947-70E740481C1C}">
                           <a14:useLocalDpi xmlns:a14="http://schemas.microsoft.com/office/drawing/2010/main" val="0"/>
@@ -15954,8 +16523,8 @@
       </w:pPr>
     </w:p>
     <w:sectPr>
-      <w:headerReference w:type="default" r:id="rId22"/>
-      <w:footerReference w:type="default" r:id="rId23"/>
+      <w:headerReference w:type="default" r:id="rId23"/>
+      <w:footerReference w:type="default" r:id="rId24"/>
       <w:pgSz w:w="12240" w:h="15840"/>
       <w:pgMar w:top="720" w:right="720" w:bottom="720" w:left="720" w:header="708" w:footer="708" w:gutter="0"/>
       <w:pgNumType w:start="0"/>
@@ -16024,7 +16593,7 @@
           <w:rPr>
             <w:noProof/>
           </w:rPr>
-          <w:t>4</w:t>
+          <w:t>9</w:t>
         </w:r>
         <w:r>
           <w:rPr>
@@ -21220,7 +21789,7 @@
 </file>
 
 <file path=customXml/itemProps1.xml><?xml version="1.0" encoding="utf-8"?>
-<ds:datastoreItem xmlns:ds="http://schemas.openxmlformats.org/officeDocument/2006/customXml" ds:itemID="{3C07FAFF-89D5-494E-A192-A623D76ECB65}">
+<ds:datastoreItem xmlns:ds="http://schemas.openxmlformats.org/officeDocument/2006/customXml" ds:itemID="{882FC7B8-FFC1-46FD-BE56-75D47DFE4295}">
   <ds:schemaRefs>
     <ds:schemaRef ds:uri="http://schemas.openxmlformats.org/officeDocument/2006/bibliography"/>
   </ds:schemaRefs>

</xml_diff>

<commit_message>
Added mock-up for Class Info.
</commit_message>
<xml_diff>
--- a/Mock-Up/BattleForVoxturia_Mock-Up.docx
+++ b/Mock-Up/BattleForVoxturia_Mock-Up.docx
@@ -116,8 +116,8 @@
         <w:jc w:val="center"/>
       </w:pPr>
     </w:p>
-    <w:bookmarkStart w:id="0" w:name="_Toc450500650" w:displacedByCustomXml="next"/>
-    <w:bookmarkStart w:id="1" w:name="_Toc417967882" w:displacedByCustomXml="next"/>
+    <w:bookmarkStart w:id="0" w:name="_Toc417967882" w:displacedByCustomXml="next"/>
+    <w:bookmarkStart w:id="1" w:name="_Toc450500650" w:displacedByCustomXml="next"/>
     <w:sdt>
       <w:sdtPr>
         <w:rPr>
@@ -8330,8 +8330,6 @@
               </w:rPr>
               <w:t>Clicking on the info bring a pop-up to zoom in the region</w:t>
             </w:r>
-            <w:bookmarkStart w:id="7" w:name="_GoBack"/>
-            <w:bookmarkEnd w:id="7"/>
             <w:r>
               <w:rPr>
                 <w:b w:val="0"/>
@@ -13011,16 +13009,7 @@
               <w:spacing w:after="0"/>
             </w:pPr>
             <w:r>
-              <w:t>$C</w:t>
-            </w:r>
-            <w:r>
-              <w:t>_</w:t>
-            </w:r>
-            <w:r>
-              <w:t>Character</w:t>
-            </w:r>
-            <w:r>
-              <w:t>Name_textbox</w:t>
+              <w:t>$C_CharacterName_textbox</w:t>
             </w:r>
           </w:p>
         </w:tc>
@@ -13034,13 +13023,7 @@
               <w:cnfStyle w:val="000000010000" w:firstRow="0" w:lastRow="0" w:firstColumn="0" w:lastColumn="0" w:oddVBand="0" w:evenVBand="0" w:oddHBand="0" w:evenHBand="1" w:firstRowFirstColumn="0" w:firstRowLastColumn="0" w:lastRowFirstColumn="0" w:lastRowLastColumn="0"/>
             </w:pPr>
             <w:r>
-              <w:t xml:space="preserve">A blanc textbox to allow the player to choose his new </w:t>
-            </w:r>
-            <w:r>
-              <w:t xml:space="preserve">character </w:t>
-            </w:r>
-            <w:r>
-              <w:t>name.</w:t>
+              <w:t>A blanc textbox to allow the player to choose his new character name.</w:t>
             </w:r>
           </w:p>
         </w:tc>
@@ -13181,16 +13164,7 @@
               <w:spacing w:after="0"/>
             </w:pPr>
             <w:r>
-              <w:t>$C</w:t>
-            </w:r>
-            <w:r>
-              <w:t>_</w:t>
-            </w:r>
-            <w:r>
-              <w:t>CharacterName</w:t>
-            </w:r>
-            <w:r>
-              <w:t>_textbox</w:t>
+              <w:t>$C_CharacterName_textbox</w:t>
             </w:r>
           </w:p>
         </w:tc>
@@ -13204,19 +13178,7 @@
               <w:cnfStyle w:val="000000100000" w:firstRow="0" w:lastRow="0" w:firstColumn="0" w:lastColumn="0" w:oddVBand="0" w:evenVBand="0" w:oddHBand="1" w:evenHBand="0" w:firstRowFirstColumn="0" w:firstRowLastColumn="0" w:lastRowFirstColumn="0" w:lastRowLastColumn="0"/>
             </w:pPr>
             <w:r>
-              <w:t xml:space="preserve">Allow player to type his new </w:t>
-            </w:r>
-            <w:r>
-              <w:t>character</w:t>
-            </w:r>
-            <w:r>
-              <w:t xml:space="preserve"> name. Can’t be left blanc or whit the same name as an existing </w:t>
-            </w:r>
-            <w:r>
-              <w:t>character</w:t>
-            </w:r>
-            <w:r>
-              <w:t xml:space="preserve"> name. Also need a maximum and minimum character.</w:t>
+              <w:t>Allow player to type his new character name. Can’t be left blanc or whit the same name as an existing character name. Also need a maximum and minimum character.</w:t>
             </w:r>
           </w:p>
         </w:tc>
@@ -13500,6 +13462,391 @@
     </w:tbl>
     <w:p>
       <w:pPr>
+        <w:pStyle w:val="Titre2"/>
+      </w:pPr>
+      <w:r>
+        <w:lastRenderedPageBreak/>
+        <w:t>Class Info</w:t>
+      </w:r>
+    </w:p>
+    <w:p>
+      <w:pPr>
+        <w:jc w:val="center"/>
+      </w:pPr>
+      <w:r>
+        <w:rPr>
+          <w:noProof/>
+          <w:lang w:eastAsia="en-CA"/>
+        </w:rPr>
+        <w:drawing>
+          <wp:inline distT="0" distB="0" distL="0" distR="0" wp14:anchorId="10B82C86" wp14:editId="0BDF465A">
+            <wp:extent cx="6858000" cy="3851910"/>
+            <wp:effectExtent l="0" t="0" r="0" b="0"/>
+            <wp:docPr id="16" name="Image 16"/>
+            <wp:cNvGraphicFramePr>
+              <a:graphicFrameLocks xmlns:a="http://schemas.openxmlformats.org/drawingml/2006/main" noChangeAspect="1"/>
+            </wp:cNvGraphicFramePr>
+            <a:graphic xmlns:a="http://schemas.openxmlformats.org/drawingml/2006/main">
+              <a:graphicData uri="http://schemas.openxmlformats.org/drawingml/2006/picture">
+                <pic:pic xmlns:pic="http://schemas.openxmlformats.org/drawingml/2006/picture">
+                  <pic:nvPicPr>
+                    <pic:cNvPr id="16" name="ClassInfo.png"/>
+                    <pic:cNvPicPr/>
+                  </pic:nvPicPr>
+                  <pic:blipFill>
+                    <a:blip r:embed="rId21">
+                      <a:extLst>
+                        <a:ext uri="{28A0092B-C50C-407E-A947-70E740481C1C}">
+                          <a14:useLocalDpi xmlns:a14="http://schemas.microsoft.com/office/drawing/2010/main" val="0"/>
+                        </a:ext>
+                      </a:extLst>
+                    </a:blip>
+                    <a:stretch>
+                      <a:fillRect/>
+                    </a:stretch>
+                  </pic:blipFill>
+                  <pic:spPr>
+                    <a:xfrm>
+                      <a:off x="0" y="0"/>
+                      <a:ext cx="6858000" cy="3851910"/>
+                    </a:xfrm>
+                    <a:prstGeom prst="rect">
+                      <a:avLst/>
+                    </a:prstGeom>
+                  </pic:spPr>
+                </pic:pic>
+              </a:graphicData>
+            </a:graphic>
+          </wp:inline>
+        </w:drawing>
+      </w:r>
+    </w:p>
+    <w:p>
+      <w:pPr>
+        <w:pStyle w:val="Sous-tt"/>
+      </w:pPr>
+      <w:r>
+        <w:t>Screen</w:t>
+      </w:r>
+      <w:r>
+        <w:t xml:space="preserve"> Access</w:t>
+      </w:r>
+    </w:p>
+    <w:p>
+      <w:pPr>
+        <w:pStyle w:val="Paragraphedeliste"/>
+        <w:numPr>
+          <w:ilvl w:val="0"/>
+          <w:numId w:val="15"/>
+        </w:numPr>
+        <w:spacing w:after="200"/>
+        <w:jc w:val="left"/>
+      </w:pPr>
+      <w:r>
+        <w:t xml:space="preserve">From the </w:t>
+      </w:r>
+      <w:r>
+        <w:t>Character Creation</w:t>
+      </w:r>
+      <w:r>
+        <w:t>.</w:t>
+      </w:r>
+    </w:p>
+    <w:p>
+      <w:pPr>
+        <w:pStyle w:val="Sous-tt"/>
+      </w:pPr>
+      <w:r>
+        <w:t xml:space="preserve">Visual </w:t>
+      </w:r>
+      <w:r>
+        <w:t>Elements</w:t>
+      </w:r>
+    </w:p>
+    <w:tbl>
+      <w:tblPr>
+        <w:tblStyle w:val="Tramemoyenne1-Accent5"/>
+        <w:tblW w:w="11023" w:type="dxa"/>
+        <w:tblLook w:val="0480" w:firstRow="0" w:lastRow="0" w:firstColumn="1" w:lastColumn="0" w:noHBand="0" w:noVBand="1"/>
+      </w:tblPr>
+      <w:tblGrid>
+        <w:gridCol w:w="1975"/>
+        <w:gridCol w:w="9048"/>
+      </w:tblGrid>
+      <w:tr>
+        <w:trPr>
+          <w:cnfStyle w:val="000000100000" w:firstRow="0" w:lastRow="0" w:firstColumn="0" w:lastColumn="0" w:oddVBand="0" w:evenVBand="0" w:oddHBand="1" w:evenHBand="0" w:firstRowFirstColumn="0" w:firstRowLastColumn="0" w:lastRowFirstColumn="0" w:lastRowLastColumn="0"/>
+        </w:trPr>
+        <w:tc>
+          <w:tcPr>
+            <w:cnfStyle w:val="001000000000" w:firstRow="0" w:lastRow="0" w:firstColumn="1" w:lastColumn="0" w:oddVBand="0" w:evenVBand="0" w:oddHBand="0" w:evenHBand="0" w:firstRowFirstColumn="0" w:firstRowLastColumn="0" w:lastRowFirstColumn="0" w:lastRowLastColumn="0"/>
+            <w:tcW w:w="1975" w:type="dxa"/>
+          </w:tcPr>
+          <w:p>
+            <w:pPr>
+              <w:spacing w:after="0"/>
+            </w:pPr>
+            <w:r>
+              <w:t>Background screen</w:t>
+            </w:r>
+          </w:p>
+        </w:tc>
+        <w:tc>
+          <w:tcPr>
+            <w:tcW w:w="9048" w:type="dxa"/>
+          </w:tcPr>
+          <w:p>
+            <w:pPr>
+              <w:spacing w:after="0"/>
+              <w:cnfStyle w:val="000000100000" w:firstRow="0" w:lastRow="0" w:firstColumn="0" w:lastColumn="0" w:oddVBand="0" w:evenVBand="0" w:oddHBand="1" w:evenHBand="0" w:firstRowFirstColumn="0" w:firstRowLastColumn="0" w:lastRowFirstColumn="0" w:lastRowLastColumn="0"/>
+            </w:pPr>
+            <w:r>
+              <w:t>Blurred and non-interactable.</w:t>
+            </w:r>
+          </w:p>
+        </w:tc>
+      </w:tr>
+      <w:tr>
+        <w:trPr>
+          <w:cnfStyle w:val="000000010000" w:firstRow="0" w:lastRow="0" w:firstColumn="0" w:lastColumn="0" w:oddVBand="0" w:evenVBand="0" w:oddHBand="0" w:evenHBand="1" w:firstRowFirstColumn="0" w:firstRowLastColumn="0" w:lastRowFirstColumn="0" w:lastRowLastColumn="0"/>
+        </w:trPr>
+        <w:tc>
+          <w:tcPr>
+            <w:cnfStyle w:val="001000000000" w:firstRow="0" w:lastRow="0" w:firstColumn="1" w:lastColumn="0" w:oddVBand="0" w:evenVBand="0" w:oddHBand="0" w:evenHBand="0" w:firstRowFirstColumn="0" w:firstRowLastColumn="0" w:lastRowFirstColumn="0" w:lastRowLastColumn="0"/>
+            <w:tcW w:w="1975" w:type="dxa"/>
+          </w:tcPr>
+          <w:p>
+            <w:pPr>
+              <w:spacing w:after="0"/>
+            </w:pPr>
+            <w:r>
+              <w:t>Background image</w:t>
+            </w:r>
+          </w:p>
+        </w:tc>
+        <w:tc>
+          <w:tcPr>
+            <w:tcW w:w="9048" w:type="dxa"/>
+          </w:tcPr>
+          <w:p>
+            <w:pPr>
+              <w:spacing w:after="0"/>
+              <w:cnfStyle w:val="000000010000" w:firstRow="0" w:lastRow="0" w:firstColumn="0" w:lastColumn="0" w:oddVBand="0" w:evenVBand="0" w:oddHBand="0" w:evenHBand="1" w:firstRowFirstColumn="0" w:firstRowLastColumn="0" w:lastRowFirstColumn="0" w:lastRowLastColumn="0"/>
+            </w:pPr>
+            <w:r>
+              <w:t>Simple visual.</w:t>
+            </w:r>
+          </w:p>
+        </w:tc>
+      </w:tr>
+      <w:tr>
+        <w:trPr>
+          <w:cnfStyle w:val="000000100000" w:firstRow="0" w:lastRow="0" w:firstColumn="0" w:lastColumn="0" w:oddVBand="0" w:evenVBand="0" w:oddHBand="1" w:evenHBand="0" w:firstRowFirstColumn="0" w:firstRowLastColumn="0" w:lastRowFirstColumn="0" w:lastRowLastColumn="0"/>
+        </w:trPr>
+        <w:tc>
+          <w:tcPr>
+            <w:cnfStyle w:val="001000000000" w:firstRow="0" w:lastRow="0" w:firstColumn="1" w:lastColumn="0" w:oddVBand="0" w:evenVBand="0" w:oddHBand="0" w:evenHBand="0" w:firstRowFirstColumn="0" w:firstRowLastColumn="0" w:lastRowFirstColumn="0" w:lastRowLastColumn="0"/>
+            <w:tcW w:w="1975" w:type="dxa"/>
+          </w:tcPr>
+          <w:p>
+            <w:pPr>
+              <w:spacing w:after="0"/>
+              <w:jc w:val="left"/>
+            </w:pPr>
+            <w:r>
+              <w:t>$I_TitleScreen</w:t>
+            </w:r>
+          </w:p>
+        </w:tc>
+        <w:tc>
+          <w:tcPr>
+            <w:tcW w:w="9048" w:type="dxa"/>
+          </w:tcPr>
+          <w:p>
+            <w:pPr>
+              <w:spacing w:after="0"/>
+              <w:cnfStyle w:val="000000100000" w:firstRow="0" w:lastRow="0" w:firstColumn="0" w:lastColumn="0" w:oddVBand="0" w:evenVBand="0" w:oddHBand="1" w:evenHBand="0" w:firstRowFirstColumn="0" w:firstRowLastColumn="0" w:lastRowFirstColumn="0" w:lastRowLastColumn="0"/>
+            </w:pPr>
+            <w:r>
+              <w:t>The name of the screen.</w:t>
+            </w:r>
+          </w:p>
+        </w:tc>
+      </w:tr>
+      <w:tr>
+        <w:trPr>
+          <w:cnfStyle w:val="000000010000" w:firstRow="0" w:lastRow="0" w:firstColumn="0" w:lastColumn="0" w:oddVBand="0" w:evenVBand="0" w:oddHBand="0" w:evenHBand="1" w:firstRowFirstColumn="0" w:firstRowLastColumn="0" w:lastRowFirstColumn="0" w:lastRowLastColumn="0"/>
+        </w:trPr>
+        <w:tc>
+          <w:tcPr>
+            <w:cnfStyle w:val="001000000000" w:firstRow="0" w:lastRow="0" w:firstColumn="1" w:lastColumn="0" w:oddVBand="0" w:evenVBand="0" w:oddHBand="0" w:evenHBand="0" w:firstRowFirstColumn="0" w:firstRowLastColumn="0" w:lastRowFirstColumn="0" w:lastRowLastColumn="0"/>
+            <w:tcW w:w="1975" w:type="dxa"/>
+          </w:tcPr>
+          <w:p>
+            <w:pPr>
+              <w:spacing w:after="0"/>
+              <w:jc w:val="left"/>
+            </w:pPr>
+            <w:r>
+              <w:t>$I_Class</w:t>
+            </w:r>
+          </w:p>
+        </w:tc>
+        <w:tc>
+          <w:tcPr>
+            <w:tcW w:w="9048" w:type="dxa"/>
+          </w:tcPr>
+          <w:p>
+            <w:pPr>
+              <w:spacing w:after="0"/>
+              <w:cnfStyle w:val="000000010000" w:firstRow="0" w:lastRow="0" w:firstColumn="0" w:lastColumn="0" w:oddVBand="0" w:evenVBand="0" w:oddHBand="0" w:evenHBand="1" w:firstRowFirstColumn="0" w:firstRowLastColumn="0" w:lastRowFirstColumn="0" w:lastRowLastColumn="0"/>
+            </w:pPr>
+            <w:r>
+              <w:t>Display the image of the class.</w:t>
+            </w:r>
+          </w:p>
+        </w:tc>
+      </w:tr>
+      <w:tr>
+        <w:trPr>
+          <w:cnfStyle w:val="000000100000" w:firstRow="0" w:lastRow="0" w:firstColumn="0" w:lastColumn="0" w:oddVBand="0" w:evenVBand="0" w:oddHBand="1" w:evenHBand="0" w:firstRowFirstColumn="0" w:firstRowLastColumn="0" w:lastRowFirstColumn="0" w:lastRowLastColumn="0"/>
+        </w:trPr>
+        <w:tc>
+          <w:tcPr>
+            <w:cnfStyle w:val="001000000000" w:firstRow="0" w:lastRow="0" w:firstColumn="1" w:lastColumn="0" w:oddVBand="0" w:evenVBand="0" w:oddHBand="0" w:evenHBand="0" w:firstRowFirstColumn="0" w:firstRowLastColumn="0" w:lastRowFirstColumn="0" w:lastRowLastColumn="0"/>
+            <w:tcW w:w="1975" w:type="dxa"/>
+          </w:tcPr>
+          <w:p>
+            <w:pPr>
+              <w:spacing w:after="0"/>
+            </w:pPr>
+            <w:r>
+              <w:t>$</w:t>
+            </w:r>
+            <w:r>
+              <w:t>I_Description</w:t>
+            </w:r>
+          </w:p>
+        </w:tc>
+        <w:tc>
+          <w:tcPr>
+            <w:tcW w:w="9048" w:type="dxa"/>
+          </w:tcPr>
+          <w:p>
+            <w:pPr>
+              <w:spacing w:after="0"/>
+              <w:cnfStyle w:val="000000100000" w:firstRow="0" w:lastRow="0" w:firstColumn="0" w:lastColumn="0" w:oddVBand="0" w:evenVBand="0" w:oddHBand="1" w:evenHBand="0" w:firstRowFirstColumn="0" w:firstRowLastColumn="0" w:lastRowFirstColumn="0" w:lastRowLastColumn="0"/>
+            </w:pPr>
+            <w:r>
+              <w:t>Description of the class.</w:t>
+            </w:r>
+          </w:p>
+        </w:tc>
+      </w:tr>
+      <w:tr>
+        <w:trPr>
+          <w:cnfStyle w:val="000000010000" w:firstRow="0" w:lastRow="0" w:firstColumn="0" w:lastColumn="0" w:oddVBand="0" w:evenVBand="0" w:oddHBand="0" w:evenHBand="1" w:firstRowFirstColumn="0" w:firstRowLastColumn="0" w:lastRowFirstColumn="0" w:lastRowLastColumn="0"/>
+        </w:trPr>
+        <w:tc>
+          <w:tcPr>
+            <w:cnfStyle w:val="001000000000" w:firstRow="0" w:lastRow="0" w:firstColumn="1" w:lastColumn="0" w:oddVBand="0" w:evenVBand="0" w:oddHBand="0" w:evenHBand="0" w:firstRowFirstColumn="0" w:firstRowLastColumn="0" w:lastRowFirstColumn="0" w:lastRowLastColumn="0"/>
+            <w:tcW w:w="1975" w:type="dxa"/>
+          </w:tcPr>
+          <w:p>
+            <w:pPr>
+              <w:spacing w:after="0"/>
+            </w:pPr>
+            <w:r>
+              <w:t>Buttons</w:t>
+            </w:r>
+          </w:p>
+        </w:tc>
+        <w:tc>
+          <w:tcPr>
+            <w:tcW w:w="9048" w:type="dxa"/>
+          </w:tcPr>
+          <w:p>
+            <w:pPr>
+              <w:spacing w:after="0"/>
+              <w:cnfStyle w:val="000000010000" w:firstRow="0" w:lastRow="0" w:firstColumn="0" w:lastColumn="0" w:oddVBand="0" w:evenVBand="0" w:oddHBand="0" w:evenHBand="1" w:firstRowFirstColumn="0" w:firstRowLastColumn="0" w:lastRowFirstColumn="0" w:lastRowLastColumn="0"/>
+            </w:pPr>
+            <w:r>
+              <w:t>Close</w:t>
+            </w:r>
+            <w:r>
+              <w:t>.</w:t>
+            </w:r>
+          </w:p>
+        </w:tc>
+      </w:tr>
+    </w:tbl>
+    <w:p>
+      <w:pPr>
+        <w:pStyle w:val="Sous-tt"/>
+        <w:spacing w:before="120"/>
+      </w:pPr>
+      <w:r>
+        <w:t>Interactivity</w:t>
+      </w:r>
+      <w:r>
+        <w:t xml:space="preserve"> and navigation</w:t>
+      </w:r>
+    </w:p>
+    <w:tbl>
+      <w:tblPr>
+        <w:tblStyle w:val="Tramemoyenne1-Accent5"/>
+        <w:tblW w:w="11023" w:type="dxa"/>
+        <w:tblLook w:val="0480" w:firstRow="0" w:lastRow="0" w:firstColumn="1" w:lastColumn="0" w:noHBand="0" w:noVBand="1"/>
+      </w:tblPr>
+      <w:tblGrid>
+        <w:gridCol w:w="2444"/>
+        <w:gridCol w:w="8579"/>
+      </w:tblGrid>
+      <w:tr>
+        <w:trPr>
+          <w:cnfStyle w:val="000000100000" w:firstRow="0" w:lastRow="0" w:firstColumn="0" w:lastColumn="0" w:oddVBand="0" w:evenVBand="0" w:oddHBand="1" w:evenHBand="0" w:firstRowFirstColumn="0" w:firstRowLastColumn="0" w:lastRowFirstColumn="0" w:lastRowLastColumn="0"/>
+        </w:trPr>
+        <w:tc>
+          <w:tcPr>
+            <w:cnfStyle w:val="001000000000" w:firstRow="0" w:lastRow="0" w:firstColumn="1" w:lastColumn="0" w:oddVBand="0" w:evenVBand="0" w:oddHBand="0" w:evenHBand="0" w:firstRowFirstColumn="0" w:firstRowLastColumn="0" w:lastRowFirstColumn="0" w:lastRowLastColumn="0"/>
+            <w:tcW w:w="2444" w:type="dxa"/>
+          </w:tcPr>
+          <w:p>
+            <w:pPr>
+              <w:spacing w:after="0"/>
+            </w:pPr>
+            <w:r>
+              <w:t>$I_Close_btn</w:t>
+            </w:r>
+          </w:p>
+        </w:tc>
+        <w:tc>
+          <w:tcPr>
+            <w:tcW w:w="8579" w:type="dxa"/>
+          </w:tcPr>
+          <w:p>
+            <w:pPr>
+              <w:spacing w:after="0"/>
+              <w:cnfStyle w:val="000000100000" w:firstRow="0" w:lastRow="0" w:firstColumn="0" w:lastColumn="0" w:oddVBand="0" w:evenVBand="0" w:oddHBand="1" w:evenHBand="0" w:firstRowFirstColumn="0" w:firstRowLastColumn="0" w:lastRowFirstColumn="0" w:lastRowLastColumn="0"/>
+            </w:pPr>
+            <w:r>
+              <w:t xml:space="preserve">Close the </w:t>
+            </w:r>
+            <w:r>
+              <w:rPr>
+                <w:b/>
+              </w:rPr>
+              <w:t>pop-up</w:t>
+            </w:r>
+            <w:r>
+              <w:t>.</w:t>
+            </w:r>
+          </w:p>
+        </w:tc>
+      </w:tr>
+    </w:tbl>
+    <w:p>
+      <w:pPr>
         <w:rPr>
           <w:rFonts w:eastAsia="Times New Roman" w:cstheme="minorHAnsi"/>
           <w:color w:val="000000"/>
@@ -13758,6 +14105,62 @@
           <w:lang w:val="fr-CA" w:eastAsia="fr-CA"/>
         </w:rPr>
       </w:pPr>
+    </w:p>
+    <w:p>
+      <w:pPr>
+        <w:rPr>
+          <w:rFonts w:eastAsia="Times New Roman" w:cstheme="minorHAnsi"/>
+          <w:color w:val="000000"/>
+          <w:lang w:val="fr-CA" w:eastAsia="fr-CA"/>
+        </w:rPr>
+      </w:pPr>
+    </w:p>
+    <w:p>
+      <w:pPr>
+        <w:rPr>
+          <w:rFonts w:eastAsia="Times New Roman" w:cstheme="minorHAnsi"/>
+          <w:color w:val="000000"/>
+          <w:lang w:val="fr-CA" w:eastAsia="fr-CA"/>
+        </w:rPr>
+      </w:pPr>
+    </w:p>
+    <w:p>
+      <w:pPr>
+        <w:rPr>
+          <w:rFonts w:eastAsia="Times New Roman" w:cstheme="minorHAnsi"/>
+          <w:color w:val="000000"/>
+          <w:lang w:val="fr-CA" w:eastAsia="fr-CA"/>
+        </w:rPr>
+      </w:pPr>
+    </w:p>
+    <w:p>
+      <w:pPr>
+        <w:rPr>
+          <w:rFonts w:eastAsia="Times New Roman" w:cstheme="minorHAnsi"/>
+          <w:color w:val="000000"/>
+          <w:lang w:val="fr-CA" w:eastAsia="fr-CA"/>
+        </w:rPr>
+      </w:pPr>
+    </w:p>
+    <w:p>
+      <w:pPr>
+        <w:rPr>
+          <w:rFonts w:eastAsia="Times New Roman" w:cstheme="minorHAnsi"/>
+          <w:color w:val="000000"/>
+          <w:lang w:val="fr-CA" w:eastAsia="fr-CA"/>
+        </w:rPr>
+      </w:pPr>
+    </w:p>
+    <w:p>
+      <w:pPr>
+        <w:rPr>
+          <w:rFonts w:eastAsia="Times New Roman" w:cstheme="minorHAnsi"/>
+          <w:color w:val="000000"/>
+          <w:lang w:val="fr-CA" w:eastAsia="fr-CA"/>
+        </w:rPr>
+      </w:pPr>
+      <w:bookmarkStart w:id="7" w:name="_GoBack"/>
+      <w:bookmarkEnd w:id="7"/>
     </w:p>
     <w:p>
       <w:pPr>
@@ -13795,7 +14198,7 @@
                     <pic:cNvPicPr/>
                   </pic:nvPicPr>
                   <pic:blipFill>
-                    <a:blip r:embed="rId21">
+                    <a:blip r:embed="rId22">
                       <a:extLst>
                         <a:ext uri="{28A0092B-C50C-407E-A947-70E740481C1C}">
                           <a14:useLocalDpi xmlns:a14="http://schemas.microsoft.com/office/drawing/2010/main" val="0"/>
@@ -14166,7 +14569,7 @@
                     <pic:cNvPicPr/>
                   </pic:nvPicPr>
                   <pic:blipFill>
-                    <a:blip r:embed="rId22">
+                    <a:blip r:embed="rId23">
                       <a:extLst>
                         <a:ext uri="{28A0092B-C50C-407E-A947-70E740481C1C}">
                           <a14:useLocalDpi xmlns:a14="http://schemas.microsoft.com/office/drawing/2010/main" val="0"/>
@@ -14808,7 +15211,7 @@
                     <pic:cNvPicPr/>
                   </pic:nvPicPr>
                   <pic:blipFill>
-                    <a:blip r:embed="rId23">
+                    <a:blip r:embed="rId24">
                       <a:extLst>
                         <a:ext uri="{28A0092B-C50C-407E-A947-70E740481C1C}">
                           <a14:useLocalDpi xmlns:a14="http://schemas.microsoft.com/office/drawing/2010/main" val="0"/>
@@ -15150,7 +15553,7 @@
                     <pic:cNvPicPr/>
                   </pic:nvPicPr>
                   <pic:blipFill>
-                    <a:blip r:embed="rId24">
+                    <a:blip r:embed="rId25">
                       <a:extLst>
                         <a:ext uri="{28A0092B-C50C-407E-A947-70E740481C1C}">
                           <a14:useLocalDpi xmlns:a14="http://schemas.microsoft.com/office/drawing/2010/main" val="0"/>
@@ -15526,8 +15929,8 @@
       </w:pPr>
     </w:p>
     <w:sectPr>
-      <w:headerReference w:type="default" r:id="rId25"/>
-      <w:footerReference w:type="default" r:id="rId26"/>
+      <w:headerReference w:type="default" r:id="rId26"/>
+      <w:footerReference w:type="default" r:id="rId27"/>
       <w:pgSz w:w="12240" w:h="15840"/>
       <w:pgMar w:top="720" w:right="720" w:bottom="720" w:left="720" w:header="708" w:footer="708" w:gutter="0"/>
       <w:pgNumType w:start="0"/>
@@ -15596,7 +15999,7 @@
           <w:rPr>
             <w:noProof/>
           </w:rPr>
-          <w:t>22</w:t>
+          <w:t>26</w:t>
         </w:r>
         <w:r>
           <w:rPr>
@@ -20792,7 +21195,7 @@
 </file>
 
 <file path=customXml/itemProps1.xml><?xml version="1.0" encoding="utf-8"?>
-<ds:datastoreItem xmlns:ds="http://schemas.openxmlformats.org/officeDocument/2006/customXml" ds:itemID="{0EF0B745-A631-45A4-8249-5F7207B90423}">
+<ds:datastoreItem xmlns:ds="http://schemas.openxmlformats.org/officeDocument/2006/customXml" ds:itemID="{A3141013-1406-4C0D-8734-7570970EEE4A}">
   <ds:schemaRefs>
     <ds:schemaRef ds:uri="http://schemas.openxmlformats.org/officeDocument/2006/bibliography"/>
   </ds:schemaRefs>

</xml_diff>